<commit_message>
edited problem statement and limitations of the project
</commit_message>
<xml_diff>
--- a/Documentation/2.2 IT Project Documentation.docx
+++ b/Documentation/2.2 IT Project Documentation.docx
@@ -132,7 +132,7 @@
           <w:szCs w:val="28"/>
         </w:rPr>
       </w:pPr>
-      <w:bookmarkStart w:id="0" w:name="_Toc79877118"/>
+      <w:bookmarkStart w:id="0" w:name="_Toc80169050"/>
       <w:r>
         <w:rPr>
           <w:rFonts w:ascii="Times New Roman" w:hAnsi="Times New Roman" w:cs="Times New Roman"/>
@@ -143,7 +143,6 @@
         </w:rPr>
         <w:t>THE E-BURSARY</w:t>
       </w:r>
-      <w:bookmarkEnd w:id="0"/>
       <w:r>
         <w:rPr>
           <w:rFonts w:ascii="Times New Roman" w:hAnsi="Times New Roman" w:cs="Times New Roman"/>
@@ -154,6 +153,7 @@
         </w:rPr>
         <w:t xml:space="preserve"> SYSTEM</w:t>
       </w:r>
+      <w:bookmarkEnd w:id="0"/>
     </w:p>
     <w:p/>
     <w:p>
@@ -401,8 +401,6 @@
         </w:rPr>
         <w:t>LYN</w:t>
       </w:r>
-      <w:bookmarkStart w:id="1" w:name="_GoBack"/>
-      <w:bookmarkEnd w:id="1"/>
     </w:p>
     <w:p>
       <w:pPr>
@@ -568,10 +566,10 @@
           <w:color w:val="auto"/>
         </w:rPr>
       </w:pPr>
-      <w:bookmarkStart w:id="2" w:name="_Toc322699680"/>
-      <w:bookmarkStart w:id="3" w:name="_Toc432332909"/>
-      <w:bookmarkStart w:id="4" w:name="_Toc79707223"/>
-      <w:bookmarkStart w:id="5" w:name="_Toc79877119"/>
+      <w:bookmarkStart w:id="1" w:name="_Toc322699680"/>
+      <w:bookmarkStart w:id="2" w:name="_Toc432332909"/>
+      <w:bookmarkStart w:id="3" w:name="_Toc79707223"/>
+      <w:bookmarkStart w:id="4" w:name="_Toc80169051"/>
       <w:r>
         <w:rPr>
           <w:rStyle w:val="Heading1Char"/>
@@ -582,10 +580,10 @@
         <w:lastRenderedPageBreak/>
         <w:t>DECLARATION</w:t>
       </w:r>
+      <w:bookmarkEnd w:id="1"/>
       <w:bookmarkEnd w:id="2"/>
       <w:bookmarkEnd w:id="3"/>
       <w:bookmarkEnd w:id="4"/>
-      <w:bookmarkEnd w:id="5"/>
     </w:p>
     <w:p>
       <w:pPr>
@@ -1499,7 +1497,16 @@
           <w:sz w:val="28"/>
           <w:szCs w:val="28"/>
         </w:rPr>
-        <w:t>Evylyn</w:t>
+        <w:t>Ev</w:t>
+      </w:r>
+      <w:r>
+        <w:rPr>
+          <w:rFonts w:ascii="Times New Roman" w:hAnsi="Times New Roman" w:cs="Times New Roman"/>
+          <w:b/>
+          <w:sz w:val="28"/>
+          <w:szCs w:val="28"/>
+        </w:rPr>
+        <w:t>lyn</w:t>
       </w:r>
       <w:proofErr w:type="spellEnd"/>
       <w:r>
@@ -1583,7 +1590,17 @@
           <w:szCs w:val="24"/>
           <w:lang w:val="en-AU" w:eastAsia="en-AU"/>
         </w:rPr>
-        <w:t>Admission No. CIT/00026/019</w:t>
+        <w:t>Admission No. CIT/00274</w:t>
+      </w:r>
+      <w:r>
+        <w:rPr>
+          <w:rFonts w:ascii="Times New Roman" w:eastAsia="Calibri" w:hAnsi="Times New Roman" w:cs="Times New Roman"/>
+          <w:b/>
+          <w:sz w:val="24"/>
+          <w:szCs w:val="24"/>
+          <w:lang w:val="en-AU" w:eastAsia="en-AU"/>
+        </w:rPr>
+        <w:t>/019</w:t>
       </w:r>
     </w:p>
     <w:p>
@@ -1816,10 +1833,10 @@
           <w:color w:val="auto"/>
         </w:rPr>
       </w:pPr>
-      <w:bookmarkStart w:id="6" w:name="_Toc322699681"/>
-      <w:bookmarkStart w:id="7" w:name="_Toc432332910"/>
-      <w:bookmarkStart w:id="8" w:name="_Toc79707224"/>
-      <w:bookmarkStart w:id="9" w:name="_Toc79877120"/>
+      <w:bookmarkStart w:id="5" w:name="_Toc322699681"/>
+      <w:bookmarkStart w:id="6" w:name="_Toc432332910"/>
+      <w:bookmarkStart w:id="7" w:name="_Toc79707224"/>
+      <w:bookmarkStart w:id="8" w:name="_Toc80169052"/>
       <w:r>
         <w:rPr>
           <w:rStyle w:val="Heading1Char"/>
@@ -1830,10 +1847,10 @@
         <w:lastRenderedPageBreak/>
         <w:t>ABSTRACT</w:t>
       </w:r>
+      <w:bookmarkEnd w:id="5"/>
       <w:bookmarkEnd w:id="6"/>
       <w:bookmarkEnd w:id="7"/>
       <w:bookmarkEnd w:id="8"/>
-      <w:bookmarkEnd w:id="9"/>
     </w:p>
     <w:p>
       <w:pPr>
@@ -1884,7 +1901,42 @@
           <w:rFonts w:cs="Times New Roman"/>
           <w:spacing w:val="-3"/>
         </w:rPr>
-        <w:t xml:space="preserve">s in Maseno University. With a population of over 15, 000 students, automating the process would reduce paper work for both students and the involved staff and save time the students would be required to queue to submit the forms. </w:t>
+        <w:t xml:space="preserve">s in Maseno University. With a population of over 15, 000 students, automating the process would reduce paper work for both students and the involved staff and save time the students would </w:t>
+      </w:r>
+      <w:r>
+        <w:rPr>
+          <w:rFonts w:cs="Times New Roman"/>
+          <w:spacing w:val="-3"/>
+        </w:rPr>
+        <w:t>spend</w:t>
+      </w:r>
+      <w:r>
+        <w:rPr>
+          <w:rFonts w:cs="Times New Roman"/>
+          <w:spacing w:val="-3"/>
+        </w:rPr>
+        <w:t xml:space="preserve"> to queue</w:t>
+      </w:r>
+      <w:r>
+        <w:rPr>
+          <w:rFonts w:cs="Times New Roman"/>
+          <w:spacing w:val="-3"/>
+        </w:rPr>
+        <w:t xml:space="preserve"> submit</w:t>
+      </w:r>
+      <w:r>
+        <w:rPr>
+          <w:rFonts w:cs="Times New Roman"/>
+          <w:spacing w:val="-3"/>
+        </w:rPr>
+        <w:t>ting</w:t>
+      </w:r>
+      <w:r>
+        <w:rPr>
+          <w:rFonts w:cs="Times New Roman"/>
+          <w:spacing w:val="-3"/>
+        </w:rPr>
+        <w:t xml:space="preserve"> the forms. </w:t>
       </w:r>
       <w:r>
         <w:rPr>
@@ -1906,14 +1958,14 @@
           <w:rFonts w:cs="Times New Roman"/>
           <w:spacing w:val="-3"/>
         </w:rPr>
-        <w:t xml:space="preserve"> century, making queues for form </w:t>
+        <w:t xml:space="preserve"> </w:t>
       </w:r>
       <w:r>
         <w:rPr>
           <w:rFonts w:cs="Times New Roman"/>
           <w:spacing w:val="-3"/>
         </w:rPr>
-        <w:t>submitting</w:t>
+        <w:t>century, making queues to submit forms</w:t>
       </w:r>
       <w:r>
         <w:rPr>
@@ -2209,7 +2261,14 @@
           <w:rFonts w:cs="Times New Roman"/>
           <w:spacing w:val="-2"/>
         </w:rPr>
-        <w:t>is desktop</w:t>
+        <w:t xml:space="preserve">is </w:t>
+      </w:r>
+      <w:r>
+        <w:rPr>
+          <w:rFonts w:cs="Times New Roman"/>
+          <w:spacing w:val="-2"/>
+        </w:rPr>
+        <w:t>web</w:t>
       </w:r>
       <w:r>
         <w:rPr>
@@ -2237,21 +2296,14 @@
           <w:rFonts w:cs="Times New Roman"/>
           <w:spacing w:val="-5"/>
         </w:rPr>
-        <w:t xml:space="preserve">This is because majority of the operations in the university </w:t>
+        <w:t xml:space="preserve">This is because majority of </w:t>
       </w:r>
       <w:r>
         <w:rPr>
           <w:rFonts w:cs="Times New Roman"/>
           <w:spacing w:val="-5"/>
         </w:rPr>
-        <w:t xml:space="preserve">offices </w:t>
-      </w:r>
-      <w:r>
-        <w:rPr>
-          <w:rFonts w:cs="Times New Roman"/>
-          <w:spacing w:val="-5"/>
-        </w:rPr>
-        <w:t>are done using Desktop Computers</w:t>
+        <w:t>majority of the students own smartphones which can however access websites when connected to a network</w:t>
       </w:r>
       <w:r>
         <w:rPr>
@@ -2271,43 +2323,13 @@
         <w:rPr>
           <w:rFonts w:cs="Times New Roman"/>
         </w:rPr>
-        <w:t xml:space="preserve">A student will be required to download the </w:t>
-      </w:r>
-      <w:r>
-        <w:rPr>
-          <w:rFonts w:cs="Times New Roman"/>
-        </w:rPr>
-        <w:t>app and install it</w:t>
-      </w:r>
-      <w:r>
-        <w:rPr>
-          <w:rFonts w:cs="Times New Roman"/>
-        </w:rPr>
-        <w:t xml:space="preserve"> into their </w:t>
-      </w:r>
-      <w:r>
-        <w:rPr>
-          <w:rFonts w:cs="Times New Roman"/>
-        </w:rPr>
-        <w:t xml:space="preserve">personal </w:t>
-      </w:r>
-      <w:r>
-        <w:rPr>
-          <w:rFonts w:cs="Times New Roman"/>
-        </w:rPr>
-        <w:t xml:space="preserve">computers or visit the cyber cafes anywhere in the </w:t>
-      </w:r>
-      <w:r>
-        <w:rPr>
-          <w:rFonts w:cs="Times New Roman"/>
-        </w:rPr>
-        <w:t>country where</w:t>
-      </w:r>
-      <w:r>
-        <w:rPr>
-          <w:rFonts w:cs="Times New Roman"/>
-        </w:rPr>
-        <w:t xml:space="preserve"> they will be able to apply for the bursary</w:t>
+        <w:t xml:space="preserve">A student will be required </w:t>
+      </w:r>
+      <w:r>
+        <w:rPr>
+          <w:rFonts w:cs="Times New Roman"/>
+        </w:rPr>
+        <w:t>to visit the website once the application is opened, register then login</w:t>
       </w:r>
       <w:r>
         <w:rPr>
@@ -2315,6 +2337,41 @@
           <w:spacing w:val="-4"/>
         </w:rPr>
         <w:t>.</w:t>
+      </w:r>
+      <w:r>
+        <w:rPr>
+          <w:rFonts w:cs="Times New Roman"/>
+          <w:spacing w:val="-4"/>
+        </w:rPr>
+        <w:t xml:space="preserve"> Afterwards,</w:t>
+      </w:r>
+      <w:r>
+        <w:rPr>
+          <w:rFonts w:cs="Times New Roman"/>
+          <w:spacing w:val="-4"/>
+        </w:rPr>
+        <w:t xml:space="preserve"> </w:t>
+      </w:r>
+      <w:r>
+        <w:rPr>
+          <w:rFonts w:cs="Times New Roman"/>
+          <w:spacing w:val="-4"/>
+        </w:rPr>
+        <w:t xml:space="preserve">the student will have to fill the form displayed to him/her </w:t>
+      </w:r>
+      <w:r>
+        <w:rPr>
+          <w:rFonts w:cs="Times New Roman"/>
+          <w:spacing w:val="-4"/>
+        </w:rPr>
+        <w:t>then</w:t>
+      </w:r>
+      <w:r>
+        <w:rPr>
+          <w:rFonts w:cs="Times New Roman"/>
+          <w:spacing w:val="-4"/>
+        </w:rPr>
+        <w:t xml:space="preserve"> submit.</w:t>
       </w:r>
       <w:r>
         <w:rPr>
@@ -2620,8 +2677,8 @@
           <w:color w:val="auto"/>
         </w:rPr>
       </w:pPr>
-      <w:bookmarkStart w:id="10" w:name="_Toc79707225"/>
-      <w:bookmarkStart w:id="11" w:name="_Toc79877121"/>
+      <w:bookmarkStart w:id="9" w:name="_Toc79707225"/>
+      <w:bookmarkStart w:id="10" w:name="_Toc80169053"/>
       <w:r>
         <w:rPr>
           <w:rFonts w:ascii="Times New Roman" w:hAnsi="Times New Roman" w:cs="Times New Roman"/>
@@ -2631,8 +2688,8 @@
         <w:lastRenderedPageBreak/>
         <w:t>ACKNOWLEDGEMENT</w:t>
       </w:r>
+      <w:bookmarkEnd w:id="9"/>
       <w:bookmarkEnd w:id="10"/>
-      <w:bookmarkEnd w:id="11"/>
     </w:p>
     <w:p>
       <w:pPr>
@@ -2661,8 +2718,8 @@
           <w:color w:val="auto"/>
         </w:rPr>
       </w:pPr>
-      <w:bookmarkStart w:id="12" w:name="_Toc79707226"/>
-      <w:bookmarkStart w:id="13" w:name="_Toc79877122"/>
+      <w:bookmarkStart w:id="11" w:name="_Toc79707226"/>
+      <w:bookmarkStart w:id="12" w:name="_Toc80169054"/>
       <w:r>
         <w:rPr>
           <w:rFonts w:ascii="Times New Roman" w:hAnsi="Times New Roman" w:cs="Times New Roman"/>
@@ -2672,8 +2729,8 @@
         <w:lastRenderedPageBreak/>
         <w:t>TABLE OF CONTENTS</w:t>
       </w:r>
+      <w:bookmarkEnd w:id="11"/>
       <w:bookmarkEnd w:id="12"/>
-      <w:bookmarkEnd w:id="13"/>
     </w:p>
     <w:sdt>
       <w:sdtPr>
@@ -2730,7 +2787,7 @@
             </w:rPr>
             <w:fldChar w:fldCharType="separate"/>
           </w:r>
-          <w:hyperlink w:anchor="_Toc79877118" w:history="1">
+          <w:hyperlink w:anchor="_Toc80169050" w:history="1">
             <w:r>
               <w:rPr>
                 <w:rStyle w:val="Hyperlink"/>
@@ -2738,7 +2795,7 @@
                 <w:b/>
                 <w:noProof/>
               </w:rPr>
-              <w:t>THE E-BURSARY</w:t>
+              <w:t>THE E-BURSARY SYSTEM</w:t>
             </w:r>
             <w:r>
               <w:rPr>
@@ -2759,7 +2816,7 @@
                 <w:noProof/>
                 <w:webHidden/>
               </w:rPr>
-              <w:instrText xml:space="preserve"> PAGEREF _Toc79877118 \h </w:instrText>
+              <w:instrText xml:space="preserve"> PAGEREF _Toc80169050 \h </w:instrText>
             </w:r>
             <w:r>
               <w:rPr>
@@ -2798,7 +2855,7 @@
               <w:noProof/>
             </w:rPr>
           </w:pPr>
-          <w:hyperlink w:anchor="_Toc79877119" w:history="1">
+          <w:hyperlink w:anchor="_Toc80169051" w:history="1">
             <w:r>
               <w:rPr>
                 <w:rStyle w:val="Hyperlink"/>
@@ -2827,7 +2884,7 @@
                 <w:noProof/>
                 <w:webHidden/>
               </w:rPr>
-              <w:instrText xml:space="preserve"> PAGEREF _Toc79877119 \h </w:instrText>
+              <w:instrText xml:space="preserve"> PAGEREF _Toc80169051 \h </w:instrText>
             </w:r>
             <w:r>
               <w:rPr>
@@ -2866,7 +2923,7 @@
               <w:noProof/>
             </w:rPr>
           </w:pPr>
-          <w:hyperlink w:anchor="_Toc79877120" w:history="1">
+          <w:hyperlink w:anchor="_Toc80169052" w:history="1">
             <w:r>
               <w:rPr>
                 <w:rStyle w:val="Hyperlink"/>
@@ -2895,7 +2952,7 @@
                 <w:noProof/>
                 <w:webHidden/>
               </w:rPr>
-              <w:instrText xml:space="preserve"> PAGEREF _Toc79877120 \h </w:instrText>
+              <w:instrText xml:space="preserve"> PAGEREF _Toc80169052 \h </w:instrText>
             </w:r>
             <w:r>
               <w:rPr>
@@ -2934,7 +2991,7 @@
               <w:noProof/>
             </w:rPr>
           </w:pPr>
-          <w:hyperlink w:anchor="_Toc79877121" w:history="1">
+          <w:hyperlink w:anchor="_Toc80169053" w:history="1">
             <w:r>
               <w:rPr>
                 <w:rStyle w:val="Hyperlink"/>
@@ -2963,7 +3020,7 @@
                 <w:noProof/>
                 <w:webHidden/>
               </w:rPr>
-              <w:instrText xml:space="preserve"> PAGEREF _Toc79877121 \h </w:instrText>
+              <w:instrText xml:space="preserve"> PAGEREF _Toc80169053 \h </w:instrText>
             </w:r>
             <w:r>
               <w:rPr>
@@ -3002,7 +3059,7 @@
               <w:noProof/>
             </w:rPr>
           </w:pPr>
-          <w:hyperlink w:anchor="_Toc79877122" w:history="1">
+          <w:hyperlink w:anchor="_Toc80169054" w:history="1">
             <w:r>
               <w:rPr>
                 <w:rStyle w:val="Hyperlink"/>
@@ -3031,7 +3088,7 @@
                 <w:noProof/>
                 <w:webHidden/>
               </w:rPr>
-              <w:instrText xml:space="preserve"> PAGEREF _Toc79877122 \h </w:instrText>
+              <w:instrText xml:space="preserve"> PAGEREF _Toc80169054 \h </w:instrText>
             </w:r>
             <w:r>
               <w:rPr>
@@ -3070,7 +3127,7 @@
               <w:noProof/>
             </w:rPr>
           </w:pPr>
-          <w:hyperlink w:anchor="_Toc79877123" w:history="1">
+          <w:hyperlink w:anchor="_Toc80169055" w:history="1">
             <w:r>
               <w:rPr>
                 <w:rStyle w:val="Hyperlink"/>
@@ -3099,7 +3156,7 @@
                 <w:noProof/>
                 <w:webHidden/>
               </w:rPr>
-              <w:instrText xml:space="preserve"> PAGEREF _Toc79877123 \h </w:instrText>
+              <w:instrText xml:space="preserve"> PAGEREF _Toc80169055 \h </w:instrText>
             </w:r>
             <w:r>
               <w:rPr>
@@ -3138,7 +3195,7 @@
               <w:noProof/>
             </w:rPr>
           </w:pPr>
-          <w:hyperlink w:anchor="_Toc79877124" w:history="1">
+          <w:hyperlink w:anchor="_Toc80169056" w:history="1">
             <w:r>
               <w:rPr>
                 <w:rStyle w:val="Hyperlink"/>
@@ -3167,7 +3224,7 @@
                 <w:noProof/>
                 <w:webHidden/>
               </w:rPr>
-              <w:instrText xml:space="preserve"> PAGEREF _Toc79877124 \h </w:instrText>
+              <w:instrText xml:space="preserve"> PAGEREF _Toc80169056 \h </w:instrText>
             </w:r>
             <w:r>
               <w:rPr>
@@ -3206,7 +3263,7 @@
               <w:noProof/>
             </w:rPr>
           </w:pPr>
-          <w:hyperlink w:anchor="_Toc79877125" w:history="1">
+          <w:hyperlink w:anchor="_Toc80169057" w:history="1">
             <w:r>
               <w:rPr>
                 <w:rStyle w:val="Hyperlink"/>
@@ -3235,7 +3292,7 @@
                 <w:noProof/>
                 <w:webHidden/>
               </w:rPr>
-              <w:instrText xml:space="preserve"> PAGEREF _Toc79877125 \h </w:instrText>
+              <w:instrText xml:space="preserve"> PAGEREF _Toc80169057 \h </w:instrText>
             </w:r>
             <w:r>
               <w:rPr>
@@ -3277,7 +3334,7 @@
               <w:noProof/>
             </w:rPr>
           </w:pPr>
-          <w:hyperlink w:anchor="_Toc79877126" w:history="1">
+          <w:hyperlink w:anchor="_Toc80169058" w:history="1">
             <w:r>
               <w:rPr>
                 <w:rStyle w:val="Hyperlink"/>
@@ -3306,7 +3363,7 @@
                 <w:noProof/>
                 <w:webHidden/>
               </w:rPr>
-              <w:instrText xml:space="preserve"> PAGEREF _Toc79877126 \h </w:instrText>
+              <w:instrText xml:space="preserve"> PAGEREF _Toc80169058 \h </w:instrText>
             </w:r>
             <w:r>
               <w:rPr>
@@ -3348,7 +3405,7 @@
               <w:noProof/>
             </w:rPr>
           </w:pPr>
-          <w:hyperlink w:anchor="_Toc79877127" w:history="1">
+          <w:hyperlink w:anchor="_Toc80169059" w:history="1">
             <w:r>
               <w:rPr>
                 <w:rStyle w:val="Hyperlink"/>
@@ -3377,7 +3434,7 @@
                 <w:noProof/>
                 <w:webHidden/>
               </w:rPr>
-              <w:instrText xml:space="preserve"> PAGEREF _Toc79877127 \h </w:instrText>
+              <w:instrText xml:space="preserve"> PAGEREF _Toc80169059 \h </w:instrText>
             </w:r>
             <w:r>
               <w:rPr>
@@ -3419,7 +3476,7 @@
               <w:noProof/>
             </w:rPr>
           </w:pPr>
-          <w:hyperlink w:anchor="_Toc79877128" w:history="1">
+          <w:hyperlink w:anchor="_Toc80169060" w:history="1">
             <w:r>
               <w:rPr>
                 <w:rStyle w:val="Hyperlink"/>
@@ -3448,7 +3505,7 @@
                 <w:noProof/>
                 <w:webHidden/>
               </w:rPr>
-              <w:instrText xml:space="preserve"> PAGEREF _Toc79877128 \h </w:instrText>
+              <w:instrText xml:space="preserve"> PAGEREF _Toc80169060 \h </w:instrText>
             </w:r>
             <w:r>
               <w:rPr>
@@ -3490,7 +3547,7 @@
               <w:noProof/>
             </w:rPr>
           </w:pPr>
-          <w:hyperlink w:anchor="_Toc79877129" w:history="1">
+          <w:hyperlink w:anchor="_Toc80169061" w:history="1">
             <w:r>
               <w:rPr>
                 <w:rStyle w:val="Hyperlink"/>
@@ -3519,7 +3576,7 @@
                 <w:noProof/>
                 <w:webHidden/>
               </w:rPr>
-              <w:instrText xml:space="preserve"> PAGEREF _Toc79877129 \h </w:instrText>
+              <w:instrText xml:space="preserve"> PAGEREF _Toc80169061 \h </w:instrText>
             </w:r>
             <w:r>
               <w:rPr>
@@ -3539,7 +3596,7 @@
                 <w:noProof/>
                 <w:webHidden/>
               </w:rPr>
-              <w:t>2</w:t>
+              <w:t>3</w:t>
             </w:r>
             <w:r>
               <w:rPr>
@@ -3608,7 +3665,7 @@
           <w:color w:val="auto"/>
         </w:rPr>
       </w:pPr>
-      <w:bookmarkStart w:id="14" w:name="_Toc79877123"/>
+      <w:bookmarkStart w:id="13" w:name="_Toc80169055"/>
       <w:r>
         <w:rPr>
           <w:rFonts w:ascii="Times New Roman" w:hAnsi="Times New Roman" w:cs="Times New Roman"/>
@@ -3618,7 +3675,7 @@
         <w:lastRenderedPageBreak/>
         <w:t>LIST OF FIGURES</w:t>
       </w:r>
-      <w:bookmarkEnd w:id="14"/>
+      <w:bookmarkEnd w:id="13"/>
     </w:p>
     <w:p>
       <w:pPr>
@@ -3649,7 +3706,7 @@
           <w:color w:val="auto"/>
         </w:rPr>
       </w:pPr>
-      <w:bookmarkStart w:id="15" w:name="_Toc79877124"/>
+      <w:bookmarkStart w:id="14" w:name="_Toc80169056"/>
       <w:r>
         <w:rPr>
           <w:rFonts w:ascii="Times New Roman" w:hAnsi="Times New Roman" w:cs="Times New Roman"/>
@@ -3667,7 +3724,7 @@
         </w:rPr>
         <w:t>S</w:t>
       </w:r>
-      <w:bookmarkEnd w:id="15"/>
+      <w:bookmarkEnd w:id="14"/>
     </w:p>
     <w:p>
       <w:pPr>
@@ -3715,7 +3772,7 @@
           <w:color w:val="auto"/>
         </w:rPr>
       </w:pPr>
-      <w:bookmarkStart w:id="16" w:name="_Toc79877125"/>
+      <w:bookmarkStart w:id="15" w:name="_Toc80169057"/>
       <w:r>
         <w:rPr>
           <w:rFonts w:ascii="Times New Roman" w:hAnsi="Times New Roman" w:cs="Times New Roman"/>
@@ -3725,7 +3782,7 @@
         <w:lastRenderedPageBreak/>
         <w:t>CHAPTER ONE</w:t>
       </w:r>
-      <w:bookmarkEnd w:id="16"/>
+      <w:bookmarkEnd w:id="15"/>
     </w:p>
     <w:p/>
     <w:p>
@@ -3740,7 +3797,7 @@
           <w:szCs w:val="28"/>
         </w:rPr>
       </w:pPr>
-      <w:bookmarkStart w:id="17" w:name="_Toc79877126"/>
+      <w:bookmarkStart w:id="16" w:name="_Toc80169058"/>
       <w:r>
         <w:rPr>
           <w:rFonts w:ascii="Times New Roman" w:hAnsi="Times New Roman" w:cs="Times New Roman"/>
@@ -3761,7 +3818,7 @@
         </w:rPr>
         <w:t>INTRODUCTION</w:t>
       </w:r>
-      <w:bookmarkEnd w:id="17"/>
+      <w:bookmarkEnd w:id="16"/>
     </w:p>
     <w:p>
       <w:pPr>
@@ -4152,7 +4209,7 @@
           <w:szCs w:val="28"/>
         </w:rPr>
       </w:pPr>
-      <w:bookmarkStart w:id="18" w:name="_Toc79877127"/>
+      <w:bookmarkStart w:id="17" w:name="_Toc80169059"/>
       <w:r>
         <w:rPr>
           <w:rFonts w:ascii="Times New Roman" w:hAnsi="Times New Roman" w:cs="Times New Roman"/>
@@ -4164,7 +4221,7 @@
         <w:lastRenderedPageBreak/>
         <w:t>1.2 PROBLEM STATEMENT</w:t>
       </w:r>
-      <w:bookmarkEnd w:id="18"/>
+      <w:bookmarkEnd w:id="17"/>
     </w:p>
     <w:p>
       <w:pPr>
@@ -4197,7 +4254,39 @@
           <w:sz w:val="24"/>
           <w:szCs w:val="24"/>
         </w:rPr>
-        <w:t xml:space="preserve"> Maseno University depend on the hard work of their leaders to push and have bursaries awarded to them. As if that is all, the application is conducted so manually that the forms for application are usually uploaded on the university website from where they download and fill them. After all that process, the same students are expected to walk to all offices stated to </w:t>
+        <w:t xml:space="preserve"> Maseno University depend on the</w:t>
+      </w:r>
+      <w:r>
+        <w:rPr>
+          <w:rFonts w:ascii="Times New Roman" w:hAnsi="Times New Roman" w:cs="Times New Roman"/>
+          <w:sz w:val="24"/>
+          <w:szCs w:val="24"/>
+        </w:rPr>
+        <w:t xml:space="preserve"> integrity of their leaders to accept their bursary applications and awarded all the students who qualify for the same</w:t>
+      </w:r>
+      <w:r>
+        <w:rPr>
+          <w:rFonts w:ascii="Times New Roman" w:hAnsi="Times New Roman" w:cs="Times New Roman"/>
+          <w:sz w:val="24"/>
+          <w:szCs w:val="24"/>
+        </w:rPr>
+        <w:t xml:space="preserve">. </w:t>
+      </w:r>
+      <w:r>
+        <w:rPr>
+          <w:rFonts w:ascii="Times New Roman" w:hAnsi="Times New Roman" w:cs="Times New Roman"/>
+          <w:sz w:val="24"/>
+          <w:szCs w:val="24"/>
+        </w:rPr>
+        <w:t>T</w:t>
+      </w:r>
+      <w:r>
+        <w:rPr>
+          <w:rFonts w:ascii="Times New Roman" w:hAnsi="Times New Roman" w:cs="Times New Roman"/>
+          <w:sz w:val="24"/>
+          <w:szCs w:val="24"/>
+        </w:rPr>
+        <w:t xml:space="preserve">he application is conducted so manually that the forms for application are usually uploaded on the university website from where they download and fill them. After all that process, the same students are expected to walk to all offices stated to </w:t>
       </w:r>
       <w:r>
         <w:rPr>
@@ -4213,7 +4302,31 @@
           <w:sz w:val="24"/>
           <w:szCs w:val="24"/>
         </w:rPr>
-        <w:t xml:space="preserve"> get a stamp of approval that the information filled in is true and to the best of the knowledge of the staff</w:t>
+        <w:t xml:space="preserve"> get a stamp of approval that the information filled in</w:t>
+      </w:r>
+      <w:r>
+        <w:rPr>
+          <w:rFonts w:ascii="Times New Roman" w:hAnsi="Times New Roman" w:cs="Times New Roman"/>
+          <w:sz w:val="24"/>
+          <w:szCs w:val="24"/>
+        </w:rPr>
+        <w:t xml:space="preserve"> the forms</w:t>
+      </w:r>
+      <w:r>
+        <w:rPr>
+          <w:rFonts w:ascii="Times New Roman" w:hAnsi="Times New Roman" w:cs="Times New Roman"/>
+          <w:sz w:val="24"/>
+          <w:szCs w:val="24"/>
+        </w:rPr>
+        <w:t xml:space="preserve"> is true and to the best of </w:t>
+      </w:r>
+      <w:r>
+        <w:rPr>
+          <w:rFonts w:ascii="Times New Roman" w:hAnsi="Times New Roman" w:cs="Times New Roman"/>
+          <w:sz w:val="24"/>
+          <w:szCs w:val="24"/>
+        </w:rPr>
+        <w:t>knowledge of the staff</w:t>
       </w:r>
       <w:r>
         <w:rPr>
@@ -4277,7 +4390,7 @@
           <w:sz w:val="24"/>
           <w:szCs w:val="24"/>
         </w:rPr>
-        <w:t xml:space="preserve"> know the staff handling the forms. </w:t>
+        <w:t xml:space="preserve"> know the staff. </w:t>
       </w:r>
       <w:r>
         <w:rPr>
@@ -4350,7 +4463,7 @@
           <w:szCs w:val="28"/>
         </w:rPr>
       </w:pPr>
-      <w:bookmarkStart w:id="19" w:name="_Toc79877128"/>
+      <w:bookmarkStart w:id="18" w:name="_Toc80169060"/>
       <w:r>
         <w:rPr>
           <w:rFonts w:ascii="Times New Roman" w:hAnsi="Times New Roman" w:cs="Times New Roman"/>
@@ -4361,7 +4474,7 @@
         </w:rPr>
         <w:t>1.3 SYSTEM OBJECTIVES</w:t>
       </w:r>
-      <w:bookmarkEnd w:id="19"/>
+      <w:bookmarkEnd w:id="18"/>
     </w:p>
     <w:p>
       <w:pPr>
@@ -4598,7 +4711,13 @@
         <w:rPr>
           <w:rFonts w:cs="Times New Roman"/>
         </w:rPr>
-        <w:t>To bring about an inclusive application process where students don’t get denied of the chance for probably being in bad terms or rather a personal issue with one of the staff members</w:t>
+        <w:t xml:space="preserve">To </w:t>
+      </w:r>
+      <w:r>
+        <w:rPr>
+          <w:rFonts w:cs="Times New Roman"/>
+        </w:rPr>
+        <w:t>design the proposed system</w:t>
       </w:r>
       <w:r>
         <w:rPr>
@@ -4624,7 +4743,19 @@
         <w:rPr>
           <w:rFonts w:cs="Times New Roman"/>
         </w:rPr>
-        <w:t xml:space="preserve">To come up with a prototype of E-Bursary Management System. </w:t>
+        <w:t xml:space="preserve">To </w:t>
+      </w:r>
+      <w:r>
+        <w:rPr>
+          <w:rFonts w:cs="Times New Roman"/>
+        </w:rPr>
+        <w:t>develop</w:t>
+      </w:r>
+      <w:r>
+        <w:rPr>
+          <w:rFonts w:cs="Times New Roman"/>
+        </w:rPr>
+        <w:t xml:space="preserve"> prototype of E-Bursary Management System. </w:t>
       </w:r>
     </w:p>
     <w:p>
@@ -4640,6 +4771,26 @@
     </w:p>
     <w:p>
       <w:pPr>
+        <w:rPr>
+          <w:rFonts w:ascii="Times New Roman" w:eastAsiaTheme="majorEastAsia" w:hAnsi="Times New Roman" w:cs="Times New Roman"/>
+          <w:b/>
+          <w:sz w:val="28"/>
+          <w:szCs w:val="28"/>
+        </w:rPr>
+      </w:pPr>
+      <w:bookmarkStart w:id="19" w:name="_Toc80169061"/>
+      <w:r>
+        <w:rPr>
+          <w:rFonts w:ascii="Times New Roman" w:hAnsi="Times New Roman" w:cs="Times New Roman"/>
+          <w:b/>
+          <w:sz w:val="28"/>
+          <w:szCs w:val="28"/>
+        </w:rPr>
+        <w:br w:type="page"/>
+      </w:r>
+    </w:p>
+    <w:p>
+      <w:pPr>
         <w:pStyle w:val="Heading2"/>
         <w:spacing w:line="360" w:lineRule="auto"/>
         <w:rPr>
@@ -4650,7 +4801,6 @@
           <w:szCs w:val="28"/>
         </w:rPr>
       </w:pPr>
-      <w:bookmarkStart w:id="20" w:name="_Toc79877129"/>
       <w:r>
         <w:rPr>
           <w:rFonts w:ascii="Times New Roman" w:hAnsi="Times New Roman" w:cs="Times New Roman"/>
@@ -4662,7 +4812,7 @@
         <w:lastRenderedPageBreak/>
         <w:t>1.4 LIMITATIONS</w:t>
       </w:r>
-      <w:bookmarkEnd w:id="20"/>
+      <w:bookmarkEnd w:id="19"/>
     </w:p>
     <w:p>
       <w:pPr>
@@ -4679,23 +4829,7 @@
           <w:sz w:val="24"/>
           <w:szCs w:val="24"/>
         </w:rPr>
-        <w:t>J</w:t>
-      </w:r>
-      <w:r>
-        <w:rPr>
-          <w:rFonts w:ascii="Times New Roman" w:hAnsi="Times New Roman" w:cs="Times New Roman"/>
-          <w:sz w:val="24"/>
-          <w:szCs w:val="24"/>
-        </w:rPr>
-        <w:t>ust like any other system, E-B</w:t>
-      </w:r>
-      <w:r>
-        <w:rPr>
-          <w:rFonts w:ascii="Times New Roman" w:hAnsi="Times New Roman" w:cs="Times New Roman"/>
-          <w:sz w:val="24"/>
-          <w:szCs w:val="24"/>
-        </w:rPr>
-        <w:t>ursary Management System has limitations too. The following are some of the limitations of this project:</w:t>
+        <w:t>This project however has with it some limitations namely:</w:t>
       </w:r>
     </w:p>
     <w:p>
@@ -4718,31 +4852,7 @@
           <w:sz w:val="24"/>
           <w:szCs w:val="24"/>
         </w:rPr>
-        <w:t xml:space="preserve">It’s not every student who </w:t>
-      </w:r>
-      <w:r>
-        <w:rPr>
-          <w:rFonts w:ascii="Times New Roman" w:hAnsi="Times New Roman" w:cs="Times New Roman"/>
-          <w:sz w:val="24"/>
-          <w:szCs w:val="24"/>
-        </w:rPr>
-        <w:t>owns</w:t>
-      </w:r>
-      <w:r>
-        <w:rPr>
-          <w:rFonts w:ascii="Times New Roman" w:hAnsi="Times New Roman" w:cs="Times New Roman"/>
-          <w:sz w:val="24"/>
-          <w:szCs w:val="24"/>
-        </w:rPr>
-        <w:t xml:space="preserve"> a personal computer from which he/she may install the desktop application and for that case they may be forced to pay f</w:t>
-      </w:r>
-      <w:r>
-        <w:rPr>
-          <w:rFonts w:ascii="Times New Roman" w:hAnsi="Times New Roman" w:cs="Times New Roman"/>
-          <w:sz w:val="24"/>
-          <w:szCs w:val="24"/>
-        </w:rPr>
-        <w:t xml:space="preserve">or services at the cyber cafes. </w:t>
+        <w:t>The applicant must at all times be on an internet connection for them to access the services.</w:t>
       </w:r>
     </w:p>
     <w:p>
@@ -4759,6 +4869,16 @@
           <w:szCs w:val="24"/>
         </w:rPr>
       </w:pPr>
+      <w:r>
+        <w:rPr>
+          <w:rFonts w:ascii="Times New Roman" w:hAnsi="Times New Roman" w:cs="Times New Roman"/>
+          <w:sz w:val="24"/>
+          <w:szCs w:val="24"/>
+        </w:rPr>
+        <w:t>The students who don’t own smartphones or laptops maybe be forced to visit cyber cafes to pay for the same services.</w:t>
+      </w:r>
+      <w:bookmarkStart w:id="20" w:name="_GoBack"/>
+      <w:bookmarkEnd w:id="20"/>
     </w:p>
     <w:sectPr>
       <w:pgSz w:w="12240" w:h="15840"/>
@@ -6371,7 +6491,7 @@
 </file>
 
 <file path=customXml/itemProps1.xml><?xml version="1.0" encoding="utf-8"?>
-<ds:datastoreItem xmlns:ds="http://schemas.openxmlformats.org/officeDocument/2006/customXml" ds:itemID="{D0FF9B08-799B-4286-92AC-457091E5829A}">
+<ds:datastoreItem xmlns:ds="http://schemas.openxmlformats.org/officeDocument/2006/customXml" ds:itemID="{2AA45DBA-1192-4235-A34E-29CF32C55ECB}">
   <ds:schemaRefs>
     <ds:schemaRef ds:uri="http://schemas.openxmlformats.org/officeDocument/2006/bibliography"/>
   </ds:schemaRefs>

</xml_diff>

<commit_message>
worked on the frontend forms
</commit_message>
<xml_diff>
--- a/Documentation/2.2 IT Project Documentation.docx
+++ b/Documentation/2.2 IT Project Documentation.docx
@@ -132,7 +132,7 @@
           <w:szCs w:val="28"/>
         </w:rPr>
       </w:pPr>
-      <w:bookmarkStart w:id="0" w:name="_Toc80169050"/>
+      <w:bookmarkStart w:id="0" w:name="_Toc80992990"/>
       <w:r>
         <w:rPr>
           <w:rFonts w:ascii="Times New Roman" w:hAnsi="Times New Roman" w:cs="Times New Roman"/>
@@ -569,7 +569,7 @@
       <w:bookmarkStart w:id="1" w:name="_Toc322699680"/>
       <w:bookmarkStart w:id="2" w:name="_Toc432332909"/>
       <w:bookmarkStart w:id="3" w:name="_Toc79707223"/>
-      <w:bookmarkStart w:id="4" w:name="_Toc80169051"/>
+      <w:bookmarkStart w:id="4" w:name="_Toc80992991"/>
       <w:r>
         <w:rPr>
           <w:rStyle w:val="Heading1Char"/>
@@ -1836,7 +1836,7 @@
       <w:bookmarkStart w:id="5" w:name="_Toc322699681"/>
       <w:bookmarkStart w:id="6" w:name="_Toc432332910"/>
       <w:bookmarkStart w:id="7" w:name="_Toc79707224"/>
-      <w:bookmarkStart w:id="8" w:name="_Toc80169052"/>
+      <w:bookmarkStart w:id="8" w:name="_Toc80992992"/>
       <w:r>
         <w:rPr>
           <w:rStyle w:val="Heading1Char"/>
@@ -1915,28 +1915,35 @@
           <w:rFonts w:cs="Times New Roman"/>
           <w:spacing w:val="-3"/>
         </w:rPr>
-        <w:t xml:space="preserve"> to queue</w:t>
+        <w:t xml:space="preserve"> </w:t>
       </w:r>
       <w:r>
         <w:rPr>
           <w:rFonts w:cs="Times New Roman"/>
           <w:spacing w:val="-3"/>
         </w:rPr>
-        <w:t xml:space="preserve"> submit</w:t>
+        <w:t>queuing to</w:t>
       </w:r>
       <w:r>
         <w:rPr>
           <w:rFonts w:cs="Times New Roman"/>
           <w:spacing w:val="-3"/>
         </w:rPr>
-        <w:t>ting</w:t>
+        <w:t xml:space="preserve"> </w:t>
       </w:r>
       <w:r>
         <w:rPr>
           <w:rFonts w:cs="Times New Roman"/>
           <w:spacing w:val="-3"/>
         </w:rPr>
-        <w:t xml:space="preserve"> the forms. </w:t>
+        <w:t>submit</w:t>
+      </w:r>
+      <w:r>
+        <w:rPr>
+          <w:rFonts w:cs="Times New Roman"/>
+          <w:spacing w:val="-3"/>
+        </w:rPr>
+        <w:t xml:space="preserve"> forms. </w:t>
       </w:r>
       <w:r>
         <w:rPr>
@@ -1986,14 +1993,21 @@
           <w:rFonts w:cs="Times New Roman"/>
           <w:spacing w:val="-3"/>
         </w:rPr>
-        <w:t xml:space="preserve">The E-Bursary </w:t>
+        <w:t>The E-Bursary</w:t>
       </w:r>
       <w:r>
         <w:rPr>
           <w:rFonts w:cs="Times New Roman"/>
           <w:spacing w:val="-3"/>
         </w:rPr>
-        <w:t xml:space="preserve">(for both SOMU and RATTANSI bursaries) aims to filling the gap by having a digital </w:t>
+        <w:t xml:space="preserve"> aims to fil</w:t>
+      </w:r>
+      <w:r>
+        <w:rPr>
+          <w:rFonts w:cs="Times New Roman"/>
+          <w:spacing w:val="-3"/>
+        </w:rPr>
+        <w:t xml:space="preserve">ling the gap by having a digital </w:t>
       </w:r>
       <w:r>
         <w:rPr>
@@ -2303,7 +2317,21 @@
           <w:rFonts w:cs="Times New Roman"/>
           <w:spacing w:val="-5"/>
         </w:rPr>
-        <w:t>majority of the students own smartphones which can however access websites when connected to a network</w:t>
+        <w:t>majority of the students own smartphones</w:t>
+      </w:r>
+      <w:r>
+        <w:rPr>
+          <w:rFonts w:cs="Times New Roman"/>
+          <w:spacing w:val="-5"/>
+        </w:rPr>
+        <w:t xml:space="preserve"> or even laptops</w:t>
+      </w:r>
+      <w:r>
+        <w:rPr>
+          <w:rFonts w:cs="Times New Roman"/>
+          <w:spacing w:val="-5"/>
+        </w:rPr>
+        <w:t xml:space="preserve"> which can however access websites when connected to a network</w:t>
       </w:r>
       <w:r>
         <w:rPr>
@@ -2659,6 +2687,15 @@
       <w:r>
         <w:rPr>
           <w:rFonts w:ascii="Times New Roman" w:hAnsi="Times New Roman" w:cs="Times New Roman"/>
+          <w:spacing w:val="1"/>
+          <w:sz w:val="24"/>
+          <w:szCs w:val="24"/>
+        </w:rPr>
+        <w:t xml:space="preserve"> Additionally, there will be reduction of paper work since now one will be required to print or submit any hardcopies.</w:t>
+      </w:r>
+      <w:r>
+        <w:rPr>
+          <w:rFonts w:ascii="Times New Roman" w:hAnsi="Times New Roman" w:cs="Times New Roman"/>
           <w:color w:val="FF0000"/>
           <w:spacing w:val="1"/>
           <w:sz w:val="24"/>
@@ -2678,7 +2715,7 @@
         </w:rPr>
       </w:pPr>
       <w:bookmarkStart w:id="9" w:name="_Toc79707225"/>
-      <w:bookmarkStart w:id="10" w:name="_Toc80169053"/>
+      <w:bookmarkStart w:id="10" w:name="_Toc80992993"/>
       <w:r>
         <w:rPr>
           <w:rFonts w:ascii="Times New Roman" w:hAnsi="Times New Roman" w:cs="Times New Roman"/>
@@ -2719,7 +2756,7 @@
         </w:rPr>
       </w:pPr>
       <w:bookmarkStart w:id="11" w:name="_Toc79707226"/>
-      <w:bookmarkStart w:id="12" w:name="_Toc80169054"/>
+      <w:bookmarkStart w:id="12" w:name="_Toc80992994"/>
       <w:r>
         <w:rPr>
           <w:rFonts w:ascii="Times New Roman" w:hAnsi="Times New Roman" w:cs="Times New Roman"/>
@@ -2787,7 +2824,7 @@
             </w:rPr>
             <w:fldChar w:fldCharType="separate"/>
           </w:r>
-          <w:hyperlink w:anchor="_Toc80169050" w:history="1">
+          <w:hyperlink w:anchor="_Toc80992990" w:history="1">
             <w:r>
               <w:rPr>
                 <w:rStyle w:val="Hyperlink"/>
@@ -2816,7 +2853,7 @@
                 <w:noProof/>
                 <w:webHidden/>
               </w:rPr>
-              <w:instrText xml:space="preserve"> PAGEREF _Toc80169050 \h </w:instrText>
+              <w:instrText xml:space="preserve"> PAGEREF _Toc80992990 \h </w:instrText>
             </w:r>
             <w:r>
               <w:rPr>
@@ -2855,7 +2892,7 @@
               <w:noProof/>
             </w:rPr>
           </w:pPr>
-          <w:hyperlink w:anchor="_Toc80169051" w:history="1">
+          <w:hyperlink w:anchor="_Toc80992991" w:history="1">
             <w:r>
               <w:rPr>
                 <w:rStyle w:val="Hyperlink"/>
@@ -2884,7 +2921,7 @@
                 <w:noProof/>
                 <w:webHidden/>
               </w:rPr>
-              <w:instrText xml:space="preserve"> PAGEREF _Toc80169051 \h </w:instrText>
+              <w:instrText xml:space="preserve"> PAGEREF _Toc80992991 \h </w:instrText>
             </w:r>
             <w:r>
               <w:rPr>
@@ -2923,7 +2960,7 @@
               <w:noProof/>
             </w:rPr>
           </w:pPr>
-          <w:hyperlink w:anchor="_Toc80169052" w:history="1">
+          <w:hyperlink w:anchor="_Toc80992992" w:history="1">
             <w:r>
               <w:rPr>
                 <w:rStyle w:val="Hyperlink"/>
@@ -2952,7 +2989,7 @@
                 <w:noProof/>
                 <w:webHidden/>
               </w:rPr>
-              <w:instrText xml:space="preserve"> PAGEREF _Toc80169052 \h </w:instrText>
+              <w:instrText xml:space="preserve"> PAGEREF _Toc80992992 \h </w:instrText>
             </w:r>
             <w:r>
               <w:rPr>
@@ -2991,7 +3028,7 @@
               <w:noProof/>
             </w:rPr>
           </w:pPr>
-          <w:hyperlink w:anchor="_Toc80169053" w:history="1">
+          <w:hyperlink w:anchor="_Toc80992993" w:history="1">
             <w:r>
               <w:rPr>
                 <w:rStyle w:val="Hyperlink"/>
@@ -3020,7 +3057,7 @@
                 <w:noProof/>
                 <w:webHidden/>
               </w:rPr>
-              <w:instrText xml:space="preserve"> PAGEREF _Toc80169053 \h </w:instrText>
+              <w:instrText xml:space="preserve"> PAGEREF _Toc80992993 \h </w:instrText>
             </w:r>
             <w:r>
               <w:rPr>
@@ -3059,7 +3096,7 @@
               <w:noProof/>
             </w:rPr>
           </w:pPr>
-          <w:hyperlink w:anchor="_Toc80169054" w:history="1">
+          <w:hyperlink w:anchor="_Toc80992994" w:history="1">
             <w:r>
               <w:rPr>
                 <w:rStyle w:val="Hyperlink"/>
@@ -3088,7 +3125,7 @@
                 <w:noProof/>
                 <w:webHidden/>
               </w:rPr>
-              <w:instrText xml:space="preserve"> PAGEREF _Toc80169054 \h </w:instrText>
+              <w:instrText xml:space="preserve"> PAGEREF _Toc80992994 \h </w:instrText>
             </w:r>
             <w:r>
               <w:rPr>
@@ -3127,7 +3164,7 @@
               <w:noProof/>
             </w:rPr>
           </w:pPr>
-          <w:hyperlink w:anchor="_Toc80169055" w:history="1">
+          <w:hyperlink w:anchor="_Toc80992995" w:history="1">
             <w:r>
               <w:rPr>
                 <w:rStyle w:val="Hyperlink"/>
@@ -3156,7 +3193,7 @@
                 <w:noProof/>
                 <w:webHidden/>
               </w:rPr>
-              <w:instrText xml:space="preserve"> PAGEREF _Toc80169055 \h </w:instrText>
+              <w:instrText xml:space="preserve"> PAGEREF _Toc80992995 \h </w:instrText>
             </w:r>
             <w:r>
               <w:rPr>
@@ -3195,7 +3232,7 @@
               <w:noProof/>
             </w:rPr>
           </w:pPr>
-          <w:hyperlink w:anchor="_Toc80169056" w:history="1">
+          <w:hyperlink w:anchor="_Toc80992996" w:history="1">
             <w:r>
               <w:rPr>
                 <w:rStyle w:val="Hyperlink"/>
@@ -3224,7 +3261,7 @@
                 <w:noProof/>
                 <w:webHidden/>
               </w:rPr>
-              <w:instrText xml:space="preserve"> PAGEREF _Toc80169056 \h </w:instrText>
+              <w:instrText xml:space="preserve"> PAGEREF _Toc80992996 \h </w:instrText>
             </w:r>
             <w:r>
               <w:rPr>
@@ -3263,7 +3300,7 @@
               <w:noProof/>
             </w:rPr>
           </w:pPr>
-          <w:hyperlink w:anchor="_Toc80169057" w:history="1">
+          <w:hyperlink w:anchor="_Toc80992997" w:history="1">
             <w:r>
               <w:rPr>
                 <w:rStyle w:val="Hyperlink"/>
@@ -3292,7 +3329,7 @@
                 <w:noProof/>
                 <w:webHidden/>
               </w:rPr>
-              <w:instrText xml:space="preserve"> PAGEREF _Toc80169057 \h </w:instrText>
+              <w:instrText xml:space="preserve"> PAGEREF _Toc80992997 \h </w:instrText>
             </w:r>
             <w:r>
               <w:rPr>
@@ -3334,7 +3371,7 @@
               <w:noProof/>
             </w:rPr>
           </w:pPr>
-          <w:hyperlink w:anchor="_Toc80169058" w:history="1">
+          <w:hyperlink w:anchor="_Toc80992998" w:history="1">
             <w:r>
               <w:rPr>
                 <w:rStyle w:val="Hyperlink"/>
@@ -3363,7 +3400,7 @@
                 <w:noProof/>
                 <w:webHidden/>
               </w:rPr>
-              <w:instrText xml:space="preserve"> PAGEREF _Toc80169058 \h </w:instrText>
+              <w:instrText xml:space="preserve"> PAGEREF _Toc80992998 \h </w:instrText>
             </w:r>
             <w:r>
               <w:rPr>
@@ -3405,7 +3442,7 @@
               <w:noProof/>
             </w:rPr>
           </w:pPr>
-          <w:hyperlink w:anchor="_Toc80169059" w:history="1">
+          <w:hyperlink w:anchor="_Toc80992999" w:history="1">
             <w:r>
               <w:rPr>
                 <w:rStyle w:val="Hyperlink"/>
@@ -3434,7 +3471,7 @@
                 <w:noProof/>
                 <w:webHidden/>
               </w:rPr>
-              <w:instrText xml:space="preserve"> PAGEREF _Toc80169059 \h </w:instrText>
+              <w:instrText xml:space="preserve"> PAGEREF _Toc80992999 \h </w:instrText>
             </w:r>
             <w:r>
               <w:rPr>
@@ -3476,7 +3513,7 @@
               <w:noProof/>
             </w:rPr>
           </w:pPr>
-          <w:hyperlink w:anchor="_Toc80169060" w:history="1">
+          <w:hyperlink w:anchor="_Toc80993000" w:history="1">
             <w:r>
               <w:rPr>
                 <w:rStyle w:val="Hyperlink"/>
@@ -3505,7 +3542,7 @@
                 <w:noProof/>
                 <w:webHidden/>
               </w:rPr>
-              <w:instrText xml:space="preserve"> PAGEREF _Toc80169060 \h </w:instrText>
+              <w:instrText xml:space="preserve"> PAGEREF _Toc80993000 \h </w:instrText>
             </w:r>
             <w:r>
               <w:rPr>
@@ -3547,7 +3584,7 @@
               <w:noProof/>
             </w:rPr>
           </w:pPr>
-          <w:hyperlink w:anchor="_Toc80169061" w:history="1">
+          <w:hyperlink w:anchor="_Toc80993001" w:history="1">
             <w:r>
               <w:rPr>
                 <w:rStyle w:val="Hyperlink"/>
@@ -3576,7 +3613,7 @@
                 <w:noProof/>
                 <w:webHidden/>
               </w:rPr>
-              <w:instrText xml:space="preserve"> PAGEREF _Toc80169061 \h </w:instrText>
+              <w:instrText xml:space="preserve"> PAGEREF _Toc80993001 \h </w:instrText>
             </w:r>
             <w:r>
               <w:rPr>
@@ -3665,7 +3702,7 @@
           <w:color w:val="auto"/>
         </w:rPr>
       </w:pPr>
-      <w:bookmarkStart w:id="13" w:name="_Toc80169055"/>
+      <w:bookmarkStart w:id="13" w:name="_Toc80992995"/>
       <w:r>
         <w:rPr>
           <w:rFonts w:ascii="Times New Roman" w:hAnsi="Times New Roman" w:cs="Times New Roman"/>
@@ -3706,7 +3743,7 @@
           <w:color w:val="auto"/>
         </w:rPr>
       </w:pPr>
-      <w:bookmarkStart w:id="14" w:name="_Toc80169056"/>
+      <w:bookmarkStart w:id="14" w:name="_Toc80992996"/>
       <w:r>
         <w:rPr>
           <w:rFonts w:ascii="Times New Roman" w:hAnsi="Times New Roman" w:cs="Times New Roman"/>
@@ -3772,7 +3809,7 @@
           <w:color w:val="auto"/>
         </w:rPr>
       </w:pPr>
-      <w:bookmarkStart w:id="15" w:name="_Toc80169057"/>
+      <w:bookmarkStart w:id="15" w:name="_Toc80992997"/>
       <w:r>
         <w:rPr>
           <w:rFonts w:ascii="Times New Roman" w:hAnsi="Times New Roman" w:cs="Times New Roman"/>
@@ -3797,7 +3834,7 @@
           <w:szCs w:val="28"/>
         </w:rPr>
       </w:pPr>
-      <w:bookmarkStart w:id="16" w:name="_Toc80169058"/>
+      <w:bookmarkStart w:id="16" w:name="_Toc80992998"/>
       <w:r>
         <w:rPr>
           <w:rFonts w:ascii="Times New Roman" w:hAnsi="Times New Roman" w:cs="Times New Roman"/>
@@ -3949,7 +3986,15 @@
           <w:sz w:val="24"/>
           <w:szCs w:val="24"/>
         </w:rPr>
-        <w:t>as unfair treatment by the staff</w:t>
+        <w:t xml:space="preserve">as unfair treatment by some of the </w:t>
+      </w:r>
+      <w:r>
+        <w:rPr>
+          <w:rFonts w:ascii="Times New Roman" w:hAnsi="Times New Roman" w:cs="Times New Roman"/>
+          <w:sz w:val="24"/>
+          <w:szCs w:val="24"/>
+        </w:rPr>
+        <w:t>staff</w:t>
       </w:r>
       <w:r>
         <w:rPr>
@@ -4055,15 +4100,31 @@
           <w:sz w:val="24"/>
           <w:szCs w:val="24"/>
         </w:rPr>
-        <w:t>by simply</w:t>
-      </w:r>
-      <w:r>
-        <w:rPr>
-          <w:rFonts w:ascii="Times New Roman" w:hAnsi="Times New Roman" w:cs="Times New Roman"/>
-          <w:sz w:val="24"/>
-          <w:szCs w:val="24"/>
-        </w:rPr>
-        <w:t xml:space="preserve"> automating them. </w:t>
+        <w:t xml:space="preserve">by </w:t>
+      </w:r>
+      <w:r>
+        <w:rPr>
+          <w:rFonts w:ascii="Times New Roman" w:hAnsi="Times New Roman" w:cs="Times New Roman"/>
+          <w:sz w:val="24"/>
+          <w:szCs w:val="24"/>
+        </w:rPr>
+        <w:t>not only automating them but also easing the whole process</w:t>
+      </w:r>
+      <w:r>
+        <w:rPr>
+          <w:rFonts w:ascii="Times New Roman" w:hAnsi="Times New Roman" w:cs="Times New Roman"/>
+          <w:sz w:val="24"/>
+          <w:szCs w:val="24"/>
+        </w:rPr>
+        <w:t xml:space="preserve"> from application to vetting of the applicants</w:t>
+      </w:r>
+      <w:r>
+        <w:rPr>
+          <w:rFonts w:ascii="Times New Roman" w:hAnsi="Times New Roman" w:cs="Times New Roman"/>
+          <w:sz w:val="24"/>
+          <w:szCs w:val="24"/>
+        </w:rPr>
+        <w:t xml:space="preserve">. </w:t>
       </w:r>
       <w:r>
         <w:rPr>
@@ -4129,7 +4190,23 @@
           <w:sz w:val="24"/>
           <w:szCs w:val="24"/>
         </w:rPr>
-        <w:t xml:space="preserve">Having such a platform would provide students with easy time and minimize the chances of causing commotion in an office trying to submit their forms before </w:t>
+        <w:t>Having such a platform would provide students with easy time and minimize the chances of causing commotion in an</w:t>
+      </w:r>
+      <w:r>
+        <w:rPr>
+          <w:rFonts w:ascii="Times New Roman" w:hAnsi="Times New Roman" w:cs="Times New Roman"/>
+          <w:sz w:val="24"/>
+          <w:szCs w:val="24"/>
+        </w:rPr>
+        <w:t>y</w:t>
+      </w:r>
+      <w:r>
+        <w:rPr>
+          <w:rFonts w:ascii="Times New Roman" w:hAnsi="Times New Roman" w:cs="Times New Roman"/>
+          <w:sz w:val="24"/>
+          <w:szCs w:val="24"/>
+        </w:rPr>
+        <w:t xml:space="preserve"> office trying to submit their forms before </w:t>
       </w:r>
       <w:r>
         <w:rPr>
@@ -4138,30 +4215,6 @@
           <w:szCs w:val="24"/>
         </w:rPr>
         <w:t xml:space="preserve">the deadline. </w:t>
-      </w:r>
-      <w:r>
-        <w:rPr>
-          <w:rFonts w:ascii="Times New Roman" w:hAnsi="Times New Roman" w:cs="Times New Roman"/>
-          <w:sz w:val="24"/>
-          <w:szCs w:val="24"/>
-        </w:rPr>
-        <w:t xml:space="preserve">The face to face </w:t>
-      </w:r>
-      <w:r>
-        <w:rPr>
-          <w:rFonts w:ascii="Times New Roman" w:hAnsi="Times New Roman" w:cs="Times New Roman"/>
-          <w:sz w:val="24"/>
-          <w:szCs w:val="24"/>
-        </w:rPr>
-        <w:t>interactions would be minimized,</w:t>
-      </w:r>
-      <w:r>
-        <w:rPr>
-          <w:rFonts w:ascii="Times New Roman" w:hAnsi="Times New Roman" w:cs="Times New Roman"/>
-          <w:sz w:val="24"/>
-          <w:szCs w:val="24"/>
-        </w:rPr>
-        <w:t xml:space="preserve"> which would be an advantage to those who feel they get judged by their dressing or physical appearance. </w:t>
       </w:r>
       <w:r>
         <w:rPr>
@@ -4209,7 +4262,7 @@
           <w:szCs w:val="28"/>
         </w:rPr>
       </w:pPr>
-      <w:bookmarkStart w:id="17" w:name="_Toc80169059"/>
+      <w:bookmarkStart w:id="17" w:name="_Toc80992999"/>
       <w:r>
         <w:rPr>
           <w:rFonts w:ascii="Times New Roman" w:hAnsi="Times New Roman" w:cs="Times New Roman"/>
@@ -4262,7 +4315,15 @@
           <w:sz w:val="24"/>
           <w:szCs w:val="24"/>
         </w:rPr>
-        <w:t xml:space="preserve"> integrity of their leaders to accept their bursary applications and awarded all the students who qualify for the same</w:t>
+        <w:t xml:space="preserve"> integrity of their leaders to ac</w:t>
+      </w:r>
+      <w:r>
+        <w:rPr>
+          <w:rFonts w:ascii="Times New Roman" w:hAnsi="Times New Roman" w:cs="Times New Roman"/>
+          <w:sz w:val="24"/>
+          <w:szCs w:val="24"/>
+        </w:rPr>
+        <w:t>cept their bursary applications, go through a fair vetting operation and allocate the bursary to the selected few</w:t>
       </w:r>
       <w:r>
         <w:rPr>
@@ -4334,14 +4395,6 @@
           <w:sz w:val="24"/>
           <w:szCs w:val="24"/>
         </w:rPr>
-        <w:t xml:space="preserve"> assigned with that task</w:t>
-      </w:r>
-      <w:r>
-        <w:rPr>
-          <w:rFonts w:ascii="Times New Roman" w:hAnsi="Times New Roman" w:cs="Times New Roman"/>
-          <w:sz w:val="24"/>
-          <w:szCs w:val="24"/>
-        </w:rPr>
         <w:t xml:space="preserve">. </w:t>
       </w:r>
       <w:r>
@@ -4350,7 +4403,23 @@
           <w:sz w:val="24"/>
           <w:szCs w:val="24"/>
         </w:rPr>
-        <w:t xml:space="preserve">The commotion caused in all offices at some points bring the normal operations to stand still to deal with the </w:t>
+        <w:t>The commotion cause</w:t>
+      </w:r>
+      <w:r>
+        <w:rPr>
+          <w:rFonts w:ascii="Times New Roman" w:hAnsi="Times New Roman" w:cs="Times New Roman"/>
+          <w:sz w:val="24"/>
+          <w:szCs w:val="24"/>
+        </w:rPr>
+        <w:t xml:space="preserve">d in all offices at some point, </w:t>
+      </w:r>
+      <w:r>
+        <w:rPr>
+          <w:rFonts w:ascii="Times New Roman" w:hAnsi="Times New Roman" w:cs="Times New Roman"/>
+          <w:sz w:val="24"/>
+          <w:szCs w:val="24"/>
+        </w:rPr>
+        <w:t xml:space="preserve">bring the normal operations to stand still to deal with the </w:t>
       </w:r>
       <w:r>
         <w:rPr>
@@ -4374,23 +4443,79 @@
           <w:sz w:val="24"/>
           <w:szCs w:val="24"/>
         </w:rPr>
-        <w:t xml:space="preserve">In the process, the obvious is likely to happen, loss of forms, denial of services based on the staff’s personal preference towards the student and even likelihood of corruption based on how well </w:t>
-      </w:r>
-      <w:r>
-        <w:rPr>
-          <w:rFonts w:ascii="Times New Roman" w:hAnsi="Times New Roman" w:cs="Times New Roman"/>
-          <w:sz w:val="24"/>
-          <w:szCs w:val="24"/>
-        </w:rPr>
-        <w:t>you</w:t>
-      </w:r>
-      <w:r>
-        <w:rPr>
-          <w:rFonts w:ascii="Times New Roman" w:hAnsi="Times New Roman" w:cs="Times New Roman"/>
-          <w:sz w:val="24"/>
-          <w:szCs w:val="24"/>
-        </w:rPr>
-        <w:t xml:space="preserve"> know the staff. </w:t>
+        <w:t xml:space="preserve">In the process, the obvious is likely to happen, </w:t>
+      </w:r>
+      <w:r>
+        <w:rPr>
+          <w:rFonts w:ascii="Times New Roman" w:hAnsi="Times New Roman" w:cs="Times New Roman"/>
+          <w:sz w:val="24"/>
+          <w:szCs w:val="24"/>
+        </w:rPr>
+        <w:t>form mishandling</w:t>
+      </w:r>
+      <w:r>
+        <w:rPr>
+          <w:rFonts w:ascii="Times New Roman" w:hAnsi="Times New Roman" w:cs="Times New Roman"/>
+          <w:sz w:val="24"/>
+          <w:szCs w:val="24"/>
+        </w:rPr>
+        <w:t xml:space="preserve">, </w:t>
+      </w:r>
+      <w:r>
+        <w:rPr>
+          <w:rFonts w:ascii="Times New Roman" w:hAnsi="Times New Roman" w:cs="Times New Roman"/>
+          <w:sz w:val="24"/>
+          <w:szCs w:val="24"/>
+        </w:rPr>
+        <w:t>slow service rendering</w:t>
+      </w:r>
+      <w:r>
+        <w:rPr>
+          <w:rFonts w:ascii="Times New Roman" w:hAnsi="Times New Roman" w:cs="Times New Roman"/>
+          <w:sz w:val="24"/>
+          <w:szCs w:val="24"/>
+        </w:rPr>
+        <w:t xml:space="preserve"> to students, overwhelming the staff with the huge number of forms</w:t>
+      </w:r>
+      <w:r>
+        <w:rPr>
+          <w:rFonts w:ascii="Times New Roman" w:hAnsi="Times New Roman" w:cs="Times New Roman"/>
+          <w:sz w:val="24"/>
+          <w:szCs w:val="24"/>
+        </w:rPr>
+        <w:t xml:space="preserve"> and even likelihood of corruption based on how well </w:t>
+      </w:r>
+      <w:r>
+        <w:rPr>
+          <w:rFonts w:ascii="Times New Roman" w:hAnsi="Times New Roman" w:cs="Times New Roman"/>
+          <w:sz w:val="24"/>
+          <w:szCs w:val="24"/>
+        </w:rPr>
+        <w:t xml:space="preserve">one </w:t>
+      </w:r>
+      <w:r>
+        <w:rPr>
+          <w:rFonts w:ascii="Times New Roman" w:hAnsi="Times New Roman" w:cs="Times New Roman"/>
+          <w:sz w:val="24"/>
+          <w:szCs w:val="24"/>
+        </w:rPr>
+        <w:t>know</w:t>
+      </w:r>
+      <w:r>
+        <w:rPr>
+          <w:rFonts w:ascii="Times New Roman" w:hAnsi="Times New Roman" w:cs="Times New Roman"/>
+          <w:sz w:val="24"/>
+          <w:szCs w:val="24"/>
+        </w:rPr>
+        <w:t>s</w:t>
+      </w:r>
+      <w:r>
+        <w:rPr>
+          <w:rFonts w:ascii="Times New Roman" w:hAnsi="Times New Roman" w:cs="Times New Roman"/>
+          <w:sz w:val="24"/>
+          <w:szCs w:val="24"/>
+        </w:rPr>
+        <w:t xml:space="preserve"> the staff. </w:t>
       </w:r>
       <w:r>
         <w:rPr>
@@ -4463,7 +4588,7 @@
           <w:szCs w:val="28"/>
         </w:rPr>
       </w:pPr>
-      <w:bookmarkStart w:id="18" w:name="_Toc80169060"/>
+      <w:bookmarkStart w:id="18" w:name="_Toc80993000"/>
       <w:r>
         <w:rPr>
           <w:rFonts w:ascii="Times New Roman" w:hAnsi="Times New Roman" w:cs="Times New Roman"/>
@@ -4659,7 +4784,7 @@
         <w:rPr>
           <w:rFonts w:cs="Times New Roman"/>
         </w:rPr>
-        <w:t>SOMU) and RATTANSI bursary application</w:t>
+        <w:t>SOMU) bursary application</w:t>
       </w:r>
       <w:r>
         <w:rPr>
@@ -4778,7 +4903,6 @@
           <w:szCs w:val="28"/>
         </w:rPr>
       </w:pPr>
-      <w:bookmarkStart w:id="19" w:name="_Toc80169061"/>
       <w:r>
         <w:rPr>
           <w:rFonts w:ascii="Times New Roman" w:hAnsi="Times New Roman" w:cs="Times New Roman"/>
@@ -4801,6 +4925,7 @@
           <w:szCs w:val="28"/>
         </w:rPr>
       </w:pPr>
+      <w:bookmarkStart w:id="19" w:name="_Toc80993001"/>
       <w:r>
         <w:rPr>
           <w:rFonts w:ascii="Times New Roman" w:hAnsi="Times New Roman" w:cs="Times New Roman"/>
@@ -4829,7 +4954,23 @@
           <w:sz w:val="24"/>
           <w:szCs w:val="24"/>
         </w:rPr>
-        <w:t>This project however has with it some limitations namely:</w:t>
+        <w:t xml:space="preserve">Despite being such a promising project to implement, </w:t>
+      </w:r>
+      <w:r>
+        <w:rPr>
+          <w:rFonts w:ascii="Times New Roman" w:hAnsi="Times New Roman" w:cs="Times New Roman"/>
+          <w:sz w:val="24"/>
+          <w:szCs w:val="24"/>
+        </w:rPr>
+        <w:t>it has some limitations namely</w:t>
+      </w:r>
+      <w:r>
+        <w:rPr>
+          <w:rFonts w:ascii="Times New Roman" w:hAnsi="Times New Roman" w:cs="Times New Roman"/>
+          <w:sz w:val="24"/>
+          <w:szCs w:val="24"/>
+        </w:rPr>
+        <w:t>:</w:t>
       </w:r>
     </w:p>
     <w:p>
@@ -4852,30 +4993,7 @@
           <w:sz w:val="24"/>
           <w:szCs w:val="24"/>
         </w:rPr>
-        <w:t>The applicant must at all times be on an internet connection for them to access the services.</w:t>
-      </w:r>
-    </w:p>
-    <w:p>
-      <w:pPr>
-        <w:pStyle w:val="ListParagraph"/>
-        <w:numPr>
-          <w:ilvl w:val="0"/>
-          <w:numId w:val="5"/>
-        </w:numPr>
-        <w:spacing w:line="360" w:lineRule="auto"/>
-        <w:rPr>
-          <w:rFonts w:ascii="Times New Roman" w:hAnsi="Times New Roman" w:cs="Times New Roman"/>
-          <w:sz w:val="24"/>
-          <w:szCs w:val="24"/>
-        </w:rPr>
-      </w:pPr>
-      <w:r>
-        <w:rPr>
-          <w:rFonts w:ascii="Times New Roman" w:hAnsi="Times New Roman" w:cs="Times New Roman"/>
-          <w:sz w:val="24"/>
-          <w:szCs w:val="24"/>
-        </w:rPr>
-        <w:t>The students who don’t own smartphones or laptops maybe be forced to visit cyber cafes to pay for the same services.</w:t>
+        <w:t>Having to work under a limited time span, the project proves beyond any doubt that we the students have to commit most of our time to the project for us to make it a success.</w:t>
       </w:r>
       <w:bookmarkStart w:id="20" w:name="_GoBack"/>
       <w:bookmarkEnd w:id="20"/>
@@ -6491,7 +6609,7 @@
 </file>
 
 <file path=customXml/itemProps1.xml><?xml version="1.0" encoding="utf-8"?>
-<ds:datastoreItem xmlns:ds="http://schemas.openxmlformats.org/officeDocument/2006/customXml" ds:itemID="{2AA45DBA-1192-4235-A34E-29CF32C55ECB}">
+<ds:datastoreItem xmlns:ds="http://schemas.openxmlformats.org/officeDocument/2006/customXml" ds:itemID="{0B122F03-17AD-4EA8-903D-EBCCEAB5E74B}">
   <ds:schemaRefs>
     <ds:schemaRef ds:uri="http://schemas.openxmlformats.org/officeDocument/2006/bibliography"/>
   </ds:schemaRefs>

</xml_diff>

<commit_message>
Initialized chapter 2 documentation
</commit_message>
<xml_diff>
--- a/Documentation/2.2 IT Project Documentation.docx
+++ b/Documentation/2.2 IT Project Documentation.docx
@@ -132,7 +132,8 @@
           <w:szCs w:val="28"/>
         </w:rPr>
       </w:pPr>
-      <w:bookmarkStart w:id="0" w:name="_Toc80992990"/>
+      <w:bookmarkStart w:id="0" w:name="_Toc81039337"/>
+      <w:bookmarkStart w:id="1" w:name="_Toc81039475"/>
       <w:r>
         <w:rPr>
           <w:rFonts w:ascii="Times New Roman" w:hAnsi="Times New Roman" w:cs="Times New Roman"/>
@@ -154,6 +155,7 @@
         <w:t xml:space="preserve"> SYSTEM</w:t>
       </w:r>
       <w:bookmarkEnd w:id="0"/>
+      <w:bookmarkEnd w:id="1"/>
     </w:p>
     <w:p/>
     <w:p>
@@ -566,10 +568,11 @@
           <w:color w:val="auto"/>
         </w:rPr>
       </w:pPr>
-      <w:bookmarkStart w:id="1" w:name="_Toc322699680"/>
-      <w:bookmarkStart w:id="2" w:name="_Toc432332909"/>
-      <w:bookmarkStart w:id="3" w:name="_Toc79707223"/>
-      <w:bookmarkStart w:id="4" w:name="_Toc80992991"/>
+      <w:bookmarkStart w:id="2" w:name="_Toc322699680"/>
+      <w:bookmarkStart w:id="3" w:name="_Toc432332909"/>
+      <w:bookmarkStart w:id="4" w:name="_Toc79707223"/>
+      <w:bookmarkStart w:id="5" w:name="_Toc81039338"/>
+      <w:bookmarkStart w:id="6" w:name="_Toc81039476"/>
       <w:r>
         <w:rPr>
           <w:rStyle w:val="Heading1Char"/>
@@ -580,10 +583,11 @@
         <w:lastRenderedPageBreak/>
         <w:t>DECLARATION</w:t>
       </w:r>
-      <w:bookmarkEnd w:id="1"/>
       <w:bookmarkEnd w:id="2"/>
       <w:bookmarkEnd w:id="3"/>
       <w:bookmarkEnd w:id="4"/>
+      <w:bookmarkEnd w:id="5"/>
+      <w:bookmarkEnd w:id="6"/>
     </w:p>
     <w:p>
       <w:pPr>
@@ -1833,10 +1837,11 @@
           <w:color w:val="auto"/>
         </w:rPr>
       </w:pPr>
-      <w:bookmarkStart w:id="5" w:name="_Toc322699681"/>
-      <w:bookmarkStart w:id="6" w:name="_Toc432332910"/>
-      <w:bookmarkStart w:id="7" w:name="_Toc79707224"/>
-      <w:bookmarkStart w:id="8" w:name="_Toc80992992"/>
+      <w:bookmarkStart w:id="7" w:name="_Toc322699681"/>
+      <w:bookmarkStart w:id="8" w:name="_Toc432332910"/>
+      <w:bookmarkStart w:id="9" w:name="_Toc79707224"/>
+      <w:bookmarkStart w:id="10" w:name="_Toc81039339"/>
+      <w:bookmarkStart w:id="11" w:name="_Toc81039477"/>
       <w:r>
         <w:rPr>
           <w:rStyle w:val="Heading1Char"/>
@@ -1847,10 +1852,11 @@
         <w:lastRenderedPageBreak/>
         <w:t>ABSTRACT</w:t>
       </w:r>
-      <w:bookmarkEnd w:id="5"/>
-      <w:bookmarkEnd w:id="6"/>
       <w:bookmarkEnd w:id="7"/>
       <w:bookmarkEnd w:id="8"/>
+      <w:bookmarkEnd w:id="9"/>
+      <w:bookmarkEnd w:id="10"/>
+      <w:bookmarkEnd w:id="11"/>
     </w:p>
     <w:p>
       <w:pPr>
@@ -2714,8 +2720,9 @@
           <w:color w:val="auto"/>
         </w:rPr>
       </w:pPr>
-      <w:bookmarkStart w:id="9" w:name="_Toc79707225"/>
-      <w:bookmarkStart w:id="10" w:name="_Toc80992993"/>
+      <w:bookmarkStart w:id="12" w:name="_Toc79707225"/>
+      <w:bookmarkStart w:id="13" w:name="_Toc81039340"/>
+      <w:bookmarkStart w:id="14" w:name="_Toc81039478"/>
       <w:r>
         <w:rPr>
           <w:rFonts w:ascii="Times New Roman" w:hAnsi="Times New Roman" w:cs="Times New Roman"/>
@@ -2725,8 +2732,9 @@
         <w:lastRenderedPageBreak/>
         <w:t>ACKNOWLEDGEMENT</w:t>
       </w:r>
-      <w:bookmarkEnd w:id="9"/>
-      <w:bookmarkEnd w:id="10"/>
+      <w:bookmarkEnd w:id="12"/>
+      <w:bookmarkEnd w:id="13"/>
+      <w:bookmarkEnd w:id="14"/>
     </w:p>
     <w:p>
       <w:pPr>
@@ -2755,8 +2763,7 @@
           <w:color w:val="auto"/>
         </w:rPr>
       </w:pPr>
-      <w:bookmarkStart w:id="11" w:name="_Toc79707226"/>
-      <w:bookmarkStart w:id="12" w:name="_Toc80992994"/>
+      <w:bookmarkStart w:id="15" w:name="_Toc81039479"/>
       <w:r>
         <w:rPr>
           <w:rFonts w:ascii="Times New Roman" w:hAnsi="Times New Roman" w:cs="Times New Roman"/>
@@ -2766,8 +2773,7 @@
         <w:lastRenderedPageBreak/>
         <w:t>TABLE OF CONTENTS</w:t>
       </w:r>
-      <w:bookmarkEnd w:id="11"/>
-      <w:bookmarkEnd w:id="12"/>
+      <w:bookmarkEnd w:id="15"/>
     </w:p>
     <w:sdt>
       <w:sdtPr>
@@ -2778,7 +2784,7 @@
           <w:sz w:val="22"/>
           <w:szCs w:val="22"/>
         </w:rPr>
-        <w:id w:val="628296060"/>
+        <w:id w:val="-1702463237"/>
         <w:docPartObj>
           <w:docPartGallery w:val="Table of Contents"/>
           <w:docPartUnique/>
@@ -2807,24 +2813,15 @@
             </w:rPr>
           </w:pPr>
           <w:r>
-            <w:rPr>
-              <w:rFonts w:ascii="Times New Roman" w:hAnsi="Times New Roman" w:cs="Times New Roman"/>
-            </w:rPr>
             <w:fldChar w:fldCharType="begin"/>
           </w:r>
           <w:r>
-            <w:rPr>
-              <w:rFonts w:ascii="Times New Roman" w:hAnsi="Times New Roman" w:cs="Times New Roman"/>
-            </w:rPr>
             <w:instrText xml:space="preserve"> TOC \o "1-3" \h \z \u </w:instrText>
           </w:r>
           <w:r>
-            <w:rPr>
-              <w:rFonts w:ascii="Times New Roman" w:hAnsi="Times New Roman" w:cs="Times New Roman"/>
-            </w:rPr>
             <w:fldChar w:fldCharType="separate"/>
           </w:r>
-          <w:hyperlink w:anchor="_Toc80992990" w:history="1">
+          <w:hyperlink w:anchor="_Toc81039475" w:history="1">
             <w:r>
               <w:rPr>
                 <w:rStyle w:val="Hyperlink"/>
@@ -2853,7 +2850,7 @@
                 <w:noProof/>
                 <w:webHidden/>
               </w:rPr>
-              <w:instrText xml:space="preserve"> PAGEREF _Toc80992990 \h </w:instrText>
+              <w:instrText xml:space="preserve"> PAGEREF _Toc81039475 \h </w:instrText>
             </w:r>
             <w:r>
               <w:rPr>
@@ -2892,7 +2889,7 @@
               <w:noProof/>
             </w:rPr>
           </w:pPr>
-          <w:hyperlink w:anchor="_Toc80992991" w:history="1">
+          <w:hyperlink w:anchor="_Toc81039476" w:history="1">
             <w:r>
               <w:rPr>
                 <w:rStyle w:val="Hyperlink"/>
@@ -2921,7 +2918,7 @@
                 <w:noProof/>
                 <w:webHidden/>
               </w:rPr>
-              <w:instrText xml:space="preserve"> PAGEREF _Toc80992991 \h </w:instrText>
+              <w:instrText xml:space="preserve"> PAGEREF _Toc81039476 \h </w:instrText>
             </w:r>
             <w:r>
               <w:rPr>
@@ -2960,7 +2957,7 @@
               <w:noProof/>
             </w:rPr>
           </w:pPr>
-          <w:hyperlink w:anchor="_Toc80992992" w:history="1">
+          <w:hyperlink w:anchor="_Toc81039477" w:history="1">
             <w:r>
               <w:rPr>
                 <w:rStyle w:val="Hyperlink"/>
@@ -2989,7 +2986,7 @@
                 <w:noProof/>
                 <w:webHidden/>
               </w:rPr>
-              <w:instrText xml:space="preserve"> PAGEREF _Toc80992992 \h </w:instrText>
+              <w:instrText xml:space="preserve"> PAGEREF _Toc81039477 \h </w:instrText>
             </w:r>
             <w:r>
               <w:rPr>
@@ -3028,7 +3025,7 @@
               <w:noProof/>
             </w:rPr>
           </w:pPr>
-          <w:hyperlink w:anchor="_Toc80992993" w:history="1">
+          <w:hyperlink w:anchor="_Toc81039478" w:history="1">
             <w:r>
               <w:rPr>
                 <w:rStyle w:val="Hyperlink"/>
@@ -3057,7 +3054,7 @@
                 <w:noProof/>
                 <w:webHidden/>
               </w:rPr>
-              <w:instrText xml:space="preserve"> PAGEREF _Toc80992993 \h </w:instrText>
+              <w:instrText xml:space="preserve"> PAGEREF _Toc81039478 \h </w:instrText>
             </w:r>
             <w:r>
               <w:rPr>
@@ -3096,7 +3093,7 @@
               <w:noProof/>
             </w:rPr>
           </w:pPr>
-          <w:hyperlink w:anchor="_Toc80992994" w:history="1">
+          <w:hyperlink w:anchor="_Toc81039479" w:history="1">
             <w:r>
               <w:rPr>
                 <w:rStyle w:val="Hyperlink"/>
@@ -3125,7 +3122,7 @@
                 <w:noProof/>
                 <w:webHidden/>
               </w:rPr>
-              <w:instrText xml:space="preserve"> PAGEREF _Toc80992994 \h </w:instrText>
+              <w:instrText xml:space="preserve"> PAGEREF _Toc81039479 \h </w:instrText>
             </w:r>
             <w:r>
               <w:rPr>
@@ -3164,7 +3161,7 @@
               <w:noProof/>
             </w:rPr>
           </w:pPr>
-          <w:hyperlink w:anchor="_Toc80992995" w:history="1">
+          <w:hyperlink w:anchor="_Toc81039480" w:history="1">
             <w:r>
               <w:rPr>
                 <w:rStyle w:val="Hyperlink"/>
@@ -3193,7 +3190,7 @@
                 <w:noProof/>
                 <w:webHidden/>
               </w:rPr>
-              <w:instrText xml:space="preserve"> PAGEREF _Toc80992995 \h </w:instrText>
+              <w:instrText xml:space="preserve"> PAGEREF _Toc81039480 \h </w:instrText>
             </w:r>
             <w:r>
               <w:rPr>
@@ -3232,7 +3229,7 @@
               <w:noProof/>
             </w:rPr>
           </w:pPr>
-          <w:hyperlink w:anchor="_Toc80992996" w:history="1">
+          <w:hyperlink w:anchor="_Toc81039481" w:history="1">
             <w:r>
               <w:rPr>
                 <w:rStyle w:val="Hyperlink"/>
@@ -3261,7 +3258,7 @@
                 <w:noProof/>
                 <w:webHidden/>
               </w:rPr>
-              <w:instrText xml:space="preserve"> PAGEREF _Toc80992996 \h </w:instrText>
+              <w:instrText xml:space="preserve"> PAGEREF _Toc81039481 \h </w:instrText>
             </w:r>
             <w:r>
               <w:rPr>
@@ -3300,7 +3297,7 @@
               <w:noProof/>
             </w:rPr>
           </w:pPr>
-          <w:hyperlink w:anchor="_Toc80992997" w:history="1">
+          <w:hyperlink w:anchor="_Toc81039482" w:history="1">
             <w:r>
               <w:rPr>
                 <w:rStyle w:val="Hyperlink"/>
@@ -3329,7 +3326,7 @@
                 <w:noProof/>
                 <w:webHidden/>
               </w:rPr>
-              <w:instrText xml:space="preserve"> PAGEREF _Toc80992997 \h </w:instrText>
+              <w:instrText xml:space="preserve"> PAGEREF _Toc81039482 \h </w:instrText>
             </w:r>
             <w:r>
               <w:rPr>
@@ -3371,7 +3368,7 @@
               <w:noProof/>
             </w:rPr>
           </w:pPr>
-          <w:hyperlink w:anchor="_Toc80992998" w:history="1">
+          <w:hyperlink w:anchor="_Toc81039483" w:history="1">
             <w:r>
               <w:rPr>
                 <w:rStyle w:val="Hyperlink"/>
@@ -3400,7 +3397,7 @@
                 <w:noProof/>
                 <w:webHidden/>
               </w:rPr>
-              <w:instrText xml:space="preserve"> PAGEREF _Toc80992998 \h </w:instrText>
+              <w:instrText xml:space="preserve"> PAGEREF _Toc81039483 \h </w:instrText>
             </w:r>
             <w:r>
               <w:rPr>
@@ -3442,7 +3439,7 @@
               <w:noProof/>
             </w:rPr>
           </w:pPr>
-          <w:hyperlink w:anchor="_Toc80992999" w:history="1">
+          <w:hyperlink w:anchor="_Toc81039484" w:history="1">
             <w:r>
               <w:rPr>
                 <w:rStyle w:val="Hyperlink"/>
@@ -3471,7 +3468,7 @@
                 <w:noProof/>
                 <w:webHidden/>
               </w:rPr>
-              <w:instrText xml:space="preserve"> PAGEREF _Toc80992999 \h </w:instrText>
+              <w:instrText xml:space="preserve"> PAGEREF _Toc81039484 \h </w:instrText>
             </w:r>
             <w:r>
               <w:rPr>
@@ -3513,7 +3510,7 @@
               <w:noProof/>
             </w:rPr>
           </w:pPr>
-          <w:hyperlink w:anchor="_Toc80993000" w:history="1">
+          <w:hyperlink w:anchor="_Toc81039485" w:history="1">
             <w:r>
               <w:rPr>
                 <w:rStyle w:val="Hyperlink"/>
@@ -3542,7 +3539,7 @@
                 <w:noProof/>
                 <w:webHidden/>
               </w:rPr>
-              <w:instrText xml:space="preserve"> PAGEREF _Toc80993000 \h </w:instrText>
+              <w:instrText xml:space="preserve"> PAGEREF _Toc81039485 \h </w:instrText>
             </w:r>
             <w:r>
               <w:rPr>
@@ -3584,7 +3581,7 @@
               <w:noProof/>
             </w:rPr>
           </w:pPr>
-          <w:hyperlink w:anchor="_Toc80993001" w:history="1">
+          <w:hyperlink w:anchor="_Toc81039486" w:history="1">
             <w:r>
               <w:rPr>
                 <w:rStyle w:val="Hyperlink"/>
@@ -3613,7 +3610,7 @@
                 <w:noProof/>
                 <w:webHidden/>
               </w:rPr>
-              <w:instrText xml:space="preserve"> PAGEREF _Toc80993001 \h </w:instrText>
+              <w:instrText xml:space="preserve"> PAGEREF _Toc81039486 \h </w:instrText>
             </w:r>
             <w:r>
               <w:rPr>
@@ -3645,14 +3642,8 @@
           </w:hyperlink>
         </w:p>
         <w:p>
-          <w:pPr>
-            <w:rPr>
-              <w:rFonts w:ascii="Times New Roman" w:hAnsi="Times New Roman" w:cs="Times New Roman"/>
-            </w:rPr>
-          </w:pPr>
           <w:r>
             <w:rPr>
-              <w:rFonts w:ascii="Times New Roman" w:hAnsi="Times New Roman" w:cs="Times New Roman"/>
               <w:b/>
               <w:bCs/>
               <w:noProof/>
@@ -3662,23 +3653,15 @@
         </w:p>
       </w:sdtContent>
     </w:sdt>
-    <w:p>
-      <w:pPr>
-        <w:rPr>
-          <w:rFonts w:ascii="Times New Roman" w:hAnsi="Times New Roman" w:cs="Times New Roman"/>
-        </w:rPr>
-      </w:pPr>
-    </w:p>
-    <w:p>
-      <w:pPr>
-        <w:spacing w:after="0" w:line="360" w:lineRule="auto"/>
-        <w:rPr>
-          <w:rFonts w:ascii="Times New Roman" w:hAnsi="Times New Roman" w:cs="Times New Roman"/>
-          <w:sz w:val="24"/>
-          <w:szCs w:val="24"/>
-        </w:rPr>
-      </w:pPr>
-    </w:p>
+    <w:p/>
+    <w:p>
+      <w:pPr>
+        <w:rPr>
+          <w:rFonts w:ascii="Times New Roman" w:hAnsi="Times New Roman" w:cs="Times New Roman"/>
+        </w:rPr>
+      </w:pPr>
+    </w:p>
+    <w:p/>
     <w:p>
       <w:pPr>
         <w:rPr>
@@ -3702,7 +3685,8 @@
           <w:color w:val="auto"/>
         </w:rPr>
       </w:pPr>
-      <w:bookmarkStart w:id="13" w:name="_Toc80992995"/>
+      <w:bookmarkStart w:id="16" w:name="_Toc81039342"/>
+      <w:bookmarkStart w:id="17" w:name="_Toc81039480"/>
       <w:r>
         <w:rPr>
           <w:rFonts w:ascii="Times New Roman" w:hAnsi="Times New Roman" w:cs="Times New Roman"/>
@@ -3712,7 +3696,8 @@
         <w:lastRenderedPageBreak/>
         <w:t>LIST OF FIGURES</w:t>
       </w:r>
-      <w:bookmarkEnd w:id="13"/>
+      <w:bookmarkEnd w:id="16"/>
+      <w:bookmarkEnd w:id="17"/>
     </w:p>
     <w:p>
       <w:pPr>
@@ -3743,7 +3728,8 @@
           <w:color w:val="auto"/>
         </w:rPr>
       </w:pPr>
-      <w:bookmarkStart w:id="14" w:name="_Toc80992996"/>
+      <w:bookmarkStart w:id="18" w:name="_Toc81039343"/>
+      <w:bookmarkStart w:id="19" w:name="_Toc81039481"/>
       <w:r>
         <w:rPr>
           <w:rFonts w:ascii="Times New Roman" w:hAnsi="Times New Roman" w:cs="Times New Roman"/>
@@ -3761,7 +3747,8 @@
         </w:rPr>
         <w:t>S</w:t>
       </w:r>
-      <w:bookmarkEnd w:id="14"/>
+      <w:bookmarkEnd w:id="18"/>
+      <w:bookmarkEnd w:id="19"/>
     </w:p>
     <w:p>
       <w:pPr>
@@ -3809,7 +3796,8 @@
           <w:color w:val="auto"/>
         </w:rPr>
       </w:pPr>
-      <w:bookmarkStart w:id="15" w:name="_Toc80992997"/>
+      <w:bookmarkStart w:id="20" w:name="_Toc81039344"/>
+      <w:bookmarkStart w:id="21" w:name="_Toc81039482"/>
       <w:r>
         <w:rPr>
           <w:rFonts w:ascii="Times New Roman" w:hAnsi="Times New Roman" w:cs="Times New Roman"/>
@@ -3819,7 +3807,8 @@
         <w:lastRenderedPageBreak/>
         <w:t>CHAPTER ONE</w:t>
       </w:r>
-      <w:bookmarkEnd w:id="15"/>
+      <w:bookmarkEnd w:id="20"/>
+      <w:bookmarkEnd w:id="21"/>
     </w:p>
     <w:p/>
     <w:p>
@@ -3834,7 +3823,8 @@
           <w:szCs w:val="28"/>
         </w:rPr>
       </w:pPr>
-      <w:bookmarkStart w:id="16" w:name="_Toc80992998"/>
+      <w:bookmarkStart w:id="22" w:name="_Toc81039345"/>
+      <w:bookmarkStart w:id="23" w:name="_Toc81039483"/>
       <w:r>
         <w:rPr>
           <w:rFonts w:ascii="Times New Roman" w:hAnsi="Times New Roman" w:cs="Times New Roman"/>
@@ -3843,7 +3833,7 @@
           <w:sz w:val="28"/>
           <w:szCs w:val="28"/>
         </w:rPr>
-        <w:t xml:space="preserve">1.1 </w:t>
+        <w:t>1.1</w:t>
       </w:r>
       <w:r>
         <w:rPr>
@@ -3853,407 +3843,9 @@
           <w:sz w:val="28"/>
           <w:szCs w:val="28"/>
         </w:rPr>
-        <w:t>INTRODUCTION</w:t>
-      </w:r>
-      <w:bookmarkEnd w:id="16"/>
-    </w:p>
-    <w:p>
-      <w:pPr>
-        <w:spacing w:after="100" w:line="360" w:lineRule="auto"/>
-        <w:rPr>
-          <w:rFonts w:ascii="Times New Roman" w:hAnsi="Times New Roman" w:cs="Times New Roman"/>
-          <w:sz w:val="24"/>
-          <w:szCs w:val="24"/>
-        </w:rPr>
-      </w:pPr>
-      <w:r>
-        <w:rPr>
-          <w:rFonts w:ascii="Times New Roman" w:hAnsi="Times New Roman" w:cs="Times New Roman"/>
-          <w:sz w:val="24"/>
-          <w:szCs w:val="24"/>
-        </w:rPr>
-        <w:t>In any</w:t>
-      </w:r>
-      <w:r>
-        <w:rPr>
-          <w:rFonts w:ascii="Times New Roman" w:hAnsi="Times New Roman" w:cs="Times New Roman"/>
-          <w:sz w:val="24"/>
-          <w:szCs w:val="24"/>
-        </w:rPr>
-        <w:t xml:space="preserve"> institution of higher learning, technology plays a major role in aiding a smooth and efficient learning as well as operations of the institution, Maseno University being of no exception. </w:t>
-      </w:r>
-      <w:r>
-        <w:rPr>
-          <w:rFonts w:ascii="Times New Roman" w:hAnsi="Times New Roman" w:cs="Times New Roman"/>
-          <w:sz w:val="24"/>
-          <w:szCs w:val="24"/>
-        </w:rPr>
-        <w:t xml:space="preserve">One of the main goal is ensuring that the sharing and access of information is easy </w:t>
-      </w:r>
-      <w:r>
-        <w:rPr>
-          <w:rFonts w:ascii="Times New Roman" w:hAnsi="Times New Roman" w:cs="Times New Roman"/>
-          <w:sz w:val="24"/>
-          <w:szCs w:val="24"/>
-        </w:rPr>
-        <w:t xml:space="preserve">not only to the staff but also the students. </w:t>
-      </w:r>
-      <w:r>
-        <w:rPr>
-          <w:rFonts w:ascii="Times New Roman" w:hAnsi="Times New Roman" w:cs="Times New Roman"/>
-          <w:sz w:val="24"/>
-          <w:szCs w:val="24"/>
-        </w:rPr>
-        <w:t xml:space="preserve">Therefore, </w:t>
-      </w:r>
-      <w:r>
-        <w:rPr>
-          <w:rFonts w:ascii="Times New Roman" w:hAnsi="Times New Roman" w:cs="Times New Roman"/>
-          <w:sz w:val="24"/>
-          <w:szCs w:val="24"/>
-        </w:rPr>
-        <w:t xml:space="preserve">being in the twenty first century, it would be extremely of importance for higher institutions to adapt to the ever-changing technological trends. </w:t>
-      </w:r>
-    </w:p>
-    <w:p>
-      <w:pPr>
-        <w:spacing w:line="360" w:lineRule="auto"/>
-        <w:rPr>
-          <w:rFonts w:ascii="Times New Roman" w:hAnsi="Times New Roman" w:cs="Times New Roman"/>
-          <w:sz w:val="24"/>
-          <w:szCs w:val="24"/>
-        </w:rPr>
-      </w:pPr>
-      <w:r>
-        <w:rPr>
-          <w:rFonts w:ascii="Times New Roman" w:hAnsi="Times New Roman" w:cs="Times New Roman"/>
-          <w:sz w:val="24"/>
-          <w:szCs w:val="24"/>
-        </w:rPr>
-        <w:t xml:space="preserve">As one of the celebrated universities in Kenya, Maseno University has a ratio of 500: 1 students to </w:t>
-      </w:r>
-      <w:r>
-        <w:rPr>
-          <w:rFonts w:ascii="Times New Roman" w:hAnsi="Times New Roman" w:cs="Times New Roman"/>
-          <w:sz w:val="24"/>
-          <w:szCs w:val="24"/>
-        </w:rPr>
-        <w:t xml:space="preserve">subordinate </w:t>
-      </w:r>
-      <w:r>
-        <w:rPr>
-          <w:rFonts w:ascii="Times New Roman" w:hAnsi="Times New Roman" w:cs="Times New Roman"/>
-          <w:sz w:val="24"/>
-          <w:szCs w:val="24"/>
-        </w:rPr>
-        <w:t>staff</w:t>
-      </w:r>
-      <w:r>
-        <w:rPr>
-          <w:rFonts w:ascii="Times New Roman" w:hAnsi="Times New Roman" w:cs="Times New Roman"/>
-          <w:sz w:val="24"/>
-          <w:szCs w:val="24"/>
-        </w:rPr>
-        <w:t xml:space="preserve">. </w:t>
-      </w:r>
-      <w:r>
-        <w:rPr>
-          <w:rFonts w:ascii="Times New Roman" w:hAnsi="Times New Roman" w:cs="Times New Roman"/>
-          <w:sz w:val="24"/>
-          <w:szCs w:val="24"/>
-        </w:rPr>
-        <w:t>As it is evident, there exists a gap when it comes to student’s interaction</w:t>
-      </w:r>
-      <w:r>
-        <w:rPr>
-          <w:rFonts w:ascii="Times New Roman" w:hAnsi="Times New Roman" w:cs="Times New Roman"/>
-          <w:sz w:val="24"/>
-          <w:szCs w:val="24"/>
-        </w:rPr>
-        <w:t xml:space="preserve"> with the individual staff, filing</w:t>
-      </w:r>
-      <w:r>
-        <w:rPr>
-          <w:rFonts w:ascii="Times New Roman" w:hAnsi="Times New Roman" w:cs="Times New Roman"/>
-          <w:sz w:val="24"/>
-          <w:szCs w:val="24"/>
-        </w:rPr>
-        <w:t xml:space="preserve"> complains about some discrepancies in the bursary application process as well </w:t>
-      </w:r>
-      <w:r>
-        <w:rPr>
-          <w:rFonts w:ascii="Times New Roman" w:hAnsi="Times New Roman" w:cs="Times New Roman"/>
-          <w:sz w:val="24"/>
-          <w:szCs w:val="24"/>
-        </w:rPr>
-        <w:t xml:space="preserve">as unfair treatment by some of the </w:t>
-      </w:r>
-      <w:r>
-        <w:rPr>
-          <w:rFonts w:ascii="Times New Roman" w:hAnsi="Times New Roman" w:cs="Times New Roman"/>
-          <w:sz w:val="24"/>
-          <w:szCs w:val="24"/>
-        </w:rPr>
-        <w:t>staff</w:t>
-      </w:r>
-      <w:r>
-        <w:rPr>
-          <w:rFonts w:ascii="Times New Roman" w:hAnsi="Times New Roman" w:cs="Times New Roman"/>
-          <w:sz w:val="24"/>
-          <w:szCs w:val="24"/>
-        </w:rPr>
-        <w:t xml:space="preserve">. </w:t>
-      </w:r>
-      <w:r>
-        <w:rPr>
-          <w:rFonts w:ascii="Times New Roman" w:hAnsi="Times New Roman" w:cs="Times New Roman"/>
-          <w:sz w:val="24"/>
-          <w:szCs w:val="24"/>
-        </w:rPr>
-        <w:t xml:space="preserve">It’s for that reason, a system is needed to fill in the gap identified above. </w:t>
-      </w:r>
-      <w:r>
-        <w:rPr>
-          <w:rFonts w:ascii="Times New Roman" w:hAnsi="Times New Roman" w:cs="Times New Roman"/>
-          <w:sz w:val="24"/>
-          <w:szCs w:val="24"/>
-        </w:rPr>
-        <w:t xml:space="preserve">The system will provide a platform where students would skip all the middle-men involved in the bursary application process as well as all the ill-treatment which may be experienced during the same. </w:t>
-      </w:r>
-      <w:r>
-        <w:rPr>
-          <w:rFonts w:ascii="Times New Roman" w:hAnsi="Times New Roman" w:cs="Times New Roman"/>
-          <w:sz w:val="24"/>
-          <w:szCs w:val="24"/>
-        </w:rPr>
-        <w:t xml:space="preserve">This will provide a free and fair application process which would ease the </w:t>
-      </w:r>
-      <w:r>
-        <w:rPr>
-          <w:rFonts w:ascii="Times New Roman" w:hAnsi="Times New Roman" w:cs="Times New Roman"/>
-          <w:sz w:val="24"/>
-          <w:szCs w:val="24"/>
-        </w:rPr>
-        <w:t>all-day</w:t>
-      </w:r>
-      <w:r>
-        <w:rPr>
-          <w:rFonts w:ascii="Times New Roman" w:hAnsi="Times New Roman" w:cs="Times New Roman"/>
-          <w:sz w:val="24"/>
-          <w:szCs w:val="24"/>
-        </w:rPr>
-        <w:t xml:space="preserve"> commotion </w:t>
-      </w:r>
-      <w:r>
-        <w:rPr>
-          <w:rFonts w:ascii="Times New Roman" w:hAnsi="Times New Roman" w:cs="Times New Roman"/>
-          <w:sz w:val="24"/>
-          <w:szCs w:val="24"/>
-        </w:rPr>
-        <w:t>experienced whenever a bursary</w:t>
-      </w:r>
-      <w:r>
-        <w:rPr>
-          <w:rFonts w:ascii="Times New Roman" w:hAnsi="Times New Roman" w:cs="Times New Roman"/>
-          <w:sz w:val="24"/>
-          <w:szCs w:val="24"/>
-        </w:rPr>
-        <w:t xml:space="preserve"> application is opened. </w:t>
-      </w:r>
-    </w:p>
-    <w:p>
-      <w:pPr>
-        <w:spacing w:line="360" w:lineRule="auto"/>
-        <w:rPr>
-          <w:rFonts w:ascii="Times New Roman" w:hAnsi="Times New Roman" w:cs="Times New Roman"/>
-          <w:sz w:val="24"/>
-          <w:szCs w:val="24"/>
-        </w:rPr>
-      </w:pPr>
-      <w:r>
-        <w:rPr>
-          <w:rFonts w:ascii="Times New Roman" w:hAnsi="Times New Roman" w:cs="Times New Roman"/>
-          <w:sz w:val="24"/>
-          <w:szCs w:val="24"/>
-        </w:rPr>
-        <w:t>Students in this university expe</w:t>
-      </w:r>
-      <w:r>
-        <w:rPr>
-          <w:rFonts w:ascii="Times New Roman" w:hAnsi="Times New Roman" w:cs="Times New Roman"/>
-          <w:sz w:val="24"/>
-          <w:szCs w:val="24"/>
-        </w:rPr>
-        <w:t xml:space="preserve">rience challenges of having to find the staff to stamp or collect their forms and at times it’s to no avail. </w:t>
-      </w:r>
-      <w:r>
-        <w:rPr>
-          <w:rFonts w:ascii="Times New Roman" w:hAnsi="Times New Roman" w:cs="Times New Roman"/>
-          <w:sz w:val="24"/>
-          <w:szCs w:val="24"/>
-        </w:rPr>
-        <w:t xml:space="preserve">Therefore, this system offers to ease all the manual processes </w:t>
-      </w:r>
-      <w:r>
-        <w:rPr>
-          <w:rFonts w:ascii="Times New Roman" w:hAnsi="Times New Roman" w:cs="Times New Roman"/>
-          <w:sz w:val="24"/>
-          <w:szCs w:val="24"/>
-        </w:rPr>
-        <w:t xml:space="preserve">by </w:t>
-      </w:r>
-      <w:r>
-        <w:rPr>
-          <w:rFonts w:ascii="Times New Roman" w:hAnsi="Times New Roman" w:cs="Times New Roman"/>
-          <w:sz w:val="24"/>
-          <w:szCs w:val="24"/>
-        </w:rPr>
-        <w:t>not only automating them but also easing the whole process</w:t>
-      </w:r>
-      <w:r>
-        <w:rPr>
-          <w:rFonts w:ascii="Times New Roman" w:hAnsi="Times New Roman" w:cs="Times New Roman"/>
-          <w:sz w:val="24"/>
-          <w:szCs w:val="24"/>
-        </w:rPr>
-        <w:t xml:space="preserve"> from application to vetting of the applicants</w:t>
-      </w:r>
-      <w:r>
-        <w:rPr>
-          <w:rFonts w:ascii="Times New Roman" w:hAnsi="Times New Roman" w:cs="Times New Roman"/>
-          <w:sz w:val="24"/>
-          <w:szCs w:val="24"/>
-        </w:rPr>
-        <w:t xml:space="preserve">. </w:t>
-      </w:r>
-      <w:r>
-        <w:rPr>
-          <w:rFonts w:ascii="Times New Roman" w:hAnsi="Times New Roman" w:cs="Times New Roman"/>
-          <w:sz w:val="24"/>
-          <w:szCs w:val="24"/>
-        </w:rPr>
-        <w:t xml:space="preserve">The </w:t>
-      </w:r>
-      <w:r>
-        <w:rPr>
-          <w:rFonts w:ascii="Times New Roman" w:hAnsi="Times New Roman" w:cs="Times New Roman"/>
-          <w:sz w:val="24"/>
-          <w:szCs w:val="24"/>
-        </w:rPr>
-        <w:t xml:space="preserve">system </w:t>
-      </w:r>
-      <w:r>
-        <w:rPr>
-          <w:rFonts w:ascii="Times New Roman" w:hAnsi="Times New Roman" w:cs="Times New Roman"/>
-          <w:sz w:val="24"/>
-          <w:szCs w:val="24"/>
-        </w:rPr>
-        <w:t xml:space="preserve">would also provide a platform where all the rejected applicants </w:t>
-      </w:r>
-      <w:r>
-        <w:rPr>
-          <w:rFonts w:ascii="Times New Roman" w:hAnsi="Times New Roman" w:cs="Times New Roman"/>
-          <w:sz w:val="24"/>
-          <w:szCs w:val="24"/>
-        </w:rPr>
-        <w:t>would get notified as to why their applications were rejected.</w:t>
-      </w:r>
-      <w:r>
-        <w:rPr>
-          <w:rFonts w:ascii="Times New Roman" w:hAnsi="Times New Roman" w:cs="Times New Roman"/>
-          <w:sz w:val="24"/>
-          <w:szCs w:val="24"/>
-        </w:rPr>
-        <w:t xml:space="preserve"> </w:t>
-      </w:r>
-      <w:r>
-        <w:rPr>
-          <w:rFonts w:ascii="Times New Roman" w:hAnsi="Times New Roman" w:cs="Times New Roman"/>
-          <w:sz w:val="24"/>
-          <w:szCs w:val="24"/>
-        </w:rPr>
-        <w:t xml:space="preserve">This would play a big role to the students since they may correct their mistakes if at all they are granted a second chance to apply. </w:t>
-      </w:r>
-    </w:p>
-    <w:p>
-      <w:pPr>
-        <w:spacing w:line="360" w:lineRule="auto"/>
-        <w:rPr>
-          <w:rFonts w:ascii="Times New Roman" w:hAnsi="Times New Roman" w:cs="Times New Roman"/>
-          <w:sz w:val="24"/>
-          <w:szCs w:val="24"/>
-        </w:rPr>
-      </w:pPr>
-      <w:r>
-        <w:rPr>
-          <w:rFonts w:ascii="Times New Roman" w:hAnsi="Times New Roman" w:cs="Times New Roman"/>
-          <w:sz w:val="24"/>
-          <w:szCs w:val="24"/>
-        </w:rPr>
-        <w:t>Having such a platform would provide students with easy time and minimize the chances of causing commotion in an</w:t>
-      </w:r>
-      <w:r>
-        <w:rPr>
-          <w:rFonts w:ascii="Times New Roman" w:hAnsi="Times New Roman" w:cs="Times New Roman"/>
-          <w:sz w:val="24"/>
-          <w:szCs w:val="24"/>
-        </w:rPr>
-        <w:t>y</w:t>
-      </w:r>
-      <w:r>
-        <w:rPr>
-          <w:rFonts w:ascii="Times New Roman" w:hAnsi="Times New Roman" w:cs="Times New Roman"/>
-          <w:sz w:val="24"/>
-          <w:szCs w:val="24"/>
-        </w:rPr>
-        <w:t xml:space="preserve"> office trying to submit their forms before </w:t>
-      </w:r>
-      <w:r>
-        <w:rPr>
-          <w:rFonts w:ascii="Times New Roman" w:hAnsi="Times New Roman" w:cs="Times New Roman"/>
-          <w:sz w:val="24"/>
-          <w:szCs w:val="24"/>
-        </w:rPr>
-        <w:t xml:space="preserve">the deadline. </w:t>
-      </w:r>
-      <w:r>
-        <w:rPr>
-          <w:rFonts w:ascii="Times New Roman" w:hAnsi="Times New Roman" w:cs="Times New Roman"/>
-          <w:sz w:val="24"/>
-          <w:szCs w:val="24"/>
-        </w:rPr>
-        <w:t xml:space="preserve">To have such a platform implemented, it would be less paper work for both the students and the staff </w:t>
-      </w:r>
-      <w:r>
-        <w:rPr>
-          <w:rFonts w:ascii="Times New Roman" w:hAnsi="Times New Roman" w:cs="Times New Roman"/>
-          <w:sz w:val="24"/>
-          <w:szCs w:val="24"/>
-        </w:rPr>
-        <w:t>and ease of operation</w:t>
-      </w:r>
-      <w:r>
-        <w:rPr>
-          <w:rFonts w:ascii="Times New Roman" w:hAnsi="Times New Roman" w:cs="Times New Roman"/>
-          <w:sz w:val="24"/>
-          <w:szCs w:val="24"/>
-        </w:rPr>
-        <w:t xml:space="preserve">s. </w:t>
-      </w:r>
-    </w:p>
-    <w:p>
-      <w:pPr>
-        <w:rPr>
-          <w:rFonts w:ascii="Times New Roman" w:hAnsi="Times New Roman" w:cs="Times New Roman"/>
-          <w:sz w:val="24"/>
-          <w:szCs w:val="24"/>
-        </w:rPr>
-      </w:pPr>
-    </w:p>
-    <w:p>
-      <w:pPr>
-        <w:pStyle w:val="Heading2"/>
-        <w:spacing w:after="100"/>
+        <w:t xml:space="preserve"> </w:t>
+      </w:r>
+      <w:r>
         <w:rPr>
           <w:rFonts w:ascii="Times New Roman" w:hAnsi="Times New Roman" w:cs="Times New Roman"/>
           <w:b/>
@@ -4261,9 +3853,408 @@
           <w:sz w:val="28"/>
           <w:szCs w:val="28"/>
         </w:rPr>
-      </w:pPr>
-      <w:bookmarkStart w:id="17" w:name="_Toc80992999"/>
-      <w:r>
+        <w:t>INTRODUCTION</w:t>
+      </w:r>
+      <w:bookmarkEnd w:id="22"/>
+      <w:bookmarkEnd w:id="23"/>
+    </w:p>
+    <w:p>
+      <w:pPr>
+        <w:spacing w:after="100" w:line="360" w:lineRule="auto"/>
+        <w:rPr>
+          <w:rFonts w:ascii="Times New Roman" w:hAnsi="Times New Roman" w:cs="Times New Roman"/>
+          <w:sz w:val="24"/>
+          <w:szCs w:val="24"/>
+        </w:rPr>
+      </w:pPr>
+      <w:r>
+        <w:rPr>
+          <w:rFonts w:ascii="Times New Roman" w:hAnsi="Times New Roman" w:cs="Times New Roman"/>
+          <w:sz w:val="24"/>
+          <w:szCs w:val="24"/>
+        </w:rPr>
+        <w:t>In any</w:t>
+      </w:r>
+      <w:r>
+        <w:rPr>
+          <w:rFonts w:ascii="Times New Roman" w:hAnsi="Times New Roman" w:cs="Times New Roman"/>
+          <w:sz w:val="24"/>
+          <w:szCs w:val="24"/>
+        </w:rPr>
+        <w:t xml:space="preserve"> institution of higher learning, technology plays a major role in aiding a smooth and efficient learning as well as operations of the institution, Maseno University being of no exception. </w:t>
+      </w:r>
+      <w:r>
+        <w:rPr>
+          <w:rFonts w:ascii="Times New Roman" w:hAnsi="Times New Roman" w:cs="Times New Roman"/>
+          <w:sz w:val="24"/>
+          <w:szCs w:val="24"/>
+        </w:rPr>
+        <w:t xml:space="preserve">One of the main goal is ensuring that the sharing and access of information is easy </w:t>
+      </w:r>
+      <w:r>
+        <w:rPr>
+          <w:rFonts w:ascii="Times New Roman" w:hAnsi="Times New Roman" w:cs="Times New Roman"/>
+          <w:sz w:val="24"/>
+          <w:szCs w:val="24"/>
+        </w:rPr>
+        <w:t xml:space="preserve">not only to the staff but also the students. </w:t>
+      </w:r>
+      <w:r>
+        <w:rPr>
+          <w:rFonts w:ascii="Times New Roman" w:hAnsi="Times New Roman" w:cs="Times New Roman"/>
+          <w:sz w:val="24"/>
+          <w:szCs w:val="24"/>
+        </w:rPr>
+        <w:t xml:space="preserve">Therefore, </w:t>
+      </w:r>
+      <w:r>
+        <w:rPr>
+          <w:rFonts w:ascii="Times New Roman" w:hAnsi="Times New Roman" w:cs="Times New Roman"/>
+          <w:sz w:val="24"/>
+          <w:szCs w:val="24"/>
+        </w:rPr>
+        <w:t xml:space="preserve">being in the twenty first century, it would be extremely of importance for higher institutions to adapt to the ever-changing technological trends. </w:t>
+      </w:r>
+    </w:p>
+    <w:p>
+      <w:pPr>
+        <w:spacing w:after="100" w:line="360" w:lineRule="auto"/>
+        <w:rPr>
+          <w:rFonts w:ascii="Times New Roman" w:hAnsi="Times New Roman" w:cs="Times New Roman"/>
+          <w:sz w:val="24"/>
+          <w:szCs w:val="24"/>
+        </w:rPr>
+      </w:pPr>
+      <w:r>
+        <w:rPr>
+          <w:rFonts w:ascii="Times New Roman" w:hAnsi="Times New Roman" w:cs="Times New Roman"/>
+          <w:sz w:val="24"/>
+          <w:szCs w:val="24"/>
+        </w:rPr>
+        <w:t xml:space="preserve">As one of the celebrated universities in Kenya, Maseno University has a ratio of 500: 1 students to </w:t>
+      </w:r>
+      <w:r>
+        <w:rPr>
+          <w:rFonts w:ascii="Times New Roman" w:hAnsi="Times New Roman" w:cs="Times New Roman"/>
+          <w:sz w:val="24"/>
+          <w:szCs w:val="24"/>
+        </w:rPr>
+        <w:t xml:space="preserve">subordinate </w:t>
+      </w:r>
+      <w:r>
+        <w:rPr>
+          <w:rFonts w:ascii="Times New Roman" w:hAnsi="Times New Roman" w:cs="Times New Roman"/>
+          <w:sz w:val="24"/>
+          <w:szCs w:val="24"/>
+        </w:rPr>
+        <w:t>staff</w:t>
+      </w:r>
+      <w:r>
+        <w:rPr>
+          <w:rFonts w:ascii="Times New Roman" w:hAnsi="Times New Roman" w:cs="Times New Roman"/>
+          <w:sz w:val="24"/>
+          <w:szCs w:val="24"/>
+        </w:rPr>
+        <w:t xml:space="preserve">. </w:t>
+      </w:r>
+      <w:r>
+        <w:rPr>
+          <w:rFonts w:ascii="Times New Roman" w:hAnsi="Times New Roman" w:cs="Times New Roman"/>
+          <w:sz w:val="24"/>
+          <w:szCs w:val="24"/>
+        </w:rPr>
+        <w:t>As it is evident, there exists a gap when it comes to student’s interaction</w:t>
+      </w:r>
+      <w:r>
+        <w:rPr>
+          <w:rFonts w:ascii="Times New Roman" w:hAnsi="Times New Roman" w:cs="Times New Roman"/>
+          <w:sz w:val="24"/>
+          <w:szCs w:val="24"/>
+        </w:rPr>
+        <w:t xml:space="preserve"> with the individual staff, filing</w:t>
+      </w:r>
+      <w:r>
+        <w:rPr>
+          <w:rFonts w:ascii="Times New Roman" w:hAnsi="Times New Roman" w:cs="Times New Roman"/>
+          <w:sz w:val="24"/>
+          <w:szCs w:val="24"/>
+        </w:rPr>
+        <w:t xml:space="preserve"> complains about some discrepancies in the bursary application process as well </w:t>
+      </w:r>
+      <w:r>
+        <w:rPr>
+          <w:rFonts w:ascii="Times New Roman" w:hAnsi="Times New Roman" w:cs="Times New Roman"/>
+          <w:sz w:val="24"/>
+          <w:szCs w:val="24"/>
+        </w:rPr>
+        <w:t xml:space="preserve">as unfair treatment by some of the </w:t>
+      </w:r>
+      <w:r>
+        <w:rPr>
+          <w:rFonts w:ascii="Times New Roman" w:hAnsi="Times New Roman" w:cs="Times New Roman"/>
+          <w:sz w:val="24"/>
+          <w:szCs w:val="24"/>
+        </w:rPr>
+        <w:t>staff</w:t>
+      </w:r>
+      <w:r>
+        <w:rPr>
+          <w:rFonts w:ascii="Times New Roman" w:hAnsi="Times New Roman" w:cs="Times New Roman"/>
+          <w:sz w:val="24"/>
+          <w:szCs w:val="24"/>
+        </w:rPr>
+        <w:t xml:space="preserve">. </w:t>
+      </w:r>
+      <w:r>
+        <w:rPr>
+          <w:rFonts w:ascii="Times New Roman" w:hAnsi="Times New Roman" w:cs="Times New Roman"/>
+          <w:sz w:val="24"/>
+          <w:szCs w:val="24"/>
+        </w:rPr>
+        <w:t xml:space="preserve">It’s for that reason, a system is needed to fill in the gap identified above. </w:t>
+      </w:r>
+      <w:r>
+        <w:rPr>
+          <w:rFonts w:ascii="Times New Roman" w:hAnsi="Times New Roman" w:cs="Times New Roman"/>
+          <w:sz w:val="24"/>
+          <w:szCs w:val="24"/>
+        </w:rPr>
+        <w:t xml:space="preserve">The system will provide a platform where students would skip all the middle-men involved in the bursary application process as well as all the ill-treatment which may be experienced during the same. </w:t>
+      </w:r>
+      <w:r>
+        <w:rPr>
+          <w:rFonts w:ascii="Times New Roman" w:hAnsi="Times New Roman" w:cs="Times New Roman"/>
+          <w:sz w:val="24"/>
+          <w:szCs w:val="24"/>
+        </w:rPr>
+        <w:t xml:space="preserve">This will provide a free and fair application process which would ease the </w:t>
+      </w:r>
+      <w:r>
+        <w:rPr>
+          <w:rFonts w:ascii="Times New Roman" w:hAnsi="Times New Roman" w:cs="Times New Roman"/>
+          <w:sz w:val="24"/>
+          <w:szCs w:val="24"/>
+        </w:rPr>
+        <w:t>all-day</w:t>
+      </w:r>
+      <w:r>
+        <w:rPr>
+          <w:rFonts w:ascii="Times New Roman" w:hAnsi="Times New Roman" w:cs="Times New Roman"/>
+          <w:sz w:val="24"/>
+          <w:szCs w:val="24"/>
+        </w:rPr>
+        <w:t xml:space="preserve"> commotion </w:t>
+      </w:r>
+      <w:r>
+        <w:rPr>
+          <w:rFonts w:ascii="Times New Roman" w:hAnsi="Times New Roman" w:cs="Times New Roman"/>
+          <w:sz w:val="24"/>
+          <w:szCs w:val="24"/>
+        </w:rPr>
+        <w:t>experienced whenever a bursary</w:t>
+      </w:r>
+      <w:r>
+        <w:rPr>
+          <w:rFonts w:ascii="Times New Roman" w:hAnsi="Times New Roman" w:cs="Times New Roman"/>
+          <w:sz w:val="24"/>
+          <w:szCs w:val="24"/>
+        </w:rPr>
+        <w:t xml:space="preserve"> application is opened. </w:t>
+      </w:r>
+    </w:p>
+    <w:p>
+      <w:pPr>
+        <w:spacing w:line="360" w:lineRule="auto"/>
+        <w:rPr>
+          <w:rFonts w:ascii="Times New Roman" w:hAnsi="Times New Roman" w:cs="Times New Roman"/>
+          <w:sz w:val="24"/>
+          <w:szCs w:val="24"/>
+        </w:rPr>
+      </w:pPr>
+      <w:r>
+        <w:rPr>
+          <w:rFonts w:ascii="Times New Roman" w:hAnsi="Times New Roman" w:cs="Times New Roman"/>
+          <w:sz w:val="24"/>
+          <w:szCs w:val="24"/>
+        </w:rPr>
+        <w:t>Students in this university expe</w:t>
+      </w:r>
+      <w:r>
+        <w:rPr>
+          <w:rFonts w:ascii="Times New Roman" w:hAnsi="Times New Roman" w:cs="Times New Roman"/>
+          <w:sz w:val="24"/>
+          <w:szCs w:val="24"/>
+        </w:rPr>
+        <w:t xml:space="preserve">rience challenges of having to find the staff to stamp or collect their forms and at times it’s to no avail. </w:t>
+      </w:r>
+      <w:r>
+        <w:rPr>
+          <w:rFonts w:ascii="Times New Roman" w:hAnsi="Times New Roman" w:cs="Times New Roman"/>
+          <w:sz w:val="24"/>
+          <w:szCs w:val="24"/>
+        </w:rPr>
+        <w:t xml:space="preserve">Therefore, this system offers to ease all the manual processes </w:t>
+      </w:r>
+      <w:r>
+        <w:rPr>
+          <w:rFonts w:ascii="Times New Roman" w:hAnsi="Times New Roman" w:cs="Times New Roman"/>
+          <w:sz w:val="24"/>
+          <w:szCs w:val="24"/>
+        </w:rPr>
+        <w:t xml:space="preserve">by </w:t>
+      </w:r>
+      <w:r>
+        <w:rPr>
+          <w:rFonts w:ascii="Times New Roman" w:hAnsi="Times New Roman" w:cs="Times New Roman"/>
+          <w:sz w:val="24"/>
+          <w:szCs w:val="24"/>
+        </w:rPr>
+        <w:t>not only automating them but also easing the whole process</w:t>
+      </w:r>
+      <w:r>
+        <w:rPr>
+          <w:rFonts w:ascii="Times New Roman" w:hAnsi="Times New Roman" w:cs="Times New Roman"/>
+          <w:sz w:val="24"/>
+          <w:szCs w:val="24"/>
+        </w:rPr>
+        <w:t xml:space="preserve"> from application to vetting of the applicants</w:t>
+      </w:r>
+      <w:r>
+        <w:rPr>
+          <w:rFonts w:ascii="Times New Roman" w:hAnsi="Times New Roman" w:cs="Times New Roman"/>
+          <w:sz w:val="24"/>
+          <w:szCs w:val="24"/>
+        </w:rPr>
+        <w:t xml:space="preserve">. </w:t>
+      </w:r>
+      <w:r>
+        <w:rPr>
+          <w:rFonts w:ascii="Times New Roman" w:hAnsi="Times New Roman" w:cs="Times New Roman"/>
+          <w:sz w:val="24"/>
+          <w:szCs w:val="24"/>
+        </w:rPr>
+        <w:t xml:space="preserve">The </w:t>
+      </w:r>
+      <w:r>
+        <w:rPr>
+          <w:rFonts w:ascii="Times New Roman" w:hAnsi="Times New Roman" w:cs="Times New Roman"/>
+          <w:sz w:val="24"/>
+          <w:szCs w:val="24"/>
+        </w:rPr>
+        <w:t xml:space="preserve">system </w:t>
+      </w:r>
+      <w:r>
+        <w:rPr>
+          <w:rFonts w:ascii="Times New Roman" w:hAnsi="Times New Roman" w:cs="Times New Roman"/>
+          <w:sz w:val="24"/>
+          <w:szCs w:val="24"/>
+        </w:rPr>
+        <w:t xml:space="preserve">would also provide a platform where all the rejected applicants </w:t>
+      </w:r>
+      <w:r>
+        <w:rPr>
+          <w:rFonts w:ascii="Times New Roman" w:hAnsi="Times New Roman" w:cs="Times New Roman"/>
+          <w:sz w:val="24"/>
+          <w:szCs w:val="24"/>
+        </w:rPr>
+        <w:t>would get notified as to why their applications were rejected.</w:t>
+      </w:r>
+      <w:r>
+        <w:rPr>
+          <w:rFonts w:ascii="Times New Roman" w:hAnsi="Times New Roman" w:cs="Times New Roman"/>
+          <w:sz w:val="24"/>
+          <w:szCs w:val="24"/>
+        </w:rPr>
+        <w:t xml:space="preserve"> </w:t>
+      </w:r>
+      <w:r>
+        <w:rPr>
+          <w:rFonts w:ascii="Times New Roman" w:hAnsi="Times New Roman" w:cs="Times New Roman"/>
+          <w:sz w:val="24"/>
+          <w:szCs w:val="24"/>
+        </w:rPr>
+        <w:t xml:space="preserve">This would play a big role to the students since they may correct their mistakes if at all they are granted a second chance to apply. </w:t>
+      </w:r>
+    </w:p>
+    <w:p>
+      <w:pPr>
+        <w:spacing w:line="360" w:lineRule="auto"/>
+        <w:rPr>
+          <w:rFonts w:ascii="Times New Roman" w:hAnsi="Times New Roman" w:cs="Times New Roman"/>
+          <w:sz w:val="24"/>
+          <w:szCs w:val="24"/>
+        </w:rPr>
+      </w:pPr>
+      <w:r>
+        <w:rPr>
+          <w:rFonts w:ascii="Times New Roman" w:hAnsi="Times New Roman" w:cs="Times New Roman"/>
+          <w:sz w:val="24"/>
+          <w:szCs w:val="24"/>
+        </w:rPr>
+        <w:t>Having such a platform would provide students with easy time and minimize the chances of causing commotion in an</w:t>
+      </w:r>
+      <w:r>
+        <w:rPr>
+          <w:rFonts w:ascii="Times New Roman" w:hAnsi="Times New Roman" w:cs="Times New Roman"/>
+          <w:sz w:val="24"/>
+          <w:szCs w:val="24"/>
+        </w:rPr>
+        <w:t>y</w:t>
+      </w:r>
+      <w:r>
+        <w:rPr>
+          <w:rFonts w:ascii="Times New Roman" w:hAnsi="Times New Roman" w:cs="Times New Roman"/>
+          <w:sz w:val="24"/>
+          <w:szCs w:val="24"/>
+        </w:rPr>
+        <w:t xml:space="preserve"> office trying to submit their forms before </w:t>
+      </w:r>
+      <w:r>
+        <w:rPr>
+          <w:rFonts w:ascii="Times New Roman" w:hAnsi="Times New Roman" w:cs="Times New Roman"/>
+          <w:sz w:val="24"/>
+          <w:szCs w:val="24"/>
+        </w:rPr>
+        <w:t xml:space="preserve">the deadline. </w:t>
+      </w:r>
+      <w:r>
+        <w:rPr>
+          <w:rFonts w:ascii="Times New Roman" w:hAnsi="Times New Roman" w:cs="Times New Roman"/>
+          <w:sz w:val="24"/>
+          <w:szCs w:val="24"/>
+        </w:rPr>
+        <w:t xml:space="preserve">To have such a platform implemented, it would be less paper work for both the students and the staff </w:t>
+      </w:r>
+      <w:r>
+        <w:rPr>
+          <w:rFonts w:ascii="Times New Roman" w:hAnsi="Times New Roman" w:cs="Times New Roman"/>
+          <w:sz w:val="24"/>
+          <w:szCs w:val="24"/>
+        </w:rPr>
+        <w:t>and ease of operation</w:t>
+      </w:r>
+      <w:r>
+        <w:rPr>
+          <w:rFonts w:ascii="Times New Roman" w:hAnsi="Times New Roman" w:cs="Times New Roman"/>
+          <w:sz w:val="24"/>
+          <w:szCs w:val="24"/>
+        </w:rPr>
+        <w:t xml:space="preserve">s. </w:t>
+      </w:r>
+    </w:p>
+    <w:p>
+      <w:pPr>
+        <w:rPr>
+          <w:rFonts w:ascii="Times New Roman" w:hAnsi="Times New Roman" w:cs="Times New Roman"/>
+          <w:sz w:val="24"/>
+          <w:szCs w:val="24"/>
+        </w:rPr>
+      </w:pPr>
+    </w:p>
+    <w:p>
+      <w:pPr>
+        <w:pStyle w:val="Heading2"/>
+        <w:spacing w:after="100"/>
         <w:rPr>
           <w:rFonts w:ascii="Times New Roman" w:hAnsi="Times New Roman" w:cs="Times New Roman"/>
           <w:b/>
@@ -4271,315 +4262,10 @@
           <w:sz w:val="28"/>
           <w:szCs w:val="28"/>
         </w:rPr>
-        <w:lastRenderedPageBreak/>
-        <w:t>1.2 PROBLEM STATEMENT</w:t>
-      </w:r>
-      <w:bookmarkEnd w:id="17"/>
-    </w:p>
-    <w:p>
-      <w:pPr>
-        <w:spacing w:after="100" w:line="360" w:lineRule="auto"/>
-        <w:rPr>
-          <w:rFonts w:ascii="Times New Roman" w:hAnsi="Times New Roman" w:cs="Times New Roman"/>
-          <w:sz w:val="24"/>
-          <w:szCs w:val="24"/>
-        </w:rPr>
-      </w:pPr>
-      <w:r>
-        <w:rPr>
-          <w:rFonts w:ascii="Times New Roman" w:hAnsi="Times New Roman" w:cs="Times New Roman"/>
-          <w:sz w:val="24"/>
-          <w:szCs w:val="24"/>
-        </w:rPr>
-        <w:t xml:space="preserve">Students </w:t>
-      </w:r>
-      <w:r>
-        <w:rPr>
-          <w:rFonts w:ascii="Times New Roman" w:hAnsi="Times New Roman" w:cs="Times New Roman"/>
-          <w:sz w:val="24"/>
-          <w:szCs w:val="24"/>
-        </w:rPr>
-        <w:t>in</w:t>
-      </w:r>
-      <w:r>
-        <w:rPr>
-          <w:rFonts w:ascii="Times New Roman" w:hAnsi="Times New Roman" w:cs="Times New Roman"/>
-          <w:sz w:val="24"/>
-          <w:szCs w:val="24"/>
-        </w:rPr>
-        <w:t xml:space="preserve"> Maseno University depend on the</w:t>
-      </w:r>
-      <w:r>
-        <w:rPr>
-          <w:rFonts w:ascii="Times New Roman" w:hAnsi="Times New Roman" w:cs="Times New Roman"/>
-          <w:sz w:val="24"/>
-          <w:szCs w:val="24"/>
-        </w:rPr>
-        <w:t xml:space="preserve"> integrity of their leaders to ac</w:t>
-      </w:r>
-      <w:r>
-        <w:rPr>
-          <w:rFonts w:ascii="Times New Roman" w:hAnsi="Times New Roman" w:cs="Times New Roman"/>
-          <w:sz w:val="24"/>
-          <w:szCs w:val="24"/>
-        </w:rPr>
-        <w:t>cept their bursary applications, go through a fair vetting operation and allocate the bursary to the selected few</w:t>
-      </w:r>
-      <w:r>
-        <w:rPr>
-          <w:rFonts w:ascii="Times New Roman" w:hAnsi="Times New Roman" w:cs="Times New Roman"/>
-          <w:sz w:val="24"/>
-          <w:szCs w:val="24"/>
-        </w:rPr>
-        <w:t xml:space="preserve">. </w:t>
-      </w:r>
-      <w:r>
-        <w:rPr>
-          <w:rFonts w:ascii="Times New Roman" w:hAnsi="Times New Roman" w:cs="Times New Roman"/>
-          <w:sz w:val="24"/>
-          <w:szCs w:val="24"/>
-        </w:rPr>
-        <w:t>T</w:t>
-      </w:r>
-      <w:r>
-        <w:rPr>
-          <w:rFonts w:ascii="Times New Roman" w:hAnsi="Times New Roman" w:cs="Times New Roman"/>
-          <w:sz w:val="24"/>
-          <w:szCs w:val="24"/>
-        </w:rPr>
-        <w:t xml:space="preserve">he application is conducted so manually that the forms for application are usually uploaded on the university website from where they download and fill them. After all that process, the same students are expected to walk to all offices stated to </w:t>
-      </w:r>
-      <w:r>
-        <w:rPr>
-          <w:rFonts w:ascii="Times New Roman" w:hAnsi="Times New Roman" w:cs="Times New Roman"/>
-          <w:sz w:val="24"/>
-          <w:szCs w:val="24"/>
-        </w:rPr>
-        <w:t>at least</w:t>
-      </w:r>
-      <w:r>
-        <w:rPr>
-          <w:rFonts w:ascii="Times New Roman" w:hAnsi="Times New Roman" w:cs="Times New Roman"/>
-          <w:sz w:val="24"/>
-          <w:szCs w:val="24"/>
-        </w:rPr>
-        <w:t xml:space="preserve"> get a stamp of approval that the information filled in</w:t>
-      </w:r>
-      <w:r>
-        <w:rPr>
-          <w:rFonts w:ascii="Times New Roman" w:hAnsi="Times New Roman" w:cs="Times New Roman"/>
-          <w:sz w:val="24"/>
-          <w:szCs w:val="24"/>
-        </w:rPr>
-        <w:t xml:space="preserve"> the forms</w:t>
-      </w:r>
-      <w:r>
-        <w:rPr>
-          <w:rFonts w:ascii="Times New Roman" w:hAnsi="Times New Roman" w:cs="Times New Roman"/>
-          <w:sz w:val="24"/>
-          <w:szCs w:val="24"/>
-        </w:rPr>
-        <w:t xml:space="preserve"> is true and to the best of </w:t>
-      </w:r>
-      <w:r>
-        <w:rPr>
-          <w:rFonts w:ascii="Times New Roman" w:hAnsi="Times New Roman" w:cs="Times New Roman"/>
-          <w:sz w:val="24"/>
-          <w:szCs w:val="24"/>
-        </w:rPr>
-        <w:t>knowledge of the staff</w:t>
-      </w:r>
-      <w:r>
-        <w:rPr>
-          <w:rFonts w:ascii="Times New Roman" w:hAnsi="Times New Roman" w:cs="Times New Roman"/>
-          <w:sz w:val="24"/>
-          <w:szCs w:val="24"/>
-        </w:rPr>
-        <w:t xml:space="preserve">. </w:t>
-      </w:r>
-      <w:r>
-        <w:rPr>
-          <w:rFonts w:ascii="Times New Roman" w:hAnsi="Times New Roman" w:cs="Times New Roman"/>
-          <w:sz w:val="24"/>
-          <w:szCs w:val="24"/>
-        </w:rPr>
-        <w:t>The commotion cause</w:t>
-      </w:r>
-      <w:r>
-        <w:rPr>
-          <w:rFonts w:ascii="Times New Roman" w:hAnsi="Times New Roman" w:cs="Times New Roman"/>
-          <w:sz w:val="24"/>
-          <w:szCs w:val="24"/>
-        </w:rPr>
-        <w:t xml:space="preserve">d in all offices at some point, </w:t>
-      </w:r>
-      <w:r>
-        <w:rPr>
-          <w:rFonts w:ascii="Times New Roman" w:hAnsi="Times New Roman" w:cs="Times New Roman"/>
-          <w:sz w:val="24"/>
-          <w:szCs w:val="24"/>
-        </w:rPr>
-        <w:t xml:space="preserve">bring the normal operations to stand still to deal with the </w:t>
-      </w:r>
-      <w:r>
-        <w:rPr>
-          <w:rFonts w:ascii="Times New Roman" w:hAnsi="Times New Roman" w:cs="Times New Roman"/>
-          <w:sz w:val="24"/>
-          <w:szCs w:val="24"/>
-        </w:rPr>
-        <w:t>huge</w:t>
-      </w:r>
-      <w:r>
-        <w:rPr>
-          <w:rFonts w:ascii="Times New Roman" w:hAnsi="Times New Roman" w:cs="Times New Roman"/>
-          <w:sz w:val="24"/>
-          <w:szCs w:val="24"/>
-        </w:rPr>
-        <w:t xml:space="preserve"> number of students. </w:t>
-      </w:r>
-      <w:r>
-        <w:rPr>
-          <w:rFonts w:ascii="Times New Roman" w:hAnsi="Times New Roman" w:cs="Times New Roman"/>
-          <w:sz w:val="24"/>
-          <w:szCs w:val="24"/>
-        </w:rPr>
-        <w:t xml:space="preserve">In the process, the obvious is likely to happen, </w:t>
-      </w:r>
-      <w:r>
-        <w:rPr>
-          <w:rFonts w:ascii="Times New Roman" w:hAnsi="Times New Roman" w:cs="Times New Roman"/>
-          <w:sz w:val="24"/>
-          <w:szCs w:val="24"/>
-        </w:rPr>
-        <w:t>form mishandling</w:t>
-      </w:r>
-      <w:r>
-        <w:rPr>
-          <w:rFonts w:ascii="Times New Roman" w:hAnsi="Times New Roman" w:cs="Times New Roman"/>
-          <w:sz w:val="24"/>
-          <w:szCs w:val="24"/>
-        </w:rPr>
-        <w:t xml:space="preserve">, </w:t>
-      </w:r>
-      <w:r>
-        <w:rPr>
-          <w:rFonts w:ascii="Times New Roman" w:hAnsi="Times New Roman" w:cs="Times New Roman"/>
-          <w:sz w:val="24"/>
-          <w:szCs w:val="24"/>
-        </w:rPr>
-        <w:t>slow service rendering</w:t>
-      </w:r>
-      <w:r>
-        <w:rPr>
-          <w:rFonts w:ascii="Times New Roman" w:hAnsi="Times New Roman" w:cs="Times New Roman"/>
-          <w:sz w:val="24"/>
-          <w:szCs w:val="24"/>
-        </w:rPr>
-        <w:t xml:space="preserve"> to students, overwhelming the staff with the huge number of forms</w:t>
-      </w:r>
-      <w:r>
-        <w:rPr>
-          <w:rFonts w:ascii="Times New Roman" w:hAnsi="Times New Roman" w:cs="Times New Roman"/>
-          <w:sz w:val="24"/>
-          <w:szCs w:val="24"/>
-        </w:rPr>
-        <w:t xml:space="preserve"> and even likelihood of corruption based on how well </w:t>
-      </w:r>
-      <w:r>
-        <w:rPr>
-          <w:rFonts w:ascii="Times New Roman" w:hAnsi="Times New Roman" w:cs="Times New Roman"/>
-          <w:sz w:val="24"/>
-          <w:szCs w:val="24"/>
-        </w:rPr>
-        <w:t xml:space="preserve">one </w:t>
-      </w:r>
-      <w:r>
-        <w:rPr>
-          <w:rFonts w:ascii="Times New Roman" w:hAnsi="Times New Roman" w:cs="Times New Roman"/>
-          <w:sz w:val="24"/>
-          <w:szCs w:val="24"/>
-        </w:rPr>
-        <w:t>know</w:t>
-      </w:r>
-      <w:r>
-        <w:rPr>
-          <w:rFonts w:ascii="Times New Roman" w:hAnsi="Times New Roman" w:cs="Times New Roman"/>
-          <w:sz w:val="24"/>
-          <w:szCs w:val="24"/>
-        </w:rPr>
-        <w:t>s</w:t>
-      </w:r>
-      <w:r>
-        <w:rPr>
-          <w:rFonts w:ascii="Times New Roman" w:hAnsi="Times New Roman" w:cs="Times New Roman"/>
-          <w:sz w:val="24"/>
-          <w:szCs w:val="24"/>
-        </w:rPr>
-        <w:t xml:space="preserve"> the staff. </w:t>
-      </w:r>
-      <w:r>
-        <w:rPr>
-          <w:rFonts w:ascii="Times New Roman" w:hAnsi="Times New Roman" w:cs="Times New Roman"/>
-          <w:sz w:val="24"/>
-          <w:szCs w:val="24"/>
-        </w:rPr>
-        <w:t xml:space="preserve">Finding the people responsible may be a hustle considering they may be busy at the moment you want them to serve you, </w:t>
-      </w:r>
-      <w:r>
-        <w:rPr>
-          <w:rFonts w:ascii="Times New Roman" w:hAnsi="Times New Roman" w:cs="Times New Roman"/>
-          <w:sz w:val="24"/>
-          <w:szCs w:val="24"/>
-        </w:rPr>
-        <w:t>it’s</w:t>
-      </w:r>
-      <w:r>
-        <w:rPr>
-          <w:rFonts w:ascii="Times New Roman" w:hAnsi="Times New Roman" w:cs="Times New Roman"/>
-          <w:sz w:val="24"/>
-          <w:szCs w:val="24"/>
-        </w:rPr>
-        <w:t xml:space="preserve"> not a guarantee that they may be present every day, and just like any other student, you have lectures waiting for you at the same time you are awaiting service from the staff. </w:t>
-      </w:r>
-      <w:r>
-        <w:rPr>
-          <w:rFonts w:ascii="Times New Roman" w:hAnsi="Times New Roman" w:cs="Times New Roman"/>
-          <w:sz w:val="24"/>
-          <w:szCs w:val="24"/>
-        </w:rPr>
-        <w:t xml:space="preserve">Therefore finding time to go to the respective offices and get a chance to be served proves beyond reasonable doubt that </w:t>
-      </w:r>
-      <w:r>
-        <w:rPr>
-          <w:rFonts w:ascii="Times New Roman" w:hAnsi="Times New Roman" w:cs="Times New Roman"/>
-          <w:sz w:val="24"/>
-          <w:szCs w:val="24"/>
-        </w:rPr>
-        <w:t>it’s</w:t>
-      </w:r>
-      <w:r>
-        <w:rPr>
-          <w:rFonts w:ascii="Times New Roman" w:hAnsi="Times New Roman" w:cs="Times New Roman"/>
-          <w:sz w:val="24"/>
-          <w:szCs w:val="24"/>
-        </w:rPr>
-        <w:t xml:space="preserve"> difficult. </w:t>
-      </w:r>
-    </w:p>
-    <w:p>
-      <w:pPr>
-        <w:spacing w:after="100" w:line="360" w:lineRule="auto"/>
-        <w:rPr>
-          <w:rFonts w:ascii="Times New Roman" w:hAnsi="Times New Roman" w:cs="Times New Roman"/>
-          <w:sz w:val="24"/>
-          <w:szCs w:val="24"/>
-        </w:rPr>
-      </w:pPr>
-    </w:p>
-    <w:p>
-      <w:pPr>
-        <w:pStyle w:val="Heading2"/>
-        <w:spacing w:line="360" w:lineRule="auto"/>
+      </w:pPr>
+      <w:bookmarkStart w:id="24" w:name="_Toc81039346"/>
+      <w:bookmarkStart w:id="25" w:name="_Toc81039484"/>
+      <w:r>
         <w:rPr>
           <w:rFonts w:ascii="Times New Roman" w:hAnsi="Times New Roman" w:cs="Times New Roman"/>
           <w:b/>
@@ -4587,9 +4273,316 @@
           <w:sz w:val="28"/>
           <w:szCs w:val="28"/>
         </w:rPr>
-      </w:pPr>
-      <w:bookmarkStart w:id="18" w:name="_Toc80993000"/>
-      <w:r>
+        <w:lastRenderedPageBreak/>
+        <w:t>1.2 PROBLEM STATEMENT</w:t>
+      </w:r>
+      <w:bookmarkEnd w:id="24"/>
+      <w:bookmarkEnd w:id="25"/>
+    </w:p>
+    <w:p>
+      <w:pPr>
+        <w:spacing w:after="100" w:line="360" w:lineRule="auto"/>
+        <w:rPr>
+          <w:rFonts w:ascii="Times New Roman" w:hAnsi="Times New Roman" w:cs="Times New Roman"/>
+          <w:sz w:val="24"/>
+          <w:szCs w:val="24"/>
+        </w:rPr>
+      </w:pPr>
+      <w:r>
+        <w:rPr>
+          <w:rFonts w:ascii="Times New Roman" w:hAnsi="Times New Roman" w:cs="Times New Roman"/>
+          <w:sz w:val="24"/>
+          <w:szCs w:val="24"/>
+        </w:rPr>
+        <w:t xml:space="preserve">Students </w:t>
+      </w:r>
+      <w:r>
+        <w:rPr>
+          <w:rFonts w:ascii="Times New Roman" w:hAnsi="Times New Roman" w:cs="Times New Roman"/>
+          <w:sz w:val="24"/>
+          <w:szCs w:val="24"/>
+        </w:rPr>
+        <w:t>in</w:t>
+      </w:r>
+      <w:r>
+        <w:rPr>
+          <w:rFonts w:ascii="Times New Roman" w:hAnsi="Times New Roman" w:cs="Times New Roman"/>
+          <w:sz w:val="24"/>
+          <w:szCs w:val="24"/>
+        </w:rPr>
+        <w:t xml:space="preserve"> Maseno University depend on the</w:t>
+      </w:r>
+      <w:r>
+        <w:rPr>
+          <w:rFonts w:ascii="Times New Roman" w:hAnsi="Times New Roman" w:cs="Times New Roman"/>
+          <w:sz w:val="24"/>
+          <w:szCs w:val="24"/>
+        </w:rPr>
+        <w:t xml:space="preserve"> integrity of their leaders to ac</w:t>
+      </w:r>
+      <w:r>
+        <w:rPr>
+          <w:rFonts w:ascii="Times New Roman" w:hAnsi="Times New Roman" w:cs="Times New Roman"/>
+          <w:sz w:val="24"/>
+          <w:szCs w:val="24"/>
+        </w:rPr>
+        <w:t>cept their bursary applications, go through a fair vetting operation and allocate the bursary to the selected few</w:t>
+      </w:r>
+      <w:r>
+        <w:rPr>
+          <w:rFonts w:ascii="Times New Roman" w:hAnsi="Times New Roman" w:cs="Times New Roman"/>
+          <w:sz w:val="24"/>
+          <w:szCs w:val="24"/>
+        </w:rPr>
+        <w:t xml:space="preserve">. </w:t>
+      </w:r>
+      <w:r>
+        <w:rPr>
+          <w:rFonts w:ascii="Times New Roman" w:hAnsi="Times New Roman" w:cs="Times New Roman"/>
+          <w:sz w:val="24"/>
+          <w:szCs w:val="24"/>
+        </w:rPr>
+        <w:t>T</w:t>
+      </w:r>
+      <w:r>
+        <w:rPr>
+          <w:rFonts w:ascii="Times New Roman" w:hAnsi="Times New Roman" w:cs="Times New Roman"/>
+          <w:sz w:val="24"/>
+          <w:szCs w:val="24"/>
+        </w:rPr>
+        <w:t xml:space="preserve">he application is conducted so manually that the forms for application are usually uploaded on the university website from where they download and fill them. After all that process, the same students are expected to walk to all offices stated to </w:t>
+      </w:r>
+      <w:r>
+        <w:rPr>
+          <w:rFonts w:ascii="Times New Roman" w:hAnsi="Times New Roman" w:cs="Times New Roman"/>
+          <w:sz w:val="24"/>
+          <w:szCs w:val="24"/>
+        </w:rPr>
+        <w:t>at least</w:t>
+      </w:r>
+      <w:r>
+        <w:rPr>
+          <w:rFonts w:ascii="Times New Roman" w:hAnsi="Times New Roman" w:cs="Times New Roman"/>
+          <w:sz w:val="24"/>
+          <w:szCs w:val="24"/>
+        </w:rPr>
+        <w:t xml:space="preserve"> get a stamp of approval that the information filled in</w:t>
+      </w:r>
+      <w:r>
+        <w:rPr>
+          <w:rFonts w:ascii="Times New Roman" w:hAnsi="Times New Roman" w:cs="Times New Roman"/>
+          <w:sz w:val="24"/>
+          <w:szCs w:val="24"/>
+        </w:rPr>
+        <w:t xml:space="preserve"> the forms</w:t>
+      </w:r>
+      <w:r>
+        <w:rPr>
+          <w:rFonts w:ascii="Times New Roman" w:hAnsi="Times New Roman" w:cs="Times New Roman"/>
+          <w:sz w:val="24"/>
+          <w:szCs w:val="24"/>
+        </w:rPr>
+        <w:t xml:space="preserve"> is true and to the best of </w:t>
+      </w:r>
+      <w:r>
+        <w:rPr>
+          <w:rFonts w:ascii="Times New Roman" w:hAnsi="Times New Roman" w:cs="Times New Roman"/>
+          <w:sz w:val="24"/>
+          <w:szCs w:val="24"/>
+        </w:rPr>
+        <w:t>knowledge of the staff</w:t>
+      </w:r>
+      <w:r>
+        <w:rPr>
+          <w:rFonts w:ascii="Times New Roman" w:hAnsi="Times New Roman" w:cs="Times New Roman"/>
+          <w:sz w:val="24"/>
+          <w:szCs w:val="24"/>
+        </w:rPr>
+        <w:t xml:space="preserve">. </w:t>
+      </w:r>
+      <w:r>
+        <w:rPr>
+          <w:rFonts w:ascii="Times New Roman" w:hAnsi="Times New Roman" w:cs="Times New Roman"/>
+          <w:sz w:val="24"/>
+          <w:szCs w:val="24"/>
+        </w:rPr>
+        <w:t>The commotion cause</w:t>
+      </w:r>
+      <w:r>
+        <w:rPr>
+          <w:rFonts w:ascii="Times New Roman" w:hAnsi="Times New Roman" w:cs="Times New Roman"/>
+          <w:sz w:val="24"/>
+          <w:szCs w:val="24"/>
+        </w:rPr>
+        <w:t xml:space="preserve">d in all offices at some point, </w:t>
+      </w:r>
+      <w:r>
+        <w:rPr>
+          <w:rFonts w:ascii="Times New Roman" w:hAnsi="Times New Roman" w:cs="Times New Roman"/>
+          <w:sz w:val="24"/>
+          <w:szCs w:val="24"/>
+        </w:rPr>
+        <w:t xml:space="preserve">bring the normal operations to stand still to deal with the </w:t>
+      </w:r>
+      <w:r>
+        <w:rPr>
+          <w:rFonts w:ascii="Times New Roman" w:hAnsi="Times New Roman" w:cs="Times New Roman"/>
+          <w:sz w:val="24"/>
+          <w:szCs w:val="24"/>
+        </w:rPr>
+        <w:t>huge</w:t>
+      </w:r>
+      <w:r>
+        <w:rPr>
+          <w:rFonts w:ascii="Times New Roman" w:hAnsi="Times New Roman" w:cs="Times New Roman"/>
+          <w:sz w:val="24"/>
+          <w:szCs w:val="24"/>
+        </w:rPr>
+        <w:t xml:space="preserve"> number of students. </w:t>
+      </w:r>
+      <w:r>
+        <w:rPr>
+          <w:rFonts w:ascii="Times New Roman" w:hAnsi="Times New Roman" w:cs="Times New Roman"/>
+          <w:sz w:val="24"/>
+          <w:szCs w:val="24"/>
+        </w:rPr>
+        <w:t xml:space="preserve">In the process, the obvious is likely to happen, </w:t>
+      </w:r>
+      <w:r>
+        <w:rPr>
+          <w:rFonts w:ascii="Times New Roman" w:hAnsi="Times New Roman" w:cs="Times New Roman"/>
+          <w:sz w:val="24"/>
+          <w:szCs w:val="24"/>
+        </w:rPr>
+        <w:t>form mishandling</w:t>
+      </w:r>
+      <w:r>
+        <w:rPr>
+          <w:rFonts w:ascii="Times New Roman" w:hAnsi="Times New Roman" w:cs="Times New Roman"/>
+          <w:sz w:val="24"/>
+          <w:szCs w:val="24"/>
+        </w:rPr>
+        <w:t xml:space="preserve">, </w:t>
+      </w:r>
+      <w:r>
+        <w:rPr>
+          <w:rFonts w:ascii="Times New Roman" w:hAnsi="Times New Roman" w:cs="Times New Roman"/>
+          <w:sz w:val="24"/>
+          <w:szCs w:val="24"/>
+        </w:rPr>
+        <w:t>slow service rendering</w:t>
+      </w:r>
+      <w:r>
+        <w:rPr>
+          <w:rFonts w:ascii="Times New Roman" w:hAnsi="Times New Roman" w:cs="Times New Roman"/>
+          <w:sz w:val="24"/>
+          <w:szCs w:val="24"/>
+        </w:rPr>
+        <w:t xml:space="preserve"> to students, overwhelming the staff with the huge number of forms</w:t>
+      </w:r>
+      <w:r>
+        <w:rPr>
+          <w:rFonts w:ascii="Times New Roman" w:hAnsi="Times New Roman" w:cs="Times New Roman"/>
+          <w:sz w:val="24"/>
+          <w:szCs w:val="24"/>
+        </w:rPr>
+        <w:t xml:space="preserve"> and even likelihood of corruption based on how well </w:t>
+      </w:r>
+      <w:r>
+        <w:rPr>
+          <w:rFonts w:ascii="Times New Roman" w:hAnsi="Times New Roman" w:cs="Times New Roman"/>
+          <w:sz w:val="24"/>
+          <w:szCs w:val="24"/>
+        </w:rPr>
+        <w:t xml:space="preserve">one </w:t>
+      </w:r>
+      <w:r>
+        <w:rPr>
+          <w:rFonts w:ascii="Times New Roman" w:hAnsi="Times New Roman" w:cs="Times New Roman"/>
+          <w:sz w:val="24"/>
+          <w:szCs w:val="24"/>
+        </w:rPr>
+        <w:t>know</w:t>
+      </w:r>
+      <w:r>
+        <w:rPr>
+          <w:rFonts w:ascii="Times New Roman" w:hAnsi="Times New Roman" w:cs="Times New Roman"/>
+          <w:sz w:val="24"/>
+          <w:szCs w:val="24"/>
+        </w:rPr>
+        <w:t>s</w:t>
+      </w:r>
+      <w:r>
+        <w:rPr>
+          <w:rFonts w:ascii="Times New Roman" w:hAnsi="Times New Roman" w:cs="Times New Roman"/>
+          <w:sz w:val="24"/>
+          <w:szCs w:val="24"/>
+        </w:rPr>
+        <w:t xml:space="preserve"> the staff. </w:t>
+      </w:r>
+      <w:r>
+        <w:rPr>
+          <w:rFonts w:ascii="Times New Roman" w:hAnsi="Times New Roman" w:cs="Times New Roman"/>
+          <w:sz w:val="24"/>
+          <w:szCs w:val="24"/>
+        </w:rPr>
+        <w:t xml:space="preserve">Finding the people responsible may be a hustle considering they may be busy at the moment you want them to serve you, </w:t>
+      </w:r>
+      <w:r>
+        <w:rPr>
+          <w:rFonts w:ascii="Times New Roman" w:hAnsi="Times New Roman" w:cs="Times New Roman"/>
+          <w:sz w:val="24"/>
+          <w:szCs w:val="24"/>
+        </w:rPr>
+        <w:t>it’s</w:t>
+      </w:r>
+      <w:r>
+        <w:rPr>
+          <w:rFonts w:ascii="Times New Roman" w:hAnsi="Times New Roman" w:cs="Times New Roman"/>
+          <w:sz w:val="24"/>
+          <w:szCs w:val="24"/>
+        </w:rPr>
+        <w:t xml:space="preserve"> not a guarantee that they may be present every day, and just like any other student, you have lectures waiting for you at the same time you are awaiting service from the staff. </w:t>
+      </w:r>
+      <w:r>
+        <w:rPr>
+          <w:rFonts w:ascii="Times New Roman" w:hAnsi="Times New Roman" w:cs="Times New Roman"/>
+          <w:sz w:val="24"/>
+          <w:szCs w:val="24"/>
+        </w:rPr>
+        <w:t xml:space="preserve">Therefore finding time to go to the respective offices and get a chance to be served proves beyond reasonable doubt that </w:t>
+      </w:r>
+      <w:r>
+        <w:rPr>
+          <w:rFonts w:ascii="Times New Roman" w:hAnsi="Times New Roman" w:cs="Times New Roman"/>
+          <w:sz w:val="24"/>
+          <w:szCs w:val="24"/>
+        </w:rPr>
+        <w:t>it’s</w:t>
+      </w:r>
+      <w:r>
+        <w:rPr>
+          <w:rFonts w:ascii="Times New Roman" w:hAnsi="Times New Roman" w:cs="Times New Roman"/>
+          <w:sz w:val="24"/>
+          <w:szCs w:val="24"/>
+        </w:rPr>
+        <w:t xml:space="preserve"> difficult. </w:t>
+      </w:r>
+    </w:p>
+    <w:p>
+      <w:pPr>
+        <w:spacing w:after="100" w:line="360" w:lineRule="auto"/>
+        <w:rPr>
+          <w:rFonts w:ascii="Times New Roman" w:hAnsi="Times New Roman" w:cs="Times New Roman"/>
+          <w:sz w:val="24"/>
+          <w:szCs w:val="24"/>
+        </w:rPr>
+      </w:pPr>
+    </w:p>
+    <w:p>
+      <w:pPr>
+        <w:pStyle w:val="Heading2"/>
+        <w:spacing w:line="360" w:lineRule="auto"/>
         <w:rPr>
           <w:rFonts w:ascii="Times New Roman" w:hAnsi="Times New Roman" w:cs="Times New Roman"/>
           <w:b/>
@@ -4597,9 +4590,21 @@
           <w:sz w:val="28"/>
           <w:szCs w:val="28"/>
         </w:rPr>
+      </w:pPr>
+      <w:bookmarkStart w:id="26" w:name="_Toc81039347"/>
+      <w:bookmarkStart w:id="27" w:name="_Toc81039485"/>
+      <w:r>
+        <w:rPr>
+          <w:rFonts w:ascii="Times New Roman" w:hAnsi="Times New Roman" w:cs="Times New Roman"/>
+          <w:b/>
+          <w:color w:val="auto"/>
+          <w:sz w:val="28"/>
+          <w:szCs w:val="28"/>
+        </w:rPr>
         <w:t>1.3 SYSTEM OBJECTIVES</w:t>
       </w:r>
-      <w:bookmarkEnd w:id="18"/>
+      <w:bookmarkEnd w:id="26"/>
+      <w:bookmarkEnd w:id="27"/>
     </w:p>
     <w:p>
       <w:pPr>
@@ -4925,7 +4930,8 @@
           <w:szCs w:val="28"/>
         </w:rPr>
       </w:pPr>
-      <w:bookmarkStart w:id="19" w:name="_Toc80993001"/>
+      <w:bookmarkStart w:id="28" w:name="_Toc81039348"/>
+      <w:bookmarkStart w:id="29" w:name="_Toc81039486"/>
       <w:r>
         <w:rPr>
           <w:rFonts w:ascii="Times New Roman" w:hAnsi="Times New Roman" w:cs="Times New Roman"/>
@@ -4937,7 +4943,8 @@
         <w:lastRenderedPageBreak/>
         <w:t>1.4 LIMITATIONS</w:t>
       </w:r>
-      <w:bookmarkEnd w:id="19"/>
+      <w:bookmarkEnd w:id="28"/>
+      <w:bookmarkEnd w:id="29"/>
     </w:p>
     <w:p>
       <w:pPr>
@@ -4995,8 +5002,1754 @@
         </w:rPr>
         <w:t>Having to work under a limited time span, the project proves beyond any doubt that we the students have to commit most of our time to the project for us to make it a success.</w:t>
       </w:r>
-      <w:bookmarkStart w:id="20" w:name="_GoBack"/>
-      <w:bookmarkEnd w:id="20"/>
+    </w:p>
+    <w:p>
+      <w:pPr>
+        <w:rPr>
+          <w:rFonts w:ascii="Times New Roman" w:hAnsi="Times New Roman" w:cs="Times New Roman"/>
+          <w:sz w:val="24"/>
+          <w:szCs w:val="24"/>
+        </w:rPr>
+      </w:pPr>
+      <w:r>
+        <w:rPr>
+          <w:rFonts w:ascii="Times New Roman" w:hAnsi="Times New Roman" w:cs="Times New Roman"/>
+          <w:sz w:val="24"/>
+          <w:szCs w:val="24"/>
+        </w:rPr>
+        <w:br w:type="page"/>
+      </w:r>
+    </w:p>
+    <w:p>
+      <w:pPr>
+        <w:pStyle w:val="Heading1"/>
+        <w:jc w:val="center"/>
+        <w:rPr>
+          <w:rFonts w:ascii="Times New Roman" w:hAnsi="Times New Roman" w:cs="Times New Roman"/>
+          <w:b/>
+          <w:color w:val="auto"/>
+        </w:rPr>
+      </w:pPr>
+      <w:r>
+        <w:rPr>
+          <w:rFonts w:ascii="Times New Roman" w:hAnsi="Times New Roman" w:cs="Times New Roman"/>
+          <w:b/>
+          <w:color w:val="auto"/>
+        </w:rPr>
+        <w:lastRenderedPageBreak/>
+        <w:t>CHAPTER TWO</w:t>
+      </w:r>
+    </w:p>
+    <w:p>
+      <w:pPr>
+        <w:pStyle w:val="Heading2"/>
+        <w:spacing w:before="0"/>
+        <w:rPr>
+          <w:rFonts w:ascii="Times New Roman" w:hAnsi="Times New Roman" w:cs="Times New Roman"/>
+          <w:b/>
+          <w:color w:val="auto"/>
+          <w:sz w:val="28"/>
+          <w:szCs w:val="28"/>
+        </w:rPr>
+      </w:pPr>
+      <w:bookmarkStart w:id="30" w:name="_TOC_250039"/>
+      <w:r>
+        <w:rPr>
+          <w:rFonts w:ascii="Times New Roman" w:hAnsi="Times New Roman" w:cs="Times New Roman"/>
+          <w:b/>
+          <w:color w:val="auto"/>
+          <w:sz w:val="28"/>
+          <w:szCs w:val="28"/>
+        </w:rPr>
+        <w:t>LITERATURE REVIEW</w:t>
+      </w:r>
+      <w:bookmarkEnd w:id="30"/>
+    </w:p>
+    <w:p>
+      <w:pPr>
+        <w:spacing w:after="0"/>
+      </w:pPr>
+    </w:p>
+    <w:p>
+      <w:pPr>
+        <w:pStyle w:val="Heading2"/>
+        <w:spacing w:before="0" w:line="360" w:lineRule="auto"/>
+        <w:rPr>
+          <w:rFonts w:ascii="Times New Roman" w:hAnsi="Times New Roman" w:cs="Times New Roman"/>
+          <w:b/>
+          <w:color w:val="auto"/>
+          <w:sz w:val="28"/>
+          <w:szCs w:val="28"/>
+        </w:rPr>
+      </w:pPr>
+      <w:bookmarkStart w:id="31" w:name="2.1_INTRODUCTION"/>
+      <w:bookmarkEnd w:id="31"/>
+      <w:r>
+        <w:rPr>
+          <w:rFonts w:ascii="Times New Roman" w:hAnsi="Times New Roman" w:cs="Times New Roman"/>
+          <w:b/>
+          <w:color w:val="auto"/>
+          <w:sz w:val="28"/>
+          <w:szCs w:val="28"/>
+        </w:rPr>
+        <w:t>2.1 INTRODUCTION</w:t>
+      </w:r>
+    </w:p>
+    <w:p>
+      <w:pPr>
+        <w:pStyle w:val="BodyText"/>
+        <w:spacing w:line="360" w:lineRule="auto"/>
+        <w:ind w:left="0"/>
+        <w:jc w:val="both"/>
+      </w:pPr>
+      <w:r>
+        <w:rPr>
+          <w:spacing w:val="-3"/>
+        </w:rPr>
+        <w:t>Traditionally,</w:t>
+      </w:r>
+      <w:r>
+        <w:rPr>
+          <w:spacing w:val="23"/>
+        </w:rPr>
+        <w:t xml:space="preserve"> </w:t>
+      </w:r>
+      <w:r>
+        <w:t>services have been contacted face to face in such that for one to get any service their physical appearance would be very important</w:t>
+      </w:r>
+      <w:r>
+        <w:t>.</w:t>
+      </w:r>
+      <w:r>
+        <w:rPr>
+          <w:spacing w:val="21"/>
+        </w:rPr>
+        <w:t xml:space="preserve"> </w:t>
+      </w:r>
+      <w:r>
+        <w:rPr>
+          <w:spacing w:val="-3"/>
+        </w:rPr>
+        <w:t>However,</w:t>
+      </w:r>
+      <w:r>
+        <w:rPr>
+          <w:spacing w:val="21"/>
+        </w:rPr>
+        <w:t xml:space="preserve"> </w:t>
+      </w:r>
+      <w:r>
+        <w:rPr>
+          <w:spacing w:val="1"/>
+        </w:rPr>
+        <w:t>the</w:t>
+      </w:r>
+      <w:r>
+        <w:rPr>
+          <w:spacing w:val="22"/>
+        </w:rPr>
+        <w:t xml:space="preserve"> </w:t>
+      </w:r>
+      <w:r>
+        <w:t>wide</w:t>
+      </w:r>
+      <w:r>
+        <w:rPr>
+          <w:spacing w:val="74"/>
+        </w:rPr>
+        <w:t xml:space="preserve"> </w:t>
+      </w:r>
+      <w:r>
+        <w:rPr>
+          <w:spacing w:val="-2"/>
+        </w:rPr>
+        <w:t>distribution</w:t>
+      </w:r>
+      <w:r>
+        <w:rPr>
+          <w:spacing w:val="49"/>
+        </w:rPr>
+        <w:t xml:space="preserve"> </w:t>
+      </w:r>
+      <w:r>
+        <w:rPr>
+          <w:spacing w:val="2"/>
+        </w:rPr>
+        <w:t>of</w:t>
+      </w:r>
+      <w:r>
+        <w:rPr>
+          <w:spacing w:val="42"/>
+        </w:rPr>
+        <w:t xml:space="preserve"> </w:t>
+      </w:r>
+      <w:r>
+        <w:rPr>
+          <w:spacing w:val="1"/>
+        </w:rPr>
+        <w:t>computers</w:t>
+      </w:r>
+      <w:r>
+        <w:rPr>
+          <w:spacing w:val="1"/>
+        </w:rPr>
+        <w:t>, mobile phones</w:t>
+      </w:r>
+      <w:r>
+        <w:rPr>
+          <w:spacing w:val="47"/>
+        </w:rPr>
+        <w:t xml:space="preserve"> </w:t>
+      </w:r>
+      <w:r>
+        <w:rPr>
+          <w:spacing w:val="-2"/>
+        </w:rPr>
+        <w:t>and</w:t>
+      </w:r>
+      <w:r>
+        <w:rPr>
+          <w:spacing w:val="49"/>
+        </w:rPr>
+        <w:t xml:space="preserve"> </w:t>
+      </w:r>
+      <w:r>
+        <w:rPr>
+          <w:spacing w:val="-2"/>
+        </w:rPr>
+        <w:t>communication</w:t>
+      </w:r>
+      <w:r>
+        <w:rPr>
+          <w:spacing w:val="49"/>
+        </w:rPr>
+        <w:t xml:space="preserve"> </w:t>
+      </w:r>
+      <w:r>
+        <w:rPr>
+          <w:spacing w:val="-1"/>
+        </w:rPr>
+        <w:t>technologies</w:t>
+      </w:r>
+      <w:r>
+        <w:rPr>
+          <w:spacing w:val="47"/>
+        </w:rPr>
+        <w:t xml:space="preserve"> </w:t>
+      </w:r>
+      <w:r>
+        <w:rPr>
+          <w:spacing w:val="1"/>
+        </w:rPr>
+        <w:t>has</w:t>
+      </w:r>
+      <w:r>
+        <w:rPr>
+          <w:spacing w:val="47"/>
+        </w:rPr>
+        <w:t xml:space="preserve"> </w:t>
+      </w:r>
+      <w:r>
+        <w:rPr>
+          <w:spacing w:val="2"/>
+        </w:rPr>
+        <w:t>made</w:t>
+      </w:r>
+      <w:r>
+        <w:rPr>
+          <w:spacing w:val="44"/>
+        </w:rPr>
+        <w:t xml:space="preserve"> </w:t>
+      </w:r>
+      <w:r>
+        <w:rPr>
+          <w:spacing w:val="1"/>
+        </w:rPr>
+        <w:t>the</w:t>
+      </w:r>
+      <w:r>
+        <w:rPr>
+          <w:spacing w:val="44"/>
+        </w:rPr>
+        <w:t xml:space="preserve"> </w:t>
+      </w:r>
+      <w:r>
+        <w:rPr>
+          <w:spacing w:val="-3"/>
+        </w:rPr>
+        <w:t>whole process much simpler</w:t>
+      </w:r>
+      <w:r>
+        <w:t>.</w:t>
+      </w:r>
+      <w:r>
+        <w:rPr>
+          <w:spacing w:val="23"/>
+        </w:rPr>
+        <w:t xml:space="preserve"> </w:t>
+      </w:r>
+      <w:r>
+        <w:rPr>
+          <w:spacing w:val="10"/>
+        </w:rPr>
+        <w:t>S</w:t>
+      </w:r>
+      <w:r>
+        <w:rPr>
+          <w:spacing w:val="-10"/>
+        </w:rPr>
+        <w:t>i</w:t>
+      </w:r>
+      <w:r>
+        <w:rPr>
+          <w:spacing w:val="4"/>
+        </w:rPr>
+        <w:t>n</w:t>
+      </w:r>
+      <w:r>
+        <w:rPr>
+          <w:spacing w:val="-1"/>
+        </w:rPr>
+        <w:t>c</w:t>
+      </w:r>
+      <w:r>
+        <w:t>e</w:t>
+      </w:r>
+      <w:r>
+        <w:rPr>
+          <w:spacing w:val="25"/>
+        </w:rPr>
+        <w:t xml:space="preserve"> </w:t>
+      </w:r>
+      <w:r>
+        <w:t>t</w:t>
+      </w:r>
+      <w:r>
+        <w:rPr>
+          <w:spacing w:val="5"/>
+        </w:rPr>
+        <w:t>h</w:t>
+      </w:r>
+      <w:r>
+        <w:t>e</w:t>
+      </w:r>
+      <w:r>
+        <w:rPr>
+          <w:spacing w:val="25"/>
+        </w:rPr>
+        <w:t xml:space="preserve"> </w:t>
+      </w:r>
+      <w:r>
+        <w:rPr>
+          <w:spacing w:val="-1"/>
+        </w:rPr>
+        <w:t>a</w:t>
+      </w:r>
+      <w:r>
+        <w:rPr>
+          <w:spacing w:val="-4"/>
+        </w:rPr>
+        <w:t>r</w:t>
+      </w:r>
+      <w:r>
+        <w:rPr>
+          <w:spacing w:val="6"/>
+        </w:rPr>
+        <w:t>r</w:t>
+      </w:r>
+      <w:r>
+        <w:rPr>
+          <w:spacing w:val="-10"/>
+        </w:rPr>
+        <w:t>i</w:t>
+      </w:r>
+      <w:r>
+        <w:rPr>
+          <w:spacing w:val="-1"/>
+        </w:rPr>
+        <w:t>v</w:t>
+      </w:r>
+      <w:r>
+        <w:rPr>
+          <w:spacing w:val="8"/>
+        </w:rPr>
+        <w:t>a</w:t>
+      </w:r>
+      <w:r>
+        <w:t>l</w:t>
+      </w:r>
+      <w:r>
+        <w:rPr>
+          <w:spacing w:val="17"/>
+        </w:rPr>
+        <w:t xml:space="preserve"> </w:t>
+      </w:r>
+      <w:r>
+        <w:rPr>
+          <w:spacing w:val="4"/>
+        </w:rPr>
+        <w:t>o</w:t>
+      </w:r>
+      <w:r>
+        <w:t>f</w:t>
+      </w:r>
+      <w:r>
+        <w:rPr>
+          <w:spacing w:val="23"/>
+        </w:rPr>
+        <w:t xml:space="preserve"> </w:t>
+      </w:r>
+      <w:r>
+        <w:rPr>
+          <w:spacing w:val="5"/>
+        </w:rPr>
+        <w:t>m</w:t>
+      </w:r>
+      <w:r>
+        <w:rPr>
+          <w:spacing w:val="4"/>
+        </w:rPr>
+        <w:t>ob</w:t>
+      </w:r>
+      <w:r>
+        <w:rPr>
+          <w:spacing w:val="-10"/>
+        </w:rPr>
+        <w:t>il</w:t>
+      </w:r>
+      <w:r>
+        <w:t>e</w:t>
+      </w:r>
+      <w:r>
+        <w:rPr>
+          <w:spacing w:val="25"/>
+        </w:rPr>
+        <w:t xml:space="preserve"> </w:t>
+      </w:r>
+      <w:r>
+        <w:rPr>
+          <w:spacing w:val="4"/>
+        </w:rPr>
+        <w:t>phon</w:t>
+      </w:r>
+      <w:r>
+        <w:rPr>
+          <w:spacing w:val="-1"/>
+        </w:rPr>
+        <w:t>e</w:t>
+      </w:r>
+      <w:r>
+        <w:t>s</w:t>
+      </w:r>
+      <w:r>
+        <w:rPr>
+          <w:spacing w:val="28"/>
+        </w:rPr>
+        <w:t xml:space="preserve"> </w:t>
+      </w:r>
+      <w:r>
+        <w:rPr>
+          <w:spacing w:val="-10"/>
+        </w:rPr>
+        <w:t>i</w:t>
+      </w:r>
+      <w:r>
+        <w:t>n</w:t>
+      </w:r>
+      <w:r>
+        <w:rPr>
+          <w:spacing w:val="30"/>
+        </w:rPr>
+        <w:t xml:space="preserve"> </w:t>
+      </w:r>
+      <w:r>
+        <w:rPr>
+          <w:spacing w:val="-10"/>
+        </w:rPr>
+        <w:t>t</w:t>
+      </w:r>
+      <w:r>
+        <w:rPr>
+          <w:spacing w:val="4"/>
+        </w:rPr>
+        <w:t>h</w:t>
+      </w:r>
+      <w:r>
+        <w:t>e</w:t>
+      </w:r>
+      <w:r>
+        <w:rPr>
+          <w:spacing w:val="25"/>
+        </w:rPr>
+        <w:t xml:space="preserve"> </w:t>
+      </w:r>
+      <w:r>
+        <w:rPr>
+          <w:spacing w:val="-5"/>
+        </w:rPr>
+        <w:t>1980s</w:t>
+      </w:r>
+      <w:r>
+        <w:t>,</w:t>
+      </w:r>
+      <w:r>
+        <w:rPr>
+          <w:spacing w:val="23"/>
+        </w:rPr>
+        <w:t xml:space="preserve"> </w:t>
+      </w:r>
+      <w:r>
+        <w:t>t</w:t>
+      </w:r>
+      <w:r>
+        <w:rPr>
+          <w:spacing w:val="5"/>
+        </w:rPr>
+        <w:t>h</w:t>
+      </w:r>
+      <w:r>
+        <w:rPr>
+          <w:spacing w:val="-1"/>
+        </w:rPr>
+        <w:t>e</w:t>
+      </w:r>
+      <w:r>
+        <w:t>y</w:t>
+      </w:r>
+      <w:r>
+        <w:rPr>
+          <w:spacing w:val="30"/>
+        </w:rPr>
+        <w:t xml:space="preserve"> </w:t>
+      </w:r>
+      <w:r>
+        <w:rPr>
+          <w:spacing w:val="4"/>
+        </w:rPr>
+        <w:t>h</w:t>
+      </w:r>
+      <w:r>
+        <w:rPr>
+          <w:spacing w:val="-1"/>
+        </w:rPr>
+        <w:t>a</w:t>
+      </w:r>
+      <w:r>
+        <w:rPr>
+          <w:spacing w:val="-5"/>
+        </w:rPr>
+        <w:t>v</w:t>
+      </w:r>
+      <w:r>
+        <w:t>e been</w:t>
+      </w:r>
+      <w:r>
+        <w:rPr>
+          <w:spacing w:val="21"/>
+        </w:rPr>
+        <w:t xml:space="preserve"> </w:t>
+      </w:r>
+      <w:r>
+        <w:rPr>
+          <w:spacing w:val="-3"/>
+        </w:rPr>
+        <w:t>widely</w:t>
+      </w:r>
+      <w:r>
+        <w:rPr>
+          <w:spacing w:val="21"/>
+        </w:rPr>
+        <w:t xml:space="preserve"> </w:t>
+      </w:r>
+      <w:r>
+        <w:rPr>
+          <w:spacing w:val="1"/>
+        </w:rPr>
+        <w:t>used</w:t>
+      </w:r>
+      <w:r>
+        <w:rPr>
+          <w:spacing w:val="21"/>
+        </w:rPr>
+        <w:t xml:space="preserve"> </w:t>
+      </w:r>
+      <w:r>
+        <w:rPr>
+          <w:spacing w:val="2"/>
+        </w:rPr>
+        <w:t>by</w:t>
+      </w:r>
+      <w:r>
+        <w:rPr>
+          <w:spacing w:val="21"/>
+        </w:rPr>
+        <w:t xml:space="preserve"> </w:t>
+      </w:r>
+      <w:r>
+        <w:rPr>
+          <w:spacing w:val="-2"/>
+        </w:rPr>
+        <w:t>people</w:t>
+      </w:r>
+      <w:r>
+        <w:rPr>
+          <w:spacing w:val="15"/>
+        </w:rPr>
+        <w:t xml:space="preserve"> </w:t>
+      </w:r>
+      <w:r>
+        <w:rPr>
+          <w:spacing w:val="2"/>
+        </w:rPr>
+        <w:t>of</w:t>
+      </w:r>
+      <w:r>
+        <w:rPr>
+          <w:spacing w:val="13"/>
+        </w:rPr>
+        <w:t xml:space="preserve"> </w:t>
+      </w:r>
+      <w:r>
+        <w:rPr>
+          <w:spacing w:val="-1"/>
+        </w:rPr>
+        <w:t>all</w:t>
+      </w:r>
+      <w:r>
+        <w:rPr>
+          <w:spacing w:val="17"/>
+        </w:rPr>
+        <w:t xml:space="preserve"> </w:t>
+      </w:r>
+      <w:r>
+        <w:rPr>
+          <w:spacing w:val="-2"/>
+        </w:rPr>
+        <w:t>ages</w:t>
+      </w:r>
+      <w:r>
+        <w:rPr>
+          <w:spacing w:val="18"/>
+        </w:rPr>
+        <w:t xml:space="preserve"> </w:t>
+      </w:r>
+      <w:r>
+        <w:rPr>
+          <w:spacing w:val="2"/>
+        </w:rPr>
+        <w:t>all</w:t>
+      </w:r>
+      <w:r>
+        <w:rPr>
+          <w:spacing w:val="17"/>
+        </w:rPr>
+        <w:t xml:space="preserve"> </w:t>
+      </w:r>
+      <w:r>
+        <w:rPr>
+          <w:spacing w:val="1"/>
+        </w:rPr>
+        <w:t>around</w:t>
+      </w:r>
+      <w:r>
+        <w:rPr>
+          <w:spacing w:val="21"/>
+        </w:rPr>
+        <w:t xml:space="preserve"> </w:t>
+      </w:r>
+      <w:r>
+        <w:rPr>
+          <w:spacing w:val="1"/>
+        </w:rPr>
+        <w:t>the</w:t>
+      </w:r>
+      <w:r>
+        <w:rPr>
+          <w:spacing w:val="15"/>
+        </w:rPr>
+        <w:t xml:space="preserve"> </w:t>
+      </w:r>
+      <w:r>
+        <w:rPr>
+          <w:spacing w:val="-1"/>
+        </w:rPr>
+        <w:t>world.</w:t>
+      </w:r>
+      <w:r>
+        <w:rPr>
+          <w:spacing w:val="14"/>
+        </w:rPr>
+        <w:t xml:space="preserve"> </w:t>
+      </w:r>
+      <w:r>
+        <w:rPr>
+          <w:spacing w:val="-2"/>
+        </w:rPr>
+        <w:t>It</w:t>
+      </w:r>
+      <w:r>
+        <w:rPr>
+          <w:spacing w:val="17"/>
+        </w:rPr>
+        <w:t xml:space="preserve"> </w:t>
+      </w:r>
+      <w:r>
+        <w:rPr>
+          <w:spacing w:val="-1"/>
+        </w:rPr>
+        <w:t>could</w:t>
+      </w:r>
+      <w:r>
+        <w:rPr>
+          <w:spacing w:val="21"/>
+        </w:rPr>
+        <w:t xml:space="preserve"> </w:t>
+      </w:r>
+      <w:r>
+        <w:rPr>
+          <w:spacing w:val="2"/>
+        </w:rPr>
+        <w:t>be</w:t>
+      </w:r>
+      <w:r>
+        <w:rPr>
+          <w:spacing w:val="15"/>
+        </w:rPr>
+        <w:t xml:space="preserve"> </w:t>
+      </w:r>
+      <w:r>
+        <w:rPr>
+          <w:spacing w:val="-3"/>
+        </w:rPr>
+        <w:t>said</w:t>
+      </w:r>
+      <w:r>
+        <w:rPr>
+          <w:spacing w:val="21"/>
+        </w:rPr>
+        <w:t xml:space="preserve"> </w:t>
+      </w:r>
+      <w:r>
+        <w:rPr>
+          <w:spacing w:val="1"/>
+        </w:rPr>
+        <w:t>that</w:t>
+      </w:r>
+      <w:r>
+        <w:rPr>
+          <w:spacing w:val="17"/>
+        </w:rPr>
+        <w:t xml:space="preserve"> </w:t>
+      </w:r>
+      <w:r>
+        <w:rPr>
+          <w:spacing w:val="1"/>
+        </w:rPr>
+        <w:t>the</w:t>
+      </w:r>
+      <w:r>
+        <w:rPr>
+          <w:spacing w:val="15"/>
+        </w:rPr>
+        <w:t xml:space="preserve"> </w:t>
+      </w:r>
+      <w:r>
+        <w:rPr>
+          <w:spacing w:val="-1"/>
+        </w:rPr>
+        <w:t>whole</w:t>
+      </w:r>
+      <w:r>
+        <w:rPr>
+          <w:spacing w:val="50"/>
+        </w:rPr>
+        <w:t xml:space="preserve"> </w:t>
+      </w:r>
+      <w:r>
+        <w:rPr>
+          <w:spacing w:val="-2"/>
+        </w:rPr>
+        <w:t>world</w:t>
+      </w:r>
+      <w:r>
+        <w:rPr>
+          <w:spacing w:val="59"/>
+        </w:rPr>
+        <w:t xml:space="preserve"> </w:t>
+      </w:r>
+      <w:r>
+        <w:rPr>
+          <w:spacing w:val="-5"/>
+        </w:rPr>
+        <w:t>is</w:t>
+      </w:r>
+      <w:r>
+        <w:rPr>
+          <w:spacing w:val="47"/>
+        </w:rPr>
+        <w:t xml:space="preserve"> </w:t>
+      </w:r>
+      <w:r>
+        <w:t>becoming</w:t>
+      </w:r>
+      <w:r>
+        <w:rPr>
+          <w:spacing w:val="40"/>
+        </w:rPr>
+        <w:t xml:space="preserve"> </w:t>
+      </w:r>
+      <w:r>
+        <w:t>mobile;</w:t>
+      </w:r>
+      <w:r>
+        <w:rPr>
+          <w:spacing w:val="45"/>
+        </w:rPr>
+        <w:t xml:space="preserve"> </w:t>
+      </w:r>
+      <w:r>
+        <w:t>mobile</w:t>
+      </w:r>
+      <w:r>
+        <w:rPr>
+          <w:spacing w:val="44"/>
+        </w:rPr>
+        <w:t xml:space="preserve"> </w:t>
+      </w:r>
+      <w:r>
+        <w:rPr>
+          <w:spacing w:val="2"/>
+        </w:rPr>
+        <w:t>phones</w:t>
+      </w:r>
+      <w:r>
+        <w:rPr>
+          <w:spacing w:val="2"/>
+        </w:rPr>
+        <w:t xml:space="preserve"> and </w:t>
+      </w:r>
+      <w:r>
+        <w:rPr>
+          <w:spacing w:val="2"/>
+        </w:rPr>
+        <w:t xml:space="preserve">personal </w:t>
+      </w:r>
+      <w:r>
+        <w:rPr>
+          <w:spacing w:val="2"/>
+        </w:rPr>
+        <w:t>computers</w:t>
+      </w:r>
+      <w:r>
+        <w:rPr>
+          <w:spacing w:val="47"/>
+        </w:rPr>
+        <w:t xml:space="preserve"> </w:t>
+      </w:r>
+      <w:r>
+        <w:rPr>
+          <w:spacing w:val="-2"/>
+        </w:rPr>
+        <w:t>are</w:t>
+      </w:r>
+      <w:r>
+        <w:rPr>
+          <w:spacing w:val="44"/>
+        </w:rPr>
+        <w:t xml:space="preserve"> </w:t>
+      </w:r>
+      <w:r>
+        <w:rPr>
+          <w:spacing w:val="2"/>
+        </w:rPr>
+        <w:t>not</w:t>
+      </w:r>
+      <w:r>
+        <w:rPr>
+          <w:spacing w:val="45"/>
+        </w:rPr>
+        <w:t xml:space="preserve"> </w:t>
+      </w:r>
+      <w:r>
+        <w:rPr>
+          <w:spacing w:val="-1"/>
+        </w:rPr>
+        <w:t>only</w:t>
+      </w:r>
+      <w:r>
+        <w:rPr>
+          <w:spacing w:val="49"/>
+        </w:rPr>
+        <w:t xml:space="preserve"> </w:t>
+      </w:r>
+      <w:r>
+        <w:rPr>
+          <w:spacing w:val="-1"/>
+        </w:rPr>
+        <w:t>communication</w:t>
+      </w:r>
+      <w:r>
+        <w:rPr>
+          <w:spacing w:val="49"/>
+        </w:rPr>
+        <w:t xml:space="preserve"> </w:t>
+      </w:r>
+      <w:r>
+        <w:rPr>
+          <w:spacing w:val="-1"/>
+        </w:rPr>
+        <w:t>devices,</w:t>
+      </w:r>
+      <w:r>
+        <w:rPr>
+          <w:spacing w:val="42"/>
+        </w:rPr>
+        <w:t xml:space="preserve"> </w:t>
+      </w:r>
+      <w:r>
+        <w:rPr>
+          <w:spacing w:val="2"/>
+        </w:rPr>
+        <w:t>but</w:t>
+      </w:r>
+      <w:r>
+        <w:rPr>
+          <w:spacing w:val="45"/>
+        </w:rPr>
+        <w:t xml:space="preserve"> </w:t>
+      </w:r>
+      <w:r>
+        <w:t>also</w:t>
+      </w:r>
+      <w:r>
+        <w:rPr>
+          <w:spacing w:val="70"/>
+        </w:rPr>
+        <w:t xml:space="preserve"> </w:t>
+      </w:r>
+      <w:r>
+        <w:rPr>
+          <w:spacing w:val="-1"/>
+        </w:rPr>
+        <w:t>portable</w:t>
+      </w:r>
+      <w:r>
+        <w:rPr>
+          <w:spacing w:val="25"/>
+        </w:rPr>
+        <w:t xml:space="preserve"> </w:t>
+      </w:r>
+      <w:r>
+        <w:rPr>
+          <w:spacing w:val="1"/>
+        </w:rPr>
+        <w:t>and</w:t>
+      </w:r>
+      <w:r>
+        <w:rPr>
+          <w:spacing w:val="30"/>
+        </w:rPr>
+        <w:t xml:space="preserve"> </w:t>
+      </w:r>
+      <w:r>
+        <w:rPr>
+          <w:spacing w:val="-3"/>
+        </w:rPr>
+        <w:t>private</w:t>
+      </w:r>
+      <w:r>
+        <w:rPr>
+          <w:spacing w:val="25"/>
+        </w:rPr>
+        <w:t xml:space="preserve"> </w:t>
+      </w:r>
+      <w:r>
+        <w:rPr>
+          <w:spacing w:val="-2"/>
+        </w:rPr>
+        <w:t>pieces</w:t>
+      </w:r>
+      <w:r>
+        <w:rPr>
+          <w:spacing w:val="28"/>
+        </w:rPr>
+        <w:t xml:space="preserve"> </w:t>
+      </w:r>
+      <w:r>
+        <w:rPr>
+          <w:spacing w:val="2"/>
+        </w:rPr>
+        <w:t>of</w:t>
+      </w:r>
+      <w:r>
+        <w:rPr>
+          <w:spacing w:val="23"/>
+        </w:rPr>
+        <w:t xml:space="preserve"> </w:t>
+      </w:r>
+      <w:r>
+        <w:rPr>
+          <w:spacing w:val="-1"/>
+        </w:rPr>
+        <w:t>technological</w:t>
+      </w:r>
+      <w:r>
+        <w:rPr>
+          <w:spacing w:val="17"/>
+        </w:rPr>
+        <w:t xml:space="preserve"> </w:t>
+      </w:r>
+      <w:r>
+        <w:t>equipment</w:t>
+      </w:r>
+      <w:r>
+        <w:t>.</w:t>
+      </w:r>
+      <w:r>
+        <w:rPr>
+          <w:spacing w:val="24"/>
+        </w:rPr>
+        <w:t xml:space="preserve"> </w:t>
+      </w:r>
+      <w:r>
+        <w:rPr>
+          <w:spacing w:val="1"/>
+        </w:rPr>
+        <w:t>Nowadays,</w:t>
+      </w:r>
+      <w:r>
+        <w:rPr>
+          <w:spacing w:val="14"/>
+        </w:rPr>
+        <w:t xml:space="preserve"> </w:t>
+      </w:r>
+      <w:r>
+        <w:rPr>
+          <w:spacing w:val="-3"/>
+        </w:rPr>
+        <w:t>mobile</w:t>
+      </w:r>
+      <w:r>
+        <w:rPr>
+          <w:spacing w:val="25"/>
+        </w:rPr>
+        <w:t xml:space="preserve"> </w:t>
+      </w:r>
+      <w:r>
+        <w:rPr>
+          <w:spacing w:val="-1"/>
+        </w:rPr>
+        <w:t>technologies</w:t>
+      </w:r>
+      <w:r>
+        <w:rPr>
+          <w:spacing w:val="28"/>
+        </w:rPr>
+        <w:t xml:space="preserve"> </w:t>
+      </w:r>
+      <w:r>
+        <w:rPr>
+          <w:spacing w:val="-2"/>
+        </w:rPr>
+        <w:t>are</w:t>
+      </w:r>
+      <w:r>
+        <w:rPr>
+          <w:spacing w:val="96"/>
+        </w:rPr>
+        <w:t xml:space="preserve"> </w:t>
+      </w:r>
+      <w:r>
+        <w:t>becoming</w:t>
+      </w:r>
+      <w:r>
+        <w:rPr>
+          <w:spacing w:val="-8"/>
+        </w:rPr>
+        <w:t xml:space="preserve"> </w:t>
+      </w:r>
+      <w:r>
+        <w:rPr>
+          <w:spacing w:val="-2"/>
+        </w:rPr>
+        <w:t>increasingly</w:t>
+      </w:r>
+      <w:r>
+        <w:rPr>
+          <w:spacing w:val="2"/>
+        </w:rPr>
+        <w:t xml:space="preserve"> </w:t>
+      </w:r>
+      <w:r>
+        <w:t>networked.</w:t>
+      </w:r>
+      <w:r>
+        <w:rPr>
+          <w:spacing w:val="-5"/>
+        </w:rPr>
+        <w:t xml:space="preserve"> </w:t>
+      </w:r>
+      <w:r>
+        <w:t>Such</w:t>
+      </w:r>
+      <w:r>
+        <w:rPr>
+          <w:spacing w:val="2"/>
+        </w:rPr>
+        <w:t xml:space="preserve"> </w:t>
+      </w:r>
+      <w:r>
+        <w:rPr>
+          <w:spacing w:val="-2"/>
+        </w:rPr>
+        <w:t>technologies</w:t>
+      </w:r>
+      <w:r>
+        <w:rPr>
+          <w:spacing w:val="9"/>
+        </w:rPr>
+        <w:t xml:space="preserve"> </w:t>
+      </w:r>
+      <w:r>
+        <w:rPr>
+          <w:spacing w:val="-1"/>
+        </w:rPr>
+        <w:t>can</w:t>
+      </w:r>
+      <w:r>
+        <w:rPr>
+          <w:spacing w:val="2"/>
+        </w:rPr>
+        <w:t xml:space="preserve"> be</w:t>
+      </w:r>
+      <w:r>
+        <w:rPr>
+          <w:spacing w:val="-4"/>
+        </w:rPr>
+        <w:t xml:space="preserve"> </w:t>
+      </w:r>
+      <w:r>
+        <w:rPr>
+          <w:spacing w:val="1"/>
+        </w:rPr>
+        <w:t>used</w:t>
+      </w:r>
+      <w:r>
+        <w:rPr>
+          <w:spacing w:val="2"/>
+        </w:rPr>
+        <w:t xml:space="preserve"> </w:t>
+      </w:r>
+      <w:r>
+        <w:rPr>
+          <w:spacing w:val="-1"/>
+        </w:rPr>
+        <w:t>creatively</w:t>
+      </w:r>
+      <w:r>
+        <w:rPr>
+          <w:spacing w:val="11"/>
+        </w:rPr>
+        <w:t xml:space="preserve"> </w:t>
+      </w:r>
+      <w:r>
+        <w:rPr>
+          <w:spacing w:val="-5"/>
+        </w:rPr>
+        <w:t>in</w:t>
+      </w:r>
+      <w:r>
+        <w:rPr>
+          <w:spacing w:val="70"/>
+        </w:rPr>
+        <w:t xml:space="preserve"> </w:t>
+      </w:r>
+      <w:r>
+        <w:rPr>
+          <w:spacing w:val="-2"/>
+        </w:rPr>
+        <w:t>different</w:t>
+      </w:r>
+      <w:r>
+        <w:rPr>
+          <w:spacing w:val="5"/>
+        </w:rPr>
+        <w:t xml:space="preserve"> </w:t>
+      </w:r>
+      <w:r>
+        <w:t>areas.</w:t>
+      </w:r>
+      <w:r>
+        <w:rPr>
+          <w:spacing w:val="21"/>
+        </w:rPr>
+        <w:t xml:space="preserve"> </w:t>
+      </w:r>
+      <w:r>
+        <w:rPr>
+          <w:spacing w:val="-3"/>
+        </w:rPr>
+        <w:t>Using</w:t>
+      </w:r>
+      <w:r>
+        <w:rPr>
+          <w:spacing w:val="9"/>
+        </w:rPr>
+        <w:t xml:space="preserve"> </w:t>
+      </w:r>
+      <w:r>
+        <w:t>mobile</w:t>
+      </w:r>
+      <w:r>
+        <w:rPr>
+          <w:spacing w:val="3"/>
+        </w:rPr>
+        <w:t xml:space="preserve"> </w:t>
+      </w:r>
+      <w:r>
+        <w:rPr>
+          <w:spacing w:val="-1"/>
+        </w:rPr>
+        <w:t>technologies</w:t>
+      </w:r>
+      <w:r>
+        <w:rPr>
+          <w:spacing w:val="16"/>
+        </w:rPr>
+        <w:t xml:space="preserve"> </w:t>
+      </w:r>
+      <w:r>
+        <w:rPr>
+          <w:spacing w:val="-5"/>
+        </w:rPr>
+        <w:t>in</w:t>
+      </w:r>
+      <w:r>
+        <w:rPr>
+          <w:spacing w:val="18"/>
+        </w:rPr>
+        <w:t xml:space="preserve"> </w:t>
+      </w:r>
+      <w:r>
+        <w:t>organizations like learning institutions</w:t>
+      </w:r>
+      <w:r>
+        <w:rPr>
+          <w:spacing w:val="18"/>
+        </w:rPr>
+        <w:t xml:space="preserve"> </w:t>
+      </w:r>
+      <w:r>
+        <w:rPr>
+          <w:spacing w:val="-5"/>
+        </w:rPr>
+        <w:t>is</w:t>
+      </w:r>
+      <w:r>
+        <w:rPr>
+          <w:spacing w:val="6"/>
+        </w:rPr>
+        <w:t xml:space="preserve"> </w:t>
+      </w:r>
+      <w:r>
+        <w:t>a</w:t>
+      </w:r>
+      <w:r>
+        <w:rPr>
+          <w:spacing w:val="12"/>
+        </w:rPr>
+        <w:t xml:space="preserve"> </w:t>
+      </w:r>
+      <w:r>
+        <w:rPr>
+          <w:spacing w:val="-1"/>
+        </w:rPr>
+        <w:t>clear</w:t>
+      </w:r>
+      <w:r>
+        <w:rPr>
+          <w:spacing w:val="10"/>
+        </w:rPr>
+        <w:t xml:space="preserve"> </w:t>
+      </w:r>
+      <w:r>
+        <w:t>example</w:t>
+      </w:r>
+      <w:r>
+        <w:rPr>
+          <w:spacing w:val="12"/>
+        </w:rPr>
+        <w:t xml:space="preserve"> </w:t>
+      </w:r>
+      <w:r>
+        <w:rPr>
+          <w:spacing w:val="2"/>
+        </w:rPr>
+        <w:t>of</w:t>
+      </w:r>
+      <w:r>
+        <w:rPr>
+          <w:spacing w:val="1"/>
+        </w:rPr>
+        <w:t xml:space="preserve"> such</w:t>
+      </w:r>
+      <w:r>
+        <w:rPr>
+          <w:spacing w:val="9"/>
+        </w:rPr>
+        <w:t xml:space="preserve"> </w:t>
+      </w:r>
+      <w:r>
+        <w:rPr>
+          <w:spacing w:val="8"/>
+        </w:rPr>
+        <w:t>an</w:t>
+      </w:r>
+      <w:r>
+        <w:rPr>
+          <w:spacing w:val="46"/>
+        </w:rPr>
+        <w:t xml:space="preserve"> </w:t>
+      </w:r>
+      <w:r>
+        <w:rPr>
+          <w:spacing w:val="-1"/>
+        </w:rPr>
+        <w:t>innovation.</w:t>
+      </w:r>
+      <w:r>
+        <w:rPr>
+          <w:spacing w:val="23"/>
+        </w:rPr>
+        <w:t xml:space="preserve"> </w:t>
+      </w:r>
+      <w:r>
+        <w:rPr>
+          <w:spacing w:val="-1"/>
+        </w:rPr>
+        <w:t>Devices</w:t>
+      </w:r>
+      <w:bookmarkStart w:id="32" w:name="_GoBack"/>
+      <w:bookmarkEnd w:id="32"/>
+      <w:r>
+        <w:rPr>
+          <w:spacing w:val="28"/>
+        </w:rPr>
+        <w:t xml:space="preserve"> </w:t>
+      </w:r>
+      <w:r>
+        <w:t>equipped</w:t>
+      </w:r>
+      <w:r>
+        <w:rPr>
+          <w:spacing w:val="30"/>
+        </w:rPr>
+        <w:t xml:space="preserve"> </w:t>
+      </w:r>
+      <w:r>
+        <w:rPr>
+          <w:spacing w:val="-1"/>
+        </w:rPr>
+        <w:t>with</w:t>
+      </w:r>
+      <w:r>
+        <w:rPr>
+          <w:spacing w:val="40"/>
+        </w:rPr>
+        <w:t xml:space="preserve"> </w:t>
+      </w:r>
+      <w:r>
+        <w:rPr>
+          <w:spacing w:val="-1"/>
+        </w:rPr>
+        <w:t>internet</w:t>
+      </w:r>
+      <w:r>
+        <w:rPr>
+          <w:spacing w:val="26"/>
+        </w:rPr>
+        <w:t xml:space="preserve"> </w:t>
+      </w:r>
+      <w:r>
+        <w:t>connections</w:t>
+      </w:r>
+      <w:r>
+        <w:rPr>
+          <w:spacing w:val="28"/>
+        </w:rPr>
+        <w:t xml:space="preserve"> </w:t>
+      </w:r>
+      <w:r>
+        <w:rPr>
+          <w:spacing w:val="-1"/>
+        </w:rPr>
+        <w:t>have</w:t>
+      </w:r>
+      <w:r>
+        <w:rPr>
+          <w:spacing w:val="25"/>
+        </w:rPr>
+        <w:t xml:space="preserve"> </w:t>
+      </w:r>
+      <w:r>
+        <w:rPr>
+          <w:spacing w:val="-1"/>
+        </w:rPr>
+        <w:t>created</w:t>
+      </w:r>
+      <w:r>
+        <w:rPr>
+          <w:spacing w:val="30"/>
+        </w:rPr>
+        <w:t xml:space="preserve"> </w:t>
+      </w:r>
+      <w:r>
+        <w:rPr>
+          <w:spacing w:val="1"/>
+        </w:rPr>
+        <w:t>the</w:t>
+      </w:r>
+      <w:r>
+        <w:rPr>
+          <w:spacing w:val="34"/>
+        </w:rPr>
+        <w:t xml:space="preserve"> </w:t>
+      </w:r>
+      <w:r>
+        <w:t>need</w:t>
+      </w:r>
+      <w:r>
+        <w:rPr>
+          <w:spacing w:val="30"/>
+        </w:rPr>
+        <w:t xml:space="preserve"> </w:t>
+      </w:r>
+      <w:r>
+        <w:t>for</w:t>
+      </w:r>
+      <w:r>
+        <w:rPr>
+          <w:spacing w:val="23"/>
+        </w:rPr>
+        <w:t xml:space="preserve"> </w:t>
+      </w:r>
+      <w:r>
+        <w:t>a</w:t>
+      </w:r>
+      <w:r>
+        <w:rPr>
+          <w:spacing w:val="62"/>
+        </w:rPr>
+        <w:t xml:space="preserve"> </w:t>
+      </w:r>
+      <w:r>
+        <w:rPr>
+          <w:spacing w:val="1"/>
+        </w:rPr>
+        <w:t>new</w:t>
+      </w:r>
+      <w:r>
+        <w:rPr>
+          <w:spacing w:val="16"/>
+        </w:rPr>
+        <w:t xml:space="preserve"> </w:t>
+      </w:r>
+      <w:r>
+        <w:rPr>
+          <w:spacing w:val="-1"/>
+        </w:rPr>
+        <w:t>form</w:t>
+      </w:r>
+      <w:r>
+        <w:rPr>
+          <w:spacing w:val="21"/>
+        </w:rPr>
+        <w:t xml:space="preserve"> </w:t>
+      </w:r>
+      <w:r>
+        <w:rPr>
+          <w:spacing w:val="2"/>
+        </w:rPr>
+        <w:t>of</w:t>
+      </w:r>
+      <w:r>
+        <w:rPr>
+          <w:spacing w:val="13"/>
+        </w:rPr>
+        <w:t xml:space="preserve"> </w:t>
+      </w:r>
+      <w:r>
+        <w:rPr>
+          <w:spacing w:val="-2"/>
+        </w:rPr>
+        <w:t>electronic</w:t>
+      </w:r>
+      <w:r>
+        <w:rPr>
+          <w:spacing w:val="15"/>
+        </w:rPr>
+        <w:t xml:space="preserve"> </w:t>
+      </w:r>
+      <w:r>
+        <w:rPr>
+          <w:spacing w:val="-1"/>
+        </w:rPr>
+        <w:t>learning,</w:t>
+      </w:r>
+      <w:r>
+        <w:rPr>
+          <w:spacing w:val="14"/>
+        </w:rPr>
+        <w:t xml:space="preserve"> </w:t>
+      </w:r>
+      <w:r>
+        <w:rPr>
+          <w:spacing w:val="-1"/>
+        </w:rPr>
+        <w:t>called</w:t>
+      </w:r>
+      <w:r>
+        <w:rPr>
+          <w:spacing w:val="21"/>
+        </w:rPr>
+        <w:t xml:space="preserve"> </w:t>
+      </w:r>
+      <w:r>
+        <w:rPr>
+          <w:spacing w:val="-2"/>
+        </w:rPr>
+        <w:t>mobile</w:t>
+      </w:r>
+      <w:r>
+        <w:rPr>
+          <w:spacing w:val="15"/>
+        </w:rPr>
+        <w:t xml:space="preserve"> </w:t>
+      </w:r>
+      <w:r>
+        <w:rPr>
+          <w:spacing w:val="-1"/>
+        </w:rPr>
+        <w:t>learning.</w:t>
+      </w:r>
+      <w:r>
+        <w:rPr>
+          <w:spacing w:val="14"/>
+        </w:rPr>
+        <w:t xml:space="preserve"> </w:t>
+      </w:r>
+      <w:r>
+        <w:t>Internet</w:t>
+      </w:r>
+      <w:r>
+        <w:rPr>
+          <w:rFonts w:cs="Times New Roman"/>
+        </w:rPr>
+        <w:t>-</w:t>
+      </w:r>
+      <w:r>
+        <w:t>enabled</w:t>
+      </w:r>
+      <w:r>
+        <w:rPr>
+          <w:spacing w:val="21"/>
+        </w:rPr>
+        <w:t xml:space="preserve"> </w:t>
+      </w:r>
+      <w:r>
+        <w:rPr>
+          <w:spacing w:val="-3"/>
+        </w:rPr>
+        <w:t>mobile</w:t>
+      </w:r>
+      <w:r>
+        <w:rPr>
+          <w:spacing w:val="15"/>
+        </w:rPr>
+        <w:t xml:space="preserve"> </w:t>
+      </w:r>
+      <w:r>
+        <w:rPr>
+          <w:spacing w:val="-1"/>
+        </w:rPr>
+        <w:t>devices</w:t>
+      </w:r>
+      <w:r>
+        <w:rPr>
+          <w:spacing w:val="18"/>
+        </w:rPr>
+        <w:t xml:space="preserve"> </w:t>
+      </w:r>
+      <w:r>
+        <w:rPr>
+          <w:spacing w:val="-1"/>
+        </w:rPr>
+        <w:t>can</w:t>
+      </w:r>
+      <w:r>
+        <w:rPr>
+          <w:spacing w:val="68"/>
+        </w:rPr>
+        <w:t xml:space="preserve"> </w:t>
+      </w:r>
+      <w:r>
+        <w:rPr>
+          <w:spacing w:val="-2"/>
+        </w:rPr>
+        <w:t>help</w:t>
+      </w:r>
+      <w:r>
+        <w:rPr>
+          <w:spacing w:val="2"/>
+        </w:rPr>
+        <w:t xml:space="preserve"> </w:t>
+      </w:r>
+      <w:r>
+        <w:t>students to</w:t>
+      </w:r>
+      <w:r>
+        <w:rPr>
+          <w:spacing w:val="2"/>
+        </w:rPr>
+        <w:t xml:space="preserve"> </w:t>
+      </w:r>
+      <w:r>
+        <w:rPr>
+          <w:spacing w:val="-1"/>
+        </w:rPr>
+        <w:t>access</w:t>
+      </w:r>
+      <w:r>
+        <w:t xml:space="preserve"> </w:t>
+      </w:r>
+      <w:r>
+        <w:rPr>
+          <w:spacing w:val="-3"/>
+        </w:rPr>
+        <w:t>learning</w:t>
+      </w:r>
+      <w:r>
+        <w:rPr>
+          <w:spacing w:val="2"/>
+        </w:rPr>
+        <w:t xml:space="preserve"> </w:t>
+      </w:r>
+      <w:r>
+        <w:rPr>
+          <w:spacing w:val="-1"/>
+        </w:rPr>
+        <w:t>resources</w:t>
+      </w:r>
+      <w:r>
+        <w:t xml:space="preserve"> </w:t>
+      </w:r>
+      <w:r>
+        <w:rPr>
+          <w:spacing w:val="1"/>
+        </w:rPr>
+        <w:t>and</w:t>
+      </w:r>
+      <w:r>
+        <w:rPr>
+          <w:spacing w:val="2"/>
+        </w:rPr>
+        <w:t xml:space="preserve"> </w:t>
+      </w:r>
+      <w:r>
+        <w:rPr>
+          <w:spacing w:val="-2"/>
+        </w:rPr>
+        <w:t>online</w:t>
+      </w:r>
+      <w:r>
+        <w:rPr>
+          <w:spacing w:val="-4"/>
+        </w:rPr>
+        <w:t xml:space="preserve"> </w:t>
+      </w:r>
+      <w:r>
+        <w:t>courses,</w:t>
+      </w:r>
+      <w:r>
+        <w:rPr>
+          <w:spacing w:val="-5"/>
+        </w:rPr>
+        <w:t xml:space="preserve"> </w:t>
+      </w:r>
+      <w:r>
+        <w:t>anywhere</w:t>
+      </w:r>
+      <w:r>
+        <w:rPr>
+          <w:spacing w:val="9"/>
+        </w:rPr>
+        <w:t xml:space="preserve"> </w:t>
+      </w:r>
+      <w:r>
+        <w:rPr>
+          <w:spacing w:val="-2"/>
+        </w:rPr>
+        <w:t>and</w:t>
+      </w:r>
+      <w:r>
+        <w:rPr>
+          <w:spacing w:val="2"/>
+        </w:rPr>
+        <w:t xml:space="preserve"> </w:t>
+      </w:r>
+      <w:r>
+        <w:rPr>
+          <w:spacing w:val="-1"/>
+        </w:rPr>
+        <w:t>at</w:t>
+      </w:r>
+      <w:r>
+        <w:rPr>
+          <w:spacing w:val="-2"/>
+        </w:rPr>
+        <w:t xml:space="preserve"> </w:t>
+      </w:r>
+      <w:r>
+        <w:rPr>
+          <w:spacing w:val="1"/>
+        </w:rPr>
+        <w:t>any</w:t>
+      </w:r>
+      <w:r>
+        <w:rPr>
+          <w:spacing w:val="2"/>
+        </w:rPr>
+        <w:t xml:space="preserve"> </w:t>
+      </w:r>
+      <w:r>
+        <w:rPr>
+          <w:spacing w:val="-1"/>
+        </w:rPr>
+        <w:t>time.</w:t>
+      </w:r>
+    </w:p>
+    <w:p/>
+    <w:p/>
+    <w:p/>
+    <w:p>
+      <w:pPr>
+        <w:spacing w:line="360" w:lineRule="auto"/>
+        <w:rPr>
+          <w:rFonts w:ascii="Times New Roman" w:hAnsi="Times New Roman" w:cs="Times New Roman"/>
+          <w:sz w:val="24"/>
+          <w:szCs w:val="24"/>
+        </w:rPr>
+      </w:pPr>
+    </w:p>
+    <w:p>
+      <w:pPr>
+        <w:spacing w:line="360" w:lineRule="auto"/>
+        <w:rPr>
+          <w:rFonts w:ascii="Times New Roman" w:hAnsi="Times New Roman" w:cs="Times New Roman"/>
+          <w:sz w:val="24"/>
+          <w:szCs w:val="24"/>
+        </w:rPr>
+      </w:pPr>
     </w:p>
     <w:sectPr>
       <w:pgSz w:w="12240" w:h="15840"/>
@@ -5068,7 +6821,7 @@
           <w:rPr>
             <w:noProof/>
           </w:rPr>
-          <w:t>3</w:t>
+          <w:t>4</w:t>
         </w:r>
         <w:r>
           <w:rPr>
@@ -5686,6 +7439,129 @@
       </w:rPr>
     </w:lvl>
   </w:abstractNum>
+  <w:abstractNum w:abstractNumId="5" w15:restartNumberingAfterBreak="0">
+    <w:nsid w:val="76AB5E6D"/>
+    <w:multiLevelType w:val="multilevel"/>
+    <w:tmpl w:val="6FC2C952"/>
+    <w:lvl w:ilvl="0">
+      <w:start w:val="2"/>
+      <w:numFmt w:val="decimal"/>
+      <w:lvlText w:val="%1"/>
+      <w:lvlJc w:val="left"/>
+      <w:pPr>
+        <w:ind w:left="466" w:hanging="365"/>
+      </w:pPr>
+      <w:rPr>
+        <w:rFonts w:hint="default"/>
+      </w:rPr>
+    </w:lvl>
+    <w:lvl w:ilvl="1">
+      <w:start w:val="1"/>
+      <w:numFmt w:val="decimal"/>
+      <w:lvlText w:val="%1.%2"/>
+      <w:lvlJc w:val="left"/>
+      <w:pPr>
+        <w:ind w:left="466" w:hanging="365"/>
+      </w:pPr>
+      <w:rPr>
+        <w:rFonts w:ascii="Times New Roman" w:eastAsia="Times New Roman" w:hAnsi="Times New Roman" w:hint="default"/>
+        <w:b/>
+        <w:bCs/>
+        <w:spacing w:val="4"/>
+        <w:sz w:val="24"/>
+        <w:szCs w:val="24"/>
+      </w:rPr>
+    </w:lvl>
+    <w:lvl w:ilvl="2">
+      <w:start w:val="1"/>
+      <w:numFmt w:val="decimal"/>
+      <w:lvlText w:val="%1.%2.%3"/>
+      <w:lvlJc w:val="left"/>
+      <w:pPr>
+        <w:ind w:left="648" w:hanging="547"/>
+      </w:pPr>
+      <w:rPr>
+        <w:rFonts w:ascii="Times New Roman" w:eastAsia="Times New Roman" w:hAnsi="Times New Roman" w:hint="default"/>
+        <w:b/>
+        <w:bCs/>
+        <w:spacing w:val="4"/>
+        <w:sz w:val="24"/>
+        <w:szCs w:val="24"/>
+      </w:rPr>
+    </w:lvl>
+    <w:lvl w:ilvl="3">
+      <w:start w:val="1"/>
+      <w:numFmt w:val="bullet"/>
+      <w:lvlText w:val="•"/>
+      <w:lvlJc w:val="left"/>
+      <w:pPr>
+        <w:ind w:left="2571" w:hanging="547"/>
+      </w:pPr>
+      <w:rPr>
+        <w:rFonts w:hint="default"/>
+      </w:rPr>
+    </w:lvl>
+    <w:lvl w:ilvl="4">
+      <w:start w:val="1"/>
+      <w:numFmt w:val="bullet"/>
+      <w:lvlText w:val="•"/>
+      <w:lvlJc w:val="left"/>
+      <w:pPr>
+        <w:ind w:left="3533" w:hanging="547"/>
+      </w:pPr>
+      <w:rPr>
+        <w:rFonts w:hint="default"/>
+      </w:rPr>
+    </w:lvl>
+    <w:lvl w:ilvl="5">
+      <w:start w:val="1"/>
+      <w:numFmt w:val="bullet"/>
+      <w:lvlText w:val="•"/>
+      <w:lvlJc w:val="left"/>
+      <w:pPr>
+        <w:ind w:left="4495" w:hanging="547"/>
+      </w:pPr>
+      <w:rPr>
+        <w:rFonts w:hint="default"/>
+      </w:rPr>
+    </w:lvl>
+    <w:lvl w:ilvl="6">
+      <w:start w:val="1"/>
+      <w:numFmt w:val="bullet"/>
+      <w:lvlText w:val="•"/>
+      <w:lvlJc w:val="left"/>
+      <w:pPr>
+        <w:ind w:left="5456" w:hanging="547"/>
+      </w:pPr>
+      <w:rPr>
+        <w:rFonts w:hint="default"/>
+      </w:rPr>
+    </w:lvl>
+    <w:lvl w:ilvl="7">
+      <w:start w:val="1"/>
+      <w:numFmt w:val="bullet"/>
+      <w:lvlText w:val="•"/>
+      <w:lvlJc w:val="left"/>
+      <w:pPr>
+        <w:ind w:left="6418" w:hanging="547"/>
+      </w:pPr>
+      <w:rPr>
+        <w:rFonts w:hint="default"/>
+      </w:rPr>
+    </w:lvl>
+    <w:lvl w:ilvl="8">
+      <w:start w:val="1"/>
+      <w:numFmt w:val="bullet"/>
+      <w:lvlText w:val="•"/>
+      <w:lvlJc w:val="left"/>
+      <w:pPr>
+        <w:ind w:left="7380" w:hanging="547"/>
+      </w:pPr>
+      <w:rPr>
+        <w:rFonts w:hint="default"/>
+      </w:rPr>
+    </w:lvl>
+  </w:abstractNum>
   <w:num w:numId="1">
     <w:abstractNumId w:val="3"/>
   </w:num>
@@ -5700,6 +7576,9 @@
   </w:num>
   <w:num w:numId="5">
     <w:abstractNumId w:val="2"/>
+  </w:num>
+  <w:num w:numId="6">
+    <w:abstractNumId w:val="5"/>
   </w:num>
 </w:numbering>
 </file>
@@ -6141,6 +8020,28 @@
       <w:szCs w:val="26"/>
     </w:rPr>
   </w:style>
+  <w:style w:type="paragraph" w:styleId="Heading3">
+    <w:name w:val="heading 3"/>
+    <w:basedOn w:val="Normal"/>
+    <w:next w:val="Normal"/>
+    <w:link w:val="Heading3Char"/>
+    <w:uiPriority w:val="9"/>
+    <w:unhideWhenUsed/>
+    <w:qFormat/>
+    <w:rsid w:val="00B26F91"/>
+    <w:pPr>
+      <w:keepNext/>
+      <w:keepLines/>
+      <w:spacing w:before="40" w:after="0"/>
+      <w:outlineLvl w:val="2"/>
+    </w:pPr>
+    <w:rPr>
+      <w:rFonts w:asciiTheme="majorHAnsi" w:eastAsiaTheme="majorEastAsia" w:hAnsiTheme="majorHAnsi" w:cstheme="majorBidi"/>
+      <w:color w:val="1F4D78" w:themeColor="accent1" w:themeShade="7F"/>
+      <w:sz w:val="24"/>
+      <w:szCs w:val="24"/>
+    </w:rPr>
+  </w:style>
   <w:style w:type="character" w:default="1" w:styleId="DefaultParagraphFont">
     <w:name w:val="Default Paragraph Font"/>
     <w:uiPriority w:val="1"/>
@@ -6338,6 +8239,32 @@
     <w:pPr>
       <w:ind w:left="720"/>
       <w:contextualSpacing/>
+    </w:pPr>
+  </w:style>
+  <w:style w:type="character" w:customStyle="1" w:styleId="Heading3Char">
+    <w:name w:val="Heading 3 Char"/>
+    <w:basedOn w:val="DefaultParagraphFont"/>
+    <w:link w:val="Heading3"/>
+    <w:uiPriority w:val="9"/>
+    <w:rsid w:val="00B26F91"/>
+    <w:rPr>
+      <w:rFonts w:asciiTheme="majorHAnsi" w:eastAsiaTheme="majorEastAsia" w:hAnsiTheme="majorHAnsi" w:cstheme="majorBidi"/>
+      <w:color w:val="1F4D78" w:themeColor="accent1" w:themeShade="7F"/>
+      <w:sz w:val="24"/>
+      <w:szCs w:val="24"/>
+    </w:rPr>
+  </w:style>
+  <w:style w:type="paragraph" w:styleId="TOC3">
+    <w:name w:val="toc 3"/>
+    <w:basedOn w:val="Normal"/>
+    <w:next w:val="Normal"/>
+    <w:autoRedefine/>
+    <w:uiPriority w:val="39"/>
+    <w:unhideWhenUsed/>
+    <w:rsid w:val="00F85D9B"/>
+    <w:pPr>
+      <w:spacing w:after="100"/>
+      <w:ind w:left="440"/>
     </w:pPr>
   </w:style>
 </w:styles>
@@ -6609,7 +8536,7 @@
 </file>
 
 <file path=customXml/itemProps1.xml><?xml version="1.0" encoding="utf-8"?>
-<ds:datastoreItem xmlns:ds="http://schemas.openxmlformats.org/officeDocument/2006/customXml" ds:itemID="{0B122F03-17AD-4EA8-903D-EBCCEAB5E74B}">
+<ds:datastoreItem xmlns:ds="http://schemas.openxmlformats.org/officeDocument/2006/customXml" ds:itemID="{803D9E50-1FA5-4825-949C-F965D361459C}">
   <ds:schemaRefs>
     <ds:schemaRef ds:uri="http://schemas.openxmlformats.org/officeDocument/2006/bibliography"/>
   </ds:schemaRefs>

</xml_diff>

<commit_message>
modified scope of review
</commit_message>
<xml_diff>
--- a/Documentation/2.2 IT Project Documentation.docx
+++ b/Documentation/2.2 IT Project Documentation.docx
@@ -133,7 +133,7 @@
         </w:rPr>
       </w:pPr>
       <w:bookmarkStart w:id="0" w:name="_Toc81039337"/>
-      <w:bookmarkStart w:id="1" w:name="_Toc81039475"/>
+      <w:bookmarkStart w:id="1" w:name="_Toc81045781"/>
       <w:r>
         <w:rPr>
           <w:rFonts w:ascii="Times New Roman" w:hAnsi="Times New Roman" w:cs="Times New Roman"/>
@@ -157,7 +157,13 @@
       <w:bookmarkEnd w:id="0"/>
       <w:bookmarkEnd w:id="1"/>
     </w:p>
-    <w:p/>
+    <w:p>
+      <w:pPr>
+        <w:rPr>
+          <w:rFonts w:ascii="Times New Roman" w:hAnsi="Times New Roman" w:cs="Times New Roman"/>
+        </w:rPr>
+      </w:pPr>
+    </w:p>
     <w:p>
       <w:pPr>
         <w:spacing w:after="0"/>
@@ -572,7 +578,7 @@
       <w:bookmarkStart w:id="3" w:name="_Toc432332909"/>
       <w:bookmarkStart w:id="4" w:name="_Toc79707223"/>
       <w:bookmarkStart w:id="5" w:name="_Toc81039338"/>
-      <w:bookmarkStart w:id="6" w:name="_Toc81039476"/>
+      <w:bookmarkStart w:id="6" w:name="_Toc81045782"/>
       <w:r>
         <w:rPr>
           <w:rStyle w:val="Heading1Char"/>
@@ -1841,7 +1847,7 @@
       <w:bookmarkStart w:id="8" w:name="_Toc432332910"/>
       <w:bookmarkStart w:id="9" w:name="_Toc79707224"/>
       <w:bookmarkStart w:id="10" w:name="_Toc81039339"/>
-      <w:bookmarkStart w:id="11" w:name="_Toc81039477"/>
+      <w:bookmarkStart w:id="11" w:name="_Toc81045783"/>
       <w:r>
         <w:rPr>
           <w:rStyle w:val="Heading1Char"/>
@@ -2722,7 +2728,7 @@
       </w:pPr>
       <w:bookmarkStart w:id="12" w:name="_Toc79707225"/>
       <w:bookmarkStart w:id="13" w:name="_Toc81039340"/>
-      <w:bookmarkStart w:id="14" w:name="_Toc81039478"/>
+      <w:bookmarkStart w:id="14" w:name="_Toc81045784"/>
       <w:r>
         <w:rPr>
           <w:rFonts w:ascii="Times New Roman" w:hAnsi="Times New Roman" w:cs="Times New Roman"/>
@@ -2763,7 +2769,7 @@
           <w:color w:val="auto"/>
         </w:rPr>
       </w:pPr>
-      <w:bookmarkStart w:id="15" w:name="_Toc81039479"/>
+      <w:bookmarkStart w:id="15" w:name="_Toc81045785"/>
       <w:r>
         <w:rPr>
           <w:rFonts w:ascii="Times New Roman" w:hAnsi="Times New Roman" w:cs="Times New Roman"/>
@@ -2778,7 +2784,7 @@
     <w:sdt>
       <w:sdtPr>
         <w:rPr>
-          <w:rFonts w:asciiTheme="minorHAnsi" w:eastAsiaTheme="minorHAnsi" w:hAnsiTheme="minorHAnsi" w:cstheme="minorBidi"/>
+          <w:rFonts w:eastAsiaTheme="minorHAnsi"/>
           <w:b w:val="0"/>
           <w:bCs w:val="0"/>
           <w:sz w:val="22"/>
@@ -2808,20 +2814,29 @@
           <w:pPr>
             <w:pStyle w:val="TOC1"/>
             <w:rPr>
-              <w:rFonts w:eastAsiaTheme="minorEastAsia"/>
+              <w:rFonts w:ascii="Times New Roman" w:eastAsiaTheme="minorEastAsia" w:hAnsi="Times New Roman" w:cs="Times New Roman"/>
               <w:noProof/>
             </w:rPr>
           </w:pPr>
           <w:r>
+            <w:rPr>
+              <w:rFonts w:ascii="Times New Roman" w:hAnsi="Times New Roman" w:cs="Times New Roman"/>
+            </w:rPr>
             <w:fldChar w:fldCharType="begin"/>
           </w:r>
           <w:r>
+            <w:rPr>
+              <w:rFonts w:ascii="Times New Roman" w:hAnsi="Times New Roman" w:cs="Times New Roman"/>
+            </w:rPr>
             <w:instrText xml:space="preserve"> TOC \o "1-3" \h \z \u </w:instrText>
           </w:r>
           <w:r>
+            <w:rPr>
+              <w:rFonts w:ascii="Times New Roman" w:hAnsi="Times New Roman" w:cs="Times New Roman"/>
+            </w:rPr>
             <w:fldChar w:fldCharType="separate"/>
           </w:r>
-          <w:hyperlink w:anchor="_Toc81039475" w:history="1">
+          <w:hyperlink w:anchor="_Toc81045781" w:history="1">
             <w:r>
               <w:rPr>
                 <w:rStyle w:val="Hyperlink"/>
@@ -2833,6 +2848,7 @@
             </w:r>
             <w:r>
               <w:rPr>
+                <w:rFonts w:ascii="Times New Roman" w:hAnsi="Times New Roman" w:cs="Times New Roman"/>
                 <w:noProof/>
                 <w:webHidden/>
               </w:rPr>
@@ -2840,6 +2856,7 @@
             </w:r>
             <w:r>
               <w:rPr>
+                <w:rFonts w:ascii="Times New Roman" w:hAnsi="Times New Roman" w:cs="Times New Roman"/>
                 <w:noProof/>
                 <w:webHidden/>
               </w:rPr>
@@ -2847,19 +2864,22 @@
             </w:r>
             <w:r>
               <w:rPr>
-                <w:noProof/>
-                <w:webHidden/>
-              </w:rPr>
-              <w:instrText xml:space="preserve"> PAGEREF _Toc81039475 \h </w:instrText>
-            </w:r>
-            <w:r>
-              <w:rPr>
-                <w:noProof/>
-                <w:webHidden/>
-              </w:rPr>
-            </w:r>
-            <w:r>
-              <w:rPr>
+                <w:rFonts w:ascii="Times New Roman" w:hAnsi="Times New Roman" w:cs="Times New Roman"/>
+                <w:noProof/>
+                <w:webHidden/>
+              </w:rPr>
+              <w:instrText xml:space="preserve"> PAGEREF _Toc81045781 \h </w:instrText>
+            </w:r>
+            <w:r>
+              <w:rPr>
+                <w:rFonts w:ascii="Times New Roman" w:hAnsi="Times New Roman" w:cs="Times New Roman"/>
+                <w:noProof/>
+                <w:webHidden/>
+              </w:rPr>
+            </w:r>
+            <w:r>
+              <w:rPr>
+                <w:rFonts w:ascii="Times New Roman" w:hAnsi="Times New Roman" w:cs="Times New Roman"/>
                 <w:noProof/>
                 <w:webHidden/>
               </w:rPr>
@@ -2867,6 +2887,7 @@
             </w:r>
             <w:r>
               <w:rPr>
+                <w:rFonts w:ascii="Times New Roman" w:hAnsi="Times New Roman" w:cs="Times New Roman"/>
                 <w:noProof/>
                 <w:webHidden/>
               </w:rPr>
@@ -2874,6 +2895,7 @@
             </w:r>
             <w:r>
               <w:rPr>
+                <w:rFonts w:ascii="Times New Roman" w:hAnsi="Times New Roman" w:cs="Times New Roman"/>
                 <w:noProof/>
                 <w:webHidden/>
               </w:rPr>
@@ -2885,11 +2907,11 @@
           <w:pPr>
             <w:pStyle w:val="TOC1"/>
             <w:rPr>
-              <w:rFonts w:eastAsiaTheme="minorEastAsia"/>
+              <w:rFonts w:ascii="Times New Roman" w:eastAsiaTheme="minorEastAsia" w:hAnsi="Times New Roman" w:cs="Times New Roman"/>
               <w:noProof/>
             </w:rPr>
           </w:pPr>
-          <w:hyperlink w:anchor="_Toc81039476" w:history="1">
+          <w:hyperlink w:anchor="_Toc81045782" w:history="1">
             <w:r>
               <w:rPr>
                 <w:rStyle w:val="Hyperlink"/>
@@ -2901,6 +2923,7 @@
             </w:r>
             <w:r>
               <w:rPr>
+                <w:rFonts w:ascii="Times New Roman" w:hAnsi="Times New Roman" w:cs="Times New Roman"/>
                 <w:noProof/>
                 <w:webHidden/>
               </w:rPr>
@@ -2908,6 +2931,7 @@
             </w:r>
             <w:r>
               <w:rPr>
+                <w:rFonts w:ascii="Times New Roman" w:hAnsi="Times New Roman" w:cs="Times New Roman"/>
                 <w:noProof/>
                 <w:webHidden/>
               </w:rPr>
@@ -2915,19 +2939,22 @@
             </w:r>
             <w:r>
               <w:rPr>
-                <w:noProof/>
-                <w:webHidden/>
-              </w:rPr>
-              <w:instrText xml:space="preserve"> PAGEREF _Toc81039476 \h </w:instrText>
-            </w:r>
-            <w:r>
-              <w:rPr>
-                <w:noProof/>
-                <w:webHidden/>
-              </w:rPr>
-            </w:r>
-            <w:r>
-              <w:rPr>
+                <w:rFonts w:ascii="Times New Roman" w:hAnsi="Times New Roman" w:cs="Times New Roman"/>
+                <w:noProof/>
+                <w:webHidden/>
+              </w:rPr>
+              <w:instrText xml:space="preserve"> PAGEREF _Toc81045782 \h </w:instrText>
+            </w:r>
+            <w:r>
+              <w:rPr>
+                <w:rFonts w:ascii="Times New Roman" w:hAnsi="Times New Roman" w:cs="Times New Roman"/>
+                <w:noProof/>
+                <w:webHidden/>
+              </w:rPr>
+            </w:r>
+            <w:r>
+              <w:rPr>
+                <w:rFonts w:ascii="Times New Roman" w:hAnsi="Times New Roman" w:cs="Times New Roman"/>
                 <w:noProof/>
                 <w:webHidden/>
               </w:rPr>
@@ -2935,6 +2962,7 @@
             </w:r>
             <w:r>
               <w:rPr>
+                <w:rFonts w:ascii="Times New Roman" w:hAnsi="Times New Roman" w:cs="Times New Roman"/>
                 <w:noProof/>
                 <w:webHidden/>
               </w:rPr>
@@ -2942,6 +2970,7 @@
             </w:r>
             <w:r>
               <w:rPr>
+                <w:rFonts w:ascii="Times New Roman" w:hAnsi="Times New Roman" w:cs="Times New Roman"/>
                 <w:noProof/>
                 <w:webHidden/>
               </w:rPr>
@@ -2953,11 +2982,11 @@
           <w:pPr>
             <w:pStyle w:val="TOC1"/>
             <w:rPr>
-              <w:rFonts w:eastAsiaTheme="minorEastAsia"/>
+              <w:rFonts w:ascii="Times New Roman" w:eastAsiaTheme="minorEastAsia" w:hAnsi="Times New Roman" w:cs="Times New Roman"/>
               <w:noProof/>
             </w:rPr>
           </w:pPr>
-          <w:hyperlink w:anchor="_Toc81039477" w:history="1">
+          <w:hyperlink w:anchor="_Toc81045783" w:history="1">
             <w:r>
               <w:rPr>
                 <w:rStyle w:val="Hyperlink"/>
@@ -2969,6 +2998,7 @@
             </w:r>
             <w:r>
               <w:rPr>
+                <w:rFonts w:ascii="Times New Roman" w:hAnsi="Times New Roman" w:cs="Times New Roman"/>
                 <w:noProof/>
                 <w:webHidden/>
               </w:rPr>
@@ -2976,6 +3006,7 @@
             </w:r>
             <w:r>
               <w:rPr>
+                <w:rFonts w:ascii="Times New Roman" w:hAnsi="Times New Roman" w:cs="Times New Roman"/>
                 <w:noProof/>
                 <w:webHidden/>
               </w:rPr>
@@ -2983,19 +3014,22 @@
             </w:r>
             <w:r>
               <w:rPr>
-                <w:noProof/>
-                <w:webHidden/>
-              </w:rPr>
-              <w:instrText xml:space="preserve"> PAGEREF _Toc81039477 \h </w:instrText>
-            </w:r>
-            <w:r>
-              <w:rPr>
-                <w:noProof/>
-                <w:webHidden/>
-              </w:rPr>
-            </w:r>
-            <w:r>
-              <w:rPr>
+                <w:rFonts w:ascii="Times New Roman" w:hAnsi="Times New Roman" w:cs="Times New Roman"/>
+                <w:noProof/>
+                <w:webHidden/>
+              </w:rPr>
+              <w:instrText xml:space="preserve"> PAGEREF _Toc81045783 \h </w:instrText>
+            </w:r>
+            <w:r>
+              <w:rPr>
+                <w:rFonts w:ascii="Times New Roman" w:hAnsi="Times New Roman" w:cs="Times New Roman"/>
+                <w:noProof/>
+                <w:webHidden/>
+              </w:rPr>
+            </w:r>
+            <w:r>
+              <w:rPr>
+                <w:rFonts w:ascii="Times New Roman" w:hAnsi="Times New Roman" w:cs="Times New Roman"/>
                 <w:noProof/>
                 <w:webHidden/>
               </w:rPr>
@@ -3003,6 +3037,7 @@
             </w:r>
             <w:r>
               <w:rPr>
+                <w:rFonts w:ascii="Times New Roman" w:hAnsi="Times New Roman" w:cs="Times New Roman"/>
                 <w:noProof/>
                 <w:webHidden/>
               </w:rPr>
@@ -3010,6 +3045,7 @@
             </w:r>
             <w:r>
               <w:rPr>
+                <w:rFonts w:ascii="Times New Roman" w:hAnsi="Times New Roman" w:cs="Times New Roman"/>
                 <w:noProof/>
                 <w:webHidden/>
               </w:rPr>
@@ -3021,11 +3057,11 @@
           <w:pPr>
             <w:pStyle w:val="TOC1"/>
             <w:rPr>
-              <w:rFonts w:eastAsiaTheme="minorEastAsia"/>
+              <w:rFonts w:ascii="Times New Roman" w:eastAsiaTheme="minorEastAsia" w:hAnsi="Times New Roman" w:cs="Times New Roman"/>
               <w:noProof/>
             </w:rPr>
           </w:pPr>
-          <w:hyperlink w:anchor="_Toc81039478" w:history="1">
+          <w:hyperlink w:anchor="_Toc81045784" w:history="1">
             <w:r>
               <w:rPr>
                 <w:rStyle w:val="Hyperlink"/>
@@ -3037,6 +3073,7 @@
             </w:r>
             <w:r>
               <w:rPr>
+                <w:rFonts w:ascii="Times New Roman" w:hAnsi="Times New Roman" w:cs="Times New Roman"/>
                 <w:noProof/>
                 <w:webHidden/>
               </w:rPr>
@@ -3044,6 +3081,7 @@
             </w:r>
             <w:r>
               <w:rPr>
+                <w:rFonts w:ascii="Times New Roman" w:hAnsi="Times New Roman" w:cs="Times New Roman"/>
                 <w:noProof/>
                 <w:webHidden/>
               </w:rPr>
@@ -3051,19 +3089,22 @@
             </w:r>
             <w:r>
               <w:rPr>
-                <w:noProof/>
-                <w:webHidden/>
-              </w:rPr>
-              <w:instrText xml:space="preserve"> PAGEREF _Toc81039478 \h </w:instrText>
-            </w:r>
-            <w:r>
-              <w:rPr>
-                <w:noProof/>
-                <w:webHidden/>
-              </w:rPr>
-            </w:r>
-            <w:r>
-              <w:rPr>
+                <w:rFonts w:ascii="Times New Roman" w:hAnsi="Times New Roman" w:cs="Times New Roman"/>
+                <w:noProof/>
+                <w:webHidden/>
+              </w:rPr>
+              <w:instrText xml:space="preserve"> PAGEREF _Toc81045784 \h </w:instrText>
+            </w:r>
+            <w:r>
+              <w:rPr>
+                <w:rFonts w:ascii="Times New Roman" w:hAnsi="Times New Roman" w:cs="Times New Roman"/>
+                <w:noProof/>
+                <w:webHidden/>
+              </w:rPr>
+            </w:r>
+            <w:r>
+              <w:rPr>
+                <w:rFonts w:ascii="Times New Roman" w:hAnsi="Times New Roman" w:cs="Times New Roman"/>
                 <w:noProof/>
                 <w:webHidden/>
               </w:rPr>
@@ -3071,6 +3112,7 @@
             </w:r>
             <w:r>
               <w:rPr>
+                <w:rFonts w:ascii="Times New Roman" w:hAnsi="Times New Roman" w:cs="Times New Roman"/>
                 <w:noProof/>
                 <w:webHidden/>
               </w:rPr>
@@ -3078,6 +3120,7 @@
             </w:r>
             <w:r>
               <w:rPr>
+                <w:rFonts w:ascii="Times New Roman" w:hAnsi="Times New Roman" w:cs="Times New Roman"/>
                 <w:noProof/>
                 <w:webHidden/>
               </w:rPr>
@@ -3089,11 +3132,11 @@
           <w:pPr>
             <w:pStyle w:val="TOC1"/>
             <w:rPr>
-              <w:rFonts w:eastAsiaTheme="minorEastAsia"/>
+              <w:rFonts w:ascii="Times New Roman" w:eastAsiaTheme="minorEastAsia" w:hAnsi="Times New Roman" w:cs="Times New Roman"/>
               <w:noProof/>
             </w:rPr>
           </w:pPr>
-          <w:hyperlink w:anchor="_Toc81039479" w:history="1">
+          <w:hyperlink w:anchor="_Toc81045785" w:history="1">
             <w:r>
               <w:rPr>
                 <w:rStyle w:val="Hyperlink"/>
@@ -3105,6 +3148,7 @@
             </w:r>
             <w:r>
               <w:rPr>
+                <w:rFonts w:ascii="Times New Roman" w:hAnsi="Times New Roman" w:cs="Times New Roman"/>
                 <w:noProof/>
                 <w:webHidden/>
               </w:rPr>
@@ -3112,6 +3156,7 @@
             </w:r>
             <w:r>
               <w:rPr>
+                <w:rFonts w:ascii="Times New Roman" w:hAnsi="Times New Roman" w:cs="Times New Roman"/>
                 <w:noProof/>
                 <w:webHidden/>
               </w:rPr>
@@ -3119,19 +3164,22 @@
             </w:r>
             <w:r>
               <w:rPr>
-                <w:noProof/>
-                <w:webHidden/>
-              </w:rPr>
-              <w:instrText xml:space="preserve"> PAGEREF _Toc81039479 \h </w:instrText>
-            </w:r>
-            <w:r>
-              <w:rPr>
-                <w:noProof/>
-                <w:webHidden/>
-              </w:rPr>
-            </w:r>
-            <w:r>
-              <w:rPr>
+                <w:rFonts w:ascii="Times New Roman" w:hAnsi="Times New Roman" w:cs="Times New Roman"/>
+                <w:noProof/>
+                <w:webHidden/>
+              </w:rPr>
+              <w:instrText xml:space="preserve"> PAGEREF _Toc81045785 \h </w:instrText>
+            </w:r>
+            <w:r>
+              <w:rPr>
+                <w:rFonts w:ascii="Times New Roman" w:hAnsi="Times New Roman" w:cs="Times New Roman"/>
+                <w:noProof/>
+                <w:webHidden/>
+              </w:rPr>
+            </w:r>
+            <w:r>
+              <w:rPr>
+                <w:rFonts w:ascii="Times New Roman" w:hAnsi="Times New Roman" w:cs="Times New Roman"/>
                 <w:noProof/>
                 <w:webHidden/>
               </w:rPr>
@@ -3139,6 +3187,7 @@
             </w:r>
             <w:r>
               <w:rPr>
+                <w:rFonts w:ascii="Times New Roman" w:hAnsi="Times New Roman" w:cs="Times New Roman"/>
                 <w:noProof/>
                 <w:webHidden/>
               </w:rPr>
@@ -3146,6 +3195,7 @@
             </w:r>
             <w:r>
               <w:rPr>
+                <w:rFonts w:ascii="Times New Roman" w:hAnsi="Times New Roman" w:cs="Times New Roman"/>
                 <w:noProof/>
                 <w:webHidden/>
               </w:rPr>
@@ -3157,11 +3207,11 @@
           <w:pPr>
             <w:pStyle w:val="TOC1"/>
             <w:rPr>
-              <w:rFonts w:eastAsiaTheme="minorEastAsia"/>
+              <w:rFonts w:ascii="Times New Roman" w:eastAsiaTheme="minorEastAsia" w:hAnsi="Times New Roman" w:cs="Times New Roman"/>
               <w:noProof/>
             </w:rPr>
           </w:pPr>
-          <w:hyperlink w:anchor="_Toc81039480" w:history="1">
+          <w:hyperlink w:anchor="_Toc81045786" w:history="1">
             <w:r>
               <w:rPr>
                 <w:rStyle w:val="Hyperlink"/>
@@ -3173,6 +3223,7 @@
             </w:r>
             <w:r>
               <w:rPr>
+                <w:rFonts w:ascii="Times New Roman" w:hAnsi="Times New Roman" w:cs="Times New Roman"/>
                 <w:noProof/>
                 <w:webHidden/>
               </w:rPr>
@@ -3180,6 +3231,7 @@
             </w:r>
             <w:r>
               <w:rPr>
+                <w:rFonts w:ascii="Times New Roman" w:hAnsi="Times New Roman" w:cs="Times New Roman"/>
                 <w:noProof/>
                 <w:webHidden/>
               </w:rPr>
@@ -3187,19 +3239,22 @@
             </w:r>
             <w:r>
               <w:rPr>
-                <w:noProof/>
-                <w:webHidden/>
-              </w:rPr>
-              <w:instrText xml:space="preserve"> PAGEREF _Toc81039480 \h </w:instrText>
-            </w:r>
-            <w:r>
-              <w:rPr>
-                <w:noProof/>
-                <w:webHidden/>
-              </w:rPr>
-            </w:r>
-            <w:r>
-              <w:rPr>
+                <w:rFonts w:ascii="Times New Roman" w:hAnsi="Times New Roman" w:cs="Times New Roman"/>
+                <w:noProof/>
+                <w:webHidden/>
+              </w:rPr>
+              <w:instrText xml:space="preserve"> PAGEREF _Toc81045786 \h </w:instrText>
+            </w:r>
+            <w:r>
+              <w:rPr>
+                <w:rFonts w:ascii="Times New Roman" w:hAnsi="Times New Roman" w:cs="Times New Roman"/>
+                <w:noProof/>
+                <w:webHidden/>
+              </w:rPr>
+            </w:r>
+            <w:r>
+              <w:rPr>
+                <w:rFonts w:ascii="Times New Roman" w:hAnsi="Times New Roman" w:cs="Times New Roman"/>
                 <w:noProof/>
                 <w:webHidden/>
               </w:rPr>
@@ -3207,6 +3262,7 @@
             </w:r>
             <w:r>
               <w:rPr>
+                <w:rFonts w:ascii="Times New Roman" w:hAnsi="Times New Roman" w:cs="Times New Roman"/>
                 <w:noProof/>
                 <w:webHidden/>
               </w:rPr>
@@ -3214,6 +3270,7 @@
             </w:r>
             <w:r>
               <w:rPr>
+                <w:rFonts w:ascii="Times New Roman" w:hAnsi="Times New Roman" w:cs="Times New Roman"/>
                 <w:noProof/>
                 <w:webHidden/>
               </w:rPr>
@@ -3225,11 +3282,11 @@
           <w:pPr>
             <w:pStyle w:val="TOC1"/>
             <w:rPr>
-              <w:rFonts w:eastAsiaTheme="minorEastAsia"/>
+              <w:rFonts w:ascii="Times New Roman" w:eastAsiaTheme="minorEastAsia" w:hAnsi="Times New Roman" w:cs="Times New Roman"/>
               <w:noProof/>
             </w:rPr>
           </w:pPr>
-          <w:hyperlink w:anchor="_Toc81039481" w:history="1">
+          <w:hyperlink w:anchor="_Toc81045787" w:history="1">
             <w:r>
               <w:rPr>
                 <w:rStyle w:val="Hyperlink"/>
@@ -3241,6 +3298,7 @@
             </w:r>
             <w:r>
               <w:rPr>
+                <w:rFonts w:ascii="Times New Roman" w:hAnsi="Times New Roman" w:cs="Times New Roman"/>
                 <w:noProof/>
                 <w:webHidden/>
               </w:rPr>
@@ -3248,6 +3306,7 @@
             </w:r>
             <w:r>
               <w:rPr>
+                <w:rFonts w:ascii="Times New Roman" w:hAnsi="Times New Roman" w:cs="Times New Roman"/>
                 <w:noProof/>
                 <w:webHidden/>
               </w:rPr>
@@ -3255,19 +3314,22 @@
             </w:r>
             <w:r>
               <w:rPr>
-                <w:noProof/>
-                <w:webHidden/>
-              </w:rPr>
-              <w:instrText xml:space="preserve"> PAGEREF _Toc81039481 \h </w:instrText>
-            </w:r>
-            <w:r>
-              <w:rPr>
-                <w:noProof/>
-                <w:webHidden/>
-              </w:rPr>
-            </w:r>
-            <w:r>
-              <w:rPr>
+                <w:rFonts w:ascii="Times New Roman" w:hAnsi="Times New Roman" w:cs="Times New Roman"/>
+                <w:noProof/>
+                <w:webHidden/>
+              </w:rPr>
+              <w:instrText xml:space="preserve"> PAGEREF _Toc81045787 \h </w:instrText>
+            </w:r>
+            <w:r>
+              <w:rPr>
+                <w:rFonts w:ascii="Times New Roman" w:hAnsi="Times New Roman" w:cs="Times New Roman"/>
+                <w:noProof/>
+                <w:webHidden/>
+              </w:rPr>
+            </w:r>
+            <w:r>
+              <w:rPr>
+                <w:rFonts w:ascii="Times New Roman" w:hAnsi="Times New Roman" w:cs="Times New Roman"/>
                 <w:noProof/>
                 <w:webHidden/>
               </w:rPr>
@@ -3275,6 +3337,7 @@
             </w:r>
             <w:r>
               <w:rPr>
+                <w:rFonts w:ascii="Times New Roman" w:hAnsi="Times New Roman" w:cs="Times New Roman"/>
                 <w:noProof/>
                 <w:webHidden/>
               </w:rPr>
@@ -3282,6 +3345,7 @@
             </w:r>
             <w:r>
               <w:rPr>
+                <w:rFonts w:ascii="Times New Roman" w:hAnsi="Times New Roman" w:cs="Times New Roman"/>
                 <w:noProof/>
                 <w:webHidden/>
               </w:rPr>
@@ -3293,11 +3357,11 @@
           <w:pPr>
             <w:pStyle w:val="TOC1"/>
             <w:rPr>
-              <w:rFonts w:eastAsiaTheme="minorEastAsia"/>
+              <w:rFonts w:ascii="Times New Roman" w:eastAsiaTheme="minorEastAsia" w:hAnsi="Times New Roman" w:cs="Times New Roman"/>
               <w:noProof/>
             </w:rPr>
           </w:pPr>
-          <w:hyperlink w:anchor="_Toc81039482" w:history="1">
+          <w:hyperlink w:anchor="_Toc81045788" w:history="1">
             <w:r>
               <w:rPr>
                 <w:rStyle w:val="Hyperlink"/>
@@ -3309,6 +3373,7 @@
             </w:r>
             <w:r>
               <w:rPr>
+                <w:rFonts w:ascii="Times New Roman" w:hAnsi="Times New Roman" w:cs="Times New Roman"/>
                 <w:noProof/>
                 <w:webHidden/>
               </w:rPr>
@@ -3316,6 +3381,7 @@
             </w:r>
             <w:r>
               <w:rPr>
+                <w:rFonts w:ascii="Times New Roman" w:hAnsi="Times New Roman" w:cs="Times New Roman"/>
                 <w:noProof/>
                 <w:webHidden/>
               </w:rPr>
@@ -3323,19 +3389,22 @@
             </w:r>
             <w:r>
               <w:rPr>
-                <w:noProof/>
-                <w:webHidden/>
-              </w:rPr>
-              <w:instrText xml:space="preserve"> PAGEREF _Toc81039482 \h </w:instrText>
-            </w:r>
-            <w:r>
-              <w:rPr>
-                <w:noProof/>
-                <w:webHidden/>
-              </w:rPr>
-            </w:r>
-            <w:r>
-              <w:rPr>
+                <w:rFonts w:ascii="Times New Roman" w:hAnsi="Times New Roman" w:cs="Times New Roman"/>
+                <w:noProof/>
+                <w:webHidden/>
+              </w:rPr>
+              <w:instrText xml:space="preserve"> PAGEREF _Toc81045788 \h </w:instrText>
+            </w:r>
+            <w:r>
+              <w:rPr>
+                <w:rFonts w:ascii="Times New Roman" w:hAnsi="Times New Roman" w:cs="Times New Roman"/>
+                <w:noProof/>
+                <w:webHidden/>
+              </w:rPr>
+            </w:r>
+            <w:r>
+              <w:rPr>
+                <w:rFonts w:ascii="Times New Roman" w:hAnsi="Times New Roman" w:cs="Times New Roman"/>
                 <w:noProof/>
                 <w:webHidden/>
               </w:rPr>
@@ -3343,6 +3412,7 @@
             </w:r>
             <w:r>
               <w:rPr>
+                <w:rFonts w:ascii="Times New Roman" w:hAnsi="Times New Roman" w:cs="Times New Roman"/>
                 <w:noProof/>
                 <w:webHidden/>
               </w:rPr>
@@ -3350,6 +3420,7 @@
             </w:r>
             <w:r>
               <w:rPr>
+                <w:rFonts w:ascii="Times New Roman" w:hAnsi="Times New Roman" w:cs="Times New Roman"/>
                 <w:noProof/>
                 <w:webHidden/>
               </w:rPr>
@@ -3364,11 +3435,11 @@
               <w:tab w:val="right" w:leader="dot" w:pos="9350"/>
             </w:tabs>
             <w:rPr>
-              <w:rFonts w:eastAsiaTheme="minorEastAsia"/>
+              <w:rFonts w:ascii="Times New Roman" w:eastAsiaTheme="minorEastAsia" w:hAnsi="Times New Roman" w:cs="Times New Roman"/>
               <w:noProof/>
             </w:rPr>
           </w:pPr>
-          <w:hyperlink w:anchor="_Toc81039483" w:history="1">
+          <w:hyperlink w:anchor="_Toc81045789" w:history="1">
             <w:r>
               <w:rPr>
                 <w:rStyle w:val="Hyperlink"/>
@@ -3380,6 +3451,7 @@
             </w:r>
             <w:r>
               <w:rPr>
+                <w:rFonts w:ascii="Times New Roman" w:hAnsi="Times New Roman" w:cs="Times New Roman"/>
                 <w:noProof/>
                 <w:webHidden/>
               </w:rPr>
@@ -3387,6 +3459,7 @@
             </w:r>
             <w:r>
               <w:rPr>
+                <w:rFonts w:ascii="Times New Roman" w:hAnsi="Times New Roman" w:cs="Times New Roman"/>
                 <w:noProof/>
                 <w:webHidden/>
               </w:rPr>
@@ -3394,19 +3467,22 @@
             </w:r>
             <w:r>
               <w:rPr>
-                <w:noProof/>
-                <w:webHidden/>
-              </w:rPr>
-              <w:instrText xml:space="preserve"> PAGEREF _Toc81039483 \h </w:instrText>
-            </w:r>
-            <w:r>
-              <w:rPr>
-                <w:noProof/>
-                <w:webHidden/>
-              </w:rPr>
-            </w:r>
-            <w:r>
-              <w:rPr>
+                <w:rFonts w:ascii="Times New Roman" w:hAnsi="Times New Roman" w:cs="Times New Roman"/>
+                <w:noProof/>
+                <w:webHidden/>
+              </w:rPr>
+              <w:instrText xml:space="preserve"> PAGEREF _Toc81045789 \h </w:instrText>
+            </w:r>
+            <w:r>
+              <w:rPr>
+                <w:rFonts w:ascii="Times New Roman" w:hAnsi="Times New Roman" w:cs="Times New Roman"/>
+                <w:noProof/>
+                <w:webHidden/>
+              </w:rPr>
+            </w:r>
+            <w:r>
+              <w:rPr>
+                <w:rFonts w:ascii="Times New Roman" w:hAnsi="Times New Roman" w:cs="Times New Roman"/>
                 <w:noProof/>
                 <w:webHidden/>
               </w:rPr>
@@ -3414,6 +3490,7 @@
             </w:r>
             <w:r>
               <w:rPr>
+                <w:rFonts w:ascii="Times New Roman" w:hAnsi="Times New Roman" w:cs="Times New Roman"/>
                 <w:noProof/>
                 <w:webHidden/>
               </w:rPr>
@@ -3421,6 +3498,7 @@
             </w:r>
             <w:r>
               <w:rPr>
+                <w:rFonts w:ascii="Times New Roman" w:hAnsi="Times New Roman" w:cs="Times New Roman"/>
                 <w:noProof/>
                 <w:webHidden/>
               </w:rPr>
@@ -3435,11 +3513,11 @@
               <w:tab w:val="right" w:leader="dot" w:pos="9350"/>
             </w:tabs>
             <w:rPr>
-              <w:rFonts w:eastAsiaTheme="minorEastAsia"/>
+              <w:rFonts w:ascii="Times New Roman" w:eastAsiaTheme="minorEastAsia" w:hAnsi="Times New Roman" w:cs="Times New Roman"/>
               <w:noProof/>
             </w:rPr>
           </w:pPr>
-          <w:hyperlink w:anchor="_Toc81039484" w:history="1">
+          <w:hyperlink w:anchor="_Toc81045790" w:history="1">
             <w:r>
               <w:rPr>
                 <w:rStyle w:val="Hyperlink"/>
@@ -3451,6 +3529,7 @@
             </w:r>
             <w:r>
               <w:rPr>
+                <w:rFonts w:ascii="Times New Roman" w:hAnsi="Times New Roman" w:cs="Times New Roman"/>
                 <w:noProof/>
                 <w:webHidden/>
               </w:rPr>
@@ -3458,6 +3537,7 @@
             </w:r>
             <w:r>
               <w:rPr>
+                <w:rFonts w:ascii="Times New Roman" w:hAnsi="Times New Roman" w:cs="Times New Roman"/>
                 <w:noProof/>
                 <w:webHidden/>
               </w:rPr>
@@ -3465,19 +3545,22 @@
             </w:r>
             <w:r>
               <w:rPr>
-                <w:noProof/>
-                <w:webHidden/>
-              </w:rPr>
-              <w:instrText xml:space="preserve"> PAGEREF _Toc81039484 \h </w:instrText>
-            </w:r>
-            <w:r>
-              <w:rPr>
-                <w:noProof/>
-                <w:webHidden/>
-              </w:rPr>
-            </w:r>
-            <w:r>
-              <w:rPr>
+                <w:rFonts w:ascii="Times New Roman" w:hAnsi="Times New Roman" w:cs="Times New Roman"/>
+                <w:noProof/>
+                <w:webHidden/>
+              </w:rPr>
+              <w:instrText xml:space="preserve"> PAGEREF _Toc81045790 \h </w:instrText>
+            </w:r>
+            <w:r>
+              <w:rPr>
+                <w:rFonts w:ascii="Times New Roman" w:hAnsi="Times New Roman" w:cs="Times New Roman"/>
+                <w:noProof/>
+                <w:webHidden/>
+              </w:rPr>
+            </w:r>
+            <w:r>
+              <w:rPr>
+                <w:rFonts w:ascii="Times New Roman" w:hAnsi="Times New Roman" w:cs="Times New Roman"/>
                 <w:noProof/>
                 <w:webHidden/>
               </w:rPr>
@@ -3485,6 +3568,7 @@
             </w:r>
             <w:r>
               <w:rPr>
+                <w:rFonts w:ascii="Times New Roman" w:hAnsi="Times New Roman" w:cs="Times New Roman"/>
                 <w:noProof/>
                 <w:webHidden/>
               </w:rPr>
@@ -3492,6 +3576,7 @@
             </w:r>
             <w:r>
               <w:rPr>
+                <w:rFonts w:ascii="Times New Roman" w:hAnsi="Times New Roman" w:cs="Times New Roman"/>
                 <w:noProof/>
                 <w:webHidden/>
               </w:rPr>
@@ -3506,11 +3591,11 @@
               <w:tab w:val="right" w:leader="dot" w:pos="9350"/>
             </w:tabs>
             <w:rPr>
-              <w:rFonts w:eastAsiaTheme="minorEastAsia"/>
+              <w:rFonts w:ascii="Times New Roman" w:eastAsiaTheme="minorEastAsia" w:hAnsi="Times New Roman" w:cs="Times New Roman"/>
               <w:noProof/>
             </w:rPr>
           </w:pPr>
-          <w:hyperlink w:anchor="_Toc81039485" w:history="1">
+          <w:hyperlink w:anchor="_Toc81045791" w:history="1">
             <w:r>
               <w:rPr>
                 <w:rStyle w:val="Hyperlink"/>
@@ -3522,6 +3607,7 @@
             </w:r>
             <w:r>
               <w:rPr>
+                <w:rFonts w:ascii="Times New Roman" w:hAnsi="Times New Roman" w:cs="Times New Roman"/>
                 <w:noProof/>
                 <w:webHidden/>
               </w:rPr>
@@ -3529,6 +3615,7 @@
             </w:r>
             <w:r>
               <w:rPr>
+                <w:rFonts w:ascii="Times New Roman" w:hAnsi="Times New Roman" w:cs="Times New Roman"/>
                 <w:noProof/>
                 <w:webHidden/>
               </w:rPr>
@@ -3536,19 +3623,22 @@
             </w:r>
             <w:r>
               <w:rPr>
-                <w:noProof/>
-                <w:webHidden/>
-              </w:rPr>
-              <w:instrText xml:space="preserve"> PAGEREF _Toc81039485 \h </w:instrText>
-            </w:r>
-            <w:r>
-              <w:rPr>
-                <w:noProof/>
-                <w:webHidden/>
-              </w:rPr>
-            </w:r>
-            <w:r>
-              <w:rPr>
+                <w:rFonts w:ascii="Times New Roman" w:hAnsi="Times New Roman" w:cs="Times New Roman"/>
+                <w:noProof/>
+                <w:webHidden/>
+              </w:rPr>
+              <w:instrText xml:space="preserve"> PAGEREF _Toc81045791 \h </w:instrText>
+            </w:r>
+            <w:r>
+              <w:rPr>
+                <w:rFonts w:ascii="Times New Roman" w:hAnsi="Times New Roman" w:cs="Times New Roman"/>
+                <w:noProof/>
+                <w:webHidden/>
+              </w:rPr>
+            </w:r>
+            <w:r>
+              <w:rPr>
+                <w:rFonts w:ascii="Times New Roman" w:hAnsi="Times New Roman" w:cs="Times New Roman"/>
                 <w:noProof/>
                 <w:webHidden/>
               </w:rPr>
@@ -3556,6 +3646,7 @@
             </w:r>
             <w:r>
               <w:rPr>
+                <w:rFonts w:ascii="Times New Roman" w:hAnsi="Times New Roman" w:cs="Times New Roman"/>
                 <w:noProof/>
                 <w:webHidden/>
               </w:rPr>
@@ -3563,6 +3654,7 @@
             </w:r>
             <w:r>
               <w:rPr>
+                <w:rFonts w:ascii="Times New Roman" w:hAnsi="Times New Roman" w:cs="Times New Roman"/>
                 <w:noProof/>
                 <w:webHidden/>
               </w:rPr>
@@ -3577,11 +3669,11 @@
               <w:tab w:val="right" w:leader="dot" w:pos="9350"/>
             </w:tabs>
             <w:rPr>
-              <w:rFonts w:eastAsiaTheme="minorEastAsia"/>
+              <w:rFonts w:ascii="Times New Roman" w:eastAsiaTheme="minorEastAsia" w:hAnsi="Times New Roman" w:cs="Times New Roman"/>
               <w:noProof/>
             </w:rPr>
           </w:pPr>
-          <w:hyperlink w:anchor="_Toc81039486" w:history="1">
+          <w:hyperlink w:anchor="_Toc81045792" w:history="1">
             <w:r>
               <w:rPr>
                 <w:rStyle w:val="Hyperlink"/>
@@ -3593,6 +3685,7 @@
             </w:r>
             <w:r>
               <w:rPr>
+                <w:rFonts w:ascii="Times New Roman" w:hAnsi="Times New Roman" w:cs="Times New Roman"/>
                 <w:noProof/>
                 <w:webHidden/>
               </w:rPr>
@@ -3600,6 +3693,7 @@
             </w:r>
             <w:r>
               <w:rPr>
+                <w:rFonts w:ascii="Times New Roman" w:hAnsi="Times New Roman" w:cs="Times New Roman"/>
                 <w:noProof/>
                 <w:webHidden/>
               </w:rPr>
@@ -3607,19 +3701,22 @@
             </w:r>
             <w:r>
               <w:rPr>
-                <w:noProof/>
-                <w:webHidden/>
-              </w:rPr>
-              <w:instrText xml:space="preserve"> PAGEREF _Toc81039486 \h </w:instrText>
-            </w:r>
-            <w:r>
-              <w:rPr>
-                <w:noProof/>
-                <w:webHidden/>
-              </w:rPr>
-            </w:r>
-            <w:r>
-              <w:rPr>
+                <w:rFonts w:ascii="Times New Roman" w:hAnsi="Times New Roman" w:cs="Times New Roman"/>
+                <w:noProof/>
+                <w:webHidden/>
+              </w:rPr>
+              <w:instrText xml:space="preserve"> PAGEREF _Toc81045792 \h </w:instrText>
+            </w:r>
+            <w:r>
+              <w:rPr>
+                <w:rFonts w:ascii="Times New Roman" w:hAnsi="Times New Roman" w:cs="Times New Roman"/>
+                <w:noProof/>
+                <w:webHidden/>
+              </w:rPr>
+            </w:r>
+            <w:r>
+              <w:rPr>
+                <w:rFonts w:ascii="Times New Roman" w:hAnsi="Times New Roman" w:cs="Times New Roman"/>
                 <w:noProof/>
                 <w:webHidden/>
               </w:rPr>
@@ -3627,6 +3724,7 @@
             </w:r>
             <w:r>
               <w:rPr>
+                <w:rFonts w:ascii="Times New Roman" w:hAnsi="Times New Roman" w:cs="Times New Roman"/>
                 <w:noProof/>
                 <w:webHidden/>
               </w:rPr>
@@ -3634,6 +3732,7 @@
             </w:r>
             <w:r>
               <w:rPr>
+                <w:rFonts w:ascii="Times New Roman" w:hAnsi="Times New Roman" w:cs="Times New Roman"/>
                 <w:noProof/>
                 <w:webHidden/>
               </w:rPr>
@@ -3642,8 +3741,322 @@
           </w:hyperlink>
         </w:p>
         <w:p>
+          <w:pPr>
+            <w:pStyle w:val="TOC1"/>
+            <w:rPr>
+              <w:rFonts w:ascii="Times New Roman" w:eastAsiaTheme="minorEastAsia" w:hAnsi="Times New Roman" w:cs="Times New Roman"/>
+              <w:noProof/>
+            </w:rPr>
+          </w:pPr>
+          <w:hyperlink w:anchor="_Toc81045793" w:history="1">
+            <w:r>
+              <w:rPr>
+                <w:rStyle w:val="Hyperlink"/>
+                <w:rFonts w:ascii="Times New Roman" w:hAnsi="Times New Roman" w:cs="Times New Roman"/>
+                <w:b/>
+                <w:noProof/>
+              </w:rPr>
+              <w:t>CHAPTER TWO</w:t>
+            </w:r>
+            <w:r>
+              <w:rPr>
+                <w:rFonts w:ascii="Times New Roman" w:hAnsi="Times New Roman" w:cs="Times New Roman"/>
+                <w:noProof/>
+                <w:webHidden/>
+              </w:rPr>
+              <w:tab/>
+            </w:r>
+            <w:r>
+              <w:rPr>
+                <w:rFonts w:ascii="Times New Roman" w:hAnsi="Times New Roman" w:cs="Times New Roman"/>
+                <w:noProof/>
+                <w:webHidden/>
+              </w:rPr>
+              <w:fldChar w:fldCharType="begin"/>
+            </w:r>
+            <w:r>
+              <w:rPr>
+                <w:rFonts w:ascii="Times New Roman" w:hAnsi="Times New Roman" w:cs="Times New Roman"/>
+                <w:noProof/>
+                <w:webHidden/>
+              </w:rPr>
+              <w:instrText xml:space="preserve"> PAGEREF _Toc81045793 \h </w:instrText>
+            </w:r>
+            <w:r>
+              <w:rPr>
+                <w:rFonts w:ascii="Times New Roman" w:hAnsi="Times New Roman" w:cs="Times New Roman"/>
+                <w:noProof/>
+                <w:webHidden/>
+              </w:rPr>
+            </w:r>
+            <w:r>
+              <w:rPr>
+                <w:rFonts w:ascii="Times New Roman" w:hAnsi="Times New Roman" w:cs="Times New Roman"/>
+                <w:noProof/>
+                <w:webHidden/>
+              </w:rPr>
+              <w:fldChar w:fldCharType="separate"/>
+            </w:r>
+            <w:r>
+              <w:rPr>
+                <w:rFonts w:ascii="Times New Roman" w:hAnsi="Times New Roman" w:cs="Times New Roman"/>
+                <w:noProof/>
+                <w:webHidden/>
+              </w:rPr>
+              <w:t>4</w:t>
+            </w:r>
+            <w:r>
+              <w:rPr>
+                <w:rFonts w:ascii="Times New Roman" w:hAnsi="Times New Roman" w:cs="Times New Roman"/>
+                <w:noProof/>
+                <w:webHidden/>
+              </w:rPr>
+              <w:fldChar w:fldCharType="end"/>
+            </w:r>
+          </w:hyperlink>
+        </w:p>
+        <w:p>
+          <w:pPr>
+            <w:pStyle w:val="TOC2"/>
+            <w:tabs>
+              <w:tab w:val="right" w:leader="dot" w:pos="9350"/>
+            </w:tabs>
+            <w:rPr>
+              <w:rFonts w:ascii="Times New Roman" w:eastAsiaTheme="minorEastAsia" w:hAnsi="Times New Roman" w:cs="Times New Roman"/>
+              <w:noProof/>
+            </w:rPr>
+          </w:pPr>
+          <w:hyperlink w:anchor="_Toc81045794" w:history="1">
+            <w:r>
+              <w:rPr>
+                <w:rStyle w:val="Hyperlink"/>
+                <w:rFonts w:ascii="Times New Roman" w:hAnsi="Times New Roman" w:cs="Times New Roman"/>
+                <w:b/>
+                <w:noProof/>
+              </w:rPr>
+              <w:t>LITERATURE REVIEW</w:t>
+            </w:r>
+            <w:r>
+              <w:rPr>
+                <w:rFonts w:ascii="Times New Roman" w:hAnsi="Times New Roman" w:cs="Times New Roman"/>
+                <w:noProof/>
+                <w:webHidden/>
+              </w:rPr>
+              <w:tab/>
+            </w:r>
+            <w:r>
+              <w:rPr>
+                <w:rFonts w:ascii="Times New Roman" w:hAnsi="Times New Roman" w:cs="Times New Roman"/>
+                <w:noProof/>
+                <w:webHidden/>
+              </w:rPr>
+              <w:fldChar w:fldCharType="begin"/>
+            </w:r>
+            <w:r>
+              <w:rPr>
+                <w:rFonts w:ascii="Times New Roman" w:hAnsi="Times New Roman" w:cs="Times New Roman"/>
+                <w:noProof/>
+                <w:webHidden/>
+              </w:rPr>
+              <w:instrText xml:space="preserve"> PAGEREF _Toc81045794 \h </w:instrText>
+            </w:r>
+            <w:r>
+              <w:rPr>
+                <w:rFonts w:ascii="Times New Roman" w:hAnsi="Times New Roman" w:cs="Times New Roman"/>
+                <w:noProof/>
+                <w:webHidden/>
+              </w:rPr>
+            </w:r>
+            <w:r>
+              <w:rPr>
+                <w:rFonts w:ascii="Times New Roman" w:hAnsi="Times New Roman" w:cs="Times New Roman"/>
+                <w:noProof/>
+                <w:webHidden/>
+              </w:rPr>
+              <w:fldChar w:fldCharType="separate"/>
+            </w:r>
+            <w:r>
+              <w:rPr>
+                <w:rFonts w:ascii="Times New Roman" w:hAnsi="Times New Roman" w:cs="Times New Roman"/>
+                <w:noProof/>
+                <w:webHidden/>
+              </w:rPr>
+              <w:t>4</w:t>
+            </w:r>
+            <w:r>
+              <w:rPr>
+                <w:rFonts w:ascii="Times New Roman" w:hAnsi="Times New Roman" w:cs="Times New Roman"/>
+                <w:noProof/>
+                <w:webHidden/>
+              </w:rPr>
+              <w:fldChar w:fldCharType="end"/>
+            </w:r>
+          </w:hyperlink>
+        </w:p>
+        <w:p>
+          <w:pPr>
+            <w:pStyle w:val="TOC2"/>
+            <w:tabs>
+              <w:tab w:val="right" w:leader="dot" w:pos="9350"/>
+            </w:tabs>
+            <w:rPr>
+              <w:rFonts w:ascii="Times New Roman" w:eastAsiaTheme="minorEastAsia" w:hAnsi="Times New Roman" w:cs="Times New Roman"/>
+              <w:noProof/>
+            </w:rPr>
+          </w:pPr>
+          <w:hyperlink w:anchor="_Toc81045795" w:history="1">
+            <w:r>
+              <w:rPr>
+                <w:rStyle w:val="Hyperlink"/>
+                <w:rFonts w:ascii="Times New Roman" w:hAnsi="Times New Roman" w:cs="Times New Roman"/>
+                <w:b/>
+                <w:noProof/>
+              </w:rPr>
+              <w:t>2.1 INTRODUCTION</w:t>
+            </w:r>
+            <w:r>
+              <w:rPr>
+                <w:rFonts w:ascii="Times New Roman" w:hAnsi="Times New Roman" w:cs="Times New Roman"/>
+                <w:noProof/>
+                <w:webHidden/>
+              </w:rPr>
+              <w:tab/>
+            </w:r>
+            <w:r>
+              <w:rPr>
+                <w:rFonts w:ascii="Times New Roman" w:hAnsi="Times New Roman" w:cs="Times New Roman"/>
+                <w:noProof/>
+                <w:webHidden/>
+              </w:rPr>
+              <w:fldChar w:fldCharType="begin"/>
+            </w:r>
+            <w:r>
+              <w:rPr>
+                <w:rFonts w:ascii="Times New Roman" w:hAnsi="Times New Roman" w:cs="Times New Roman"/>
+                <w:noProof/>
+                <w:webHidden/>
+              </w:rPr>
+              <w:instrText xml:space="preserve"> PAGEREF _Toc81045795 \h </w:instrText>
+            </w:r>
+            <w:r>
+              <w:rPr>
+                <w:rFonts w:ascii="Times New Roman" w:hAnsi="Times New Roman" w:cs="Times New Roman"/>
+                <w:noProof/>
+                <w:webHidden/>
+              </w:rPr>
+            </w:r>
+            <w:r>
+              <w:rPr>
+                <w:rFonts w:ascii="Times New Roman" w:hAnsi="Times New Roman" w:cs="Times New Roman"/>
+                <w:noProof/>
+                <w:webHidden/>
+              </w:rPr>
+              <w:fldChar w:fldCharType="separate"/>
+            </w:r>
+            <w:r>
+              <w:rPr>
+                <w:rFonts w:ascii="Times New Roman" w:hAnsi="Times New Roman" w:cs="Times New Roman"/>
+                <w:noProof/>
+                <w:webHidden/>
+              </w:rPr>
+              <w:t>4</w:t>
+            </w:r>
+            <w:r>
+              <w:rPr>
+                <w:rFonts w:ascii="Times New Roman" w:hAnsi="Times New Roman" w:cs="Times New Roman"/>
+                <w:noProof/>
+                <w:webHidden/>
+              </w:rPr>
+              <w:fldChar w:fldCharType="end"/>
+            </w:r>
+          </w:hyperlink>
+        </w:p>
+        <w:p>
+          <w:pPr>
+            <w:pStyle w:val="TOC3"/>
+            <w:tabs>
+              <w:tab w:val="right" w:leader="dot" w:pos="9350"/>
+            </w:tabs>
+            <w:rPr>
+              <w:rFonts w:ascii="Times New Roman" w:eastAsiaTheme="minorEastAsia" w:hAnsi="Times New Roman" w:cs="Times New Roman"/>
+              <w:noProof/>
+            </w:rPr>
+          </w:pPr>
+          <w:hyperlink w:anchor="_Toc81045796" w:history="1">
+            <w:r>
+              <w:rPr>
+                <w:rStyle w:val="Hyperlink"/>
+                <w:rFonts w:ascii="Times New Roman" w:hAnsi="Times New Roman" w:cs="Times New Roman"/>
+                <w:noProof/>
+              </w:rPr>
+              <w:t>2.1.1 THE SCOPE OF REVIEW</w:t>
+            </w:r>
+            <w:r>
+              <w:rPr>
+                <w:rFonts w:ascii="Times New Roman" w:hAnsi="Times New Roman" w:cs="Times New Roman"/>
+                <w:noProof/>
+                <w:webHidden/>
+              </w:rPr>
+              <w:tab/>
+            </w:r>
+            <w:r>
+              <w:rPr>
+                <w:rFonts w:ascii="Times New Roman" w:hAnsi="Times New Roman" w:cs="Times New Roman"/>
+                <w:noProof/>
+                <w:webHidden/>
+              </w:rPr>
+              <w:fldChar w:fldCharType="begin"/>
+            </w:r>
+            <w:r>
+              <w:rPr>
+                <w:rFonts w:ascii="Times New Roman" w:hAnsi="Times New Roman" w:cs="Times New Roman"/>
+                <w:noProof/>
+                <w:webHidden/>
+              </w:rPr>
+              <w:instrText xml:space="preserve"> PAGEREF _Toc81045796 \h </w:instrText>
+            </w:r>
+            <w:r>
+              <w:rPr>
+                <w:rFonts w:ascii="Times New Roman" w:hAnsi="Times New Roman" w:cs="Times New Roman"/>
+                <w:noProof/>
+                <w:webHidden/>
+              </w:rPr>
+            </w:r>
+            <w:r>
+              <w:rPr>
+                <w:rFonts w:ascii="Times New Roman" w:hAnsi="Times New Roman" w:cs="Times New Roman"/>
+                <w:noProof/>
+                <w:webHidden/>
+              </w:rPr>
+              <w:fldChar w:fldCharType="separate"/>
+            </w:r>
+            <w:r>
+              <w:rPr>
+                <w:rFonts w:ascii="Times New Roman" w:hAnsi="Times New Roman" w:cs="Times New Roman"/>
+                <w:noProof/>
+                <w:webHidden/>
+              </w:rPr>
+              <w:t>4</w:t>
+            </w:r>
+            <w:r>
+              <w:rPr>
+                <w:rFonts w:ascii="Times New Roman" w:hAnsi="Times New Roman" w:cs="Times New Roman"/>
+                <w:noProof/>
+                <w:webHidden/>
+              </w:rPr>
+              <w:fldChar w:fldCharType="end"/>
+            </w:r>
+          </w:hyperlink>
+        </w:p>
+        <w:p>
+          <w:pPr>
+            <w:rPr>
+              <w:rFonts w:ascii="Times New Roman" w:hAnsi="Times New Roman" w:cs="Times New Roman"/>
+            </w:rPr>
+          </w:pPr>
           <w:r>
             <w:rPr>
+              <w:rFonts w:ascii="Times New Roman" w:hAnsi="Times New Roman" w:cs="Times New Roman"/>
               <w:b/>
               <w:bCs/>
               <w:noProof/>
@@ -3653,15 +4066,27 @@
         </w:p>
       </w:sdtContent>
     </w:sdt>
-    <w:p/>
-    <w:p>
-      <w:pPr>
-        <w:rPr>
-          <w:rFonts w:ascii="Times New Roman" w:hAnsi="Times New Roman" w:cs="Times New Roman"/>
-        </w:rPr>
-      </w:pPr>
-    </w:p>
-    <w:p/>
+    <w:p>
+      <w:pPr>
+        <w:rPr>
+          <w:rFonts w:ascii="Times New Roman" w:hAnsi="Times New Roman" w:cs="Times New Roman"/>
+        </w:rPr>
+      </w:pPr>
+    </w:p>
+    <w:p>
+      <w:pPr>
+        <w:rPr>
+          <w:rFonts w:ascii="Times New Roman" w:hAnsi="Times New Roman" w:cs="Times New Roman"/>
+        </w:rPr>
+      </w:pPr>
+    </w:p>
+    <w:p>
+      <w:pPr>
+        <w:rPr>
+          <w:rFonts w:ascii="Times New Roman" w:hAnsi="Times New Roman" w:cs="Times New Roman"/>
+        </w:rPr>
+      </w:pPr>
+    </w:p>
     <w:p>
       <w:pPr>
         <w:rPr>
@@ -3686,7 +4111,7 @@
         </w:rPr>
       </w:pPr>
       <w:bookmarkStart w:id="16" w:name="_Toc81039342"/>
-      <w:bookmarkStart w:id="17" w:name="_Toc81039480"/>
+      <w:bookmarkStart w:id="17" w:name="_Toc81045786"/>
       <w:r>
         <w:rPr>
           <w:rFonts w:ascii="Times New Roman" w:hAnsi="Times New Roman" w:cs="Times New Roman"/>
@@ -3729,7 +4154,7 @@
         </w:rPr>
       </w:pPr>
       <w:bookmarkStart w:id="18" w:name="_Toc81039343"/>
-      <w:bookmarkStart w:id="19" w:name="_Toc81039481"/>
+      <w:bookmarkStart w:id="19" w:name="_Toc81045787"/>
       <w:r>
         <w:rPr>
           <w:rFonts w:ascii="Times New Roman" w:hAnsi="Times New Roman" w:cs="Times New Roman"/>
@@ -3797,7 +4222,7 @@
         </w:rPr>
       </w:pPr>
       <w:bookmarkStart w:id="20" w:name="_Toc81039344"/>
-      <w:bookmarkStart w:id="21" w:name="_Toc81039482"/>
+      <w:bookmarkStart w:id="21" w:name="_Toc81045788"/>
       <w:r>
         <w:rPr>
           <w:rFonts w:ascii="Times New Roman" w:hAnsi="Times New Roman" w:cs="Times New Roman"/>
@@ -3810,7 +4235,13 @@
       <w:bookmarkEnd w:id="20"/>
       <w:bookmarkEnd w:id="21"/>
     </w:p>
-    <w:p/>
+    <w:p>
+      <w:pPr>
+        <w:rPr>
+          <w:rFonts w:ascii="Times New Roman" w:hAnsi="Times New Roman" w:cs="Times New Roman"/>
+        </w:rPr>
+      </w:pPr>
+    </w:p>
     <w:p>
       <w:pPr>
         <w:pStyle w:val="Heading2"/>
@@ -3824,7 +4255,7 @@
         </w:rPr>
       </w:pPr>
       <w:bookmarkStart w:id="22" w:name="_Toc81039345"/>
-      <w:bookmarkStart w:id="23" w:name="_Toc81039483"/>
+      <w:bookmarkStart w:id="23" w:name="_Toc81045789"/>
       <w:r>
         <w:rPr>
           <w:rFonts w:ascii="Times New Roman" w:hAnsi="Times New Roman" w:cs="Times New Roman"/>
@@ -4264,7 +4695,7 @@
         </w:rPr>
       </w:pPr>
       <w:bookmarkStart w:id="24" w:name="_Toc81039346"/>
-      <w:bookmarkStart w:id="25" w:name="_Toc81039484"/>
+      <w:bookmarkStart w:id="25" w:name="_Toc81045790"/>
       <w:r>
         <w:rPr>
           <w:rFonts w:ascii="Times New Roman" w:hAnsi="Times New Roman" w:cs="Times New Roman"/>
@@ -4592,7 +5023,7 @@
         </w:rPr>
       </w:pPr>
       <w:bookmarkStart w:id="26" w:name="_Toc81039347"/>
-      <w:bookmarkStart w:id="27" w:name="_Toc81039485"/>
+      <w:bookmarkStart w:id="27" w:name="_Toc81045791"/>
       <w:r>
         <w:rPr>
           <w:rFonts w:ascii="Times New Roman" w:hAnsi="Times New Roman" w:cs="Times New Roman"/>
@@ -4931,7 +5362,7 @@
         </w:rPr>
       </w:pPr>
       <w:bookmarkStart w:id="28" w:name="_Toc81039348"/>
-      <w:bookmarkStart w:id="29" w:name="_Toc81039486"/>
+      <w:bookmarkStart w:id="29" w:name="_Toc81045792"/>
       <w:r>
         <w:rPr>
           <w:rFonts w:ascii="Times New Roman" w:hAnsi="Times New Roman" w:cs="Times New Roman"/>
@@ -5030,6 +5461,7 @@
           <w:color w:val="auto"/>
         </w:rPr>
       </w:pPr>
+      <w:bookmarkStart w:id="30" w:name="_Toc81045793"/>
       <w:r>
         <w:rPr>
           <w:rFonts w:ascii="Times New Roman" w:hAnsi="Times New Roman" w:cs="Times New Roman"/>
@@ -5039,6 +5471,7 @@
         <w:lastRenderedPageBreak/>
         <w:t>CHAPTER TWO</w:t>
       </w:r>
+      <w:bookmarkEnd w:id="30"/>
     </w:p>
     <w:p>
       <w:pPr>
@@ -5052,7 +5485,8 @@
           <w:szCs w:val="28"/>
         </w:rPr>
       </w:pPr>
-      <w:bookmarkStart w:id="30" w:name="_TOC_250039"/>
+      <w:bookmarkStart w:id="31" w:name="_TOC_250039"/>
+      <w:bookmarkStart w:id="32" w:name="_Toc81045794"/>
       <w:r>
         <w:rPr>
           <w:rFonts w:ascii="Times New Roman" w:hAnsi="Times New Roman" w:cs="Times New Roman"/>
@@ -5063,11 +5497,15 @@
         </w:rPr>
         <w:t>LITERATURE REVIEW</w:t>
       </w:r>
-      <w:bookmarkEnd w:id="30"/>
+      <w:bookmarkEnd w:id="31"/>
+      <w:bookmarkEnd w:id="32"/>
     </w:p>
     <w:p>
       <w:pPr>
         <w:spacing w:after="0"/>
+        <w:rPr>
+          <w:rFonts w:ascii="Times New Roman" w:hAnsi="Times New Roman" w:cs="Times New Roman"/>
+        </w:rPr>
       </w:pPr>
     </w:p>
     <w:p>
@@ -5082,8 +5520,9 @@
           <w:szCs w:val="28"/>
         </w:rPr>
       </w:pPr>
-      <w:bookmarkStart w:id="31" w:name="2.1_INTRODUCTION"/>
-      <w:bookmarkEnd w:id="31"/>
+      <w:bookmarkStart w:id="33" w:name="2.1_INTRODUCTION"/>
+      <w:bookmarkStart w:id="34" w:name="_Toc81045795"/>
+      <w:bookmarkEnd w:id="33"/>
       <w:r>
         <w:rPr>
           <w:rFonts w:ascii="Times New Roman" w:hAnsi="Times New Roman" w:cs="Times New Roman"/>
@@ -5094,1643 +5533,371 @@
         </w:rPr>
         <w:t>2.1 INTRODUCTION</w:t>
       </w:r>
-    </w:p>
-    <w:p>
-      <w:pPr>
-        <w:pStyle w:val="BodyText"/>
+      <w:bookmarkEnd w:id="34"/>
+    </w:p>
+    <w:p>
+      <w:pPr>
         <w:spacing w:line="360" w:lineRule="auto"/>
-        <w:ind w:left="0"/>
-        <w:jc w:val="both"/>
-      </w:pPr>
-      <w:r>
-        <w:rPr>
-          <w:spacing w:val="-3"/>
-        </w:rPr>
-        <w:t>Traditionally,</w:t>
-      </w:r>
-      <w:r>
-        <w:rPr>
-          <w:spacing w:val="23"/>
-        </w:rPr>
-        <w:t xml:space="preserve"> </w:t>
-      </w:r>
-      <w:r>
+        <w:rPr>
+          <w:rFonts w:ascii="Times New Roman" w:hAnsi="Times New Roman" w:cs="Times New Roman"/>
+          <w:sz w:val="24"/>
+          <w:szCs w:val="24"/>
+        </w:rPr>
+      </w:pPr>
+      <w:r>
+        <w:rPr>
+          <w:rFonts w:ascii="Times New Roman" w:hAnsi="Times New Roman" w:cs="Times New Roman"/>
+          <w:sz w:val="24"/>
+          <w:szCs w:val="24"/>
+        </w:rPr>
+        <w:t xml:space="preserve">Traditionally, </w:t>
+      </w:r>
+      <w:r>
+        <w:rPr>
+          <w:rFonts w:ascii="Times New Roman" w:hAnsi="Times New Roman" w:cs="Times New Roman"/>
+          <w:sz w:val="24"/>
+          <w:szCs w:val="24"/>
+        </w:rPr>
         <w:t>services have been contacted face to face in such that for one to get any service their physical appearance would be very important</w:t>
       </w:r>
       <w:r>
+        <w:rPr>
+          <w:rFonts w:ascii="Times New Roman" w:hAnsi="Times New Roman" w:cs="Times New Roman"/>
+          <w:sz w:val="24"/>
+          <w:szCs w:val="24"/>
+        </w:rPr>
+        <w:t>. However, the wide distribution of computers</w:t>
+      </w:r>
+      <w:r>
+        <w:rPr>
+          <w:rFonts w:ascii="Times New Roman" w:hAnsi="Times New Roman" w:cs="Times New Roman"/>
+          <w:sz w:val="24"/>
+          <w:szCs w:val="24"/>
+        </w:rPr>
+        <w:t>, mobile phones</w:t>
+      </w:r>
+      <w:r>
+        <w:rPr>
+          <w:rFonts w:ascii="Times New Roman" w:hAnsi="Times New Roman" w:cs="Times New Roman"/>
+          <w:sz w:val="24"/>
+          <w:szCs w:val="24"/>
+        </w:rPr>
+        <w:t xml:space="preserve"> and communication technologies has made the </w:t>
+      </w:r>
+      <w:r>
+        <w:rPr>
+          <w:rFonts w:ascii="Times New Roman" w:hAnsi="Times New Roman" w:cs="Times New Roman"/>
+          <w:sz w:val="24"/>
+          <w:szCs w:val="24"/>
+        </w:rPr>
+        <w:t>whole process much simpler</w:t>
+      </w:r>
+      <w:r>
+        <w:rPr>
+          <w:rFonts w:ascii="Times New Roman" w:hAnsi="Times New Roman" w:cs="Times New Roman"/>
+          <w:sz w:val="24"/>
+          <w:szCs w:val="24"/>
+        </w:rPr>
+        <w:t xml:space="preserve">. Since the arrival of mobile phones in the </w:t>
+      </w:r>
+      <w:r>
+        <w:rPr>
+          <w:rFonts w:ascii="Times New Roman" w:hAnsi="Times New Roman" w:cs="Times New Roman"/>
+          <w:sz w:val="24"/>
+          <w:szCs w:val="24"/>
+        </w:rPr>
+        <w:t>1980s</w:t>
+      </w:r>
+      <w:r>
+        <w:rPr>
+          <w:rFonts w:ascii="Times New Roman" w:hAnsi="Times New Roman" w:cs="Times New Roman"/>
+          <w:sz w:val="24"/>
+          <w:szCs w:val="24"/>
+        </w:rPr>
+        <w:t>, they have been widely used by people of all ages all around the world. It could be said that the whole world is becoming mobile; mobile phones</w:t>
+      </w:r>
+      <w:r>
+        <w:rPr>
+          <w:rFonts w:ascii="Times New Roman" w:hAnsi="Times New Roman" w:cs="Times New Roman"/>
+          <w:sz w:val="24"/>
+          <w:szCs w:val="24"/>
+        </w:rPr>
+        <w:t xml:space="preserve"> and </w:t>
+      </w:r>
+      <w:r>
+        <w:rPr>
+          <w:rFonts w:ascii="Times New Roman" w:hAnsi="Times New Roman" w:cs="Times New Roman"/>
+          <w:sz w:val="24"/>
+          <w:szCs w:val="24"/>
+        </w:rPr>
+        <w:t xml:space="preserve">personal </w:t>
+      </w:r>
+      <w:r>
+        <w:rPr>
+          <w:rFonts w:ascii="Times New Roman" w:hAnsi="Times New Roman" w:cs="Times New Roman"/>
+          <w:sz w:val="24"/>
+          <w:szCs w:val="24"/>
+        </w:rPr>
+        <w:t>computers</w:t>
+      </w:r>
+      <w:r>
+        <w:rPr>
+          <w:rFonts w:ascii="Times New Roman" w:hAnsi="Times New Roman" w:cs="Times New Roman"/>
+          <w:sz w:val="24"/>
+          <w:szCs w:val="24"/>
+        </w:rPr>
+        <w:t xml:space="preserve"> are not only communication devices, but also portable and private pieces of technological </w:t>
+      </w:r>
+      <w:r>
+        <w:rPr>
+          <w:rFonts w:ascii="Times New Roman" w:hAnsi="Times New Roman" w:cs="Times New Roman"/>
+          <w:sz w:val="24"/>
+          <w:szCs w:val="24"/>
+        </w:rPr>
+        <w:t>equipment</w:t>
+      </w:r>
+      <w:r>
+        <w:rPr>
+          <w:rFonts w:ascii="Times New Roman" w:hAnsi="Times New Roman" w:cs="Times New Roman"/>
+          <w:sz w:val="24"/>
+          <w:szCs w:val="24"/>
+        </w:rPr>
+        <w:t xml:space="preserve">. Nowadays, mobile technologies are becoming increasingly networked. Such technologies can be used creatively in different areas. Using mobile technologies in </w:t>
+      </w:r>
+      <w:r>
+        <w:rPr>
+          <w:rFonts w:ascii="Times New Roman" w:hAnsi="Times New Roman" w:cs="Times New Roman"/>
+          <w:sz w:val="24"/>
+          <w:szCs w:val="24"/>
+        </w:rPr>
+        <w:t>organizations like learning institutions</w:t>
+      </w:r>
+      <w:r>
+        <w:rPr>
+          <w:rFonts w:ascii="Times New Roman" w:hAnsi="Times New Roman" w:cs="Times New Roman"/>
+          <w:sz w:val="24"/>
+          <w:szCs w:val="24"/>
+        </w:rPr>
+        <w:t xml:space="preserve"> is a clear example of such an innovation. </w:t>
+      </w:r>
+      <w:r>
+        <w:rPr>
+          <w:rFonts w:ascii="Times New Roman" w:hAnsi="Times New Roman" w:cs="Times New Roman"/>
+          <w:sz w:val="24"/>
+          <w:szCs w:val="24"/>
+        </w:rPr>
+        <w:t xml:space="preserve">Laptops, Personal </w:t>
+      </w:r>
+      <w:r>
+        <w:rPr>
+          <w:rFonts w:ascii="Times New Roman" w:hAnsi="Times New Roman" w:cs="Times New Roman"/>
+          <w:sz w:val="24"/>
+          <w:szCs w:val="24"/>
+        </w:rPr>
+        <w:t>Computers</w:t>
+      </w:r>
+      <w:r>
+        <w:rPr>
+          <w:rFonts w:ascii="Times New Roman" w:hAnsi="Times New Roman" w:cs="Times New Roman"/>
+          <w:sz w:val="24"/>
+          <w:szCs w:val="24"/>
+        </w:rPr>
+        <w:t xml:space="preserve">, and even mobile phones </w:t>
+      </w:r>
+      <w:r>
+        <w:rPr>
+          <w:rFonts w:ascii="Times New Roman" w:hAnsi="Times New Roman" w:cs="Times New Roman"/>
+          <w:sz w:val="24"/>
+          <w:szCs w:val="24"/>
+        </w:rPr>
+        <w:t xml:space="preserve">equipped with internet connections have created the need for </w:t>
+      </w:r>
+      <w:r>
+        <w:rPr>
+          <w:rFonts w:ascii="Times New Roman" w:hAnsi="Times New Roman" w:cs="Times New Roman"/>
+          <w:sz w:val="24"/>
+          <w:szCs w:val="24"/>
+        </w:rPr>
+        <w:t xml:space="preserve">digitizing services such as job applications, learning and even conducting businesses. </w:t>
+      </w:r>
+      <w:r>
+        <w:rPr>
+          <w:rFonts w:ascii="Times New Roman" w:hAnsi="Times New Roman" w:cs="Times New Roman"/>
+          <w:sz w:val="24"/>
+          <w:szCs w:val="24"/>
+        </w:rPr>
+        <w:t xml:space="preserve">Internet-enabled </w:t>
+      </w:r>
+      <w:r>
+        <w:rPr>
+          <w:rFonts w:ascii="Times New Roman" w:hAnsi="Times New Roman" w:cs="Times New Roman"/>
+          <w:sz w:val="24"/>
+          <w:szCs w:val="24"/>
+        </w:rPr>
+        <w:t xml:space="preserve">communication </w:t>
+      </w:r>
+      <w:r>
+        <w:rPr>
+          <w:rFonts w:ascii="Times New Roman" w:hAnsi="Times New Roman" w:cs="Times New Roman"/>
+          <w:sz w:val="24"/>
+          <w:szCs w:val="24"/>
+        </w:rPr>
+        <w:t xml:space="preserve">devices can help students to access resources </w:t>
+      </w:r>
+      <w:r>
+        <w:rPr>
+          <w:rFonts w:ascii="Times New Roman" w:hAnsi="Times New Roman" w:cs="Times New Roman"/>
+          <w:sz w:val="24"/>
+          <w:szCs w:val="24"/>
+        </w:rPr>
+        <w:t>and services at anytime, anywhere as long as they have an internet connection</w:t>
+      </w:r>
+      <w:r>
+        <w:rPr>
+          <w:rFonts w:ascii="Times New Roman" w:hAnsi="Times New Roman" w:cs="Times New Roman"/>
+          <w:sz w:val="24"/>
+          <w:szCs w:val="24"/>
+        </w:rPr>
         <w:t>.</w:t>
       </w:r>
-      <w:r>
-        <w:rPr>
-          <w:spacing w:val="21"/>
-        </w:rPr>
-        <w:t xml:space="preserve"> </w:t>
-      </w:r>
-      <w:r>
-        <w:rPr>
-          <w:spacing w:val="-3"/>
-        </w:rPr>
-        <w:t>However,</w:t>
-      </w:r>
-      <w:r>
-        <w:rPr>
-          <w:spacing w:val="21"/>
-        </w:rPr>
-        <w:t xml:space="preserve"> </w:t>
-      </w:r>
-      <w:r>
-        <w:rPr>
-          <w:spacing w:val="1"/>
-        </w:rPr>
-        <w:t>the</w:t>
-      </w:r>
-      <w:r>
-        <w:rPr>
-          <w:spacing w:val="22"/>
-        </w:rPr>
-        <w:t xml:space="preserve"> </w:t>
-      </w:r>
-      <w:r>
-        <w:t>wide</w:t>
-      </w:r>
-      <w:r>
-        <w:rPr>
-          <w:spacing w:val="74"/>
-        </w:rPr>
-        <w:t xml:space="preserve"> </w:t>
-      </w:r>
-      <w:r>
-        <w:rPr>
-          <w:spacing w:val="-2"/>
-        </w:rPr>
-        <w:t>distribution</w:t>
-      </w:r>
-      <w:r>
-        <w:rPr>
-          <w:spacing w:val="49"/>
-        </w:rPr>
-        <w:t xml:space="preserve"> </w:t>
-      </w:r>
-      <w:r>
-        <w:rPr>
-          <w:spacing w:val="2"/>
-        </w:rPr>
-        <w:t>of</w:t>
-      </w:r>
-      <w:r>
-        <w:rPr>
-          <w:spacing w:val="42"/>
-        </w:rPr>
-        <w:t xml:space="preserve"> </w:t>
-      </w:r>
-      <w:r>
-        <w:rPr>
-          <w:spacing w:val="1"/>
-        </w:rPr>
-        <w:t>computers</w:t>
-      </w:r>
-      <w:r>
-        <w:rPr>
-          <w:spacing w:val="1"/>
-        </w:rPr>
-        <w:t>, mobile phones</w:t>
-      </w:r>
-      <w:r>
-        <w:rPr>
-          <w:spacing w:val="47"/>
-        </w:rPr>
-        <w:t xml:space="preserve"> </w:t>
-      </w:r>
-      <w:r>
-        <w:rPr>
-          <w:spacing w:val="-2"/>
-        </w:rPr>
-        <w:t>and</w:t>
-      </w:r>
-      <w:r>
-        <w:rPr>
-          <w:spacing w:val="49"/>
-        </w:rPr>
-        <w:t xml:space="preserve"> </w:t>
-      </w:r>
-      <w:r>
-        <w:rPr>
-          <w:spacing w:val="-2"/>
-        </w:rPr>
-        <w:t>communication</w:t>
-      </w:r>
-      <w:r>
-        <w:rPr>
-          <w:spacing w:val="49"/>
-        </w:rPr>
-        <w:t xml:space="preserve"> </w:t>
-      </w:r>
-      <w:r>
-        <w:rPr>
-          <w:spacing w:val="-1"/>
-        </w:rPr>
-        <w:t>technologies</w:t>
-      </w:r>
-      <w:r>
-        <w:rPr>
-          <w:spacing w:val="47"/>
-        </w:rPr>
-        <w:t xml:space="preserve"> </w:t>
-      </w:r>
-      <w:r>
-        <w:rPr>
-          <w:spacing w:val="1"/>
-        </w:rPr>
-        <w:t>has</w:t>
-      </w:r>
-      <w:r>
-        <w:rPr>
-          <w:spacing w:val="47"/>
-        </w:rPr>
-        <w:t xml:space="preserve"> </w:t>
-      </w:r>
-      <w:r>
-        <w:rPr>
-          <w:spacing w:val="2"/>
-        </w:rPr>
-        <w:t>made</w:t>
-      </w:r>
-      <w:r>
-        <w:rPr>
-          <w:spacing w:val="44"/>
-        </w:rPr>
-        <w:t xml:space="preserve"> </w:t>
-      </w:r>
-      <w:r>
-        <w:rPr>
-          <w:spacing w:val="1"/>
-        </w:rPr>
-        <w:t>the</w:t>
-      </w:r>
-      <w:r>
-        <w:rPr>
-          <w:spacing w:val="44"/>
-        </w:rPr>
-        <w:t xml:space="preserve"> </w:t>
-      </w:r>
-      <w:r>
-        <w:rPr>
-          <w:spacing w:val="-3"/>
-        </w:rPr>
-        <w:t>whole process much simpler</w:t>
-      </w:r>
-      <w:r>
-        <w:t>.</w:t>
-      </w:r>
-      <w:r>
-        <w:rPr>
-          <w:spacing w:val="23"/>
-        </w:rPr>
-        <w:t xml:space="preserve"> </w:t>
-      </w:r>
-      <w:r>
-        <w:rPr>
-          <w:spacing w:val="10"/>
-        </w:rPr>
-        <w:t>S</w:t>
-      </w:r>
-      <w:r>
-        <w:rPr>
-          <w:spacing w:val="-10"/>
-        </w:rPr>
-        <w:t>i</w:t>
-      </w:r>
-      <w:r>
-        <w:rPr>
-          <w:spacing w:val="4"/>
-        </w:rPr>
-        <w:t>n</w:t>
-      </w:r>
-      <w:r>
-        <w:rPr>
-          <w:spacing w:val="-1"/>
-        </w:rPr>
-        <w:t>c</w:t>
-      </w:r>
-      <w:r>
-        <w:t>e</w:t>
-      </w:r>
-      <w:r>
-        <w:rPr>
-          <w:spacing w:val="25"/>
-        </w:rPr>
-        <w:t xml:space="preserve"> </w:t>
-      </w:r>
-      <w:r>
-        <w:t>t</w:t>
-      </w:r>
-      <w:r>
-        <w:rPr>
-          <w:spacing w:val="5"/>
-        </w:rPr>
-        <w:t>h</w:t>
-      </w:r>
-      <w:r>
-        <w:t>e</w:t>
-      </w:r>
-      <w:r>
-        <w:rPr>
-          <w:spacing w:val="25"/>
-        </w:rPr>
-        <w:t xml:space="preserve"> </w:t>
-      </w:r>
-      <w:r>
-        <w:rPr>
-          <w:spacing w:val="-1"/>
-        </w:rPr>
-        <w:t>a</w:t>
-      </w:r>
-      <w:r>
-        <w:rPr>
-          <w:spacing w:val="-4"/>
-        </w:rPr>
-        <w:t>r</w:t>
-      </w:r>
-      <w:r>
-        <w:rPr>
-          <w:spacing w:val="6"/>
-        </w:rPr>
-        <w:t>r</w:t>
-      </w:r>
-      <w:r>
-        <w:rPr>
-          <w:spacing w:val="-10"/>
-        </w:rPr>
-        <w:t>i</w:t>
-      </w:r>
-      <w:r>
-        <w:rPr>
-          <w:spacing w:val="-1"/>
-        </w:rPr>
-        <w:t>v</w:t>
-      </w:r>
-      <w:r>
-        <w:rPr>
-          <w:spacing w:val="8"/>
-        </w:rPr>
-        <w:t>a</w:t>
-      </w:r>
-      <w:r>
-        <w:t>l</w:t>
-      </w:r>
-      <w:r>
-        <w:rPr>
-          <w:spacing w:val="17"/>
-        </w:rPr>
-        <w:t xml:space="preserve"> </w:t>
-      </w:r>
-      <w:r>
-        <w:rPr>
-          <w:spacing w:val="4"/>
-        </w:rPr>
-        <w:t>o</w:t>
-      </w:r>
-      <w:r>
-        <w:t>f</w:t>
-      </w:r>
-      <w:r>
-        <w:rPr>
-          <w:spacing w:val="23"/>
-        </w:rPr>
-        <w:t xml:space="preserve"> </w:t>
-      </w:r>
-      <w:r>
-        <w:rPr>
-          <w:spacing w:val="5"/>
-        </w:rPr>
-        <w:t>m</w:t>
-      </w:r>
-      <w:r>
-        <w:rPr>
-          <w:spacing w:val="4"/>
-        </w:rPr>
-        <w:t>ob</w:t>
-      </w:r>
-      <w:r>
-        <w:rPr>
-          <w:spacing w:val="-10"/>
-        </w:rPr>
-        <w:t>il</w:t>
-      </w:r>
-      <w:r>
-        <w:t>e</w:t>
-      </w:r>
-      <w:r>
-        <w:rPr>
-          <w:spacing w:val="25"/>
-        </w:rPr>
-        <w:t xml:space="preserve"> </w:t>
-      </w:r>
-      <w:r>
-        <w:rPr>
-          <w:spacing w:val="4"/>
-        </w:rPr>
-        <w:t>phon</w:t>
-      </w:r>
-      <w:r>
-        <w:rPr>
-          <w:spacing w:val="-1"/>
-        </w:rPr>
-        <w:t>e</w:t>
-      </w:r>
-      <w:r>
-        <w:t>s</w:t>
-      </w:r>
-      <w:r>
-        <w:rPr>
-          <w:spacing w:val="28"/>
-        </w:rPr>
-        <w:t xml:space="preserve"> </w:t>
-      </w:r>
-      <w:r>
-        <w:rPr>
-          <w:spacing w:val="-10"/>
-        </w:rPr>
-        <w:t>i</w:t>
-      </w:r>
-      <w:r>
-        <w:t>n</w:t>
-      </w:r>
-      <w:r>
-        <w:rPr>
-          <w:spacing w:val="30"/>
-        </w:rPr>
-        <w:t xml:space="preserve"> </w:t>
-      </w:r>
-      <w:r>
-        <w:rPr>
-          <w:spacing w:val="-10"/>
-        </w:rPr>
-        <w:t>t</w:t>
-      </w:r>
-      <w:r>
-        <w:rPr>
-          <w:spacing w:val="4"/>
-        </w:rPr>
-        <w:t>h</w:t>
-      </w:r>
-      <w:r>
-        <w:t>e</w:t>
-      </w:r>
-      <w:r>
-        <w:rPr>
-          <w:spacing w:val="25"/>
-        </w:rPr>
-        <w:t xml:space="preserve"> </w:t>
-      </w:r>
-      <w:r>
-        <w:rPr>
-          <w:spacing w:val="-5"/>
-        </w:rPr>
-        <w:t>1980s</w:t>
-      </w:r>
-      <w:r>
-        <w:t>,</w:t>
-      </w:r>
-      <w:r>
-        <w:rPr>
-          <w:spacing w:val="23"/>
-        </w:rPr>
-        <w:t xml:space="preserve"> </w:t>
-      </w:r>
-      <w:r>
-        <w:t>t</w:t>
-      </w:r>
-      <w:r>
-        <w:rPr>
-          <w:spacing w:val="5"/>
-        </w:rPr>
-        <w:t>h</w:t>
-      </w:r>
-      <w:r>
-        <w:rPr>
-          <w:spacing w:val="-1"/>
-        </w:rPr>
-        <w:t>e</w:t>
-      </w:r>
-      <w:r>
-        <w:t>y</w:t>
-      </w:r>
-      <w:r>
-        <w:rPr>
-          <w:spacing w:val="30"/>
-        </w:rPr>
-        <w:t xml:space="preserve"> </w:t>
-      </w:r>
-      <w:r>
-        <w:rPr>
-          <w:spacing w:val="4"/>
-        </w:rPr>
-        <w:t>h</w:t>
-      </w:r>
-      <w:r>
-        <w:rPr>
-          <w:spacing w:val="-1"/>
-        </w:rPr>
-        <w:t>a</w:t>
-      </w:r>
-      <w:r>
-        <w:rPr>
-          <w:spacing w:val="-5"/>
-        </w:rPr>
-        <w:t>v</w:t>
-      </w:r>
-      <w:r>
-        <w:t>e been</w:t>
-      </w:r>
-      <w:r>
-        <w:rPr>
-          <w:spacing w:val="21"/>
-        </w:rPr>
-        <w:t xml:space="preserve"> </w:t>
-      </w:r>
-      <w:r>
-        <w:rPr>
-          <w:spacing w:val="-3"/>
-        </w:rPr>
-        <w:t>widely</w:t>
-      </w:r>
-      <w:r>
-        <w:rPr>
-          <w:spacing w:val="21"/>
-        </w:rPr>
-        <w:t xml:space="preserve"> </w:t>
-      </w:r>
-      <w:r>
-        <w:rPr>
-          <w:spacing w:val="1"/>
-        </w:rPr>
-        <w:t>used</w:t>
-      </w:r>
-      <w:r>
-        <w:rPr>
-          <w:spacing w:val="21"/>
-        </w:rPr>
-        <w:t xml:space="preserve"> </w:t>
-      </w:r>
-      <w:r>
-        <w:rPr>
-          <w:spacing w:val="2"/>
-        </w:rPr>
-        <w:t>by</w:t>
-      </w:r>
-      <w:r>
-        <w:rPr>
-          <w:spacing w:val="21"/>
-        </w:rPr>
-        <w:t xml:space="preserve"> </w:t>
-      </w:r>
-      <w:r>
-        <w:rPr>
-          <w:spacing w:val="-2"/>
-        </w:rPr>
-        <w:t>people</w:t>
-      </w:r>
-      <w:r>
-        <w:rPr>
-          <w:spacing w:val="15"/>
-        </w:rPr>
-        <w:t xml:space="preserve"> </w:t>
-      </w:r>
-      <w:r>
-        <w:rPr>
-          <w:spacing w:val="2"/>
-        </w:rPr>
-        <w:t>of</w:t>
-      </w:r>
-      <w:r>
-        <w:rPr>
-          <w:spacing w:val="13"/>
-        </w:rPr>
-        <w:t xml:space="preserve"> </w:t>
-      </w:r>
-      <w:r>
-        <w:rPr>
-          <w:spacing w:val="-1"/>
-        </w:rPr>
-        <w:t>all</w:t>
-      </w:r>
-      <w:r>
-        <w:rPr>
-          <w:spacing w:val="17"/>
-        </w:rPr>
-        <w:t xml:space="preserve"> </w:t>
-      </w:r>
-      <w:r>
-        <w:rPr>
-          <w:spacing w:val="-2"/>
-        </w:rPr>
-        <w:t>ages</w:t>
-      </w:r>
-      <w:r>
-        <w:rPr>
-          <w:spacing w:val="18"/>
-        </w:rPr>
-        <w:t xml:space="preserve"> </w:t>
-      </w:r>
-      <w:r>
-        <w:rPr>
-          <w:spacing w:val="2"/>
-        </w:rPr>
-        <w:t>all</w:t>
-      </w:r>
-      <w:r>
-        <w:rPr>
-          <w:spacing w:val="17"/>
-        </w:rPr>
-        <w:t xml:space="preserve"> </w:t>
-      </w:r>
-      <w:r>
-        <w:rPr>
-          <w:spacing w:val="1"/>
-        </w:rPr>
-        <w:t>around</w:t>
-      </w:r>
-      <w:r>
-        <w:rPr>
-          <w:spacing w:val="21"/>
-        </w:rPr>
-        <w:t xml:space="preserve"> </w:t>
-      </w:r>
-      <w:r>
-        <w:rPr>
-          <w:spacing w:val="1"/>
-        </w:rPr>
-        <w:t>the</w:t>
-      </w:r>
-      <w:r>
-        <w:rPr>
-          <w:spacing w:val="15"/>
-        </w:rPr>
-        <w:t xml:space="preserve"> </w:t>
-      </w:r>
-      <w:r>
-        <w:rPr>
-          <w:spacing w:val="-1"/>
-        </w:rPr>
-        <w:t>world.</w:t>
-      </w:r>
-      <w:r>
-        <w:rPr>
-          <w:spacing w:val="14"/>
-        </w:rPr>
-        <w:t xml:space="preserve"> </w:t>
-      </w:r>
-      <w:r>
-        <w:rPr>
-          <w:spacing w:val="-2"/>
-        </w:rPr>
-        <w:t>It</w:t>
-      </w:r>
-      <w:r>
-        <w:rPr>
-          <w:spacing w:val="17"/>
-        </w:rPr>
-        <w:t xml:space="preserve"> </w:t>
-      </w:r>
-      <w:r>
-        <w:rPr>
-          <w:spacing w:val="-1"/>
-        </w:rPr>
-        <w:t>could</w:t>
-      </w:r>
-      <w:r>
-        <w:rPr>
-          <w:spacing w:val="21"/>
-        </w:rPr>
-        <w:t xml:space="preserve"> </w:t>
-      </w:r>
-      <w:r>
-        <w:rPr>
-          <w:spacing w:val="2"/>
-        </w:rPr>
-        <w:t>be</w:t>
-      </w:r>
-      <w:r>
-        <w:rPr>
-          <w:spacing w:val="15"/>
-        </w:rPr>
-        <w:t xml:space="preserve"> </w:t>
-      </w:r>
-      <w:r>
-        <w:rPr>
-          <w:spacing w:val="-3"/>
-        </w:rPr>
-        <w:t>said</w:t>
-      </w:r>
-      <w:r>
-        <w:rPr>
-          <w:spacing w:val="21"/>
-        </w:rPr>
-        <w:t xml:space="preserve"> </w:t>
-      </w:r>
-      <w:r>
-        <w:rPr>
-          <w:spacing w:val="1"/>
-        </w:rPr>
-        <w:t>that</w:t>
-      </w:r>
-      <w:r>
-        <w:rPr>
-          <w:spacing w:val="17"/>
-        </w:rPr>
-        <w:t xml:space="preserve"> </w:t>
-      </w:r>
-      <w:r>
-        <w:rPr>
-          <w:spacing w:val="1"/>
-        </w:rPr>
-        <w:t>the</w:t>
-      </w:r>
-      <w:r>
-        <w:rPr>
-          <w:spacing w:val="15"/>
-        </w:rPr>
-        <w:t xml:space="preserve"> </w:t>
-      </w:r>
-      <w:r>
-        <w:rPr>
-          <w:spacing w:val="-1"/>
-        </w:rPr>
-        <w:t>whole</w:t>
-      </w:r>
-      <w:r>
-        <w:rPr>
-          <w:spacing w:val="50"/>
-        </w:rPr>
-        <w:t xml:space="preserve"> </w:t>
-      </w:r>
-      <w:r>
-        <w:rPr>
-          <w:spacing w:val="-2"/>
-        </w:rPr>
-        <w:t>world</w:t>
-      </w:r>
-      <w:r>
-        <w:rPr>
-          <w:spacing w:val="59"/>
-        </w:rPr>
-        <w:t xml:space="preserve"> </w:t>
-      </w:r>
-      <w:r>
-        <w:rPr>
-          <w:spacing w:val="-5"/>
-        </w:rPr>
-        <w:t>is</w:t>
-      </w:r>
-      <w:r>
-        <w:rPr>
-          <w:spacing w:val="47"/>
-        </w:rPr>
-        <w:t xml:space="preserve"> </w:t>
-      </w:r>
-      <w:r>
-        <w:t>becoming</w:t>
-      </w:r>
-      <w:r>
-        <w:rPr>
-          <w:spacing w:val="40"/>
-        </w:rPr>
-        <w:t xml:space="preserve"> </w:t>
-      </w:r>
-      <w:r>
-        <w:t>mobile;</w:t>
-      </w:r>
-      <w:r>
-        <w:rPr>
-          <w:spacing w:val="45"/>
-        </w:rPr>
-        <w:t xml:space="preserve"> </w:t>
-      </w:r>
-      <w:r>
-        <w:t>mobile</w:t>
-      </w:r>
-      <w:r>
-        <w:rPr>
-          <w:spacing w:val="44"/>
-        </w:rPr>
-        <w:t xml:space="preserve"> </w:t>
-      </w:r>
-      <w:r>
-        <w:rPr>
-          <w:spacing w:val="2"/>
-        </w:rPr>
-        <w:t>phones</w:t>
-      </w:r>
-      <w:r>
-        <w:rPr>
-          <w:spacing w:val="2"/>
-        </w:rPr>
-        <w:t xml:space="preserve"> and </w:t>
-      </w:r>
-      <w:r>
-        <w:rPr>
-          <w:spacing w:val="2"/>
-        </w:rPr>
-        <w:t xml:space="preserve">personal </w:t>
-      </w:r>
-      <w:r>
-        <w:rPr>
-          <w:spacing w:val="2"/>
-        </w:rPr>
-        <w:t>computers</w:t>
-      </w:r>
-      <w:r>
-        <w:rPr>
-          <w:spacing w:val="47"/>
-        </w:rPr>
-        <w:t xml:space="preserve"> </w:t>
-      </w:r>
-      <w:r>
-        <w:rPr>
-          <w:spacing w:val="-2"/>
-        </w:rPr>
-        <w:t>are</w:t>
-      </w:r>
-      <w:r>
-        <w:rPr>
-          <w:spacing w:val="44"/>
-        </w:rPr>
-        <w:t xml:space="preserve"> </w:t>
-      </w:r>
-      <w:r>
-        <w:rPr>
-          <w:spacing w:val="2"/>
-        </w:rPr>
-        <w:t>not</w:t>
-      </w:r>
-      <w:r>
-        <w:rPr>
-          <w:spacing w:val="45"/>
-        </w:rPr>
-        <w:t xml:space="preserve"> </w:t>
-      </w:r>
-      <w:r>
-        <w:rPr>
-          <w:spacing w:val="-1"/>
-        </w:rPr>
-        <w:t>only</w:t>
-      </w:r>
-      <w:r>
-        <w:rPr>
-          <w:spacing w:val="49"/>
-        </w:rPr>
-        <w:t xml:space="preserve"> </w:t>
-      </w:r>
-      <w:r>
-        <w:rPr>
-          <w:spacing w:val="-1"/>
-        </w:rPr>
-        <w:t>communication</w:t>
-      </w:r>
-      <w:r>
-        <w:rPr>
-          <w:spacing w:val="49"/>
-        </w:rPr>
-        <w:t xml:space="preserve"> </w:t>
-      </w:r>
-      <w:r>
-        <w:rPr>
-          <w:spacing w:val="-1"/>
-        </w:rPr>
-        <w:t>devices,</w:t>
-      </w:r>
-      <w:r>
-        <w:rPr>
-          <w:spacing w:val="42"/>
-        </w:rPr>
-        <w:t xml:space="preserve"> </w:t>
-      </w:r>
-      <w:r>
-        <w:rPr>
-          <w:spacing w:val="2"/>
-        </w:rPr>
-        <w:t>but</w:t>
-      </w:r>
-      <w:r>
-        <w:rPr>
-          <w:spacing w:val="45"/>
-        </w:rPr>
-        <w:t xml:space="preserve"> </w:t>
-      </w:r>
-      <w:r>
-        <w:t>also</w:t>
-      </w:r>
-      <w:r>
-        <w:rPr>
-          <w:spacing w:val="70"/>
-        </w:rPr>
-        <w:t xml:space="preserve"> </w:t>
-      </w:r>
-      <w:r>
-        <w:rPr>
-          <w:spacing w:val="-1"/>
-        </w:rPr>
-        <w:t>portable</w:t>
-      </w:r>
-      <w:r>
-        <w:rPr>
-          <w:spacing w:val="25"/>
-        </w:rPr>
-        <w:t xml:space="preserve"> </w:t>
-      </w:r>
-      <w:r>
-        <w:rPr>
-          <w:spacing w:val="1"/>
-        </w:rPr>
-        <w:t>and</w:t>
-      </w:r>
-      <w:r>
-        <w:rPr>
-          <w:spacing w:val="30"/>
-        </w:rPr>
-        <w:t xml:space="preserve"> </w:t>
-      </w:r>
-      <w:r>
-        <w:rPr>
-          <w:spacing w:val="-3"/>
-        </w:rPr>
-        <w:t>private</w:t>
-      </w:r>
-      <w:r>
-        <w:rPr>
-          <w:spacing w:val="25"/>
-        </w:rPr>
-        <w:t xml:space="preserve"> </w:t>
-      </w:r>
-      <w:r>
-        <w:rPr>
-          <w:spacing w:val="-2"/>
-        </w:rPr>
-        <w:t>pieces</w:t>
-      </w:r>
-      <w:r>
-        <w:rPr>
-          <w:spacing w:val="28"/>
-        </w:rPr>
-        <w:t xml:space="preserve"> </w:t>
-      </w:r>
-      <w:r>
-        <w:rPr>
-          <w:spacing w:val="2"/>
-        </w:rPr>
-        <w:t>of</w:t>
-      </w:r>
-      <w:r>
-        <w:rPr>
-          <w:spacing w:val="23"/>
-        </w:rPr>
-        <w:t xml:space="preserve"> </w:t>
-      </w:r>
-      <w:r>
-        <w:rPr>
-          <w:spacing w:val="-1"/>
-        </w:rPr>
-        <w:t>technological</w:t>
-      </w:r>
-      <w:r>
-        <w:rPr>
-          <w:spacing w:val="17"/>
-        </w:rPr>
-        <w:t xml:space="preserve"> </w:t>
-      </w:r>
-      <w:r>
-        <w:t>equipment</w:t>
-      </w:r>
-      <w:r>
-        <w:t>.</w:t>
-      </w:r>
-      <w:r>
-        <w:rPr>
-          <w:spacing w:val="24"/>
-        </w:rPr>
-        <w:t xml:space="preserve"> </w:t>
-      </w:r>
-      <w:r>
-        <w:rPr>
-          <w:spacing w:val="1"/>
-        </w:rPr>
-        <w:t>Nowadays,</w:t>
-      </w:r>
-      <w:r>
-        <w:rPr>
-          <w:spacing w:val="14"/>
-        </w:rPr>
-        <w:t xml:space="preserve"> </w:t>
-      </w:r>
-      <w:r>
-        <w:rPr>
-          <w:spacing w:val="-3"/>
-        </w:rPr>
-        <w:t>mobile</w:t>
-      </w:r>
-      <w:r>
-        <w:rPr>
-          <w:spacing w:val="25"/>
-        </w:rPr>
-        <w:t xml:space="preserve"> </w:t>
-      </w:r>
-      <w:r>
-        <w:rPr>
-          <w:spacing w:val="-1"/>
-        </w:rPr>
-        <w:t>technologies</w:t>
-      </w:r>
-      <w:r>
-        <w:rPr>
-          <w:spacing w:val="28"/>
-        </w:rPr>
-        <w:t xml:space="preserve"> </w:t>
-      </w:r>
-      <w:r>
-        <w:rPr>
-          <w:spacing w:val="-2"/>
-        </w:rPr>
-        <w:t>are</w:t>
-      </w:r>
-      <w:r>
-        <w:rPr>
-          <w:spacing w:val="96"/>
-        </w:rPr>
-        <w:t xml:space="preserve"> </w:t>
-      </w:r>
-      <w:r>
-        <w:t>becoming</w:t>
-      </w:r>
-      <w:r>
-        <w:rPr>
-          <w:spacing w:val="-8"/>
-        </w:rPr>
-        <w:t xml:space="preserve"> </w:t>
-      </w:r>
-      <w:r>
-        <w:rPr>
-          <w:spacing w:val="-2"/>
-        </w:rPr>
-        <w:t>increasingly</w:t>
-      </w:r>
-      <w:r>
-        <w:rPr>
-          <w:spacing w:val="2"/>
-        </w:rPr>
-        <w:t xml:space="preserve"> </w:t>
-      </w:r>
-      <w:r>
-        <w:t>networked.</w:t>
-      </w:r>
-      <w:r>
-        <w:rPr>
-          <w:spacing w:val="-5"/>
-        </w:rPr>
-        <w:t xml:space="preserve"> </w:t>
-      </w:r>
-      <w:r>
-        <w:t>Such</w:t>
-      </w:r>
-      <w:r>
-        <w:rPr>
-          <w:spacing w:val="2"/>
-        </w:rPr>
-        <w:t xml:space="preserve"> </w:t>
-      </w:r>
-      <w:r>
-        <w:rPr>
-          <w:spacing w:val="-2"/>
-        </w:rPr>
-        <w:t>technologies</w:t>
-      </w:r>
-      <w:r>
-        <w:rPr>
-          <w:spacing w:val="9"/>
-        </w:rPr>
-        <w:t xml:space="preserve"> </w:t>
-      </w:r>
-      <w:r>
-        <w:rPr>
-          <w:spacing w:val="-1"/>
-        </w:rPr>
-        <w:t>can</w:t>
-      </w:r>
-      <w:r>
-        <w:rPr>
-          <w:spacing w:val="2"/>
-        </w:rPr>
-        <w:t xml:space="preserve"> be</w:t>
-      </w:r>
-      <w:r>
-        <w:rPr>
-          <w:spacing w:val="-4"/>
-        </w:rPr>
-        <w:t xml:space="preserve"> </w:t>
-      </w:r>
-      <w:r>
-        <w:rPr>
-          <w:spacing w:val="1"/>
-        </w:rPr>
-        <w:t>used</w:t>
-      </w:r>
-      <w:r>
-        <w:rPr>
-          <w:spacing w:val="2"/>
-        </w:rPr>
-        <w:t xml:space="preserve"> </w:t>
-      </w:r>
-      <w:r>
-        <w:rPr>
-          <w:spacing w:val="-1"/>
-        </w:rPr>
-        <w:t>creatively</w:t>
-      </w:r>
-      <w:r>
-        <w:rPr>
-          <w:spacing w:val="11"/>
-        </w:rPr>
-        <w:t xml:space="preserve"> </w:t>
-      </w:r>
-      <w:r>
-        <w:rPr>
-          <w:spacing w:val="-5"/>
-        </w:rPr>
-        <w:t>in</w:t>
-      </w:r>
-      <w:r>
-        <w:rPr>
-          <w:spacing w:val="70"/>
-        </w:rPr>
-        <w:t xml:space="preserve"> </w:t>
-      </w:r>
-      <w:r>
-        <w:rPr>
-          <w:spacing w:val="-2"/>
-        </w:rPr>
-        <w:t>different</w:t>
-      </w:r>
-      <w:r>
-        <w:rPr>
-          <w:spacing w:val="5"/>
-        </w:rPr>
-        <w:t xml:space="preserve"> </w:t>
-      </w:r>
-      <w:r>
-        <w:t>areas.</w:t>
-      </w:r>
-      <w:r>
-        <w:rPr>
-          <w:spacing w:val="21"/>
-        </w:rPr>
-        <w:t xml:space="preserve"> </w:t>
-      </w:r>
-      <w:r>
-        <w:rPr>
-          <w:spacing w:val="-3"/>
-        </w:rPr>
-        <w:t>Using</w:t>
-      </w:r>
-      <w:r>
-        <w:rPr>
-          <w:spacing w:val="9"/>
-        </w:rPr>
-        <w:t xml:space="preserve"> </w:t>
-      </w:r>
-      <w:r>
-        <w:t>mobile</w:t>
-      </w:r>
-      <w:r>
-        <w:rPr>
-          <w:spacing w:val="3"/>
-        </w:rPr>
-        <w:t xml:space="preserve"> </w:t>
-      </w:r>
-      <w:r>
-        <w:rPr>
-          <w:spacing w:val="-1"/>
-        </w:rPr>
-        <w:t>technologies</w:t>
-      </w:r>
-      <w:r>
-        <w:rPr>
-          <w:spacing w:val="16"/>
-        </w:rPr>
-        <w:t xml:space="preserve"> </w:t>
-      </w:r>
-      <w:r>
-        <w:rPr>
-          <w:spacing w:val="-5"/>
-        </w:rPr>
-        <w:t>in</w:t>
-      </w:r>
-      <w:r>
-        <w:rPr>
-          <w:spacing w:val="18"/>
-        </w:rPr>
-        <w:t xml:space="preserve"> </w:t>
-      </w:r>
-      <w:r>
-        <w:t>organizations like learning institutions</w:t>
-      </w:r>
-      <w:r>
-        <w:rPr>
-          <w:spacing w:val="18"/>
-        </w:rPr>
-        <w:t xml:space="preserve"> </w:t>
-      </w:r>
-      <w:r>
-        <w:rPr>
-          <w:spacing w:val="-5"/>
-        </w:rPr>
-        <w:t>is</w:t>
-      </w:r>
-      <w:r>
-        <w:rPr>
-          <w:spacing w:val="6"/>
-        </w:rPr>
-        <w:t xml:space="preserve"> </w:t>
-      </w:r>
-      <w:r>
-        <w:t>a</w:t>
-      </w:r>
-      <w:r>
-        <w:rPr>
-          <w:spacing w:val="12"/>
-        </w:rPr>
-        <w:t xml:space="preserve"> </w:t>
-      </w:r>
-      <w:r>
-        <w:rPr>
-          <w:spacing w:val="-1"/>
-        </w:rPr>
-        <w:t>clear</w:t>
-      </w:r>
-      <w:r>
-        <w:rPr>
-          <w:spacing w:val="10"/>
-        </w:rPr>
-        <w:t xml:space="preserve"> </w:t>
-      </w:r>
-      <w:r>
-        <w:t>example</w:t>
-      </w:r>
-      <w:r>
-        <w:rPr>
-          <w:spacing w:val="12"/>
-        </w:rPr>
-        <w:t xml:space="preserve"> </w:t>
-      </w:r>
-      <w:r>
-        <w:rPr>
-          <w:spacing w:val="2"/>
-        </w:rPr>
-        <w:t>of</w:t>
-      </w:r>
-      <w:r>
-        <w:rPr>
-          <w:spacing w:val="1"/>
-        </w:rPr>
-        <w:t xml:space="preserve"> such</w:t>
-      </w:r>
-      <w:r>
-        <w:rPr>
-          <w:spacing w:val="9"/>
-        </w:rPr>
-        <w:t xml:space="preserve"> </w:t>
-      </w:r>
-      <w:r>
-        <w:rPr>
-          <w:spacing w:val="8"/>
-        </w:rPr>
-        <w:t>an</w:t>
-      </w:r>
-      <w:r>
-        <w:rPr>
-          <w:spacing w:val="46"/>
-        </w:rPr>
-        <w:t xml:space="preserve"> </w:t>
-      </w:r>
-      <w:r>
-        <w:rPr>
-          <w:spacing w:val="-1"/>
-        </w:rPr>
-        <w:t>innovation.</w:t>
-      </w:r>
-      <w:r>
-        <w:rPr>
-          <w:spacing w:val="23"/>
-        </w:rPr>
-        <w:t xml:space="preserve"> </w:t>
-      </w:r>
-      <w:r>
-        <w:rPr>
-          <w:spacing w:val="-1"/>
-        </w:rPr>
-        <w:t>Devices</w:t>
-      </w:r>
-      <w:bookmarkStart w:id="32" w:name="_GoBack"/>
-      <w:bookmarkEnd w:id="32"/>
-      <w:r>
-        <w:rPr>
-          <w:spacing w:val="28"/>
-        </w:rPr>
-        <w:t xml:space="preserve"> </w:t>
-      </w:r>
-      <w:r>
-        <w:t>equipped</w:t>
-      </w:r>
-      <w:r>
-        <w:rPr>
-          <w:spacing w:val="30"/>
-        </w:rPr>
-        <w:t xml:space="preserve"> </w:t>
-      </w:r>
-      <w:r>
-        <w:rPr>
-          <w:spacing w:val="-1"/>
-        </w:rPr>
-        <w:t>with</w:t>
-      </w:r>
-      <w:r>
-        <w:rPr>
-          <w:spacing w:val="40"/>
-        </w:rPr>
-        <w:t xml:space="preserve"> </w:t>
-      </w:r>
-      <w:r>
-        <w:rPr>
-          <w:spacing w:val="-1"/>
-        </w:rPr>
-        <w:t>internet</w:t>
-      </w:r>
-      <w:r>
-        <w:rPr>
-          <w:spacing w:val="26"/>
-        </w:rPr>
-        <w:t xml:space="preserve"> </w:t>
-      </w:r>
-      <w:r>
-        <w:t>connections</w:t>
-      </w:r>
-      <w:r>
-        <w:rPr>
-          <w:spacing w:val="28"/>
-        </w:rPr>
-        <w:t xml:space="preserve"> </w:t>
-      </w:r>
-      <w:r>
-        <w:rPr>
-          <w:spacing w:val="-1"/>
-        </w:rPr>
-        <w:t>have</w:t>
-      </w:r>
-      <w:r>
-        <w:rPr>
-          <w:spacing w:val="25"/>
-        </w:rPr>
-        <w:t xml:space="preserve"> </w:t>
-      </w:r>
-      <w:r>
-        <w:rPr>
-          <w:spacing w:val="-1"/>
-        </w:rPr>
-        <w:t>created</w:t>
-      </w:r>
-      <w:r>
-        <w:rPr>
-          <w:spacing w:val="30"/>
-        </w:rPr>
-        <w:t xml:space="preserve"> </w:t>
-      </w:r>
-      <w:r>
-        <w:rPr>
-          <w:spacing w:val="1"/>
-        </w:rPr>
-        <w:t>the</w:t>
-      </w:r>
-      <w:r>
-        <w:rPr>
-          <w:spacing w:val="34"/>
-        </w:rPr>
-        <w:t xml:space="preserve"> </w:t>
-      </w:r>
-      <w:r>
-        <w:t>need</w:t>
-      </w:r>
-      <w:r>
-        <w:rPr>
-          <w:spacing w:val="30"/>
-        </w:rPr>
-        <w:t xml:space="preserve"> </w:t>
-      </w:r>
-      <w:r>
-        <w:t>for</w:t>
-      </w:r>
-      <w:r>
-        <w:rPr>
-          <w:spacing w:val="23"/>
-        </w:rPr>
-        <w:t xml:space="preserve"> </w:t>
-      </w:r>
-      <w:r>
-        <w:t>a</w:t>
-      </w:r>
-      <w:r>
-        <w:rPr>
-          <w:spacing w:val="62"/>
-        </w:rPr>
-        <w:t xml:space="preserve"> </w:t>
-      </w:r>
-      <w:r>
-        <w:rPr>
-          <w:spacing w:val="1"/>
-        </w:rPr>
-        <w:t>new</w:t>
-      </w:r>
-      <w:r>
-        <w:rPr>
-          <w:spacing w:val="16"/>
-        </w:rPr>
-        <w:t xml:space="preserve"> </w:t>
-      </w:r>
-      <w:r>
-        <w:rPr>
-          <w:spacing w:val="-1"/>
-        </w:rPr>
-        <w:t>form</w:t>
-      </w:r>
-      <w:r>
-        <w:rPr>
-          <w:spacing w:val="21"/>
-        </w:rPr>
-        <w:t xml:space="preserve"> </w:t>
-      </w:r>
-      <w:r>
-        <w:rPr>
-          <w:spacing w:val="2"/>
-        </w:rPr>
-        <w:t>of</w:t>
-      </w:r>
-      <w:r>
-        <w:rPr>
-          <w:spacing w:val="13"/>
-        </w:rPr>
-        <w:t xml:space="preserve"> </w:t>
-      </w:r>
-      <w:r>
-        <w:rPr>
-          <w:spacing w:val="-2"/>
-        </w:rPr>
-        <w:t>electronic</w:t>
-      </w:r>
-      <w:r>
-        <w:rPr>
-          <w:spacing w:val="15"/>
-        </w:rPr>
-        <w:t xml:space="preserve"> </w:t>
-      </w:r>
-      <w:r>
-        <w:rPr>
-          <w:spacing w:val="-1"/>
-        </w:rPr>
-        <w:t>learning,</w:t>
-      </w:r>
-      <w:r>
-        <w:rPr>
-          <w:spacing w:val="14"/>
-        </w:rPr>
-        <w:t xml:space="preserve"> </w:t>
-      </w:r>
-      <w:r>
-        <w:rPr>
-          <w:spacing w:val="-1"/>
-        </w:rPr>
-        <w:t>called</w:t>
-      </w:r>
-      <w:r>
-        <w:rPr>
-          <w:spacing w:val="21"/>
-        </w:rPr>
-        <w:t xml:space="preserve"> </w:t>
-      </w:r>
-      <w:r>
-        <w:rPr>
-          <w:spacing w:val="-2"/>
-        </w:rPr>
-        <w:t>mobile</w:t>
-      </w:r>
-      <w:r>
-        <w:rPr>
-          <w:spacing w:val="15"/>
-        </w:rPr>
-        <w:t xml:space="preserve"> </w:t>
-      </w:r>
-      <w:r>
-        <w:rPr>
-          <w:spacing w:val="-1"/>
-        </w:rPr>
-        <w:t>learning.</w:t>
-      </w:r>
-      <w:r>
-        <w:rPr>
-          <w:spacing w:val="14"/>
-        </w:rPr>
-        <w:t xml:space="preserve"> </w:t>
-      </w:r>
-      <w:r>
-        <w:t>Internet</w:t>
-      </w:r>
-      <w:r>
-        <w:rPr>
-          <w:rFonts w:cs="Times New Roman"/>
-        </w:rPr>
-        <w:t>-</w:t>
-      </w:r>
-      <w:r>
-        <w:t>enabled</w:t>
-      </w:r>
-      <w:r>
-        <w:rPr>
-          <w:spacing w:val="21"/>
-        </w:rPr>
-        <w:t xml:space="preserve"> </w:t>
-      </w:r>
-      <w:r>
-        <w:rPr>
-          <w:spacing w:val="-3"/>
-        </w:rPr>
-        <w:t>mobile</w:t>
-      </w:r>
-      <w:r>
-        <w:rPr>
-          <w:spacing w:val="15"/>
-        </w:rPr>
-        <w:t xml:space="preserve"> </w:t>
-      </w:r>
-      <w:r>
-        <w:rPr>
-          <w:spacing w:val="-1"/>
-        </w:rPr>
-        <w:t>devices</w:t>
-      </w:r>
-      <w:r>
-        <w:rPr>
-          <w:spacing w:val="18"/>
-        </w:rPr>
-        <w:t xml:space="preserve"> </w:t>
-      </w:r>
-      <w:r>
-        <w:rPr>
-          <w:spacing w:val="-1"/>
-        </w:rPr>
-        <w:t>can</w:t>
-      </w:r>
-      <w:r>
-        <w:rPr>
-          <w:spacing w:val="68"/>
-        </w:rPr>
-        <w:t xml:space="preserve"> </w:t>
-      </w:r>
-      <w:r>
-        <w:rPr>
-          <w:spacing w:val="-2"/>
-        </w:rPr>
-        <w:t>help</w:t>
-      </w:r>
-      <w:r>
-        <w:rPr>
-          <w:spacing w:val="2"/>
-        </w:rPr>
-        <w:t xml:space="preserve"> </w:t>
-      </w:r>
-      <w:r>
-        <w:t>students to</w:t>
-      </w:r>
-      <w:r>
-        <w:rPr>
-          <w:spacing w:val="2"/>
-        </w:rPr>
-        <w:t xml:space="preserve"> </w:t>
-      </w:r>
-      <w:r>
-        <w:rPr>
-          <w:spacing w:val="-1"/>
-        </w:rPr>
-        <w:t>access</w:t>
-      </w:r>
-      <w:r>
-        <w:t xml:space="preserve"> </w:t>
-      </w:r>
-      <w:r>
-        <w:rPr>
-          <w:spacing w:val="-3"/>
-        </w:rPr>
-        <w:t>learning</w:t>
-      </w:r>
-      <w:r>
-        <w:rPr>
-          <w:spacing w:val="2"/>
-        </w:rPr>
-        <w:t xml:space="preserve"> </w:t>
-      </w:r>
-      <w:r>
-        <w:rPr>
-          <w:spacing w:val="-1"/>
-        </w:rPr>
-        <w:t>resources</w:t>
-      </w:r>
-      <w:r>
-        <w:t xml:space="preserve"> </w:t>
-      </w:r>
-      <w:r>
-        <w:rPr>
-          <w:spacing w:val="1"/>
-        </w:rPr>
-        <w:t>and</w:t>
-      </w:r>
-      <w:r>
-        <w:rPr>
-          <w:spacing w:val="2"/>
-        </w:rPr>
-        <w:t xml:space="preserve"> </w:t>
-      </w:r>
-      <w:r>
-        <w:rPr>
-          <w:spacing w:val="-2"/>
-        </w:rPr>
-        <w:t>online</w:t>
-      </w:r>
-      <w:r>
-        <w:rPr>
-          <w:spacing w:val="-4"/>
-        </w:rPr>
-        <w:t xml:space="preserve"> </w:t>
-      </w:r>
-      <w:r>
-        <w:t>courses,</w:t>
-      </w:r>
-      <w:r>
-        <w:rPr>
-          <w:spacing w:val="-5"/>
-        </w:rPr>
-        <w:t xml:space="preserve"> </w:t>
-      </w:r>
-      <w:r>
-        <w:t>anywhere</w:t>
-      </w:r>
-      <w:r>
-        <w:rPr>
-          <w:spacing w:val="9"/>
-        </w:rPr>
-        <w:t xml:space="preserve"> </w:t>
-      </w:r>
-      <w:r>
-        <w:rPr>
-          <w:spacing w:val="-2"/>
-        </w:rPr>
-        <w:t>and</w:t>
-      </w:r>
-      <w:r>
-        <w:rPr>
-          <w:spacing w:val="2"/>
-        </w:rPr>
-        <w:t xml:space="preserve"> </w:t>
-      </w:r>
-      <w:r>
-        <w:rPr>
-          <w:spacing w:val="-1"/>
-        </w:rPr>
-        <w:t>at</w:t>
-      </w:r>
-      <w:r>
-        <w:rPr>
-          <w:spacing w:val="-2"/>
-        </w:rPr>
-        <w:t xml:space="preserve"> </w:t>
-      </w:r>
-      <w:r>
-        <w:rPr>
-          <w:spacing w:val="1"/>
-        </w:rPr>
-        <w:t>any</w:t>
-      </w:r>
-      <w:r>
-        <w:rPr>
-          <w:spacing w:val="2"/>
-        </w:rPr>
-        <w:t xml:space="preserve"> </w:t>
-      </w:r>
-      <w:r>
-        <w:rPr>
-          <w:spacing w:val="-1"/>
-        </w:rPr>
-        <w:t>time.</w:t>
-      </w:r>
-    </w:p>
-    <w:p/>
-    <w:p/>
-    <w:p/>
+    </w:p>
+    <w:p>
+      <w:pPr>
+        <w:pStyle w:val="Heading3"/>
+        <w:spacing w:line="360" w:lineRule="auto"/>
+        <w:rPr>
+          <w:rFonts w:ascii="Times New Roman" w:hAnsi="Times New Roman" w:cs="Times New Roman"/>
+          <w:color w:val="auto"/>
+          <w:sz w:val="28"/>
+          <w:szCs w:val="28"/>
+        </w:rPr>
+      </w:pPr>
+      <w:bookmarkStart w:id="35" w:name="_Toc81045796"/>
+      <w:r>
+        <w:rPr>
+          <w:rFonts w:ascii="Times New Roman" w:hAnsi="Times New Roman" w:cs="Times New Roman"/>
+          <w:color w:val="auto"/>
+          <w:sz w:val="28"/>
+          <w:szCs w:val="28"/>
+        </w:rPr>
+        <w:t>2.1.1 THE SCOPE OF REVIEW</w:t>
+      </w:r>
+      <w:bookmarkEnd w:id="35"/>
+    </w:p>
+    <w:p>
+      <w:pPr>
+        <w:spacing w:line="360" w:lineRule="auto"/>
+        <w:rPr>
+          <w:rFonts w:ascii="Times New Roman" w:hAnsi="Times New Roman" w:cs="Times New Roman"/>
+          <w:sz w:val="24"/>
+          <w:szCs w:val="24"/>
+        </w:rPr>
+      </w:pPr>
+      <w:r>
+        <w:rPr>
+          <w:rFonts w:ascii="Times New Roman" w:hAnsi="Times New Roman" w:cs="Times New Roman"/>
+          <w:sz w:val="24"/>
+          <w:szCs w:val="24"/>
+        </w:rPr>
+        <w:t xml:space="preserve">At the university level, students need access to the internet-available resources. This is very fundamental in not only the development of their skills and class performance </w:t>
+      </w:r>
+      <w:r>
+        <w:rPr>
+          <w:rFonts w:ascii="Times New Roman" w:hAnsi="Times New Roman" w:cs="Times New Roman"/>
+          <w:sz w:val="24"/>
+          <w:szCs w:val="24"/>
+        </w:rPr>
+        <w:t xml:space="preserve">but also aims to bring the university services right into their devices. </w:t>
+      </w:r>
+      <w:r>
+        <w:rPr>
+          <w:rFonts w:ascii="Times New Roman" w:hAnsi="Times New Roman" w:cs="Times New Roman"/>
+          <w:sz w:val="24"/>
+          <w:szCs w:val="24"/>
+        </w:rPr>
+        <w:t xml:space="preserve">Having the services accessible via the internet-enabled devices such as phones and laptops is a good practice. </w:t>
+      </w:r>
+      <w:r>
+        <w:rPr>
+          <w:rFonts w:ascii="Times New Roman" w:hAnsi="Times New Roman" w:cs="Times New Roman"/>
+          <w:sz w:val="24"/>
+          <w:szCs w:val="24"/>
+        </w:rPr>
+        <w:t>In addition, for the students in the faculty of Computing and Informatics in any institution, they should be able to understand the advancement of technological trends and their effects and come up with solutions for the existing problems employing the best algorithms that address</w:t>
+      </w:r>
+      <w:r>
+        <w:rPr>
+          <w:rFonts w:ascii="Times New Roman" w:hAnsi="Times New Roman" w:cs="Times New Roman"/>
+          <w:sz w:val="24"/>
+          <w:szCs w:val="24"/>
+        </w:rPr>
+        <w:t xml:space="preserve"> the issues at hand. </w:t>
+      </w:r>
+      <w:r>
+        <w:rPr>
+          <w:rFonts w:ascii="Times New Roman" w:hAnsi="Times New Roman" w:cs="Times New Roman"/>
+          <w:sz w:val="24"/>
+          <w:szCs w:val="24"/>
+        </w:rPr>
+        <w:t xml:space="preserve">Thus, having a website application that fetches resources, processes them and generates the output to both the students and involved staff </w:t>
+      </w:r>
+      <w:r>
+        <w:rPr>
+          <w:rFonts w:ascii="Times New Roman" w:hAnsi="Times New Roman" w:cs="Times New Roman"/>
+          <w:sz w:val="24"/>
+          <w:szCs w:val="24"/>
+        </w:rPr>
+        <w:t>in a more efficient way i</w:t>
+      </w:r>
+      <w:r>
+        <w:rPr>
+          <w:rFonts w:ascii="Times New Roman" w:hAnsi="Times New Roman" w:cs="Times New Roman"/>
+          <w:sz w:val="24"/>
+          <w:szCs w:val="24"/>
+        </w:rPr>
+        <w:t>s good to them.</w:t>
+      </w:r>
+      <w:bookmarkStart w:id="36" w:name="_GoBack"/>
+      <w:bookmarkEnd w:id="36"/>
+    </w:p>
+    <w:p>
+      <w:pPr>
+        <w:rPr>
+          <w:rFonts w:ascii="Times New Roman" w:hAnsi="Times New Roman" w:cs="Times New Roman"/>
+        </w:rPr>
+      </w:pPr>
+    </w:p>
+    <w:p>
+      <w:pPr>
+        <w:rPr>
+          <w:rFonts w:ascii="Times New Roman" w:hAnsi="Times New Roman" w:cs="Times New Roman"/>
+        </w:rPr>
+      </w:pPr>
+    </w:p>
+    <w:p>
+      <w:pPr>
+        <w:spacing w:line="360" w:lineRule="auto"/>
+        <w:rPr>
+          <w:rFonts w:ascii="Times New Roman" w:hAnsi="Times New Roman" w:cs="Times New Roman"/>
+          <w:sz w:val="24"/>
+          <w:szCs w:val="24"/>
+        </w:rPr>
+      </w:pPr>
+    </w:p>
+    <w:p>
+      <w:pPr>
+        <w:rPr>
+          <w:rFonts w:ascii="Times New Roman" w:hAnsi="Times New Roman" w:cs="Times New Roman"/>
+        </w:rPr>
+      </w:pPr>
+    </w:p>
+    <w:p>
+      <w:pPr>
+        <w:rPr>
+          <w:rFonts w:ascii="Times New Roman" w:hAnsi="Times New Roman" w:cs="Times New Roman"/>
+        </w:rPr>
+      </w:pPr>
+    </w:p>
     <w:p>
       <w:pPr>
         <w:spacing w:line="360" w:lineRule="auto"/>
@@ -8536,7 +7703,7 @@
 </file>
 
 <file path=customXml/itemProps1.xml><?xml version="1.0" encoding="utf-8"?>
-<ds:datastoreItem xmlns:ds="http://schemas.openxmlformats.org/officeDocument/2006/customXml" ds:itemID="{803D9E50-1FA5-4825-949C-F965D361459C}">
+<ds:datastoreItem xmlns:ds="http://schemas.openxmlformats.org/officeDocument/2006/customXml" ds:itemID="{8B2AD138-B23E-4ACA-8216-0A6B8BBD1FDB}">
   <ds:schemaRefs>
     <ds:schemaRef ds:uri="http://schemas.openxmlformats.org/officeDocument/2006/bibliography"/>
   </ds:schemaRefs>

</xml_diff>

<commit_message>
Did existing system and proposed system in the documentation
</commit_message>
<xml_diff>
--- a/Documentation/2.2 IT Project Documentation.docx
+++ b/Documentation/2.2 IT Project Documentation.docx
@@ -133,7 +133,7 @@
         </w:rPr>
       </w:pPr>
       <w:bookmarkStart w:id="0" w:name="_Toc81039337"/>
-      <w:bookmarkStart w:id="1" w:name="_Toc81045781"/>
+      <w:bookmarkStart w:id="1" w:name="_Toc81057988"/>
       <w:r>
         <w:rPr>
           <w:rFonts w:ascii="Times New Roman" w:hAnsi="Times New Roman" w:cs="Times New Roman"/>
@@ -578,7 +578,7 @@
       <w:bookmarkStart w:id="3" w:name="_Toc432332909"/>
       <w:bookmarkStart w:id="4" w:name="_Toc79707223"/>
       <w:bookmarkStart w:id="5" w:name="_Toc81039338"/>
-      <w:bookmarkStart w:id="6" w:name="_Toc81045782"/>
+      <w:bookmarkStart w:id="6" w:name="_Toc81057989"/>
       <w:r>
         <w:rPr>
           <w:rStyle w:val="Heading1Char"/>
@@ -1847,7 +1847,7 @@
       <w:bookmarkStart w:id="8" w:name="_Toc432332910"/>
       <w:bookmarkStart w:id="9" w:name="_Toc79707224"/>
       <w:bookmarkStart w:id="10" w:name="_Toc81039339"/>
-      <w:bookmarkStart w:id="11" w:name="_Toc81045783"/>
+      <w:bookmarkStart w:id="11" w:name="_Toc81057990"/>
       <w:r>
         <w:rPr>
           <w:rStyle w:val="Heading1Char"/>
@@ -2728,7 +2728,7 @@
       </w:pPr>
       <w:bookmarkStart w:id="12" w:name="_Toc79707225"/>
       <w:bookmarkStart w:id="13" w:name="_Toc81039340"/>
-      <w:bookmarkStart w:id="14" w:name="_Toc81045784"/>
+      <w:bookmarkStart w:id="14" w:name="_Toc81057991"/>
       <w:r>
         <w:rPr>
           <w:rFonts w:ascii="Times New Roman" w:hAnsi="Times New Roman" w:cs="Times New Roman"/>
@@ -2769,7 +2769,7 @@
           <w:color w:val="auto"/>
         </w:rPr>
       </w:pPr>
-      <w:bookmarkStart w:id="15" w:name="_Toc81045785"/>
+      <w:bookmarkStart w:id="15" w:name="_Toc81057992"/>
       <w:r>
         <w:rPr>
           <w:rFonts w:ascii="Times New Roman" w:hAnsi="Times New Roman" w:cs="Times New Roman"/>
@@ -2784,7 +2784,7 @@
     <w:sdt>
       <w:sdtPr>
         <w:rPr>
-          <w:rFonts w:eastAsiaTheme="minorHAnsi"/>
+          <w:rFonts w:asciiTheme="minorHAnsi" w:eastAsiaTheme="minorHAnsi" w:hAnsiTheme="minorHAnsi" w:cstheme="minorBidi"/>
           <w:b w:val="0"/>
           <w:bCs w:val="0"/>
           <w:sz w:val="22"/>
@@ -2814,7 +2814,7 @@
           <w:pPr>
             <w:pStyle w:val="TOC1"/>
             <w:rPr>
-              <w:rFonts w:ascii="Times New Roman" w:eastAsiaTheme="minorEastAsia" w:hAnsi="Times New Roman" w:cs="Times New Roman"/>
+              <w:rFonts w:eastAsiaTheme="minorEastAsia"/>
               <w:noProof/>
             </w:rPr>
           </w:pPr>
@@ -2836,7 +2836,7 @@
             </w:rPr>
             <w:fldChar w:fldCharType="separate"/>
           </w:r>
-          <w:hyperlink w:anchor="_Toc81045781" w:history="1">
+          <w:hyperlink w:anchor="_Toc81057988" w:history="1">
             <w:r>
               <w:rPr>
                 <w:rStyle w:val="Hyperlink"/>
@@ -2848,7 +2848,6 @@
             </w:r>
             <w:r>
               <w:rPr>
-                <w:rFonts w:ascii="Times New Roman" w:hAnsi="Times New Roman" w:cs="Times New Roman"/>
                 <w:noProof/>
                 <w:webHidden/>
               </w:rPr>
@@ -2856,7 +2855,6 @@
             </w:r>
             <w:r>
               <w:rPr>
-                <w:rFonts w:ascii="Times New Roman" w:hAnsi="Times New Roman" w:cs="Times New Roman"/>
                 <w:noProof/>
                 <w:webHidden/>
               </w:rPr>
@@ -2864,22 +2862,19 @@
             </w:r>
             <w:r>
               <w:rPr>
-                <w:rFonts w:ascii="Times New Roman" w:hAnsi="Times New Roman" w:cs="Times New Roman"/>
-                <w:noProof/>
-                <w:webHidden/>
-              </w:rPr>
-              <w:instrText xml:space="preserve"> PAGEREF _Toc81045781 \h </w:instrText>
-            </w:r>
-            <w:r>
-              <w:rPr>
-                <w:rFonts w:ascii="Times New Roman" w:hAnsi="Times New Roman" w:cs="Times New Roman"/>
-                <w:noProof/>
-                <w:webHidden/>
-              </w:rPr>
-            </w:r>
-            <w:r>
-              <w:rPr>
-                <w:rFonts w:ascii="Times New Roman" w:hAnsi="Times New Roman" w:cs="Times New Roman"/>
+                <w:noProof/>
+                <w:webHidden/>
+              </w:rPr>
+              <w:instrText xml:space="preserve"> PAGEREF _Toc81057988 \h </w:instrText>
+            </w:r>
+            <w:r>
+              <w:rPr>
+                <w:noProof/>
+                <w:webHidden/>
+              </w:rPr>
+            </w:r>
+            <w:r>
+              <w:rPr>
                 <w:noProof/>
                 <w:webHidden/>
               </w:rPr>
@@ -2887,7 +2882,6 @@
             </w:r>
             <w:r>
               <w:rPr>
-                <w:rFonts w:ascii="Times New Roman" w:hAnsi="Times New Roman" w:cs="Times New Roman"/>
                 <w:noProof/>
                 <w:webHidden/>
               </w:rPr>
@@ -2895,7 +2889,6 @@
             </w:r>
             <w:r>
               <w:rPr>
-                <w:rFonts w:ascii="Times New Roman" w:hAnsi="Times New Roman" w:cs="Times New Roman"/>
                 <w:noProof/>
                 <w:webHidden/>
               </w:rPr>
@@ -2907,11 +2900,11 @@
           <w:pPr>
             <w:pStyle w:val="TOC1"/>
             <w:rPr>
-              <w:rFonts w:ascii="Times New Roman" w:eastAsiaTheme="minorEastAsia" w:hAnsi="Times New Roman" w:cs="Times New Roman"/>
+              <w:rFonts w:eastAsiaTheme="minorEastAsia"/>
               <w:noProof/>
             </w:rPr>
           </w:pPr>
-          <w:hyperlink w:anchor="_Toc81045782" w:history="1">
+          <w:hyperlink w:anchor="_Toc81057989" w:history="1">
             <w:r>
               <w:rPr>
                 <w:rStyle w:val="Hyperlink"/>
@@ -2923,7 +2916,6 @@
             </w:r>
             <w:r>
               <w:rPr>
-                <w:rFonts w:ascii="Times New Roman" w:hAnsi="Times New Roman" w:cs="Times New Roman"/>
                 <w:noProof/>
                 <w:webHidden/>
               </w:rPr>
@@ -2931,7 +2923,6 @@
             </w:r>
             <w:r>
               <w:rPr>
-                <w:rFonts w:ascii="Times New Roman" w:hAnsi="Times New Roman" w:cs="Times New Roman"/>
                 <w:noProof/>
                 <w:webHidden/>
               </w:rPr>
@@ -2939,22 +2930,19 @@
             </w:r>
             <w:r>
               <w:rPr>
-                <w:rFonts w:ascii="Times New Roman" w:hAnsi="Times New Roman" w:cs="Times New Roman"/>
-                <w:noProof/>
-                <w:webHidden/>
-              </w:rPr>
-              <w:instrText xml:space="preserve"> PAGEREF _Toc81045782 \h </w:instrText>
-            </w:r>
-            <w:r>
-              <w:rPr>
-                <w:rFonts w:ascii="Times New Roman" w:hAnsi="Times New Roman" w:cs="Times New Roman"/>
-                <w:noProof/>
-                <w:webHidden/>
-              </w:rPr>
-            </w:r>
-            <w:r>
-              <w:rPr>
-                <w:rFonts w:ascii="Times New Roman" w:hAnsi="Times New Roman" w:cs="Times New Roman"/>
+                <w:noProof/>
+                <w:webHidden/>
+              </w:rPr>
+              <w:instrText xml:space="preserve"> PAGEREF _Toc81057989 \h </w:instrText>
+            </w:r>
+            <w:r>
+              <w:rPr>
+                <w:noProof/>
+                <w:webHidden/>
+              </w:rPr>
+            </w:r>
+            <w:r>
+              <w:rPr>
                 <w:noProof/>
                 <w:webHidden/>
               </w:rPr>
@@ -2962,7 +2950,6 @@
             </w:r>
             <w:r>
               <w:rPr>
-                <w:rFonts w:ascii="Times New Roman" w:hAnsi="Times New Roman" w:cs="Times New Roman"/>
                 <w:noProof/>
                 <w:webHidden/>
               </w:rPr>
@@ -2970,7 +2957,6 @@
             </w:r>
             <w:r>
               <w:rPr>
-                <w:rFonts w:ascii="Times New Roman" w:hAnsi="Times New Roman" w:cs="Times New Roman"/>
                 <w:noProof/>
                 <w:webHidden/>
               </w:rPr>
@@ -2982,11 +2968,11 @@
           <w:pPr>
             <w:pStyle w:val="TOC1"/>
             <w:rPr>
-              <w:rFonts w:ascii="Times New Roman" w:eastAsiaTheme="minorEastAsia" w:hAnsi="Times New Roman" w:cs="Times New Roman"/>
+              <w:rFonts w:eastAsiaTheme="minorEastAsia"/>
               <w:noProof/>
             </w:rPr>
           </w:pPr>
-          <w:hyperlink w:anchor="_Toc81045783" w:history="1">
+          <w:hyperlink w:anchor="_Toc81057990" w:history="1">
             <w:r>
               <w:rPr>
                 <w:rStyle w:val="Hyperlink"/>
@@ -2998,7 +2984,6 @@
             </w:r>
             <w:r>
               <w:rPr>
-                <w:rFonts w:ascii="Times New Roman" w:hAnsi="Times New Roman" w:cs="Times New Roman"/>
                 <w:noProof/>
                 <w:webHidden/>
               </w:rPr>
@@ -3006,7 +2991,6 @@
             </w:r>
             <w:r>
               <w:rPr>
-                <w:rFonts w:ascii="Times New Roman" w:hAnsi="Times New Roman" w:cs="Times New Roman"/>
                 <w:noProof/>
                 <w:webHidden/>
               </w:rPr>
@@ -3014,22 +2998,19 @@
             </w:r>
             <w:r>
               <w:rPr>
-                <w:rFonts w:ascii="Times New Roman" w:hAnsi="Times New Roman" w:cs="Times New Roman"/>
-                <w:noProof/>
-                <w:webHidden/>
-              </w:rPr>
-              <w:instrText xml:space="preserve"> PAGEREF _Toc81045783 \h </w:instrText>
-            </w:r>
-            <w:r>
-              <w:rPr>
-                <w:rFonts w:ascii="Times New Roman" w:hAnsi="Times New Roman" w:cs="Times New Roman"/>
-                <w:noProof/>
-                <w:webHidden/>
-              </w:rPr>
-            </w:r>
-            <w:r>
-              <w:rPr>
-                <w:rFonts w:ascii="Times New Roman" w:hAnsi="Times New Roman" w:cs="Times New Roman"/>
+                <w:noProof/>
+                <w:webHidden/>
+              </w:rPr>
+              <w:instrText xml:space="preserve"> PAGEREF _Toc81057990 \h </w:instrText>
+            </w:r>
+            <w:r>
+              <w:rPr>
+                <w:noProof/>
+                <w:webHidden/>
+              </w:rPr>
+            </w:r>
+            <w:r>
+              <w:rPr>
                 <w:noProof/>
                 <w:webHidden/>
               </w:rPr>
@@ -3037,7 +3018,6 @@
             </w:r>
             <w:r>
               <w:rPr>
-                <w:rFonts w:ascii="Times New Roman" w:hAnsi="Times New Roman" w:cs="Times New Roman"/>
                 <w:noProof/>
                 <w:webHidden/>
               </w:rPr>
@@ -3045,7 +3025,6 @@
             </w:r>
             <w:r>
               <w:rPr>
-                <w:rFonts w:ascii="Times New Roman" w:hAnsi="Times New Roman" w:cs="Times New Roman"/>
                 <w:noProof/>
                 <w:webHidden/>
               </w:rPr>
@@ -3057,11 +3036,11 @@
           <w:pPr>
             <w:pStyle w:val="TOC1"/>
             <w:rPr>
-              <w:rFonts w:ascii="Times New Roman" w:eastAsiaTheme="minorEastAsia" w:hAnsi="Times New Roman" w:cs="Times New Roman"/>
+              <w:rFonts w:eastAsiaTheme="minorEastAsia"/>
               <w:noProof/>
             </w:rPr>
           </w:pPr>
-          <w:hyperlink w:anchor="_Toc81045784" w:history="1">
+          <w:hyperlink w:anchor="_Toc81057991" w:history="1">
             <w:r>
               <w:rPr>
                 <w:rStyle w:val="Hyperlink"/>
@@ -3073,7 +3052,6 @@
             </w:r>
             <w:r>
               <w:rPr>
-                <w:rFonts w:ascii="Times New Roman" w:hAnsi="Times New Roman" w:cs="Times New Roman"/>
                 <w:noProof/>
                 <w:webHidden/>
               </w:rPr>
@@ -3081,7 +3059,6 @@
             </w:r>
             <w:r>
               <w:rPr>
-                <w:rFonts w:ascii="Times New Roman" w:hAnsi="Times New Roman" w:cs="Times New Roman"/>
                 <w:noProof/>
                 <w:webHidden/>
               </w:rPr>
@@ -3089,22 +3066,19 @@
             </w:r>
             <w:r>
               <w:rPr>
-                <w:rFonts w:ascii="Times New Roman" w:hAnsi="Times New Roman" w:cs="Times New Roman"/>
-                <w:noProof/>
-                <w:webHidden/>
-              </w:rPr>
-              <w:instrText xml:space="preserve"> PAGEREF _Toc81045784 \h </w:instrText>
-            </w:r>
-            <w:r>
-              <w:rPr>
-                <w:rFonts w:ascii="Times New Roman" w:hAnsi="Times New Roman" w:cs="Times New Roman"/>
-                <w:noProof/>
-                <w:webHidden/>
-              </w:rPr>
-            </w:r>
-            <w:r>
-              <w:rPr>
-                <w:rFonts w:ascii="Times New Roman" w:hAnsi="Times New Roman" w:cs="Times New Roman"/>
+                <w:noProof/>
+                <w:webHidden/>
+              </w:rPr>
+              <w:instrText xml:space="preserve"> PAGEREF _Toc81057991 \h </w:instrText>
+            </w:r>
+            <w:r>
+              <w:rPr>
+                <w:noProof/>
+                <w:webHidden/>
+              </w:rPr>
+            </w:r>
+            <w:r>
+              <w:rPr>
                 <w:noProof/>
                 <w:webHidden/>
               </w:rPr>
@@ -3112,7 +3086,6 @@
             </w:r>
             <w:r>
               <w:rPr>
-                <w:rFonts w:ascii="Times New Roman" w:hAnsi="Times New Roman" w:cs="Times New Roman"/>
                 <w:noProof/>
                 <w:webHidden/>
               </w:rPr>
@@ -3120,7 +3093,6 @@
             </w:r>
             <w:r>
               <w:rPr>
-                <w:rFonts w:ascii="Times New Roman" w:hAnsi="Times New Roman" w:cs="Times New Roman"/>
                 <w:noProof/>
                 <w:webHidden/>
               </w:rPr>
@@ -3132,11 +3104,11 @@
           <w:pPr>
             <w:pStyle w:val="TOC1"/>
             <w:rPr>
-              <w:rFonts w:ascii="Times New Roman" w:eastAsiaTheme="minorEastAsia" w:hAnsi="Times New Roman" w:cs="Times New Roman"/>
+              <w:rFonts w:eastAsiaTheme="minorEastAsia"/>
               <w:noProof/>
             </w:rPr>
           </w:pPr>
-          <w:hyperlink w:anchor="_Toc81045785" w:history="1">
+          <w:hyperlink w:anchor="_Toc81057992" w:history="1">
             <w:r>
               <w:rPr>
                 <w:rStyle w:val="Hyperlink"/>
@@ -3148,7 +3120,6 @@
             </w:r>
             <w:r>
               <w:rPr>
-                <w:rFonts w:ascii="Times New Roman" w:hAnsi="Times New Roman" w:cs="Times New Roman"/>
                 <w:noProof/>
                 <w:webHidden/>
               </w:rPr>
@@ -3156,7 +3127,6 @@
             </w:r>
             <w:r>
               <w:rPr>
-                <w:rFonts w:ascii="Times New Roman" w:hAnsi="Times New Roman" w:cs="Times New Roman"/>
                 <w:noProof/>
                 <w:webHidden/>
               </w:rPr>
@@ -3164,22 +3134,19 @@
             </w:r>
             <w:r>
               <w:rPr>
-                <w:rFonts w:ascii="Times New Roman" w:hAnsi="Times New Roman" w:cs="Times New Roman"/>
-                <w:noProof/>
-                <w:webHidden/>
-              </w:rPr>
-              <w:instrText xml:space="preserve"> PAGEREF _Toc81045785 \h </w:instrText>
-            </w:r>
-            <w:r>
-              <w:rPr>
-                <w:rFonts w:ascii="Times New Roman" w:hAnsi="Times New Roman" w:cs="Times New Roman"/>
-                <w:noProof/>
-                <w:webHidden/>
-              </w:rPr>
-            </w:r>
-            <w:r>
-              <w:rPr>
-                <w:rFonts w:ascii="Times New Roman" w:hAnsi="Times New Roman" w:cs="Times New Roman"/>
+                <w:noProof/>
+                <w:webHidden/>
+              </w:rPr>
+              <w:instrText xml:space="preserve"> PAGEREF _Toc81057992 \h </w:instrText>
+            </w:r>
+            <w:r>
+              <w:rPr>
+                <w:noProof/>
+                <w:webHidden/>
+              </w:rPr>
+            </w:r>
+            <w:r>
+              <w:rPr>
                 <w:noProof/>
                 <w:webHidden/>
               </w:rPr>
@@ -3187,7 +3154,6 @@
             </w:r>
             <w:r>
               <w:rPr>
-                <w:rFonts w:ascii="Times New Roman" w:hAnsi="Times New Roman" w:cs="Times New Roman"/>
                 <w:noProof/>
                 <w:webHidden/>
               </w:rPr>
@@ -3195,7 +3161,6 @@
             </w:r>
             <w:r>
               <w:rPr>
-                <w:rFonts w:ascii="Times New Roman" w:hAnsi="Times New Roman" w:cs="Times New Roman"/>
                 <w:noProof/>
                 <w:webHidden/>
               </w:rPr>
@@ -3207,11 +3172,11 @@
           <w:pPr>
             <w:pStyle w:val="TOC1"/>
             <w:rPr>
-              <w:rFonts w:ascii="Times New Roman" w:eastAsiaTheme="minorEastAsia" w:hAnsi="Times New Roman" w:cs="Times New Roman"/>
+              <w:rFonts w:eastAsiaTheme="minorEastAsia"/>
               <w:noProof/>
             </w:rPr>
           </w:pPr>
-          <w:hyperlink w:anchor="_Toc81045786" w:history="1">
+          <w:hyperlink w:anchor="_Toc81057993" w:history="1">
             <w:r>
               <w:rPr>
                 <w:rStyle w:val="Hyperlink"/>
@@ -3223,7 +3188,6 @@
             </w:r>
             <w:r>
               <w:rPr>
-                <w:rFonts w:ascii="Times New Roman" w:hAnsi="Times New Roman" w:cs="Times New Roman"/>
                 <w:noProof/>
                 <w:webHidden/>
               </w:rPr>
@@ -3231,7 +3195,6 @@
             </w:r>
             <w:r>
               <w:rPr>
-                <w:rFonts w:ascii="Times New Roman" w:hAnsi="Times New Roman" w:cs="Times New Roman"/>
                 <w:noProof/>
                 <w:webHidden/>
               </w:rPr>
@@ -3239,22 +3202,19 @@
             </w:r>
             <w:r>
               <w:rPr>
-                <w:rFonts w:ascii="Times New Roman" w:hAnsi="Times New Roman" w:cs="Times New Roman"/>
-                <w:noProof/>
-                <w:webHidden/>
-              </w:rPr>
-              <w:instrText xml:space="preserve"> PAGEREF _Toc81045786 \h </w:instrText>
-            </w:r>
-            <w:r>
-              <w:rPr>
-                <w:rFonts w:ascii="Times New Roman" w:hAnsi="Times New Roman" w:cs="Times New Roman"/>
-                <w:noProof/>
-                <w:webHidden/>
-              </w:rPr>
-            </w:r>
-            <w:r>
-              <w:rPr>
-                <w:rFonts w:ascii="Times New Roman" w:hAnsi="Times New Roman" w:cs="Times New Roman"/>
+                <w:noProof/>
+                <w:webHidden/>
+              </w:rPr>
+              <w:instrText xml:space="preserve"> PAGEREF _Toc81057993 \h </w:instrText>
+            </w:r>
+            <w:r>
+              <w:rPr>
+                <w:noProof/>
+                <w:webHidden/>
+              </w:rPr>
+            </w:r>
+            <w:r>
+              <w:rPr>
                 <w:noProof/>
                 <w:webHidden/>
               </w:rPr>
@@ -3262,7 +3222,6 @@
             </w:r>
             <w:r>
               <w:rPr>
-                <w:rFonts w:ascii="Times New Roman" w:hAnsi="Times New Roman" w:cs="Times New Roman"/>
                 <w:noProof/>
                 <w:webHidden/>
               </w:rPr>
@@ -3270,7 +3229,6 @@
             </w:r>
             <w:r>
               <w:rPr>
-                <w:rFonts w:ascii="Times New Roman" w:hAnsi="Times New Roman" w:cs="Times New Roman"/>
                 <w:noProof/>
                 <w:webHidden/>
               </w:rPr>
@@ -3282,11 +3240,11 @@
           <w:pPr>
             <w:pStyle w:val="TOC1"/>
             <w:rPr>
-              <w:rFonts w:ascii="Times New Roman" w:eastAsiaTheme="minorEastAsia" w:hAnsi="Times New Roman" w:cs="Times New Roman"/>
+              <w:rFonts w:eastAsiaTheme="minorEastAsia"/>
               <w:noProof/>
             </w:rPr>
           </w:pPr>
-          <w:hyperlink w:anchor="_Toc81045787" w:history="1">
+          <w:hyperlink w:anchor="_Toc81057994" w:history="1">
             <w:r>
               <w:rPr>
                 <w:rStyle w:val="Hyperlink"/>
@@ -3298,7 +3256,6 @@
             </w:r>
             <w:r>
               <w:rPr>
-                <w:rFonts w:ascii="Times New Roman" w:hAnsi="Times New Roman" w:cs="Times New Roman"/>
                 <w:noProof/>
                 <w:webHidden/>
               </w:rPr>
@@ -3306,7 +3263,6 @@
             </w:r>
             <w:r>
               <w:rPr>
-                <w:rFonts w:ascii="Times New Roman" w:hAnsi="Times New Roman" w:cs="Times New Roman"/>
                 <w:noProof/>
                 <w:webHidden/>
               </w:rPr>
@@ -3314,22 +3270,19 @@
             </w:r>
             <w:r>
               <w:rPr>
-                <w:rFonts w:ascii="Times New Roman" w:hAnsi="Times New Roman" w:cs="Times New Roman"/>
-                <w:noProof/>
-                <w:webHidden/>
-              </w:rPr>
-              <w:instrText xml:space="preserve"> PAGEREF _Toc81045787 \h </w:instrText>
-            </w:r>
-            <w:r>
-              <w:rPr>
-                <w:rFonts w:ascii="Times New Roman" w:hAnsi="Times New Roman" w:cs="Times New Roman"/>
-                <w:noProof/>
-                <w:webHidden/>
-              </w:rPr>
-            </w:r>
-            <w:r>
-              <w:rPr>
-                <w:rFonts w:ascii="Times New Roman" w:hAnsi="Times New Roman" w:cs="Times New Roman"/>
+                <w:noProof/>
+                <w:webHidden/>
+              </w:rPr>
+              <w:instrText xml:space="preserve"> PAGEREF _Toc81057994 \h </w:instrText>
+            </w:r>
+            <w:r>
+              <w:rPr>
+                <w:noProof/>
+                <w:webHidden/>
+              </w:rPr>
+            </w:r>
+            <w:r>
+              <w:rPr>
                 <w:noProof/>
                 <w:webHidden/>
               </w:rPr>
@@ -3337,7 +3290,6 @@
             </w:r>
             <w:r>
               <w:rPr>
-                <w:rFonts w:ascii="Times New Roman" w:hAnsi="Times New Roman" w:cs="Times New Roman"/>
                 <w:noProof/>
                 <w:webHidden/>
               </w:rPr>
@@ -3345,7 +3297,6 @@
             </w:r>
             <w:r>
               <w:rPr>
-                <w:rFonts w:ascii="Times New Roman" w:hAnsi="Times New Roman" w:cs="Times New Roman"/>
                 <w:noProof/>
                 <w:webHidden/>
               </w:rPr>
@@ -3357,11 +3308,11 @@
           <w:pPr>
             <w:pStyle w:val="TOC1"/>
             <w:rPr>
-              <w:rFonts w:ascii="Times New Roman" w:eastAsiaTheme="minorEastAsia" w:hAnsi="Times New Roman" w:cs="Times New Roman"/>
+              <w:rFonts w:eastAsiaTheme="minorEastAsia"/>
               <w:noProof/>
             </w:rPr>
           </w:pPr>
-          <w:hyperlink w:anchor="_Toc81045788" w:history="1">
+          <w:hyperlink w:anchor="_Toc81057995" w:history="1">
             <w:r>
               <w:rPr>
                 <w:rStyle w:val="Hyperlink"/>
@@ -3373,7 +3324,6 @@
             </w:r>
             <w:r>
               <w:rPr>
-                <w:rFonts w:ascii="Times New Roman" w:hAnsi="Times New Roman" w:cs="Times New Roman"/>
                 <w:noProof/>
                 <w:webHidden/>
               </w:rPr>
@@ -3381,7 +3331,6 @@
             </w:r>
             <w:r>
               <w:rPr>
-                <w:rFonts w:ascii="Times New Roman" w:hAnsi="Times New Roman" w:cs="Times New Roman"/>
                 <w:noProof/>
                 <w:webHidden/>
               </w:rPr>
@@ -3389,22 +3338,19 @@
             </w:r>
             <w:r>
               <w:rPr>
-                <w:rFonts w:ascii="Times New Roman" w:hAnsi="Times New Roman" w:cs="Times New Roman"/>
-                <w:noProof/>
-                <w:webHidden/>
-              </w:rPr>
-              <w:instrText xml:space="preserve"> PAGEREF _Toc81045788 \h </w:instrText>
-            </w:r>
-            <w:r>
-              <w:rPr>
-                <w:rFonts w:ascii="Times New Roman" w:hAnsi="Times New Roman" w:cs="Times New Roman"/>
-                <w:noProof/>
-                <w:webHidden/>
-              </w:rPr>
-            </w:r>
-            <w:r>
-              <w:rPr>
-                <w:rFonts w:ascii="Times New Roman" w:hAnsi="Times New Roman" w:cs="Times New Roman"/>
+                <w:noProof/>
+                <w:webHidden/>
+              </w:rPr>
+              <w:instrText xml:space="preserve"> PAGEREF _Toc81057995 \h </w:instrText>
+            </w:r>
+            <w:r>
+              <w:rPr>
+                <w:noProof/>
+                <w:webHidden/>
+              </w:rPr>
+            </w:r>
+            <w:r>
+              <w:rPr>
                 <w:noProof/>
                 <w:webHidden/>
               </w:rPr>
@@ -3412,7 +3358,6 @@
             </w:r>
             <w:r>
               <w:rPr>
-                <w:rFonts w:ascii="Times New Roman" w:hAnsi="Times New Roman" w:cs="Times New Roman"/>
                 <w:noProof/>
                 <w:webHidden/>
               </w:rPr>
@@ -3420,7 +3365,6 @@
             </w:r>
             <w:r>
               <w:rPr>
-                <w:rFonts w:ascii="Times New Roman" w:hAnsi="Times New Roman" w:cs="Times New Roman"/>
                 <w:noProof/>
                 <w:webHidden/>
               </w:rPr>
@@ -3435,11 +3379,11 @@
               <w:tab w:val="right" w:leader="dot" w:pos="9350"/>
             </w:tabs>
             <w:rPr>
-              <w:rFonts w:ascii="Times New Roman" w:eastAsiaTheme="minorEastAsia" w:hAnsi="Times New Roman" w:cs="Times New Roman"/>
+              <w:rFonts w:eastAsiaTheme="minorEastAsia"/>
               <w:noProof/>
             </w:rPr>
           </w:pPr>
-          <w:hyperlink w:anchor="_Toc81045789" w:history="1">
+          <w:hyperlink w:anchor="_Toc81057996" w:history="1">
             <w:r>
               <w:rPr>
                 <w:rStyle w:val="Hyperlink"/>
@@ -3447,11 +3391,10 @@
                 <w:b/>
                 <w:noProof/>
               </w:rPr>
-              <w:t>1.1 INTRODUCTION</w:t>
-            </w:r>
-            <w:r>
-              <w:rPr>
-                <w:rFonts w:ascii="Times New Roman" w:hAnsi="Times New Roman" w:cs="Times New Roman"/>
+              <w:t>BACKGROUND INFORMATION</w:t>
+            </w:r>
+            <w:r>
+              <w:rPr>
                 <w:noProof/>
                 <w:webHidden/>
               </w:rPr>
@@ -3459,7 +3402,6 @@
             </w:r>
             <w:r>
               <w:rPr>
-                <w:rFonts w:ascii="Times New Roman" w:hAnsi="Times New Roman" w:cs="Times New Roman"/>
                 <w:noProof/>
                 <w:webHidden/>
               </w:rPr>
@@ -3467,22 +3409,19 @@
             </w:r>
             <w:r>
               <w:rPr>
-                <w:rFonts w:ascii="Times New Roman" w:hAnsi="Times New Roman" w:cs="Times New Roman"/>
-                <w:noProof/>
-                <w:webHidden/>
-              </w:rPr>
-              <w:instrText xml:space="preserve"> PAGEREF _Toc81045789 \h </w:instrText>
-            </w:r>
-            <w:r>
-              <w:rPr>
-                <w:rFonts w:ascii="Times New Roman" w:hAnsi="Times New Roman" w:cs="Times New Roman"/>
-                <w:noProof/>
-                <w:webHidden/>
-              </w:rPr>
-            </w:r>
-            <w:r>
-              <w:rPr>
-                <w:rFonts w:ascii="Times New Roman" w:hAnsi="Times New Roman" w:cs="Times New Roman"/>
+                <w:noProof/>
+                <w:webHidden/>
+              </w:rPr>
+              <w:instrText xml:space="preserve"> PAGEREF _Toc81057996 \h </w:instrText>
+            </w:r>
+            <w:r>
+              <w:rPr>
+                <w:noProof/>
+                <w:webHidden/>
+              </w:rPr>
+            </w:r>
+            <w:r>
+              <w:rPr>
                 <w:noProof/>
                 <w:webHidden/>
               </w:rPr>
@@ -3490,7 +3429,6 @@
             </w:r>
             <w:r>
               <w:rPr>
-                <w:rFonts w:ascii="Times New Roman" w:hAnsi="Times New Roman" w:cs="Times New Roman"/>
                 <w:noProof/>
                 <w:webHidden/>
               </w:rPr>
@@ -3498,7 +3436,6 @@
             </w:r>
             <w:r>
               <w:rPr>
-                <w:rFonts w:ascii="Times New Roman" w:hAnsi="Times New Roman" w:cs="Times New Roman"/>
                 <w:noProof/>
                 <w:webHidden/>
               </w:rPr>
@@ -3513,11 +3450,11 @@
               <w:tab w:val="right" w:leader="dot" w:pos="9350"/>
             </w:tabs>
             <w:rPr>
-              <w:rFonts w:ascii="Times New Roman" w:eastAsiaTheme="minorEastAsia" w:hAnsi="Times New Roman" w:cs="Times New Roman"/>
+              <w:rFonts w:eastAsiaTheme="minorEastAsia"/>
               <w:noProof/>
             </w:rPr>
           </w:pPr>
-          <w:hyperlink w:anchor="_Toc81045790" w:history="1">
+          <w:hyperlink w:anchor="_Toc81057997" w:history="1">
             <w:r>
               <w:rPr>
                 <w:rStyle w:val="Hyperlink"/>
@@ -3525,11 +3462,10 @@
                 <w:b/>
                 <w:noProof/>
               </w:rPr>
-              <w:t>1.2 PROBLEM STATEMENT</w:t>
-            </w:r>
-            <w:r>
-              <w:rPr>
-                <w:rFonts w:ascii="Times New Roman" w:hAnsi="Times New Roman" w:cs="Times New Roman"/>
+              <w:t>1.1 INTRODUCTION</w:t>
+            </w:r>
+            <w:r>
+              <w:rPr>
                 <w:noProof/>
                 <w:webHidden/>
               </w:rPr>
@@ -3537,7 +3473,6 @@
             </w:r>
             <w:r>
               <w:rPr>
-                <w:rFonts w:ascii="Times New Roman" w:hAnsi="Times New Roman" w:cs="Times New Roman"/>
                 <w:noProof/>
                 <w:webHidden/>
               </w:rPr>
@@ -3545,22 +3480,19 @@
             </w:r>
             <w:r>
               <w:rPr>
-                <w:rFonts w:ascii="Times New Roman" w:hAnsi="Times New Roman" w:cs="Times New Roman"/>
-                <w:noProof/>
-                <w:webHidden/>
-              </w:rPr>
-              <w:instrText xml:space="preserve"> PAGEREF _Toc81045790 \h </w:instrText>
-            </w:r>
-            <w:r>
-              <w:rPr>
-                <w:rFonts w:ascii="Times New Roman" w:hAnsi="Times New Roman" w:cs="Times New Roman"/>
-                <w:noProof/>
-                <w:webHidden/>
-              </w:rPr>
-            </w:r>
-            <w:r>
-              <w:rPr>
-                <w:rFonts w:ascii="Times New Roman" w:hAnsi="Times New Roman" w:cs="Times New Roman"/>
+                <w:noProof/>
+                <w:webHidden/>
+              </w:rPr>
+              <w:instrText xml:space="preserve"> PAGEREF _Toc81057997 \h </w:instrText>
+            </w:r>
+            <w:r>
+              <w:rPr>
+                <w:noProof/>
+                <w:webHidden/>
+              </w:rPr>
+            </w:r>
+            <w:r>
+              <w:rPr>
                 <w:noProof/>
                 <w:webHidden/>
               </w:rPr>
@@ -3568,15 +3500,13 @@
             </w:r>
             <w:r>
               <w:rPr>
-                <w:rFonts w:ascii="Times New Roman" w:hAnsi="Times New Roman" w:cs="Times New Roman"/>
-                <w:noProof/>
-                <w:webHidden/>
-              </w:rPr>
-              <w:t>2</w:t>
-            </w:r>
-            <w:r>
-              <w:rPr>
-                <w:rFonts w:ascii="Times New Roman" w:hAnsi="Times New Roman" w:cs="Times New Roman"/>
+                <w:noProof/>
+                <w:webHidden/>
+              </w:rPr>
+              <w:t>1</w:t>
+            </w:r>
+            <w:r>
+              <w:rPr>
                 <w:noProof/>
                 <w:webHidden/>
               </w:rPr>
@@ -3591,11 +3521,11 @@
               <w:tab w:val="right" w:leader="dot" w:pos="9350"/>
             </w:tabs>
             <w:rPr>
-              <w:rFonts w:ascii="Times New Roman" w:eastAsiaTheme="minorEastAsia" w:hAnsi="Times New Roman" w:cs="Times New Roman"/>
+              <w:rFonts w:eastAsiaTheme="minorEastAsia"/>
               <w:noProof/>
             </w:rPr>
           </w:pPr>
-          <w:hyperlink w:anchor="_Toc81045791" w:history="1">
+          <w:hyperlink w:anchor="_Toc81057998" w:history="1">
             <w:r>
               <w:rPr>
                 <w:rStyle w:val="Hyperlink"/>
@@ -3603,11 +3533,10 @@
                 <w:b/>
                 <w:noProof/>
               </w:rPr>
-              <w:t>1.3 SYSTEM OBJECTIVES</w:t>
-            </w:r>
-            <w:r>
-              <w:rPr>
-                <w:rFonts w:ascii="Times New Roman" w:hAnsi="Times New Roman" w:cs="Times New Roman"/>
+              <w:t>1.2 PROBLEM STATEMENT</w:t>
+            </w:r>
+            <w:r>
+              <w:rPr>
                 <w:noProof/>
                 <w:webHidden/>
               </w:rPr>
@@ -3615,7 +3544,6 @@
             </w:r>
             <w:r>
               <w:rPr>
-                <w:rFonts w:ascii="Times New Roman" w:hAnsi="Times New Roman" w:cs="Times New Roman"/>
                 <w:noProof/>
                 <w:webHidden/>
               </w:rPr>
@@ -3623,22 +3551,19 @@
             </w:r>
             <w:r>
               <w:rPr>
-                <w:rFonts w:ascii="Times New Roman" w:hAnsi="Times New Roman" w:cs="Times New Roman"/>
-                <w:noProof/>
-                <w:webHidden/>
-              </w:rPr>
-              <w:instrText xml:space="preserve"> PAGEREF _Toc81045791 \h </w:instrText>
-            </w:r>
-            <w:r>
-              <w:rPr>
-                <w:rFonts w:ascii="Times New Roman" w:hAnsi="Times New Roman" w:cs="Times New Roman"/>
-                <w:noProof/>
-                <w:webHidden/>
-              </w:rPr>
-            </w:r>
-            <w:r>
-              <w:rPr>
-                <w:rFonts w:ascii="Times New Roman" w:hAnsi="Times New Roman" w:cs="Times New Roman"/>
+                <w:noProof/>
+                <w:webHidden/>
+              </w:rPr>
+              <w:instrText xml:space="preserve"> PAGEREF _Toc81057998 \h </w:instrText>
+            </w:r>
+            <w:r>
+              <w:rPr>
+                <w:noProof/>
+                <w:webHidden/>
+              </w:rPr>
+            </w:r>
+            <w:r>
+              <w:rPr>
                 <w:noProof/>
                 <w:webHidden/>
               </w:rPr>
@@ -3646,7 +3571,6 @@
             </w:r>
             <w:r>
               <w:rPr>
-                <w:rFonts w:ascii="Times New Roman" w:hAnsi="Times New Roman" w:cs="Times New Roman"/>
                 <w:noProof/>
                 <w:webHidden/>
               </w:rPr>
@@ -3654,7 +3578,6 @@
             </w:r>
             <w:r>
               <w:rPr>
-                <w:rFonts w:ascii="Times New Roman" w:hAnsi="Times New Roman" w:cs="Times New Roman"/>
                 <w:noProof/>
                 <w:webHidden/>
               </w:rPr>
@@ -3669,11 +3592,11 @@
               <w:tab w:val="right" w:leader="dot" w:pos="9350"/>
             </w:tabs>
             <w:rPr>
-              <w:rFonts w:ascii="Times New Roman" w:eastAsiaTheme="minorEastAsia" w:hAnsi="Times New Roman" w:cs="Times New Roman"/>
+              <w:rFonts w:eastAsiaTheme="minorEastAsia"/>
               <w:noProof/>
             </w:rPr>
           </w:pPr>
-          <w:hyperlink w:anchor="_Toc81045792" w:history="1">
+          <w:hyperlink w:anchor="_Toc81057999" w:history="1">
             <w:r>
               <w:rPr>
                 <w:rStyle w:val="Hyperlink"/>
@@ -3681,11 +3604,10 @@
                 <w:b/>
                 <w:noProof/>
               </w:rPr>
-              <w:t>1.4 LIMITATIONS</w:t>
-            </w:r>
-            <w:r>
-              <w:rPr>
-                <w:rFonts w:ascii="Times New Roman" w:hAnsi="Times New Roman" w:cs="Times New Roman"/>
+              <w:t>1.3 EXISTING SYSTEM</w:t>
+            </w:r>
+            <w:r>
+              <w:rPr>
                 <w:noProof/>
                 <w:webHidden/>
               </w:rPr>
@@ -3693,7 +3615,6 @@
             </w:r>
             <w:r>
               <w:rPr>
-                <w:rFonts w:ascii="Times New Roman" w:hAnsi="Times New Roman" w:cs="Times New Roman"/>
                 <w:noProof/>
                 <w:webHidden/>
               </w:rPr>
@@ -3701,22 +3622,19 @@
             </w:r>
             <w:r>
               <w:rPr>
-                <w:rFonts w:ascii="Times New Roman" w:hAnsi="Times New Roman" w:cs="Times New Roman"/>
-                <w:noProof/>
-                <w:webHidden/>
-              </w:rPr>
-              <w:instrText xml:space="preserve"> PAGEREF _Toc81045792 \h </w:instrText>
-            </w:r>
-            <w:r>
-              <w:rPr>
-                <w:rFonts w:ascii="Times New Roman" w:hAnsi="Times New Roman" w:cs="Times New Roman"/>
-                <w:noProof/>
-                <w:webHidden/>
-              </w:rPr>
-            </w:r>
-            <w:r>
-              <w:rPr>
-                <w:rFonts w:ascii="Times New Roman" w:hAnsi="Times New Roman" w:cs="Times New Roman"/>
+                <w:noProof/>
+                <w:webHidden/>
+              </w:rPr>
+              <w:instrText xml:space="preserve"> PAGEREF _Toc81057999 \h </w:instrText>
+            </w:r>
+            <w:r>
+              <w:rPr>
+                <w:noProof/>
+                <w:webHidden/>
+              </w:rPr>
+            </w:r>
+            <w:r>
+              <w:rPr>
                 <w:noProof/>
                 <w:webHidden/>
               </w:rPr>
@@ -3724,90 +3642,13 @@
             </w:r>
             <w:r>
               <w:rPr>
-                <w:rFonts w:ascii="Times New Roman" w:hAnsi="Times New Roman" w:cs="Times New Roman"/>
-                <w:noProof/>
-                <w:webHidden/>
-              </w:rPr>
-              <w:t>3</w:t>
-            </w:r>
-            <w:r>
-              <w:rPr>
-                <w:rFonts w:ascii="Times New Roman" w:hAnsi="Times New Roman" w:cs="Times New Roman"/>
-                <w:noProof/>
-                <w:webHidden/>
-              </w:rPr>
-              <w:fldChar w:fldCharType="end"/>
-            </w:r>
-          </w:hyperlink>
-        </w:p>
-        <w:p>
-          <w:pPr>
-            <w:pStyle w:val="TOC1"/>
-            <w:rPr>
-              <w:rFonts w:ascii="Times New Roman" w:eastAsiaTheme="minorEastAsia" w:hAnsi="Times New Roman" w:cs="Times New Roman"/>
-              <w:noProof/>
-            </w:rPr>
-          </w:pPr>
-          <w:hyperlink w:anchor="_Toc81045793" w:history="1">
-            <w:r>
-              <w:rPr>
-                <w:rStyle w:val="Hyperlink"/>
-                <w:rFonts w:ascii="Times New Roman" w:hAnsi="Times New Roman" w:cs="Times New Roman"/>
-                <w:b/>
-                <w:noProof/>
-              </w:rPr>
-              <w:t>CHAPTER TWO</w:t>
-            </w:r>
-            <w:r>
-              <w:rPr>
-                <w:rFonts w:ascii="Times New Roman" w:hAnsi="Times New Roman" w:cs="Times New Roman"/>
-                <w:noProof/>
-                <w:webHidden/>
-              </w:rPr>
-              <w:tab/>
-            </w:r>
-            <w:r>
-              <w:rPr>
-                <w:rFonts w:ascii="Times New Roman" w:hAnsi="Times New Roman" w:cs="Times New Roman"/>
-                <w:noProof/>
-                <w:webHidden/>
-              </w:rPr>
-              <w:fldChar w:fldCharType="begin"/>
-            </w:r>
-            <w:r>
-              <w:rPr>
-                <w:rFonts w:ascii="Times New Roman" w:hAnsi="Times New Roman" w:cs="Times New Roman"/>
-                <w:noProof/>
-                <w:webHidden/>
-              </w:rPr>
-              <w:instrText xml:space="preserve"> PAGEREF _Toc81045793 \h </w:instrText>
-            </w:r>
-            <w:r>
-              <w:rPr>
-                <w:rFonts w:ascii="Times New Roman" w:hAnsi="Times New Roman" w:cs="Times New Roman"/>
-                <w:noProof/>
-                <w:webHidden/>
-              </w:rPr>
-            </w:r>
-            <w:r>
-              <w:rPr>
-                <w:rFonts w:ascii="Times New Roman" w:hAnsi="Times New Roman" w:cs="Times New Roman"/>
-                <w:noProof/>
-                <w:webHidden/>
-              </w:rPr>
-              <w:fldChar w:fldCharType="separate"/>
-            </w:r>
-            <w:r>
-              <w:rPr>
-                <w:rFonts w:ascii="Times New Roman" w:hAnsi="Times New Roman" w:cs="Times New Roman"/>
-                <w:noProof/>
-                <w:webHidden/>
-              </w:rPr>
-              <w:t>4</w:t>
-            </w:r>
-            <w:r>
-              <w:rPr>
-                <w:rFonts w:ascii="Times New Roman" w:hAnsi="Times New Roman" w:cs="Times New Roman"/>
+                <w:noProof/>
+                <w:webHidden/>
+              </w:rPr>
+              <w:t>2</w:t>
+            </w:r>
+            <w:r>
+              <w:rPr>
                 <w:noProof/>
                 <w:webHidden/>
               </w:rPr>
@@ -3822,11 +3663,11 @@
               <w:tab w:val="right" w:leader="dot" w:pos="9350"/>
             </w:tabs>
             <w:rPr>
-              <w:rFonts w:ascii="Times New Roman" w:eastAsiaTheme="minorEastAsia" w:hAnsi="Times New Roman" w:cs="Times New Roman"/>
+              <w:rFonts w:eastAsiaTheme="minorEastAsia"/>
               <w:noProof/>
             </w:rPr>
           </w:pPr>
-          <w:hyperlink w:anchor="_Toc81045794" w:history="1">
+          <w:hyperlink w:anchor="_Toc81058000" w:history="1">
             <w:r>
               <w:rPr>
                 <w:rStyle w:val="Hyperlink"/>
@@ -3834,11 +3675,10 @@
                 <w:b/>
                 <w:noProof/>
               </w:rPr>
-              <w:t>LITERATURE REVIEW</w:t>
-            </w:r>
-            <w:r>
-              <w:rPr>
-                <w:rFonts w:ascii="Times New Roman" w:hAnsi="Times New Roman" w:cs="Times New Roman"/>
+              <w:t>1.4 PROPOSED SYSTEM</w:t>
+            </w:r>
+            <w:r>
+              <w:rPr>
                 <w:noProof/>
                 <w:webHidden/>
               </w:rPr>
@@ -3846,7 +3686,6 @@
             </w:r>
             <w:r>
               <w:rPr>
-                <w:rFonts w:ascii="Times New Roman" w:hAnsi="Times New Roman" w:cs="Times New Roman"/>
                 <w:noProof/>
                 <w:webHidden/>
               </w:rPr>
@@ -3854,22 +3693,19 @@
             </w:r>
             <w:r>
               <w:rPr>
-                <w:rFonts w:ascii="Times New Roman" w:hAnsi="Times New Roman" w:cs="Times New Roman"/>
-                <w:noProof/>
-                <w:webHidden/>
-              </w:rPr>
-              <w:instrText xml:space="preserve"> PAGEREF _Toc81045794 \h </w:instrText>
-            </w:r>
-            <w:r>
-              <w:rPr>
-                <w:rFonts w:ascii="Times New Roman" w:hAnsi="Times New Roman" w:cs="Times New Roman"/>
-                <w:noProof/>
-                <w:webHidden/>
-              </w:rPr>
-            </w:r>
-            <w:r>
-              <w:rPr>
-                <w:rFonts w:ascii="Times New Roman" w:hAnsi="Times New Roman" w:cs="Times New Roman"/>
+                <w:noProof/>
+                <w:webHidden/>
+              </w:rPr>
+              <w:instrText xml:space="preserve"> PAGEREF _Toc81058000 \h </w:instrText>
+            </w:r>
+            <w:r>
+              <w:rPr>
+                <w:noProof/>
+                <w:webHidden/>
+              </w:rPr>
+            </w:r>
+            <w:r>
+              <w:rPr>
                 <w:noProof/>
                 <w:webHidden/>
               </w:rPr>
@@ -3877,15 +3713,13 @@
             </w:r>
             <w:r>
               <w:rPr>
-                <w:rFonts w:ascii="Times New Roman" w:hAnsi="Times New Roman" w:cs="Times New Roman"/>
-                <w:noProof/>
-                <w:webHidden/>
-              </w:rPr>
-              <w:t>4</w:t>
-            </w:r>
-            <w:r>
-              <w:rPr>
-                <w:rFonts w:ascii="Times New Roman" w:hAnsi="Times New Roman" w:cs="Times New Roman"/>
+                <w:noProof/>
+                <w:webHidden/>
+              </w:rPr>
+              <w:t>3</w:t>
+            </w:r>
+            <w:r>
+              <w:rPr>
                 <w:noProof/>
                 <w:webHidden/>
               </w:rPr>
@@ -3900,11 +3734,11 @@
               <w:tab w:val="right" w:leader="dot" w:pos="9350"/>
             </w:tabs>
             <w:rPr>
-              <w:rFonts w:ascii="Times New Roman" w:eastAsiaTheme="minorEastAsia" w:hAnsi="Times New Roman" w:cs="Times New Roman"/>
+              <w:rFonts w:eastAsiaTheme="minorEastAsia"/>
               <w:noProof/>
             </w:rPr>
           </w:pPr>
-          <w:hyperlink w:anchor="_Toc81045795" w:history="1">
+          <w:hyperlink w:anchor="_Toc81058001" w:history="1">
             <w:r>
               <w:rPr>
                 <w:rStyle w:val="Hyperlink"/>
@@ -3912,11 +3746,291 @@
                 <w:b/>
                 <w:noProof/>
               </w:rPr>
+              <w:t>1.5 OBJECTIVES</w:t>
+            </w:r>
+            <w:r>
+              <w:rPr>
+                <w:noProof/>
+                <w:webHidden/>
+              </w:rPr>
+              <w:tab/>
+            </w:r>
+            <w:r>
+              <w:rPr>
+                <w:noProof/>
+                <w:webHidden/>
+              </w:rPr>
+              <w:fldChar w:fldCharType="begin"/>
+            </w:r>
+            <w:r>
+              <w:rPr>
+                <w:noProof/>
+                <w:webHidden/>
+              </w:rPr>
+              <w:instrText xml:space="preserve"> PAGEREF _Toc81058001 \h </w:instrText>
+            </w:r>
+            <w:r>
+              <w:rPr>
+                <w:noProof/>
+                <w:webHidden/>
+              </w:rPr>
+            </w:r>
+            <w:r>
+              <w:rPr>
+                <w:noProof/>
+                <w:webHidden/>
+              </w:rPr>
+              <w:fldChar w:fldCharType="separate"/>
+            </w:r>
+            <w:r>
+              <w:rPr>
+                <w:noProof/>
+                <w:webHidden/>
+              </w:rPr>
+              <w:t>3</w:t>
+            </w:r>
+            <w:r>
+              <w:rPr>
+                <w:noProof/>
+                <w:webHidden/>
+              </w:rPr>
+              <w:fldChar w:fldCharType="end"/>
+            </w:r>
+          </w:hyperlink>
+        </w:p>
+        <w:p>
+          <w:pPr>
+            <w:pStyle w:val="TOC2"/>
+            <w:tabs>
+              <w:tab w:val="right" w:leader="dot" w:pos="9350"/>
+            </w:tabs>
+            <w:rPr>
+              <w:rFonts w:eastAsiaTheme="minorEastAsia"/>
+              <w:noProof/>
+            </w:rPr>
+          </w:pPr>
+          <w:hyperlink w:anchor="_Toc81058002" w:history="1">
+            <w:r>
+              <w:rPr>
+                <w:rStyle w:val="Hyperlink"/>
+                <w:rFonts w:ascii="Times New Roman" w:hAnsi="Times New Roman" w:cs="Times New Roman"/>
+                <w:b/>
+                <w:noProof/>
+              </w:rPr>
+              <w:t>1.6 LIMITATIONS</w:t>
+            </w:r>
+            <w:r>
+              <w:rPr>
+                <w:noProof/>
+                <w:webHidden/>
+              </w:rPr>
+              <w:tab/>
+            </w:r>
+            <w:r>
+              <w:rPr>
+                <w:noProof/>
+                <w:webHidden/>
+              </w:rPr>
+              <w:fldChar w:fldCharType="begin"/>
+            </w:r>
+            <w:r>
+              <w:rPr>
+                <w:noProof/>
+                <w:webHidden/>
+              </w:rPr>
+              <w:instrText xml:space="preserve"> PAGEREF _Toc81058002 \h </w:instrText>
+            </w:r>
+            <w:r>
+              <w:rPr>
+                <w:noProof/>
+                <w:webHidden/>
+              </w:rPr>
+            </w:r>
+            <w:r>
+              <w:rPr>
+                <w:noProof/>
+                <w:webHidden/>
+              </w:rPr>
+              <w:fldChar w:fldCharType="separate"/>
+            </w:r>
+            <w:r>
+              <w:rPr>
+                <w:noProof/>
+                <w:webHidden/>
+              </w:rPr>
+              <w:t>3</w:t>
+            </w:r>
+            <w:r>
+              <w:rPr>
+                <w:noProof/>
+                <w:webHidden/>
+              </w:rPr>
+              <w:fldChar w:fldCharType="end"/>
+            </w:r>
+          </w:hyperlink>
+        </w:p>
+        <w:p>
+          <w:pPr>
+            <w:pStyle w:val="TOC1"/>
+            <w:rPr>
+              <w:rFonts w:eastAsiaTheme="minorEastAsia"/>
+              <w:noProof/>
+            </w:rPr>
+          </w:pPr>
+          <w:hyperlink w:anchor="_Toc81058003" w:history="1">
+            <w:r>
+              <w:rPr>
+                <w:rStyle w:val="Hyperlink"/>
+                <w:rFonts w:ascii="Times New Roman" w:hAnsi="Times New Roman" w:cs="Times New Roman"/>
+                <w:b/>
+                <w:noProof/>
+              </w:rPr>
+              <w:t>CHAPTER TWO</w:t>
+            </w:r>
+            <w:r>
+              <w:rPr>
+                <w:noProof/>
+                <w:webHidden/>
+              </w:rPr>
+              <w:tab/>
+            </w:r>
+            <w:r>
+              <w:rPr>
+                <w:noProof/>
+                <w:webHidden/>
+              </w:rPr>
+              <w:fldChar w:fldCharType="begin"/>
+            </w:r>
+            <w:r>
+              <w:rPr>
+                <w:noProof/>
+                <w:webHidden/>
+              </w:rPr>
+              <w:instrText xml:space="preserve"> PAGEREF _Toc81058003 \h </w:instrText>
+            </w:r>
+            <w:r>
+              <w:rPr>
+                <w:noProof/>
+                <w:webHidden/>
+              </w:rPr>
+            </w:r>
+            <w:r>
+              <w:rPr>
+                <w:noProof/>
+                <w:webHidden/>
+              </w:rPr>
+              <w:fldChar w:fldCharType="separate"/>
+            </w:r>
+            <w:r>
+              <w:rPr>
+                <w:noProof/>
+                <w:webHidden/>
+              </w:rPr>
+              <w:t>5</w:t>
+            </w:r>
+            <w:r>
+              <w:rPr>
+                <w:noProof/>
+                <w:webHidden/>
+              </w:rPr>
+              <w:fldChar w:fldCharType="end"/>
+            </w:r>
+          </w:hyperlink>
+        </w:p>
+        <w:p>
+          <w:pPr>
+            <w:pStyle w:val="TOC2"/>
+            <w:tabs>
+              <w:tab w:val="right" w:leader="dot" w:pos="9350"/>
+            </w:tabs>
+            <w:rPr>
+              <w:rFonts w:eastAsiaTheme="minorEastAsia"/>
+              <w:noProof/>
+            </w:rPr>
+          </w:pPr>
+          <w:hyperlink w:anchor="_Toc81058004" w:history="1">
+            <w:r>
+              <w:rPr>
+                <w:rStyle w:val="Hyperlink"/>
+                <w:rFonts w:ascii="Times New Roman" w:hAnsi="Times New Roman" w:cs="Times New Roman"/>
+                <w:b/>
+                <w:noProof/>
+              </w:rPr>
+              <w:t>LITERATURE REVIEW</w:t>
+            </w:r>
+            <w:r>
+              <w:rPr>
+                <w:noProof/>
+                <w:webHidden/>
+              </w:rPr>
+              <w:tab/>
+            </w:r>
+            <w:r>
+              <w:rPr>
+                <w:noProof/>
+                <w:webHidden/>
+              </w:rPr>
+              <w:fldChar w:fldCharType="begin"/>
+            </w:r>
+            <w:r>
+              <w:rPr>
+                <w:noProof/>
+                <w:webHidden/>
+              </w:rPr>
+              <w:instrText xml:space="preserve"> PAGEREF _Toc81058004 \h </w:instrText>
+            </w:r>
+            <w:r>
+              <w:rPr>
+                <w:noProof/>
+                <w:webHidden/>
+              </w:rPr>
+            </w:r>
+            <w:r>
+              <w:rPr>
+                <w:noProof/>
+                <w:webHidden/>
+              </w:rPr>
+              <w:fldChar w:fldCharType="separate"/>
+            </w:r>
+            <w:r>
+              <w:rPr>
+                <w:noProof/>
+                <w:webHidden/>
+              </w:rPr>
+              <w:t>5</w:t>
+            </w:r>
+            <w:r>
+              <w:rPr>
+                <w:noProof/>
+                <w:webHidden/>
+              </w:rPr>
+              <w:fldChar w:fldCharType="end"/>
+            </w:r>
+          </w:hyperlink>
+        </w:p>
+        <w:p>
+          <w:pPr>
+            <w:pStyle w:val="TOC2"/>
+            <w:tabs>
+              <w:tab w:val="right" w:leader="dot" w:pos="9350"/>
+            </w:tabs>
+            <w:rPr>
+              <w:rFonts w:eastAsiaTheme="minorEastAsia"/>
+              <w:noProof/>
+            </w:rPr>
+          </w:pPr>
+          <w:hyperlink w:anchor="_Toc81058005" w:history="1">
+            <w:r>
+              <w:rPr>
+                <w:rStyle w:val="Hyperlink"/>
+                <w:rFonts w:ascii="Times New Roman" w:hAnsi="Times New Roman" w:cs="Times New Roman"/>
+                <w:b/>
+                <w:noProof/>
+              </w:rPr>
               <w:t>2.1 INTRODUCTION</w:t>
             </w:r>
             <w:r>
               <w:rPr>
-                <w:rFonts w:ascii="Times New Roman" w:hAnsi="Times New Roman" w:cs="Times New Roman"/>
                 <w:noProof/>
                 <w:webHidden/>
               </w:rPr>
@@ -3924,7 +4038,6 @@
             </w:r>
             <w:r>
               <w:rPr>
-                <w:rFonts w:ascii="Times New Roman" w:hAnsi="Times New Roman" w:cs="Times New Roman"/>
                 <w:noProof/>
                 <w:webHidden/>
               </w:rPr>
@@ -3932,22 +4045,19 @@
             </w:r>
             <w:r>
               <w:rPr>
-                <w:rFonts w:ascii="Times New Roman" w:hAnsi="Times New Roman" w:cs="Times New Roman"/>
-                <w:noProof/>
-                <w:webHidden/>
-              </w:rPr>
-              <w:instrText xml:space="preserve"> PAGEREF _Toc81045795 \h </w:instrText>
-            </w:r>
-            <w:r>
-              <w:rPr>
-                <w:rFonts w:ascii="Times New Roman" w:hAnsi="Times New Roman" w:cs="Times New Roman"/>
-                <w:noProof/>
-                <w:webHidden/>
-              </w:rPr>
-            </w:r>
-            <w:r>
-              <w:rPr>
-                <w:rFonts w:ascii="Times New Roman" w:hAnsi="Times New Roman" w:cs="Times New Roman"/>
+                <w:noProof/>
+                <w:webHidden/>
+              </w:rPr>
+              <w:instrText xml:space="preserve"> PAGEREF _Toc81058005 \h </w:instrText>
+            </w:r>
+            <w:r>
+              <w:rPr>
+                <w:noProof/>
+                <w:webHidden/>
+              </w:rPr>
+            </w:r>
+            <w:r>
+              <w:rPr>
                 <w:noProof/>
                 <w:webHidden/>
               </w:rPr>
@@ -3955,15 +4065,13 @@
             </w:r>
             <w:r>
               <w:rPr>
-                <w:rFonts w:ascii="Times New Roman" w:hAnsi="Times New Roman" w:cs="Times New Roman"/>
-                <w:noProof/>
-                <w:webHidden/>
-              </w:rPr>
-              <w:t>4</w:t>
-            </w:r>
-            <w:r>
-              <w:rPr>
-                <w:rFonts w:ascii="Times New Roman" w:hAnsi="Times New Roman" w:cs="Times New Roman"/>
+                <w:noProof/>
+                <w:webHidden/>
+              </w:rPr>
+              <w:t>5</w:t>
+            </w:r>
+            <w:r>
+              <w:rPr>
                 <w:noProof/>
                 <w:webHidden/>
               </w:rPr>
@@ -3978,22 +4086,93 @@
               <w:tab w:val="right" w:leader="dot" w:pos="9350"/>
             </w:tabs>
             <w:rPr>
-              <w:rFonts w:ascii="Times New Roman" w:eastAsiaTheme="minorEastAsia" w:hAnsi="Times New Roman" w:cs="Times New Roman"/>
+              <w:rFonts w:eastAsiaTheme="minorEastAsia"/>
               <w:noProof/>
             </w:rPr>
           </w:pPr>
-          <w:hyperlink w:anchor="_Toc81045796" w:history="1">
+          <w:hyperlink w:anchor="_Toc81058006" w:history="1">
             <w:r>
               <w:rPr>
                 <w:rStyle w:val="Hyperlink"/>
                 <w:rFonts w:ascii="Times New Roman" w:hAnsi="Times New Roman" w:cs="Times New Roman"/>
+                <w:b/>
                 <w:noProof/>
               </w:rPr>
               <w:t>2.1.1 THE SCOPE OF REVIEW</w:t>
             </w:r>
             <w:r>
               <w:rPr>
+                <w:noProof/>
+                <w:webHidden/>
+              </w:rPr>
+              <w:tab/>
+            </w:r>
+            <w:r>
+              <w:rPr>
+                <w:noProof/>
+                <w:webHidden/>
+              </w:rPr>
+              <w:fldChar w:fldCharType="begin"/>
+            </w:r>
+            <w:r>
+              <w:rPr>
+                <w:noProof/>
+                <w:webHidden/>
+              </w:rPr>
+              <w:instrText xml:space="preserve"> PAGEREF _Toc81058006 \h </w:instrText>
+            </w:r>
+            <w:r>
+              <w:rPr>
+                <w:noProof/>
+                <w:webHidden/>
+              </w:rPr>
+            </w:r>
+            <w:r>
+              <w:rPr>
+                <w:noProof/>
+                <w:webHidden/>
+              </w:rPr>
+              <w:fldChar w:fldCharType="separate"/>
+            </w:r>
+            <w:r>
+              <w:rPr>
+                <w:noProof/>
+                <w:webHidden/>
+              </w:rPr>
+              <w:t>5</w:t>
+            </w:r>
+            <w:r>
+              <w:rPr>
+                <w:noProof/>
+                <w:webHidden/>
+              </w:rPr>
+              <w:fldChar w:fldCharType="end"/>
+            </w:r>
+          </w:hyperlink>
+        </w:p>
+        <w:p>
+          <w:pPr>
+            <w:pStyle w:val="TOC3"/>
+            <w:tabs>
+              <w:tab w:val="right" w:leader="dot" w:pos="9350"/>
+            </w:tabs>
+            <w:rPr>
+              <w:rFonts w:eastAsiaTheme="minorEastAsia"/>
+              <w:noProof/>
+            </w:rPr>
+          </w:pPr>
+          <w:hyperlink w:anchor="_Toc81058007" w:history="1">
+            <w:r>
+              <w:rPr>
+                <w:rStyle w:val="Hyperlink"/>
                 <w:rFonts w:ascii="Times New Roman" w:hAnsi="Times New Roman" w:cs="Times New Roman"/>
+                <w:b/>
+                <w:noProof/>
+              </w:rPr>
+              <w:t>2.1.3 CRITERIA USED</w:t>
+            </w:r>
+            <w:r>
+              <w:rPr>
                 <w:noProof/>
                 <w:webHidden/>
               </w:rPr>
@@ -4001,7 +4180,6 @@
             </w:r>
             <w:r>
               <w:rPr>
-                <w:rFonts w:ascii="Times New Roman" w:hAnsi="Times New Roman" w:cs="Times New Roman"/>
                 <w:noProof/>
                 <w:webHidden/>
               </w:rPr>
@@ -4009,22 +4187,19 @@
             </w:r>
             <w:r>
               <w:rPr>
-                <w:rFonts w:ascii="Times New Roman" w:hAnsi="Times New Roman" w:cs="Times New Roman"/>
-                <w:noProof/>
-                <w:webHidden/>
-              </w:rPr>
-              <w:instrText xml:space="preserve"> PAGEREF _Toc81045796 \h </w:instrText>
-            </w:r>
-            <w:r>
-              <w:rPr>
-                <w:rFonts w:ascii="Times New Roman" w:hAnsi="Times New Roman" w:cs="Times New Roman"/>
-                <w:noProof/>
-                <w:webHidden/>
-              </w:rPr>
-            </w:r>
-            <w:r>
-              <w:rPr>
-                <w:rFonts w:ascii="Times New Roman" w:hAnsi="Times New Roman" w:cs="Times New Roman"/>
+                <w:noProof/>
+                <w:webHidden/>
+              </w:rPr>
+              <w:instrText xml:space="preserve"> PAGEREF _Toc81058007 \h </w:instrText>
+            </w:r>
+            <w:r>
+              <w:rPr>
+                <w:noProof/>
+                <w:webHidden/>
+              </w:rPr>
+            </w:r>
+            <w:r>
+              <w:rPr>
                 <w:noProof/>
                 <w:webHidden/>
               </w:rPr>
@@ -4032,15 +4207,13 @@
             </w:r>
             <w:r>
               <w:rPr>
-                <w:rFonts w:ascii="Times New Roman" w:hAnsi="Times New Roman" w:cs="Times New Roman"/>
-                <w:noProof/>
-                <w:webHidden/>
-              </w:rPr>
-              <w:t>4</w:t>
-            </w:r>
-            <w:r>
-              <w:rPr>
-                <w:rFonts w:ascii="Times New Roman" w:hAnsi="Times New Roman" w:cs="Times New Roman"/>
+                <w:noProof/>
+                <w:webHidden/>
+              </w:rPr>
+              <w:t>5</w:t>
+            </w:r>
+            <w:r>
+              <w:rPr>
                 <w:noProof/>
                 <w:webHidden/>
               </w:rPr>
@@ -4111,7 +4284,7 @@
         </w:rPr>
       </w:pPr>
       <w:bookmarkStart w:id="16" w:name="_Toc81039342"/>
-      <w:bookmarkStart w:id="17" w:name="_Toc81045786"/>
+      <w:bookmarkStart w:id="17" w:name="_Toc81057993"/>
       <w:r>
         <w:rPr>
           <w:rFonts w:ascii="Times New Roman" w:hAnsi="Times New Roman" w:cs="Times New Roman"/>
@@ -4154,7 +4327,7 @@
         </w:rPr>
       </w:pPr>
       <w:bookmarkStart w:id="18" w:name="_Toc81039343"/>
-      <w:bookmarkStart w:id="19" w:name="_Toc81045787"/>
+      <w:bookmarkStart w:id="19" w:name="_Toc81057994"/>
       <w:r>
         <w:rPr>
           <w:rFonts w:ascii="Times New Roman" w:hAnsi="Times New Roman" w:cs="Times New Roman"/>
@@ -4222,7 +4395,7 @@
         </w:rPr>
       </w:pPr>
       <w:bookmarkStart w:id="20" w:name="_Toc81039344"/>
-      <w:bookmarkStart w:id="21" w:name="_Toc81045788"/>
+      <w:bookmarkStart w:id="21" w:name="_Toc81057995"/>
       <w:r>
         <w:rPr>
           <w:rFonts w:ascii="Times New Roman" w:hAnsi="Times New Roman" w:cs="Times New Roman"/>
@@ -4237,15 +4410,7 @@
     </w:p>
     <w:p>
       <w:pPr>
-        <w:rPr>
-          <w:rFonts w:ascii="Times New Roman" w:hAnsi="Times New Roman" w:cs="Times New Roman"/>
-        </w:rPr>
-      </w:pPr>
-    </w:p>
-    <w:p>
-      <w:pPr>
         <w:pStyle w:val="Heading2"/>
-        <w:spacing w:after="100"/>
         <w:rPr>
           <w:rFonts w:ascii="Times New Roman" w:hAnsi="Times New Roman" w:cs="Times New Roman"/>
           <w:b/>
@@ -4254,8 +4419,7 @@
           <w:szCs w:val="28"/>
         </w:rPr>
       </w:pPr>
-      <w:bookmarkStart w:id="22" w:name="_Toc81039345"/>
-      <w:bookmarkStart w:id="23" w:name="_Toc81045789"/>
+      <w:bookmarkStart w:id="22" w:name="_Toc81057996"/>
       <w:r>
         <w:rPr>
           <w:rFonts w:ascii="Times New Roman" w:hAnsi="Times New Roman" w:cs="Times New Roman"/>
@@ -4264,9 +4428,14 @@
           <w:sz w:val="28"/>
           <w:szCs w:val="28"/>
         </w:rPr>
-        <w:t>1.1</w:t>
-      </w:r>
-      <w:r>
+        <w:t>BACKGROUND INFORMATION</w:t>
+      </w:r>
+      <w:bookmarkEnd w:id="22"/>
+    </w:p>
+    <w:p>
+      <w:pPr>
+        <w:pStyle w:val="Heading2"/>
+        <w:spacing w:after="100"/>
         <w:rPr>
           <w:rFonts w:ascii="Times New Roman" w:hAnsi="Times New Roman" w:cs="Times New Roman"/>
           <w:b/>
@@ -4274,8 +4443,9 @@
           <w:sz w:val="28"/>
           <w:szCs w:val="28"/>
         </w:rPr>
-        <w:t xml:space="preserve"> </w:t>
-      </w:r>
+      </w:pPr>
+      <w:bookmarkStart w:id="23" w:name="_Toc81039345"/>
+      <w:bookmarkStart w:id="24" w:name="_Toc81057997"/>
       <w:r>
         <w:rPr>
           <w:rFonts w:ascii="Times New Roman" w:hAnsi="Times New Roman" w:cs="Times New Roman"/>
@@ -4284,408 +4454,9 @@
           <w:sz w:val="28"/>
           <w:szCs w:val="28"/>
         </w:rPr>
-        <w:t>INTRODUCTION</w:t>
-      </w:r>
-      <w:bookmarkEnd w:id="22"/>
-      <w:bookmarkEnd w:id="23"/>
-    </w:p>
-    <w:p>
-      <w:pPr>
-        <w:spacing w:after="100" w:line="360" w:lineRule="auto"/>
-        <w:rPr>
-          <w:rFonts w:ascii="Times New Roman" w:hAnsi="Times New Roman" w:cs="Times New Roman"/>
-          <w:sz w:val="24"/>
-          <w:szCs w:val="24"/>
-        </w:rPr>
-      </w:pPr>
-      <w:r>
-        <w:rPr>
-          <w:rFonts w:ascii="Times New Roman" w:hAnsi="Times New Roman" w:cs="Times New Roman"/>
-          <w:sz w:val="24"/>
-          <w:szCs w:val="24"/>
-        </w:rPr>
-        <w:t>In any</w:t>
-      </w:r>
-      <w:r>
-        <w:rPr>
-          <w:rFonts w:ascii="Times New Roman" w:hAnsi="Times New Roman" w:cs="Times New Roman"/>
-          <w:sz w:val="24"/>
-          <w:szCs w:val="24"/>
-        </w:rPr>
-        <w:t xml:space="preserve"> institution of higher learning, technology plays a major role in aiding a smooth and efficient learning as well as operations of the institution, Maseno University being of no exception. </w:t>
-      </w:r>
-      <w:r>
-        <w:rPr>
-          <w:rFonts w:ascii="Times New Roman" w:hAnsi="Times New Roman" w:cs="Times New Roman"/>
-          <w:sz w:val="24"/>
-          <w:szCs w:val="24"/>
-        </w:rPr>
-        <w:t xml:space="preserve">One of the main goal is ensuring that the sharing and access of information is easy </w:t>
-      </w:r>
-      <w:r>
-        <w:rPr>
-          <w:rFonts w:ascii="Times New Roman" w:hAnsi="Times New Roman" w:cs="Times New Roman"/>
-          <w:sz w:val="24"/>
-          <w:szCs w:val="24"/>
-        </w:rPr>
-        <w:t xml:space="preserve">not only to the staff but also the students. </w:t>
-      </w:r>
-      <w:r>
-        <w:rPr>
-          <w:rFonts w:ascii="Times New Roman" w:hAnsi="Times New Roman" w:cs="Times New Roman"/>
-          <w:sz w:val="24"/>
-          <w:szCs w:val="24"/>
-        </w:rPr>
-        <w:t xml:space="preserve">Therefore, </w:t>
-      </w:r>
-      <w:r>
-        <w:rPr>
-          <w:rFonts w:ascii="Times New Roman" w:hAnsi="Times New Roman" w:cs="Times New Roman"/>
-          <w:sz w:val="24"/>
-          <w:szCs w:val="24"/>
-        </w:rPr>
-        <w:t xml:space="preserve">being in the twenty first century, it would be extremely of importance for higher institutions to adapt to the ever-changing technological trends. </w:t>
-      </w:r>
-    </w:p>
-    <w:p>
-      <w:pPr>
-        <w:spacing w:after="100" w:line="360" w:lineRule="auto"/>
-        <w:rPr>
-          <w:rFonts w:ascii="Times New Roman" w:hAnsi="Times New Roman" w:cs="Times New Roman"/>
-          <w:sz w:val="24"/>
-          <w:szCs w:val="24"/>
-        </w:rPr>
-      </w:pPr>
-      <w:r>
-        <w:rPr>
-          <w:rFonts w:ascii="Times New Roman" w:hAnsi="Times New Roman" w:cs="Times New Roman"/>
-          <w:sz w:val="24"/>
-          <w:szCs w:val="24"/>
-        </w:rPr>
-        <w:t xml:space="preserve">As one of the celebrated universities in Kenya, Maseno University has a ratio of 500: 1 students to </w:t>
-      </w:r>
-      <w:r>
-        <w:rPr>
-          <w:rFonts w:ascii="Times New Roman" w:hAnsi="Times New Roman" w:cs="Times New Roman"/>
-          <w:sz w:val="24"/>
-          <w:szCs w:val="24"/>
-        </w:rPr>
-        <w:t xml:space="preserve">subordinate </w:t>
-      </w:r>
-      <w:r>
-        <w:rPr>
-          <w:rFonts w:ascii="Times New Roman" w:hAnsi="Times New Roman" w:cs="Times New Roman"/>
-          <w:sz w:val="24"/>
-          <w:szCs w:val="24"/>
-        </w:rPr>
-        <w:t>staff</w:t>
-      </w:r>
-      <w:r>
-        <w:rPr>
-          <w:rFonts w:ascii="Times New Roman" w:hAnsi="Times New Roman" w:cs="Times New Roman"/>
-          <w:sz w:val="24"/>
-          <w:szCs w:val="24"/>
-        </w:rPr>
-        <w:t xml:space="preserve">. </w:t>
-      </w:r>
-      <w:r>
-        <w:rPr>
-          <w:rFonts w:ascii="Times New Roman" w:hAnsi="Times New Roman" w:cs="Times New Roman"/>
-          <w:sz w:val="24"/>
-          <w:szCs w:val="24"/>
-        </w:rPr>
-        <w:t>As it is evident, there exists a gap when it comes to student’s interaction</w:t>
-      </w:r>
-      <w:r>
-        <w:rPr>
-          <w:rFonts w:ascii="Times New Roman" w:hAnsi="Times New Roman" w:cs="Times New Roman"/>
-          <w:sz w:val="24"/>
-          <w:szCs w:val="24"/>
-        </w:rPr>
-        <w:t xml:space="preserve"> with the individual staff, filing</w:t>
-      </w:r>
-      <w:r>
-        <w:rPr>
-          <w:rFonts w:ascii="Times New Roman" w:hAnsi="Times New Roman" w:cs="Times New Roman"/>
-          <w:sz w:val="24"/>
-          <w:szCs w:val="24"/>
-        </w:rPr>
-        <w:t xml:space="preserve"> complains about some discrepancies in the bursary application process as well </w:t>
-      </w:r>
-      <w:r>
-        <w:rPr>
-          <w:rFonts w:ascii="Times New Roman" w:hAnsi="Times New Roman" w:cs="Times New Roman"/>
-          <w:sz w:val="24"/>
-          <w:szCs w:val="24"/>
-        </w:rPr>
-        <w:t xml:space="preserve">as unfair treatment by some of the </w:t>
-      </w:r>
-      <w:r>
-        <w:rPr>
-          <w:rFonts w:ascii="Times New Roman" w:hAnsi="Times New Roman" w:cs="Times New Roman"/>
-          <w:sz w:val="24"/>
-          <w:szCs w:val="24"/>
-        </w:rPr>
-        <w:t>staff</w:t>
-      </w:r>
-      <w:r>
-        <w:rPr>
-          <w:rFonts w:ascii="Times New Roman" w:hAnsi="Times New Roman" w:cs="Times New Roman"/>
-          <w:sz w:val="24"/>
-          <w:szCs w:val="24"/>
-        </w:rPr>
-        <w:t xml:space="preserve">. </w:t>
-      </w:r>
-      <w:r>
-        <w:rPr>
-          <w:rFonts w:ascii="Times New Roman" w:hAnsi="Times New Roman" w:cs="Times New Roman"/>
-          <w:sz w:val="24"/>
-          <w:szCs w:val="24"/>
-        </w:rPr>
-        <w:t xml:space="preserve">It’s for that reason, a system is needed to fill in the gap identified above. </w:t>
-      </w:r>
-      <w:r>
-        <w:rPr>
-          <w:rFonts w:ascii="Times New Roman" w:hAnsi="Times New Roman" w:cs="Times New Roman"/>
-          <w:sz w:val="24"/>
-          <w:szCs w:val="24"/>
-        </w:rPr>
-        <w:t xml:space="preserve">The system will provide a platform where students would skip all the middle-men involved in the bursary application process as well as all the ill-treatment which may be experienced during the same. </w:t>
-      </w:r>
-      <w:r>
-        <w:rPr>
-          <w:rFonts w:ascii="Times New Roman" w:hAnsi="Times New Roman" w:cs="Times New Roman"/>
-          <w:sz w:val="24"/>
-          <w:szCs w:val="24"/>
-        </w:rPr>
-        <w:t xml:space="preserve">This will provide a free and fair application process which would ease the </w:t>
-      </w:r>
-      <w:r>
-        <w:rPr>
-          <w:rFonts w:ascii="Times New Roman" w:hAnsi="Times New Roman" w:cs="Times New Roman"/>
-          <w:sz w:val="24"/>
-          <w:szCs w:val="24"/>
-        </w:rPr>
-        <w:t>all-day</w:t>
-      </w:r>
-      <w:r>
-        <w:rPr>
-          <w:rFonts w:ascii="Times New Roman" w:hAnsi="Times New Roman" w:cs="Times New Roman"/>
-          <w:sz w:val="24"/>
-          <w:szCs w:val="24"/>
-        </w:rPr>
-        <w:t xml:space="preserve"> commotion </w:t>
-      </w:r>
-      <w:r>
-        <w:rPr>
-          <w:rFonts w:ascii="Times New Roman" w:hAnsi="Times New Roman" w:cs="Times New Roman"/>
-          <w:sz w:val="24"/>
-          <w:szCs w:val="24"/>
-        </w:rPr>
-        <w:t>experienced whenever a bursary</w:t>
-      </w:r>
-      <w:r>
-        <w:rPr>
-          <w:rFonts w:ascii="Times New Roman" w:hAnsi="Times New Roman" w:cs="Times New Roman"/>
-          <w:sz w:val="24"/>
-          <w:szCs w:val="24"/>
-        </w:rPr>
-        <w:t xml:space="preserve"> application is opened. </w:t>
-      </w:r>
-    </w:p>
-    <w:p>
-      <w:pPr>
-        <w:spacing w:line="360" w:lineRule="auto"/>
-        <w:rPr>
-          <w:rFonts w:ascii="Times New Roman" w:hAnsi="Times New Roman" w:cs="Times New Roman"/>
-          <w:sz w:val="24"/>
-          <w:szCs w:val="24"/>
-        </w:rPr>
-      </w:pPr>
-      <w:r>
-        <w:rPr>
-          <w:rFonts w:ascii="Times New Roman" w:hAnsi="Times New Roman" w:cs="Times New Roman"/>
-          <w:sz w:val="24"/>
-          <w:szCs w:val="24"/>
-        </w:rPr>
-        <w:t>Students in this university expe</w:t>
-      </w:r>
-      <w:r>
-        <w:rPr>
-          <w:rFonts w:ascii="Times New Roman" w:hAnsi="Times New Roman" w:cs="Times New Roman"/>
-          <w:sz w:val="24"/>
-          <w:szCs w:val="24"/>
-        </w:rPr>
-        <w:t xml:space="preserve">rience challenges of having to find the staff to stamp or collect their forms and at times it’s to no avail. </w:t>
-      </w:r>
-      <w:r>
-        <w:rPr>
-          <w:rFonts w:ascii="Times New Roman" w:hAnsi="Times New Roman" w:cs="Times New Roman"/>
-          <w:sz w:val="24"/>
-          <w:szCs w:val="24"/>
-        </w:rPr>
-        <w:t xml:space="preserve">Therefore, this system offers to ease all the manual processes </w:t>
-      </w:r>
-      <w:r>
-        <w:rPr>
-          <w:rFonts w:ascii="Times New Roman" w:hAnsi="Times New Roman" w:cs="Times New Roman"/>
-          <w:sz w:val="24"/>
-          <w:szCs w:val="24"/>
-        </w:rPr>
-        <w:t xml:space="preserve">by </w:t>
-      </w:r>
-      <w:r>
-        <w:rPr>
-          <w:rFonts w:ascii="Times New Roman" w:hAnsi="Times New Roman" w:cs="Times New Roman"/>
-          <w:sz w:val="24"/>
-          <w:szCs w:val="24"/>
-        </w:rPr>
-        <w:t>not only automating them but also easing the whole process</w:t>
-      </w:r>
-      <w:r>
-        <w:rPr>
-          <w:rFonts w:ascii="Times New Roman" w:hAnsi="Times New Roman" w:cs="Times New Roman"/>
-          <w:sz w:val="24"/>
-          <w:szCs w:val="24"/>
-        </w:rPr>
-        <w:t xml:space="preserve"> from application to vetting of the applicants</w:t>
-      </w:r>
-      <w:r>
-        <w:rPr>
-          <w:rFonts w:ascii="Times New Roman" w:hAnsi="Times New Roman" w:cs="Times New Roman"/>
-          <w:sz w:val="24"/>
-          <w:szCs w:val="24"/>
-        </w:rPr>
-        <w:t xml:space="preserve">. </w:t>
-      </w:r>
-      <w:r>
-        <w:rPr>
-          <w:rFonts w:ascii="Times New Roman" w:hAnsi="Times New Roman" w:cs="Times New Roman"/>
-          <w:sz w:val="24"/>
-          <w:szCs w:val="24"/>
-        </w:rPr>
-        <w:t xml:space="preserve">The </w:t>
-      </w:r>
-      <w:r>
-        <w:rPr>
-          <w:rFonts w:ascii="Times New Roman" w:hAnsi="Times New Roman" w:cs="Times New Roman"/>
-          <w:sz w:val="24"/>
-          <w:szCs w:val="24"/>
-        </w:rPr>
-        <w:t xml:space="preserve">system </w:t>
-      </w:r>
-      <w:r>
-        <w:rPr>
-          <w:rFonts w:ascii="Times New Roman" w:hAnsi="Times New Roman" w:cs="Times New Roman"/>
-          <w:sz w:val="24"/>
-          <w:szCs w:val="24"/>
-        </w:rPr>
-        <w:t xml:space="preserve">would also provide a platform where all the rejected applicants </w:t>
-      </w:r>
-      <w:r>
-        <w:rPr>
-          <w:rFonts w:ascii="Times New Roman" w:hAnsi="Times New Roman" w:cs="Times New Roman"/>
-          <w:sz w:val="24"/>
-          <w:szCs w:val="24"/>
-        </w:rPr>
-        <w:t>would get notified as to why their applications were rejected.</w:t>
-      </w:r>
-      <w:r>
-        <w:rPr>
-          <w:rFonts w:ascii="Times New Roman" w:hAnsi="Times New Roman" w:cs="Times New Roman"/>
-          <w:sz w:val="24"/>
-          <w:szCs w:val="24"/>
-        </w:rPr>
-        <w:t xml:space="preserve"> </w:t>
-      </w:r>
-      <w:r>
-        <w:rPr>
-          <w:rFonts w:ascii="Times New Roman" w:hAnsi="Times New Roman" w:cs="Times New Roman"/>
-          <w:sz w:val="24"/>
-          <w:szCs w:val="24"/>
-        </w:rPr>
-        <w:t xml:space="preserve">This would play a big role to the students since they may correct their mistakes if at all they are granted a second chance to apply. </w:t>
-      </w:r>
-    </w:p>
-    <w:p>
-      <w:pPr>
-        <w:spacing w:line="360" w:lineRule="auto"/>
-        <w:rPr>
-          <w:rFonts w:ascii="Times New Roman" w:hAnsi="Times New Roman" w:cs="Times New Roman"/>
-          <w:sz w:val="24"/>
-          <w:szCs w:val="24"/>
-        </w:rPr>
-      </w:pPr>
-      <w:r>
-        <w:rPr>
-          <w:rFonts w:ascii="Times New Roman" w:hAnsi="Times New Roman" w:cs="Times New Roman"/>
-          <w:sz w:val="24"/>
-          <w:szCs w:val="24"/>
-        </w:rPr>
-        <w:t>Having such a platform would provide students with easy time and minimize the chances of causing commotion in an</w:t>
-      </w:r>
-      <w:r>
-        <w:rPr>
-          <w:rFonts w:ascii="Times New Roman" w:hAnsi="Times New Roman" w:cs="Times New Roman"/>
-          <w:sz w:val="24"/>
-          <w:szCs w:val="24"/>
-        </w:rPr>
-        <w:t>y</w:t>
-      </w:r>
-      <w:r>
-        <w:rPr>
-          <w:rFonts w:ascii="Times New Roman" w:hAnsi="Times New Roman" w:cs="Times New Roman"/>
-          <w:sz w:val="24"/>
-          <w:szCs w:val="24"/>
-        </w:rPr>
-        <w:t xml:space="preserve"> office trying to submit their forms before </w:t>
-      </w:r>
-      <w:r>
-        <w:rPr>
-          <w:rFonts w:ascii="Times New Roman" w:hAnsi="Times New Roman" w:cs="Times New Roman"/>
-          <w:sz w:val="24"/>
-          <w:szCs w:val="24"/>
-        </w:rPr>
-        <w:t xml:space="preserve">the deadline. </w:t>
-      </w:r>
-      <w:r>
-        <w:rPr>
-          <w:rFonts w:ascii="Times New Roman" w:hAnsi="Times New Roman" w:cs="Times New Roman"/>
-          <w:sz w:val="24"/>
-          <w:szCs w:val="24"/>
-        </w:rPr>
-        <w:t xml:space="preserve">To have such a platform implemented, it would be less paper work for both the students and the staff </w:t>
-      </w:r>
-      <w:r>
-        <w:rPr>
-          <w:rFonts w:ascii="Times New Roman" w:hAnsi="Times New Roman" w:cs="Times New Roman"/>
-          <w:sz w:val="24"/>
-          <w:szCs w:val="24"/>
-        </w:rPr>
-        <w:t>and ease of operation</w:t>
-      </w:r>
-      <w:r>
-        <w:rPr>
-          <w:rFonts w:ascii="Times New Roman" w:hAnsi="Times New Roman" w:cs="Times New Roman"/>
-          <w:sz w:val="24"/>
-          <w:szCs w:val="24"/>
-        </w:rPr>
-        <w:t xml:space="preserve">s. </w:t>
-      </w:r>
-    </w:p>
-    <w:p>
-      <w:pPr>
-        <w:rPr>
-          <w:rFonts w:ascii="Times New Roman" w:hAnsi="Times New Roman" w:cs="Times New Roman"/>
-          <w:sz w:val="24"/>
-          <w:szCs w:val="24"/>
-        </w:rPr>
-      </w:pPr>
-    </w:p>
-    <w:p>
-      <w:pPr>
-        <w:pStyle w:val="Heading2"/>
-        <w:spacing w:after="100"/>
+        <w:t>1.1</w:t>
+      </w:r>
+      <w:r>
         <w:rPr>
           <w:rFonts w:ascii="Times New Roman" w:hAnsi="Times New Roman" w:cs="Times New Roman"/>
           <w:b/>
@@ -4693,9 +4464,8 @@
           <w:sz w:val="28"/>
           <w:szCs w:val="28"/>
         </w:rPr>
-      </w:pPr>
-      <w:bookmarkStart w:id="24" w:name="_Toc81039346"/>
-      <w:bookmarkStart w:id="25" w:name="_Toc81045790"/>
+        <w:t xml:space="preserve"> </w:t>
+      </w:r>
       <w:r>
         <w:rPr>
           <w:rFonts w:ascii="Times New Roman" w:hAnsi="Times New Roman" w:cs="Times New Roman"/>
@@ -4704,11 +4474,10 @@
           <w:sz w:val="28"/>
           <w:szCs w:val="28"/>
         </w:rPr>
-        <w:lastRenderedPageBreak/>
-        <w:t>1.2 PROBLEM STATEMENT</w:t>
-      </w:r>
+        <w:t>INTRODUCTION</w:t>
+      </w:r>
+      <w:bookmarkEnd w:id="23"/>
       <w:bookmarkEnd w:id="24"/>
-      <w:bookmarkEnd w:id="25"/>
     </w:p>
     <w:p>
       <w:pPr>
@@ -4725,39 +4494,81 @@
           <w:sz w:val="24"/>
           <w:szCs w:val="24"/>
         </w:rPr>
-        <w:t xml:space="preserve">Students </w:t>
-      </w:r>
-      <w:r>
-        <w:rPr>
-          <w:rFonts w:ascii="Times New Roman" w:hAnsi="Times New Roman" w:cs="Times New Roman"/>
-          <w:sz w:val="24"/>
-          <w:szCs w:val="24"/>
-        </w:rPr>
-        <w:t>in</w:t>
-      </w:r>
-      <w:r>
-        <w:rPr>
-          <w:rFonts w:ascii="Times New Roman" w:hAnsi="Times New Roman" w:cs="Times New Roman"/>
-          <w:sz w:val="24"/>
-          <w:szCs w:val="24"/>
-        </w:rPr>
-        <w:t xml:space="preserve"> Maseno University depend on the</w:t>
-      </w:r>
-      <w:r>
-        <w:rPr>
-          <w:rFonts w:ascii="Times New Roman" w:hAnsi="Times New Roman" w:cs="Times New Roman"/>
-          <w:sz w:val="24"/>
-          <w:szCs w:val="24"/>
-        </w:rPr>
-        <w:t xml:space="preserve"> integrity of their leaders to ac</w:t>
-      </w:r>
-      <w:r>
-        <w:rPr>
-          <w:rFonts w:ascii="Times New Roman" w:hAnsi="Times New Roman" w:cs="Times New Roman"/>
-          <w:sz w:val="24"/>
-          <w:szCs w:val="24"/>
-        </w:rPr>
-        <w:t>cept their bursary applications, go through a fair vetting operation and allocate the bursary to the selected few</w:t>
+        <w:t>In any</w:t>
+      </w:r>
+      <w:r>
+        <w:rPr>
+          <w:rFonts w:ascii="Times New Roman" w:hAnsi="Times New Roman" w:cs="Times New Roman"/>
+          <w:sz w:val="24"/>
+          <w:szCs w:val="24"/>
+        </w:rPr>
+        <w:t xml:space="preserve"> institution of higher learning, technology plays a major role in aiding a smooth and efficient learning as well as operations of the institution, Maseno University being of no exception. </w:t>
+      </w:r>
+      <w:r>
+        <w:rPr>
+          <w:rFonts w:ascii="Times New Roman" w:hAnsi="Times New Roman" w:cs="Times New Roman"/>
+          <w:sz w:val="24"/>
+          <w:szCs w:val="24"/>
+        </w:rPr>
+        <w:t xml:space="preserve">One of the main goal is ensuring that the sharing and access of information is easy </w:t>
+      </w:r>
+      <w:r>
+        <w:rPr>
+          <w:rFonts w:ascii="Times New Roman" w:hAnsi="Times New Roman" w:cs="Times New Roman"/>
+          <w:sz w:val="24"/>
+          <w:szCs w:val="24"/>
+        </w:rPr>
+        <w:t xml:space="preserve">not only to the staff but also the students. </w:t>
+      </w:r>
+      <w:r>
+        <w:rPr>
+          <w:rFonts w:ascii="Times New Roman" w:hAnsi="Times New Roman" w:cs="Times New Roman"/>
+          <w:sz w:val="24"/>
+          <w:szCs w:val="24"/>
+        </w:rPr>
+        <w:t xml:space="preserve">Therefore, </w:t>
+      </w:r>
+      <w:r>
+        <w:rPr>
+          <w:rFonts w:ascii="Times New Roman" w:hAnsi="Times New Roman" w:cs="Times New Roman"/>
+          <w:sz w:val="24"/>
+          <w:szCs w:val="24"/>
+        </w:rPr>
+        <w:t xml:space="preserve">being in the twenty first century, it would be extremely of importance for higher institutions to adapt to the ever-changing technological trends. </w:t>
+      </w:r>
+    </w:p>
+    <w:p>
+      <w:pPr>
+        <w:spacing w:after="100" w:line="360" w:lineRule="auto"/>
+        <w:rPr>
+          <w:rFonts w:ascii="Times New Roman" w:hAnsi="Times New Roman" w:cs="Times New Roman"/>
+          <w:sz w:val="24"/>
+          <w:szCs w:val="24"/>
+        </w:rPr>
+      </w:pPr>
+      <w:r>
+        <w:rPr>
+          <w:rFonts w:ascii="Times New Roman" w:hAnsi="Times New Roman" w:cs="Times New Roman"/>
+          <w:sz w:val="24"/>
+          <w:szCs w:val="24"/>
+        </w:rPr>
+        <w:t xml:space="preserve">As one of the celebrated universities in Kenya, Maseno University has a ratio of 500: 1 students to </w:t>
+      </w:r>
+      <w:r>
+        <w:rPr>
+          <w:rFonts w:ascii="Times New Roman" w:hAnsi="Times New Roman" w:cs="Times New Roman"/>
+          <w:sz w:val="24"/>
+          <w:szCs w:val="24"/>
+        </w:rPr>
+        <w:t xml:space="preserve">subordinate </w:t>
+      </w:r>
+      <w:r>
+        <w:rPr>
+          <w:rFonts w:ascii="Times New Roman" w:hAnsi="Times New Roman" w:cs="Times New Roman"/>
+          <w:sz w:val="24"/>
+          <w:szCs w:val="24"/>
+        </w:rPr>
+        <w:t>staff</w:t>
       </w:r>
       <w:r>
         <w:rPr>
@@ -4773,55 +4584,39 @@
           <w:sz w:val="24"/>
           <w:szCs w:val="24"/>
         </w:rPr>
-        <w:t>T</w:t>
-      </w:r>
-      <w:r>
-        <w:rPr>
-          <w:rFonts w:ascii="Times New Roman" w:hAnsi="Times New Roman" w:cs="Times New Roman"/>
-          <w:sz w:val="24"/>
-          <w:szCs w:val="24"/>
-        </w:rPr>
-        <w:t xml:space="preserve">he application is conducted so manually that the forms for application are usually uploaded on the university website from where they download and fill them. After all that process, the same students are expected to walk to all offices stated to </w:t>
-      </w:r>
-      <w:r>
-        <w:rPr>
-          <w:rFonts w:ascii="Times New Roman" w:hAnsi="Times New Roman" w:cs="Times New Roman"/>
-          <w:sz w:val="24"/>
-          <w:szCs w:val="24"/>
-        </w:rPr>
-        <w:t>at least</w:t>
-      </w:r>
-      <w:r>
-        <w:rPr>
-          <w:rFonts w:ascii="Times New Roman" w:hAnsi="Times New Roman" w:cs="Times New Roman"/>
-          <w:sz w:val="24"/>
-          <w:szCs w:val="24"/>
-        </w:rPr>
-        <w:t xml:space="preserve"> get a stamp of approval that the information filled in</w:t>
-      </w:r>
-      <w:r>
-        <w:rPr>
-          <w:rFonts w:ascii="Times New Roman" w:hAnsi="Times New Roman" w:cs="Times New Roman"/>
-          <w:sz w:val="24"/>
-          <w:szCs w:val="24"/>
-        </w:rPr>
-        <w:t xml:space="preserve"> the forms</w:t>
-      </w:r>
-      <w:r>
-        <w:rPr>
-          <w:rFonts w:ascii="Times New Roman" w:hAnsi="Times New Roman" w:cs="Times New Roman"/>
-          <w:sz w:val="24"/>
-          <w:szCs w:val="24"/>
-        </w:rPr>
-        <w:t xml:space="preserve"> is true and to the best of </w:t>
-      </w:r>
-      <w:r>
-        <w:rPr>
-          <w:rFonts w:ascii="Times New Roman" w:hAnsi="Times New Roman" w:cs="Times New Roman"/>
-          <w:sz w:val="24"/>
-          <w:szCs w:val="24"/>
-        </w:rPr>
-        <w:t>knowledge of the staff</w:t>
+        <w:t>As it is evident, there exists a gap when it comes to student’s interaction</w:t>
+      </w:r>
+      <w:r>
+        <w:rPr>
+          <w:rFonts w:ascii="Times New Roman" w:hAnsi="Times New Roman" w:cs="Times New Roman"/>
+          <w:sz w:val="24"/>
+          <w:szCs w:val="24"/>
+        </w:rPr>
+        <w:t xml:space="preserve"> with the individual staff, filing</w:t>
+      </w:r>
+      <w:r>
+        <w:rPr>
+          <w:rFonts w:ascii="Times New Roman" w:hAnsi="Times New Roman" w:cs="Times New Roman"/>
+          <w:sz w:val="24"/>
+          <w:szCs w:val="24"/>
+        </w:rPr>
+        <w:t xml:space="preserve"> complains about some discrepancies in the bursary application process as well </w:t>
+      </w:r>
+      <w:r>
+        <w:rPr>
+          <w:rFonts w:ascii="Times New Roman" w:hAnsi="Times New Roman" w:cs="Times New Roman"/>
+          <w:sz w:val="24"/>
+          <w:szCs w:val="24"/>
+        </w:rPr>
+        <w:t xml:space="preserve">as unfair treatment by some of the </w:t>
+      </w:r>
+      <w:r>
+        <w:rPr>
+          <w:rFonts w:ascii="Times New Roman" w:hAnsi="Times New Roman" w:cs="Times New Roman"/>
+          <w:sz w:val="24"/>
+          <w:szCs w:val="24"/>
+        </w:rPr>
+        <w:t>staff</w:t>
       </w:r>
       <w:r>
         <w:rPr>
@@ -4837,172 +4632,239 @@
           <w:sz w:val="24"/>
           <w:szCs w:val="24"/>
         </w:rPr>
-        <w:t>The commotion cause</w:t>
-      </w:r>
-      <w:r>
-        <w:rPr>
-          <w:rFonts w:ascii="Times New Roman" w:hAnsi="Times New Roman" w:cs="Times New Roman"/>
-          <w:sz w:val="24"/>
-          <w:szCs w:val="24"/>
-        </w:rPr>
-        <w:t xml:space="preserve">d in all offices at some point, </w:t>
-      </w:r>
-      <w:r>
-        <w:rPr>
-          <w:rFonts w:ascii="Times New Roman" w:hAnsi="Times New Roman" w:cs="Times New Roman"/>
-          <w:sz w:val="24"/>
-          <w:szCs w:val="24"/>
-        </w:rPr>
-        <w:t xml:space="preserve">bring the normal operations to stand still to deal with the </w:t>
-      </w:r>
-      <w:r>
-        <w:rPr>
-          <w:rFonts w:ascii="Times New Roman" w:hAnsi="Times New Roman" w:cs="Times New Roman"/>
-          <w:sz w:val="24"/>
-          <w:szCs w:val="24"/>
-        </w:rPr>
-        <w:t>huge</w:t>
-      </w:r>
-      <w:r>
-        <w:rPr>
-          <w:rFonts w:ascii="Times New Roman" w:hAnsi="Times New Roman" w:cs="Times New Roman"/>
-          <w:sz w:val="24"/>
-          <w:szCs w:val="24"/>
-        </w:rPr>
-        <w:t xml:space="preserve"> number of students. </w:t>
-      </w:r>
-      <w:r>
-        <w:rPr>
-          <w:rFonts w:ascii="Times New Roman" w:hAnsi="Times New Roman" w:cs="Times New Roman"/>
-          <w:sz w:val="24"/>
-          <w:szCs w:val="24"/>
-        </w:rPr>
-        <w:t xml:space="preserve">In the process, the obvious is likely to happen, </w:t>
-      </w:r>
-      <w:r>
-        <w:rPr>
-          <w:rFonts w:ascii="Times New Roman" w:hAnsi="Times New Roman" w:cs="Times New Roman"/>
-          <w:sz w:val="24"/>
-          <w:szCs w:val="24"/>
-        </w:rPr>
-        <w:t>form mishandling</w:t>
-      </w:r>
-      <w:r>
-        <w:rPr>
-          <w:rFonts w:ascii="Times New Roman" w:hAnsi="Times New Roman" w:cs="Times New Roman"/>
-          <w:sz w:val="24"/>
-          <w:szCs w:val="24"/>
-        </w:rPr>
-        <w:t xml:space="preserve">, </w:t>
-      </w:r>
-      <w:r>
-        <w:rPr>
-          <w:rFonts w:ascii="Times New Roman" w:hAnsi="Times New Roman" w:cs="Times New Roman"/>
-          <w:sz w:val="24"/>
-          <w:szCs w:val="24"/>
-        </w:rPr>
-        <w:t>slow service rendering</w:t>
-      </w:r>
-      <w:r>
-        <w:rPr>
-          <w:rFonts w:ascii="Times New Roman" w:hAnsi="Times New Roman" w:cs="Times New Roman"/>
-          <w:sz w:val="24"/>
-          <w:szCs w:val="24"/>
-        </w:rPr>
-        <w:t xml:space="preserve"> to students, overwhelming the staff with the huge number of forms</w:t>
-      </w:r>
-      <w:r>
-        <w:rPr>
-          <w:rFonts w:ascii="Times New Roman" w:hAnsi="Times New Roman" w:cs="Times New Roman"/>
-          <w:sz w:val="24"/>
-          <w:szCs w:val="24"/>
-        </w:rPr>
-        <w:t xml:space="preserve"> and even likelihood of corruption based on how well </w:t>
-      </w:r>
-      <w:r>
-        <w:rPr>
-          <w:rFonts w:ascii="Times New Roman" w:hAnsi="Times New Roman" w:cs="Times New Roman"/>
-          <w:sz w:val="24"/>
-          <w:szCs w:val="24"/>
-        </w:rPr>
-        <w:t xml:space="preserve">one </w:t>
-      </w:r>
-      <w:r>
-        <w:rPr>
-          <w:rFonts w:ascii="Times New Roman" w:hAnsi="Times New Roman" w:cs="Times New Roman"/>
-          <w:sz w:val="24"/>
-          <w:szCs w:val="24"/>
-        </w:rPr>
-        <w:t>know</w:t>
-      </w:r>
-      <w:r>
-        <w:rPr>
-          <w:rFonts w:ascii="Times New Roman" w:hAnsi="Times New Roman" w:cs="Times New Roman"/>
-          <w:sz w:val="24"/>
-          <w:szCs w:val="24"/>
-        </w:rPr>
-        <w:t>s</w:t>
-      </w:r>
-      <w:r>
-        <w:rPr>
-          <w:rFonts w:ascii="Times New Roman" w:hAnsi="Times New Roman" w:cs="Times New Roman"/>
-          <w:sz w:val="24"/>
-          <w:szCs w:val="24"/>
-        </w:rPr>
-        <w:t xml:space="preserve"> the staff. </w:t>
-      </w:r>
-      <w:r>
-        <w:rPr>
-          <w:rFonts w:ascii="Times New Roman" w:hAnsi="Times New Roman" w:cs="Times New Roman"/>
-          <w:sz w:val="24"/>
-          <w:szCs w:val="24"/>
-        </w:rPr>
-        <w:t xml:space="preserve">Finding the people responsible may be a hustle considering they may be busy at the moment you want them to serve you, </w:t>
-      </w:r>
-      <w:r>
-        <w:rPr>
-          <w:rFonts w:ascii="Times New Roman" w:hAnsi="Times New Roman" w:cs="Times New Roman"/>
-          <w:sz w:val="24"/>
-          <w:szCs w:val="24"/>
-        </w:rPr>
-        <w:t>it’s</w:t>
-      </w:r>
-      <w:r>
-        <w:rPr>
-          <w:rFonts w:ascii="Times New Roman" w:hAnsi="Times New Roman" w:cs="Times New Roman"/>
-          <w:sz w:val="24"/>
-          <w:szCs w:val="24"/>
-        </w:rPr>
-        <w:t xml:space="preserve"> not a guarantee that they may be present every day, and just like any other student, you have lectures waiting for you at the same time you are awaiting service from the staff. </w:t>
-      </w:r>
-      <w:r>
-        <w:rPr>
-          <w:rFonts w:ascii="Times New Roman" w:hAnsi="Times New Roman" w:cs="Times New Roman"/>
-          <w:sz w:val="24"/>
-          <w:szCs w:val="24"/>
-        </w:rPr>
-        <w:t xml:space="preserve">Therefore finding time to go to the respective offices and get a chance to be served proves beyond reasonable doubt that </w:t>
-      </w:r>
-      <w:r>
-        <w:rPr>
-          <w:rFonts w:ascii="Times New Roman" w:hAnsi="Times New Roman" w:cs="Times New Roman"/>
-          <w:sz w:val="24"/>
-          <w:szCs w:val="24"/>
-        </w:rPr>
-        <w:t>it’s</w:t>
-      </w:r>
-      <w:r>
-        <w:rPr>
-          <w:rFonts w:ascii="Times New Roman" w:hAnsi="Times New Roman" w:cs="Times New Roman"/>
-          <w:sz w:val="24"/>
-          <w:szCs w:val="24"/>
-        </w:rPr>
-        <w:t xml:space="preserve"> difficult. </w:t>
-      </w:r>
-    </w:p>
-    <w:p>
-      <w:pPr>
-        <w:spacing w:after="100" w:line="360" w:lineRule="auto"/>
+        <w:t xml:space="preserve">It’s for that reason, a system is needed to fill in the gap identified above. </w:t>
+      </w:r>
+      <w:r>
+        <w:rPr>
+          <w:rFonts w:ascii="Times New Roman" w:hAnsi="Times New Roman" w:cs="Times New Roman"/>
+          <w:sz w:val="24"/>
+          <w:szCs w:val="24"/>
+        </w:rPr>
+        <w:t xml:space="preserve">The system will provide a platform where students would skip all the middle-men involved in the bursary application process as well as all the ill-treatment which may be experienced during the same. </w:t>
+      </w:r>
+      <w:r>
+        <w:rPr>
+          <w:rFonts w:ascii="Times New Roman" w:hAnsi="Times New Roman" w:cs="Times New Roman"/>
+          <w:sz w:val="24"/>
+          <w:szCs w:val="24"/>
+        </w:rPr>
+        <w:t xml:space="preserve">This will provide a free and fair application process which would ease the </w:t>
+      </w:r>
+      <w:r>
+        <w:rPr>
+          <w:rFonts w:ascii="Times New Roman" w:hAnsi="Times New Roman" w:cs="Times New Roman"/>
+          <w:sz w:val="24"/>
+          <w:szCs w:val="24"/>
+        </w:rPr>
+        <w:t>all-day</w:t>
+      </w:r>
+      <w:r>
+        <w:rPr>
+          <w:rFonts w:ascii="Times New Roman" w:hAnsi="Times New Roman" w:cs="Times New Roman"/>
+          <w:sz w:val="24"/>
+          <w:szCs w:val="24"/>
+        </w:rPr>
+        <w:t xml:space="preserve"> commotion </w:t>
+      </w:r>
+      <w:r>
+        <w:rPr>
+          <w:rFonts w:ascii="Times New Roman" w:hAnsi="Times New Roman" w:cs="Times New Roman"/>
+          <w:sz w:val="24"/>
+          <w:szCs w:val="24"/>
+        </w:rPr>
+        <w:t>experienced whenever a bursary</w:t>
+      </w:r>
+      <w:r>
+        <w:rPr>
+          <w:rFonts w:ascii="Times New Roman" w:hAnsi="Times New Roman" w:cs="Times New Roman"/>
+          <w:sz w:val="24"/>
+          <w:szCs w:val="24"/>
+        </w:rPr>
+        <w:t xml:space="preserve"> application is opened. </w:t>
+      </w:r>
+    </w:p>
+    <w:p>
+      <w:pPr>
+        <w:spacing w:line="360" w:lineRule="auto"/>
+        <w:rPr>
+          <w:rFonts w:ascii="Times New Roman" w:hAnsi="Times New Roman" w:cs="Times New Roman"/>
+          <w:sz w:val="24"/>
+          <w:szCs w:val="24"/>
+        </w:rPr>
+      </w:pPr>
+      <w:r>
+        <w:rPr>
+          <w:rFonts w:ascii="Times New Roman" w:hAnsi="Times New Roman" w:cs="Times New Roman"/>
+          <w:sz w:val="24"/>
+          <w:szCs w:val="24"/>
+        </w:rPr>
+        <w:t>Students in this university expe</w:t>
+      </w:r>
+      <w:r>
+        <w:rPr>
+          <w:rFonts w:ascii="Times New Roman" w:hAnsi="Times New Roman" w:cs="Times New Roman"/>
+          <w:sz w:val="24"/>
+          <w:szCs w:val="24"/>
+        </w:rPr>
+        <w:t xml:space="preserve">rience challenges of having to find the staff to stamp or collect their forms and at times it’s to no avail. </w:t>
+      </w:r>
+      <w:r>
+        <w:rPr>
+          <w:rFonts w:ascii="Times New Roman" w:hAnsi="Times New Roman" w:cs="Times New Roman"/>
+          <w:sz w:val="24"/>
+          <w:szCs w:val="24"/>
+        </w:rPr>
+        <w:t xml:space="preserve">Therefore, this system offers to ease all the manual processes </w:t>
+      </w:r>
+      <w:r>
+        <w:rPr>
+          <w:rFonts w:ascii="Times New Roman" w:hAnsi="Times New Roman" w:cs="Times New Roman"/>
+          <w:sz w:val="24"/>
+          <w:szCs w:val="24"/>
+        </w:rPr>
+        <w:t xml:space="preserve">by </w:t>
+      </w:r>
+      <w:r>
+        <w:rPr>
+          <w:rFonts w:ascii="Times New Roman" w:hAnsi="Times New Roman" w:cs="Times New Roman"/>
+          <w:sz w:val="24"/>
+          <w:szCs w:val="24"/>
+        </w:rPr>
+        <w:t>not only automating them but also easing the whole process</w:t>
+      </w:r>
+      <w:r>
+        <w:rPr>
+          <w:rFonts w:ascii="Times New Roman" w:hAnsi="Times New Roman" w:cs="Times New Roman"/>
+          <w:sz w:val="24"/>
+          <w:szCs w:val="24"/>
+        </w:rPr>
+        <w:t xml:space="preserve"> from application to vetting of the applicants</w:t>
+      </w:r>
+      <w:r>
+        <w:rPr>
+          <w:rFonts w:ascii="Times New Roman" w:hAnsi="Times New Roman" w:cs="Times New Roman"/>
+          <w:sz w:val="24"/>
+          <w:szCs w:val="24"/>
+        </w:rPr>
+        <w:t xml:space="preserve">. </w:t>
+      </w:r>
+      <w:r>
+        <w:rPr>
+          <w:rFonts w:ascii="Times New Roman" w:hAnsi="Times New Roman" w:cs="Times New Roman"/>
+          <w:sz w:val="24"/>
+          <w:szCs w:val="24"/>
+        </w:rPr>
+        <w:t xml:space="preserve">The </w:t>
+      </w:r>
+      <w:r>
+        <w:rPr>
+          <w:rFonts w:ascii="Times New Roman" w:hAnsi="Times New Roman" w:cs="Times New Roman"/>
+          <w:sz w:val="24"/>
+          <w:szCs w:val="24"/>
+        </w:rPr>
+        <w:t xml:space="preserve">system </w:t>
+      </w:r>
+      <w:r>
+        <w:rPr>
+          <w:rFonts w:ascii="Times New Roman" w:hAnsi="Times New Roman" w:cs="Times New Roman"/>
+          <w:sz w:val="24"/>
+          <w:szCs w:val="24"/>
+        </w:rPr>
+        <w:t xml:space="preserve">would also provide a platform where all the rejected applicants </w:t>
+      </w:r>
+      <w:r>
+        <w:rPr>
+          <w:rFonts w:ascii="Times New Roman" w:hAnsi="Times New Roman" w:cs="Times New Roman"/>
+          <w:sz w:val="24"/>
+          <w:szCs w:val="24"/>
+        </w:rPr>
+        <w:t>would get notified as to why their applications were rejected.</w:t>
+      </w:r>
+      <w:r>
+        <w:rPr>
+          <w:rFonts w:ascii="Times New Roman" w:hAnsi="Times New Roman" w:cs="Times New Roman"/>
+          <w:sz w:val="24"/>
+          <w:szCs w:val="24"/>
+        </w:rPr>
+        <w:t xml:space="preserve"> </w:t>
+      </w:r>
+      <w:r>
+        <w:rPr>
+          <w:rFonts w:ascii="Times New Roman" w:hAnsi="Times New Roman" w:cs="Times New Roman"/>
+          <w:sz w:val="24"/>
+          <w:szCs w:val="24"/>
+        </w:rPr>
+        <w:t xml:space="preserve">This would play a big role to the students since they may correct their mistakes if at all they are granted a second chance to apply. </w:t>
+      </w:r>
+    </w:p>
+    <w:p>
+      <w:pPr>
+        <w:spacing w:line="360" w:lineRule="auto"/>
+        <w:rPr>
+          <w:rFonts w:ascii="Times New Roman" w:hAnsi="Times New Roman" w:cs="Times New Roman"/>
+          <w:sz w:val="24"/>
+          <w:szCs w:val="24"/>
+        </w:rPr>
+      </w:pPr>
+      <w:r>
+        <w:rPr>
+          <w:rFonts w:ascii="Times New Roman" w:hAnsi="Times New Roman" w:cs="Times New Roman"/>
+          <w:sz w:val="24"/>
+          <w:szCs w:val="24"/>
+        </w:rPr>
+        <w:t>Having such a platform would provide students with easy time and minimize the chances of causing commotion in an</w:t>
+      </w:r>
+      <w:r>
+        <w:rPr>
+          <w:rFonts w:ascii="Times New Roman" w:hAnsi="Times New Roman" w:cs="Times New Roman"/>
+          <w:sz w:val="24"/>
+          <w:szCs w:val="24"/>
+        </w:rPr>
+        <w:t>y</w:t>
+      </w:r>
+      <w:r>
+        <w:rPr>
+          <w:rFonts w:ascii="Times New Roman" w:hAnsi="Times New Roman" w:cs="Times New Roman"/>
+          <w:sz w:val="24"/>
+          <w:szCs w:val="24"/>
+        </w:rPr>
+        <w:t xml:space="preserve"> office trying to submit their forms before </w:t>
+      </w:r>
+      <w:r>
+        <w:rPr>
+          <w:rFonts w:ascii="Times New Roman" w:hAnsi="Times New Roman" w:cs="Times New Roman"/>
+          <w:sz w:val="24"/>
+          <w:szCs w:val="24"/>
+        </w:rPr>
+        <w:t xml:space="preserve">the deadline. </w:t>
+      </w:r>
+      <w:r>
+        <w:rPr>
+          <w:rFonts w:ascii="Times New Roman" w:hAnsi="Times New Roman" w:cs="Times New Roman"/>
+          <w:sz w:val="24"/>
+          <w:szCs w:val="24"/>
+        </w:rPr>
+        <w:t xml:space="preserve">To have such a platform implemented, it would be less paper work for both the students and the staff </w:t>
+      </w:r>
+      <w:r>
+        <w:rPr>
+          <w:rFonts w:ascii="Times New Roman" w:hAnsi="Times New Roman" w:cs="Times New Roman"/>
+          <w:sz w:val="24"/>
+          <w:szCs w:val="24"/>
+        </w:rPr>
+        <w:t>and ease of operation</w:t>
+      </w:r>
+      <w:r>
+        <w:rPr>
+          <w:rFonts w:ascii="Times New Roman" w:hAnsi="Times New Roman" w:cs="Times New Roman"/>
+          <w:sz w:val="24"/>
+          <w:szCs w:val="24"/>
+        </w:rPr>
+        <w:t xml:space="preserve">s. </w:t>
+      </w:r>
+    </w:p>
+    <w:p>
+      <w:pPr>
         <w:rPr>
           <w:rFonts w:ascii="Times New Roman" w:hAnsi="Times New Roman" w:cs="Times New Roman"/>
           <w:sz w:val="24"/>
@@ -5013,7 +4875,7 @@
     <w:p>
       <w:pPr>
         <w:pStyle w:val="Heading2"/>
-        <w:spacing w:line="360" w:lineRule="auto"/>
+        <w:spacing w:after="100"/>
         <w:rPr>
           <w:rFonts w:ascii="Times New Roman" w:hAnsi="Times New Roman" w:cs="Times New Roman"/>
           <w:b/>
@@ -5022,8 +4884,8 @@
           <w:szCs w:val="28"/>
         </w:rPr>
       </w:pPr>
-      <w:bookmarkStart w:id="26" w:name="_Toc81039347"/>
-      <w:bookmarkStart w:id="27" w:name="_Toc81045791"/>
+      <w:bookmarkStart w:id="25" w:name="_Toc81039346"/>
+      <w:bookmarkStart w:id="26" w:name="_Toc81057998"/>
       <w:r>
         <w:rPr>
           <w:rFonts w:ascii="Times New Roman" w:hAnsi="Times New Roman" w:cs="Times New Roman"/>
@@ -5032,10 +4894,652 @@
           <w:sz w:val="28"/>
           <w:szCs w:val="28"/>
         </w:rPr>
-        <w:t>1.3 SYSTEM OBJECTIVES</w:t>
-      </w:r>
+        <w:lastRenderedPageBreak/>
+        <w:t>1.2 PROBLEM STATEMENT</w:t>
+      </w:r>
+      <w:bookmarkEnd w:id="25"/>
       <w:bookmarkEnd w:id="26"/>
+    </w:p>
+    <w:p>
+      <w:pPr>
+        <w:spacing w:after="100" w:line="360" w:lineRule="auto"/>
+        <w:rPr>
+          <w:rFonts w:ascii="Times New Roman" w:hAnsi="Times New Roman" w:cs="Times New Roman"/>
+          <w:sz w:val="24"/>
+          <w:szCs w:val="24"/>
+        </w:rPr>
+      </w:pPr>
+      <w:r>
+        <w:rPr>
+          <w:rFonts w:ascii="Times New Roman" w:hAnsi="Times New Roman" w:cs="Times New Roman"/>
+          <w:sz w:val="24"/>
+          <w:szCs w:val="24"/>
+        </w:rPr>
+        <w:t xml:space="preserve">Students </w:t>
+      </w:r>
+      <w:r>
+        <w:rPr>
+          <w:rFonts w:ascii="Times New Roman" w:hAnsi="Times New Roman" w:cs="Times New Roman"/>
+          <w:sz w:val="24"/>
+          <w:szCs w:val="24"/>
+        </w:rPr>
+        <w:t>in</w:t>
+      </w:r>
+      <w:r>
+        <w:rPr>
+          <w:rFonts w:ascii="Times New Roman" w:hAnsi="Times New Roman" w:cs="Times New Roman"/>
+          <w:sz w:val="24"/>
+          <w:szCs w:val="24"/>
+        </w:rPr>
+        <w:t xml:space="preserve"> Maseno University depend on the</w:t>
+      </w:r>
+      <w:r>
+        <w:rPr>
+          <w:rFonts w:ascii="Times New Roman" w:hAnsi="Times New Roman" w:cs="Times New Roman"/>
+          <w:sz w:val="24"/>
+          <w:szCs w:val="24"/>
+        </w:rPr>
+        <w:t xml:space="preserve"> integrity of their leaders to ac</w:t>
+      </w:r>
+      <w:r>
+        <w:rPr>
+          <w:rFonts w:ascii="Times New Roman" w:hAnsi="Times New Roman" w:cs="Times New Roman"/>
+          <w:sz w:val="24"/>
+          <w:szCs w:val="24"/>
+        </w:rPr>
+        <w:t>cept their bursary applications, go through a fair vetting operation and allocate the bursary to the selected few</w:t>
+      </w:r>
+      <w:r>
+        <w:rPr>
+          <w:rFonts w:ascii="Times New Roman" w:hAnsi="Times New Roman" w:cs="Times New Roman"/>
+          <w:sz w:val="24"/>
+          <w:szCs w:val="24"/>
+        </w:rPr>
+        <w:t xml:space="preserve">. </w:t>
+      </w:r>
+      <w:r>
+        <w:rPr>
+          <w:rFonts w:ascii="Times New Roman" w:hAnsi="Times New Roman" w:cs="Times New Roman"/>
+          <w:sz w:val="24"/>
+          <w:szCs w:val="24"/>
+        </w:rPr>
+        <w:t>T</w:t>
+      </w:r>
+      <w:r>
+        <w:rPr>
+          <w:rFonts w:ascii="Times New Roman" w:hAnsi="Times New Roman" w:cs="Times New Roman"/>
+          <w:sz w:val="24"/>
+          <w:szCs w:val="24"/>
+        </w:rPr>
+        <w:t xml:space="preserve">he application is conducted so manually that the forms for application are usually uploaded on the university website from where they download and fill them. After all that process, the same students are expected to walk to all offices stated to </w:t>
+      </w:r>
+      <w:r>
+        <w:rPr>
+          <w:rFonts w:ascii="Times New Roman" w:hAnsi="Times New Roman" w:cs="Times New Roman"/>
+          <w:sz w:val="24"/>
+          <w:szCs w:val="24"/>
+        </w:rPr>
+        <w:t>at least</w:t>
+      </w:r>
+      <w:r>
+        <w:rPr>
+          <w:rFonts w:ascii="Times New Roman" w:hAnsi="Times New Roman" w:cs="Times New Roman"/>
+          <w:sz w:val="24"/>
+          <w:szCs w:val="24"/>
+        </w:rPr>
+        <w:t xml:space="preserve"> get a stamp of approval that the information filled in</w:t>
+      </w:r>
+      <w:r>
+        <w:rPr>
+          <w:rFonts w:ascii="Times New Roman" w:hAnsi="Times New Roman" w:cs="Times New Roman"/>
+          <w:sz w:val="24"/>
+          <w:szCs w:val="24"/>
+        </w:rPr>
+        <w:t xml:space="preserve"> the forms</w:t>
+      </w:r>
+      <w:r>
+        <w:rPr>
+          <w:rFonts w:ascii="Times New Roman" w:hAnsi="Times New Roman" w:cs="Times New Roman"/>
+          <w:sz w:val="24"/>
+          <w:szCs w:val="24"/>
+        </w:rPr>
+        <w:t xml:space="preserve"> is true and to the best of </w:t>
+      </w:r>
+      <w:r>
+        <w:rPr>
+          <w:rFonts w:ascii="Times New Roman" w:hAnsi="Times New Roman" w:cs="Times New Roman"/>
+          <w:sz w:val="24"/>
+          <w:szCs w:val="24"/>
+        </w:rPr>
+        <w:t>knowledge of the staff</w:t>
+      </w:r>
+      <w:r>
+        <w:rPr>
+          <w:rFonts w:ascii="Times New Roman" w:hAnsi="Times New Roman" w:cs="Times New Roman"/>
+          <w:sz w:val="24"/>
+          <w:szCs w:val="24"/>
+        </w:rPr>
+        <w:t xml:space="preserve">. </w:t>
+      </w:r>
+      <w:r>
+        <w:rPr>
+          <w:rFonts w:ascii="Times New Roman" w:hAnsi="Times New Roman" w:cs="Times New Roman"/>
+          <w:sz w:val="24"/>
+          <w:szCs w:val="24"/>
+        </w:rPr>
+        <w:t>The commotion cause</w:t>
+      </w:r>
+      <w:r>
+        <w:rPr>
+          <w:rFonts w:ascii="Times New Roman" w:hAnsi="Times New Roman" w:cs="Times New Roman"/>
+          <w:sz w:val="24"/>
+          <w:szCs w:val="24"/>
+        </w:rPr>
+        <w:t xml:space="preserve">d in all offices at some point, </w:t>
+      </w:r>
+      <w:r>
+        <w:rPr>
+          <w:rFonts w:ascii="Times New Roman" w:hAnsi="Times New Roman" w:cs="Times New Roman"/>
+          <w:sz w:val="24"/>
+          <w:szCs w:val="24"/>
+        </w:rPr>
+        <w:t xml:space="preserve">bring the normal operations to stand still to deal with the </w:t>
+      </w:r>
+      <w:r>
+        <w:rPr>
+          <w:rFonts w:ascii="Times New Roman" w:hAnsi="Times New Roman" w:cs="Times New Roman"/>
+          <w:sz w:val="24"/>
+          <w:szCs w:val="24"/>
+        </w:rPr>
+        <w:t>huge</w:t>
+      </w:r>
+      <w:r>
+        <w:rPr>
+          <w:rFonts w:ascii="Times New Roman" w:hAnsi="Times New Roman" w:cs="Times New Roman"/>
+          <w:sz w:val="24"/>
+          <w:szCs w:val="24"/>
+        </w:rPr>
+        <w:t xml:space="preserve"> number of students. </w:t>
+      </w:r>
+      <w:r>
+        <w:rPr>
+          <w:rFonts w:ascii="Times New Roman" w:hAnsi="Times New Roman" w:cs="Times New Roman"/>
+          <w:sz w:val="24"/>
+          <w:szCs w:val="24"/>
+        </w:rPr>
+        <w:t xml:space="preserve">In the process, the obvious is likely to happen, </w:t>
+      </w:r>
+      <w:r>
+        <w:rPr>
+          <w:rFonts w:ascii="Times New Roman" w:hAnsi="Times New Roman" w:cs="Times New Roman"/>
+          <w:sz w:val="24"/>
+          <w:szCs w:val="24"/>
+        </w:rPr>
+        <w:t>form mishandling</w:t>
+      </w:r>
+      <w:r>
+        <w:rPr>
+          <w:rFonts w:ascii="Times New Roman" w:hAnsi="Times New Roman" w:cs="Times New Roman"/>
+          <w:sz w:val="24"/>
+          <w:szCs w:val="24"/>
+        </w:rPr>
+        <w:t xml:space="preserve">, </w:t>
+      </w:r>
+      <w:r>
+        <w:rPr>
+          <w:rFonts w:ascii="Times New Roman" w:hAnsi="Times New Roman" w:cs="Times New Roman"/>
+          <w:sz w:val="24"/>
+          <w:szCs w:val="24"/>
+        </w:rPr>
+        <w:t>slow service rendering</w:t>
+      </w:r>
+      <w:r>
+        <w:rPr>
+          <w:rFonts w:ascii="Times New Roman" w:hAnsi="Times New Roman" w:cs="Times New Roman"/>
+          <w:sz w:val="24"/>
+          <w:szCs w:val="24"/>
+        </w:rPr>
+        <w:t xml:space="preserve"> to students, overwhelming the staff with the huge number of forms</w:t>
+      </w:r>
+      <w:r>
+        <w:rPr>
+          <w:rFonts w:ascii="Times New Roman" w:hAnsi="Times New Roman" w:cs="Times New Roman"/>
+          <w:sz w:val="24"/>
+          <w:szCs w:val="24"/>
+        </w:rPr>
+        <w:t xml:space="preserve"> and even likelihood of corruption based on how well </w:t>
+      </w:r>
+      <w:r>
+        <w:rPr>
+          <w:rFonts w:ascii="Times New Roman" w:hAnsi="Times New Roman" w:cs="Times New Roman"/>
+          <w:sz w:val="24"/>
+          <w:szCs w:val="24"/>
+        </w:rPr>
+        <w:t xml:space="preserve">one </w:t>
+      </w:r>
+      <w:r>
+        <w:rPr>
+          <w:rFonts w:ascii="Times New Roman" w:hAnsi="Times New Roman" w:cs="Times New Roman"/>
+          <w:sz w:val="24"/>
+          <w:szCs w:val="24"/>
+        </w:rPr>
+        <w:t>know</w:t>
+      </w:r>
+      <w:r>
+        <w:rPr>
+          <w:rFonts w:ascii="Times New Roman" w:hAnsi="Times New Roman" w:cs="Times New Roman"/>
+          <w:sz w:val="24"/>
+          <w:szCs w:val="24"/>
+        </w:rPr>
+        <w:t>s</w:t>
+      </w:r>
+      <w:r>
+        <w:rPr>
+          <w:rFonts w:ascii="Times New Roman" w:hAnsi="Times New Roman" w:cs="Times New Roman"/>
+          <w:sz w:val="24"/>
+          <w:szCs w:val="24"/>
+        </w:rPr>
+        <w:t xml:space="preserve"> the staff. </w:t>
+      </w:r>
+      <w:r>
+        <w:rPr>
+          <w:rFonts w:ascii="Times New Roman" w:hAnsi="Times New Roman" w:cs="Times New Roman"/>
+          <w:sz w:val="24"/>
+          <w:szCs w:val="24"/>
+        </w:rPr>
+        <w:t xml:space="preserve">Finding the people responsible may be a hustle considering they may be busy at the moment you want them to serve you, </w:t>
+      </w:r>
+      <w:r>
+        <w:rPr>
+          <w:rFonts w:ascii="Times New Roman" w:hAnsi="Times New Roman" w:cs="Times New Roman"/>
+          <w:sz w:val="24"/>
+          <w:szCs w:val="24"/>
+        </w:rPr>
+        <w:t>it’s</w:t>
+      </w:r>
+      <w:r>
+        <w:rPr>
+          <w:rFonts w:ascii="Times New Roman" w:hAnsi="Times New Roman" w:cs="Times New Roman"/>
+          <w:sz w:val="24"/>
+          <w:szCs w:val="24"/>
+        </w:rPr>
+        <w:t xml:space="preserve"> not a guarantee that they may be present every day, and just like any other student, you have lectures waiting for you at the same time you are awaiting service from the staff. </w:t>
+      </w:r>
+      <w:r>
+        <w:rPr>
+          <w:rFonts w:ascii="Times New Roman" w:hAnsi="Times New Roman" w:cs="Times New Roman"/>
+          <w:sz w:val="24"/>
+          <w:szCs w:val="24"/>
+        </w:rPr>
+        <w:t xml:space="preserve">Therefore finding time to go to the respective offices and get a chance to be served proves beyond reasonable doubt that </w:t>
+      </w:r>
+      <w:r>
+        <w:rPr>
+          <w:rFonts w:ascii="Times New Roman" w:hAnsi="Times New Roman" w:cs="Times New Roman"/>
+          <w:sz w:val="24"/>
+          <w:szCs w:val="24"/>
+        </w:rPr>
+        <w:t>it’s</w:t>
+      </w:r>
+      <w:r>
+        <w:rPr>
+          <w:rFonts w:ascii="Times New Roman" w:hAnsi="Times New Roman" w:cs="Times New Roman"/>
+          <w:sz w:val="24"/>
+          <w:szCs w:val="24"/>
+        </w:rPr>
+        <w:t xml:space="preserve"> difficult. </w:t>
+      </w:r>
+    </w:p>
+    <w:p>
+      <w:pPr>
+        <w:pStyle w:val="Heading2"/>
+        <w:spacing w:line="360" w:lineRule="auto"/>
+        <w:rPr>
+          <w:rFonts w:ascii="Times New Roman" w:hAnsi="Times New Roman" w:cs="Times New Roman"/>
+          <w:b/>
+          <w:color w:val="auto"/>
+          <w:sz w:val="28"/>
+          <w:szCs w:val="28"/>
+        </w:rPr>
+      </w:pPr>
+      <w:bookmarkStart w:id="27" w:name="_Toc81057999"/>
+      <w:r>
+        <w:rPr>
+          <w:rFonts w:ascii="Times New Roman" w:hAnsi="Times New Roman" w:cs="Times New Roman"/>
+          <w:b/>
+          <w:color w:val="auto"/>
+          <w:sz w:val="28"/>
+          <w:szCs w:val="28"/>
+        </w:rPr>
+        <w:t>1.3 EXISTING SYSTEM</w:t>
+      </w:r>
       <w:bookmarkEnd w:id="27"/>
+    </w:p>
+    <w:p>
+      <w:pPr>
+        <w:spacing w:line="360" w:lineRule="auto"/>
+        <w:rPr>
+          <w:rFonts w:ascii="Times New Roman" w:hAnsi="Times New Roman" w:cs="Times New Roman"/>
+          <w:sz w:val="24"/>
+          <w:szCs w:val="24"/>
+        </w:rPr>
+      </w:pPr>
+      <w:r>
+        <w:rPr>
+          <w:rFonts w:ascii="Times New Roman" w:hAnsi="Times New Roman" w:cs="Times New Roman"/>
+          <w:sz w:val="24"/>
+          <w:szCs w:val="24"/>
+        </w:rPr>
+        <w:t>The students in Maseno University rely on the university website</w:t>
+      </w:r>
+      <w:r>
+        <w:rPr>
+          <w:rFonts w:ascii="Times New Roman" w:hAnsi="Times New Roman" w:cs="Times New Roman"/>
+          <w:sz w:val="24"/>
+          <w:szCs w:val="24"/>
+        </w:rPr>
+        <w:t xml:space="preserve"> for communication.</w:t>
+      </w:r>
+      <w:r>
+        <w:rPr>
+          <w:rFonts w:ascii="Times New Roman" w:hAnsi="Times New Roman" w:cs="Times New Roman"/>
+          <w:sz w:val="24"/>
+          <w:szCs w:val="24"/>
+        </w:rPr>
+        <w:t xml:space="preserve"> It’s from the same website </w:t>
+      </w:r>
+      <w:r>
+        <w:rPr>
+          <w:rFonts w:ascii="Times New Roman" w:hAnsi="Times New Roman" w:cs="Times New Roman"/>
+          <w:sz w:val="24"/>
+          <w:szCs w:val="24"/>
+        </w:rPr>
+        <w:t xml:space="preserve">where students </w:t>
+      </w:r>
+      <w:r>
+        <w:rPr>
+          <w:rFonts w:ascii="Times New Roman" w:hAnsi="Times New Roman" w:cs="Times New Roman"/>
+          <w:sz w:val="24"/>
+          <w:szCs w:val="24"/>
+        </w:rPr>
+        <w:t>download</w:t>
+      </w:r>
+      <w:r>
+        <w:rPr>
+          <w:rFonts w:ascii="Times New Roman" w:hAnsi="Times New Roman" w:cs="Times New Roman"/>
+          <w:sz w:val="24"/>
+          <w:szCs w:val="24"/>
+        </w:rPr>
+        <w:t xml:space="preserve"> the bursary application forms, fill them and physically submit them to the Office of the SOMU Vice-Chair for vetting process and awarding. </w:t>
+      </w:r>
+      <w:r>
+        <w:rPr>
+          <w:rFonts w:ascii="Times New Roman" w:hAnsi="Times New Roman" w:cs="Times New Roman"/>
+          <w:sz w:val="24"/>
+          <w:szCs w:val="24"/>
+        </w:rPr>
+        <w:t xml:space="preserve">This system is not reliable since the students have to incur costs to download the forms, and spend some quality time submitting the forms to the respective offices. </w:t>
+      </w:r>
+      <w:r>
+        <w:rPr>
+          <w:rFonts w:ascii="Times New Roman" w:hAnsi="Times New Roman" w:cs="Times New Roman"/>
+          <w:sz w:val="24"/>
+          <w:szCs w:val="24"/>
+        </w:rPr>
+        <w:t xml:space="preserve">Often, the student has to frequently visit the university website for communication about the application status, for example whether the application was verified or not. </w:t>
+      </w:r>
+      <w:r>
+        <w:rPr>
+          <w:rFonts w:ascii="Times New Roman" w:hAnsi="Times New Roman" w:cs="Times New Roman"/>
+          <w:sz w:val="24"/>
+          <w:szCs w:val="24"/>
+        </w:rPr>
+        <w:t xml:space="preserve">In the event that the forms posted on the website needs to be corrected, all those who had downloaded the forms are required to repeat the whole procedure again. A process which is not </w:t>
+      </w:r>
+      <w:r>
+        <w:rPr>
+          <w:rFonts w:ascii="Times New Roman" w:hAnsi="Times New Roman" w:cs="Times New Roman"/>
+          <w:sz w:val="24"/>
+          <w:szCs w:val="24"/>
+        </w:rPr>
+        <w:t xml:space="preserve">favorable at all to the students. </w:t>
+      </w:r>
+      <w:r>
+        <w:rPr>
+          <w:rFonts w:ascii="Times New Roman" w:hAnsi="Times New Roman" w:cs="Times New Roman"/>
+          <w:sz w:val="24"/>
+          <w:szCs w:val="24"/>
+        </w:rPr>
+        <w:t xml:space="preserve">In the event a student who expected the bursary to reflect on his or her portal fails to see the allocation, he or she must physically visit the SOMU Vice-Chair’s office for clarification, rendering the system very inconvenient. </w:t>
+      </w:r>
+    </w:p>
+    <w:p>
+      <w:pPr>
+        <w:spacing w:line="360" w:lineRule="auto"/>
+        <w:rPr>
+          <w:rFonts w:ascii="Times New Roman" w:hAnsi="Times New Roman" w:cs="Times New Roman"/>
+          <w:sz w:val="24"/>
+          <w:szCs w:val="24"/>
+        </w:rPr>
+      </w:pPr>
+      <w:r>
+        <w:rPr>
+          <w:rFonts w:ascii="Times New Roman" w:hAnsi="Times New Roman" w:cs="Times New Roman"/>
+          <w:sz w:val="24"/>
+          <w:szCs w:val="24"/>
+        </w:rPr>
+        <w:lastRenderedPageBreak/>
+        <w:t xml:space="preserve">Additionally, the probability of finding the SOMU vice chair in the office is very low since he or she </w:t>
+      </w:r>
+      <w:r>
+        <w:rPr>
+          <w:rFonts w:ascii="Times New Roman" w:hAnsi="Times New Roman" w:cs="Times New Roman"/>
+          <w:sz w:val="24"/>
+          <w:szCs w:val="24"/>
+        </w:rPr>
+        <w:t>may be</w:t>
+      </w:r>
+      <w:r>
+        <w:rPr>
+          <w:rFonts w:ascii="Times New Roman" w:hAnsi="Times New Roman" w:cs="Times New Roman"/>
+          <w:sz w:val="24"/>
+          <w:szCs w:val="24"/>
+        </w:rPr>
+        <w:t xml:space="preserve"> absent at the time a student submits the forms. </w:t>
+      </w:r>
+      <w:r>
+        <w:rPr>
+          <w:rFonts w:ascii="Times New Roman" w:hAnsi="Times New Roman" w:cs="Times New Roman"/>
+          <w:sz w:val="24"/>
+          <w:szCs w:val="24"/>
+        </w:rPr>
+        <w:t>Those handling the forms too have to be extra cautious since forms may be m</w:t>
+      </w:r>
+      <w:r>
+        <w:rPr>
+          <w:rFonts w:ascii="Times New Roman" w:hAnsi="Times New Roman" w:cs="Times New Roman"/>
+          <w:sz w:val="24"/>
+          <w:szCs w:val="24"/>
+        </w:rPr>
+        <w:t xml:space="preserve">isplaced, or even teared apart. This system serves over 15, 000 students. This shows how inconvenient and unreliable the system is. </w:t>
+      </w:r>
+    </w:p>
+    <w:p>
+      <w:pPr>
+        <w:pStyle w:val="Heading2"/>
+        <w:spacing w:line="360" w:lineRule="auto"/>
+        <w:rPr>
+          <w:rFonts w:ascii="Times New Roman" w:hAnsi="Times New Roman" w:cs="Times New Roman"/>
+          <w:b/>
+          <w:color w:val="auto"/>
+          <w:sz w:val="28"/>
+          <w:szCs w:val="28"/>
+        </w:rPr>
+      </w:pPr>
+      <w:bookmarkStart w:id="28" w:name="_Toc81058000"/>
+      <w:r>
+        <w:rPr>
+          <w:rFonts w:ascii="Times New Roman" w:hAnsi="Times New Roman" w:cs="Times New Roman"/>
+          <w:b/>
+          <w:color w:val="auto"/>
+          <w:sz w:val="28"/>
+          <w:szCs w:val="28"/>
+        </w:rPr>
+        <w:t>1.4 PROPOSED SYSTEM</w:t>
+      </w:r>
+      <w:bookmarkEnd w:id="28"/>
+    </w:p>
+    <w:p>
+      <w:pPr>
+        <w:spacing w:line="360" w:lineRule="auto"/>
+        <w:rPr>
+          <w:rFonts w:ascii="Times New Roman" w:hAnsi="Times New Roman" w:cs="Times New Roman"/>
+          <w:sz w:val="24"/>
+          <w:szCs w:val="24"/>
+        </w:rPr>
+      </w:pPr>
+      <w:r>
+        <w:rPr>
+          <w:rFonts w:ascii="Times New Roman" w:hAnsi="Times New Roman" w:cs="Times New Roman"/>
+          <w:sz w:val="24"/>
+          <w:szCs w:val="24"/>
+        </w:rPr>
+        <w:t xml:space="preserve">The E-Bursary </w:t>
+      </w:r>
+      <w:r>
+        <w:rPr>
+          <w:rFonts w:ascii="Times New Roman" w:hAnsi="Times New Roman" w:cs="Times New Roman"/>
+          <w:sz w:val="24"/>
+          <w:szCs w:val="24"/>
+        </w:rPr>
+        <w:t xml:space="preserve">application will be a web-based application that will allow Maseno University Students to apply for the school-funded bursary (SOMU Bursary). </w:t>
+      </w:r>
+      <w:r>
+        <w:rPr>
+          <w:rFonts w:ascii="Times New Roman" w:hAnsi="Times New Roman" w:cs="Times New Roman"/>
+          <w:sz w:val="24"/>
+          <w:szCs w:val="24"/>
+        </w:rPr>
+        <w:t xml:space="preserve">The administrators will open and accept applications from the students and then the students will be required to apply for it online without the need to download forms. </w:t>
+      </w:r>
+      <w:r>
+        <w:rPr>
+          <w:rFonts w:ascii="Times New Roman" w:hAnsi="Times New Roman" w:cs="Times New Roman"/>
+          <w:sz w:val="24"/>
+          <w:szCs w:val="24"/>
+        </w:rPr>
+        <w:t xml:space="preserve">The web application will not only help students apply for the SOMU bursary but also have the following </w:t>
+      </w:r>
+      <w:r>
+        <w:rPr>
+          <w:rFonts w:ascii="Times New Roman" w:hAnsi="Times New Roman" w:cs="Times New Roman"/>
+          <w:sz w:val="24"/>
+          <w:szCs w:val="24"/>
+        </w:rPr>
+        <w:t>features</w:t>
+      </w:r>
+      <w:r>
+        <w:rPr>
+          <w:rFonts w:ascii="Times New Roman" w:hAnsi="Times New Roman" w:cs="Times New Roman"/>
+          <w:sz w:val="24"/>
+          <w:szCs w:val="24"/>
+        </w:rPr>
+        <w:t xml:space="preserve">: </w:t>
+      </w:r>
+    </w:p>
+    <w:p>
+      <w:pPr>
+        <w:pStyle w:val="ListParagraph"/>
+        <w:numPr>
+          <w:ilvl w:val="0"/>
+          <w:numId w:val="7"/>
+        </w:numPr>
+        <w:spacing w:line="360" w:lineRule="auto"/>
+        <w:rPr>
+          <w:rFonts w:ascii="Times New Roman" w:hAnsi="Times New Roman" w:cs="Times New Roman"/>
+          <w:sz w:val="24"/>
+          <w:szCs w:val="24"/>
+        </w:rPr>
+      </w:pPr>
+      <w:r>
+        <w:rPr>
+          <w:rFonts w:ascii="Times New Roman" w:hAnsi="Times New Roman" w:cs="Times New Roman"/>
+          <w:sz w:val="24"/>
+          <w:szCs w:val="24"/>
+        </w:rPr>
+        <w:t xml:space="preserve">A section to download a list of the bursary beneficiaries. </w:t>
+      </w:r>
+    </w:p>
+    <w:p>
+      <w:pPr>
+        <w:pStyle w:val="ListParagraph"/>
+        <w:numPr>
+          <w:ilvl w:val="0"/>
+          <w:numId w:val="7"/>
+        </w:numPr>
+        <w:spacing w:line="360" w:lineRule="auto"/>
+        <w:rPr>
+          <w:rFonts w:ascii="Times New Roman" w:hAnsi="Times New Roman" w:cs="Times New Roman"/>
+          <w:sz w:val="24"/>
+          <w:szCs w:val="24"/>
+        </w:rPr>
+      </w:pPr>
+      <w:r>
+        <w:rPr>
+          <w:rFonts w:ascii="Times New Roman" w:hAnsi="Times New Roman" w:cs="Times New Roman"/>
+          <w:sz w:val="24"/>
+          <w:szCs w:val="24"/>
+        </w:rPr>
+        <w:t xml:space="preserve">A complain section where students who may have issues will be allow to file a complaint. </w:t>
+      </w:r>
+    </w:p>
+    <w:p/>
+    <w:p>
+      <w:pPr>
+        <w:pStyle w:val="Heading2"/>
+        <w:spacing w:line="360" w:lineRule="auto"/>
+        <w:rPr>
+          <w:rFonts w:ascii="Times New Roman" w:hAnsi="Times New Roman" w:cs="Times New Roman"/>
+          <w:b/>
+          <w:color w:val="auto"/>
+          <w:sz w:val="28"/>
+          <w:szCs w:val="28"/>
+        </w:rPr>
+      </w:pPr>
+      <w:bookmarkStart w:id="29" w:name="_Toc81039347"/>
+      <w:bookmarkStart w:id="30" w:name="_Toc81058001"/>
+      <w:r>
+        <w:rPr>
+          <w:rFonts w:ascii="Times New Roman" w:hAnsi="Times New Roman" w:cs="Times New Roman"/>
+          <w:b/>
+          <w:color w:val="auto"/>
+          <w:sz w:val="28"/>
+          <w:szCs w:val="28"/>
+        </w:rPr>
+        <w:t>1.5</w:t>
+      </w:r>
+      <w:r>
+        <w:rPr>
+          <w:rFonts w:ascii="Times New Roman" w:hAnsi="Times New Roman" w:cs="Times New Roman"/>
+          <w:b/>
+          <w:color w:val="auto"/>
+          <w:sz w:val="28"/>
+          <w:szCs w:val="28"/>
+        </w:rPr>
+        <w:t xml:space="preserve"> </w:t>
+      </w:r>
+      <w:r>
+        <w:rPr>
+          <w:rFonts w:ascii="Times New Roman" w:hAnsi="Times New Roman" w:cs="Times New Roman"/>
+          <w:b/>
+          <w:color w:val="auto"/>
+          <w:sz w:val="28"/>
+          <w:szCs w:val="28"/>
+        </w:rPr>
+        <w:t>OBJECTIVES</w:t>
+      </w:r>
+      <w:bookmarkEnd w:id="29"/>
+      <w:bookmarkEnd w:id="30"/>
     </w:p>
     <w:p>
       <w:pPr>
@@ -5297,43 +5801,7 @@
         <w:spacing w:line="360" w:lineRule="auto"/>
         <w:jc w:val="both"/>
         <w:rPr>
-          <w:rFonts w:cs="Times New Roman"/>
-        </w:rPr>
-      </w:pPr>
-      <w:r>
-        <w:rPr>
-          <w:rFonts w:cs="Times New Roman"/>
-        </w:rPr>
-        <w:t xml:space="preserve">To </w:t>
-      </w:r>
-      <w:r>
-        <w:rPr>
-          <w:rFonts w:cs="Times New Roman"/>
-        </w:rPr>
-        <w:t>develop</w:t>
-      </w:r>
-      <w:r>
-        <w:rPr>
-          <w:rFonts w:cs="Times New Roman"/>
-        </w:rPr>
-        <w:t xml:space="preserve"> prototype of E-Bursary Management System. </w:t>
-      </w:r>
-    </w:p>
-    <w:p>
-      <w:pPr>
-        <w:pStyle w:val="BodyText"/>
-        <w:spacing w:line="360" w:lineRule="auto"/>
-        <w:ind w:left="0"/>
-        <w:jc w:val="both"/>
-        <w:rPr>
-          <w:rFonts w:cs="Times New Roman"/>
-        </w:rPr>
-      </w:pPr>
-    </w:p>
-    <w:p>
-      <w:pPr>
-        <w:rPr>
-          <w:rFonts w:ascii="Times New Roman" w:eastAsiaTheme="majorEastAsia" w:hAnsi="Times New Roman" w:cs="Times New Roman"/>
+          <w:rFonts w:eastAsiaTheme="majorEastAsia" w:cs="Times New Roman"/>
           <w:b/>
           <w:sz w:val="28"/>
           <w:szCs w:val="28"/>
@@ -5341,12 +5809,21 @@
       </w:pPr>
       <w:r>
         <w:rPr>
-          <w:rFonts w:ascii="Times New Roman" w:hAnsi="Times New Roman" w:cs="Times New Roman"/>
-          <w:b/>
-          <w:sz w:val="28"/>
-          <w:szCs w:val="28"/>
-        </w:rPr>
-        <w:br w:type="page"/>
+          <w:rFonts w:cs="Times New Roman"/>
+        </w:rPr>
+        <w:t xml:space="preserve">To </w:t>
+      </w:r>
+      <w:r>
+        <w:rPr>
+          <w:rFonts w:cs="Times New Roman"/>
+        </w:rPr>
+        <w:t>develop</w:t>
+      </w:r>
+      <w:r>
+        <w:rPr>
+          <w:rFonts w:cs="Times New Roman"/>
+        </w:rPr>
+        <w:t xml:space="preserve"> prototype of E-Bursary Management System. </w:t>
       </w:r>
     </w:p>
     <w:p>
@@ -5361,8 +5838,8 @@
           <w:szCs w:val="28"/>
         </w:rPr>
       </w:pPr>
-      <w:bookmarkStart w:id="28" w:name="_Toc81039348"/>
-      <w:bookmarkStart w:id="29" w:name="_Toc81045792"/>
+      <w:bookmarkStart w:id="31" w:name="_Toc81039348"/>
+      <w:bookmarkStart w:id="32" w:name="_Toc81058002"/>
       <w:r>
         <w:rPr>
           <w:rFonts w:ascii="Times New Roman" w:hAnsi="Times New Roman" w:cs="Times New Roman"/>
@@ -5371,11 +5848,40 @@
           <w:sz w:val="28"/>
           <w:szCs w:val="28"/>
         </w:rPr>
-        <w:lastRenderedPageBreak/>
-        <w:t>1.4 LIMITATIONS</w:t>
-      </w:r>
-      <w:bookmarkEnd w:id="28"/>
-      <w:bookmarkEnd w:id="29"/>
+        <w:t>1</w:t>
+      </w:r>
+      <w:r>
+        <w:rPr>
+          <w:rFonts w:ascii="Times New Roman" w:hAnsi="Times New Roman" w:cs="Times New Roman"/>
+          <w:b/>
+          <w:color w:val="auto"/>
+          <w:sz w:val="28"/>
+          <w:szCs w:val="28"/>
+        </w:rPr>
+        <w:t>.6</w:t>
+      </w:r>
+      <w:r>
+        <w:rPr>
+          <w:rFonts w:ascii="Times New Roman" w:hAnsi="Times New Roman" w:cs="Times New Roman"/>
+          <w:b/>
+          <w:color w:val="auto"/>
+          <w:sz w:val="28"/>
+          <w:szCs w:val="28"/>
+        </w:rPr>
+        <w:t xml:space="preserve"> </w:t>
+      </w:r>
+      <w:r>
+        <w:rPr>
+          <w:rFonts w:ascii="Times New Roman" w:hAnsi="Times New Roman" w:cs="Times New Roman"/>
+          <w:b/>
+          <w:color w:val="auto"/>
+          <w:sz w:val="28"/>
+          <w:szCs w:val="28"/>
+        </w:rPr>
+        <w:t>LIMITATIONS</w:t>
+      </w:r>
+      <w:bookmarkEnd w:id="31"/>
+      <w:bookmarkEnd w:id="32"/>
     </w:p>
     <w:p>
       <w:pPr>
@@ -5431,17 +5937,64 @@
           <w:sz w:val="24"/>
           <w:szCs w:val="24"/>
         </w:rPr>
-        <w:t>Having to work under a limited time span, the project proves beyond any doubt that we the students have to commit most of our time to the project for us to make it a success.</w:t>
-      </w:r>
-    </w:p>
-    <w:p>
-      <w:pPr>
-        <w:rPr>
-          <w:rFonts w:ascii="Times New Roman" w:hAnsi="Times New Roman" w:cs="Times New Roman"/>
-          <w:sz w:val="24"/>
-          <w:szCs w:val="24"/>
-        </w:rPr>
-      </w:pPr>
+        <w:t xml:space="preserve">For the student to access the system, he/she </w:t>
+      </w:r>
+      <w:r>
+        <w:rPr>
+          <w:rFonts w:ascii="Times New Roman" w:hAnsi="Times New Roman" w:cs="Times New Roman"/>
+          <w:sz w:val="24"/>
+          <w:szCs w:val="24"/>
+        </w:rPr>
+        <w:t>must have access to an internet connection.</w:t>
+      </w:r>
+    </w:p>
+    <w:p>
+      <w:pPr>
+        <w:pStyle w:val="ListParagraph"/>
+        <w:numPr>
+          <w:ilvl w:val="0"/>
+          <w:numId w:val="5"/>
+        </w:numPr>
+        <w:spacing w:line="360" w:lineRule="auto"/>
+        <w:rPr>
+          <w:rFonts w:ascii="Times New Roman" w:hAnsi="Times New Roman" w:cs="Times New Roman"/>
+          <w:sz w:val="24"/>
+          <w:szCs w:val="24"/>
+        </w:rPr>
+      </w:pPr>
+      <w:r>
+        <w:rPr>
+          <w:rFonts w:ascii="Times New Roman" w:hAnsi="Times New Roman" w:cs="Times New Roman"/>
+          <w:sz w:val="24"/>
+          <w:szCs w:val="24"/>
+        </w:rPr>
+        <w:t xml:space="preserve">The system also can only be accessed using an internet-enabled device such as a smart phone, a laptop or a desktop computer. </w:t>
+      </w:r>
+    </w:p>
+    <w:p>
+      <w:pPr>
+        <w:pStyle w:val="ListParagraph"/>
+        <w:numPr>
+          <w:ilvl w:val="0"/>
+          <w:numId w:val="5"/>
+        </w:numPr>
+        <w:spacing w:line="360" w:lineRule="auto"/>
+        <w:rPr>
+          <w:rFonts w:ascii="Times New Roman" w:hAnsi="Times New Roman" w:cs="Times New Roman"/>
+          <w:sz w:val="24"/>
+          <w:szCs w:val="24"/>
+        </w:rPr>
+      </w:pPr>
+      <w:r>
+        <w:rPr>
+          <w:rFonts w:ascii="Times New Roman" w:hAnsi="Times New Roman" w:cs="Times New Roman"/>
+          <w:sz w:val="24"/>
+          <w:szCs w:val="24"/>
+        </w:rPr>
+        <w:t xml:space="preserve">The student must be literate about using the internet for them to be able to navigate through the website with ease. </w:t>
+      </w:r>
+      <w:bookmarkStart w:id="33" w:name="_GoBack"/>
+      <w:bookmarkEnd w:id="33"/>
       <w:r>
         <w:rPr>
           <w:rFonts w:ascii="Times New Roman" w:hAnsi="Times New Roman" w:cs="Times New Roman"/>
@@ -5461,7 +6014,7 @@
           <w:color w:val="auto"/>
         </w:rPr>
       </w:pPr>
-      <w:bookmarkStart w:id="30" w:name="_Toc81045793"/>
+      <w:bookmarkStart w:id="34" w:name="_Toc81058003"/>
       <w:r>
         <w:rPr>
           <w:rFonts w:ascii="Times New Roman" w:hAnsi="Times New Roman" w:cs="Times New Roman"/>
@@ -5471,7 +6024,7 @@
         <w:lastRenderedPageBreak/>
         <w:t>CHAPTER TWO</w:t>
       </w:r>
-      <w:bookmarkEnd w:id="30"/>
+      <w:bookmarkEnd w:id="34"/>
     </w:p>
     <w:p>
       <w:pPr>
@@ -5485,8 +6038,8 @@
           <w:szCs w:val="28"/>
         </w:rPr>
       </w:pPr>
-      <w:bookmarkStart w:id="31" w:name="_TOC_250039"/>
-      <w:bookmarkStart w:id="32" w:name="_Toc81045794"/>
+      <w:bookmarkStart w:id="35" w:name="_TOC_250039"/>
+      <w:bookmarkStart w:id="36" w:name="_Toc81058004"/>
       <w:r>
         <w:rPr>
           <w:rFonts w:ascii="Times New Roman" w:hAnsi="Times New Roman" w:cs="Times New Roman"/>
@@ -5497,8 +6050,8 @@
         </w:rPr>
         <w:t>LITERATURE REVIEW</w:t>
       </w:r>
-      <w:bookmarkEnd w:id="31"/>
-      <w:bookmarkEnd w:id="32"/>
+      <w:bookmarkEnd w:id="35"/>
+      <w:bookmarkEnd w:id="36"/>
     </w:p>
     <w:p>
       <w:pPr>
@@ -5520,9 +6073,9 @@
           <w:szCs w:val="28"/>
         </w:rPr>
       </w:pPr>
-      <w:bookmarkStart w:id="33" w:name="2.1_INTRODUCTION"/>
-      <w:bookmarkStart w:id="34" w:name="_Toc81045795"/>
-      <w:bookmarkEnd w:id="33"/>
+      <w:bookmarkStart w:id="37" w:name="2.1_INTRODUCTION"/>
+      <w:bookmarkStart w:id="38" w:name="_Toc81058005"/>
+      <w:bookmarkEnd w:id="37"/>
       <w:r>
         <w:rPr>
           <w:rFonts w:ascii="Times New Roman" w:hAnsi="Times New Roman" w:cs="Times New Roman"/>
@@ -5533,7 +6086,7 @@
         </w:rPr>
         <w:t>2.1 INTRODUCTION</w:t>
       </w:r>
-      <w:bookmarkEnd w:id="34"/>
+      <w:bookmarkEnd w:id="38"/>
     </w:p>
     <w:p>
       <w:pPr>
@@ -5767,22 +6320,24 @@
         <w:spacing w:line="360" w:lineRule="auto"/>
         <w:rPr>
           <w:rFonts w:ascii="Times New Roman" w:hAnsi="Times New Roman" w:cs="Times New Roman"/>
+          <w:b/>
           <w:color w:val="auto"/>
           <w:sz w:val="28"/>
           <w:szCs w:val="28"/>
         </w:rPr>
       </w:pPr>
-      <w:bookmarkStart w:id="35" w:name="_Toc81045796"/>
-      <w:r>
-        <w:rPr>
-          <w:rFonts w:ascii="Times New Roman" w:hAnsi="Times New Roman" w:cs="Times New Roman"/>
+      <w:bookmarkStart w:id="39" w:name="_Toc81058006"/>
+      <w:r>
+        <w:rPr>
+          <w:rFonts w:ascii="Times New Roman" w:hAnsi="Times New Roman" w:cs="Times New Roman"/>
+          <w:b/>
           <w:color w:val="auto"/>
           <w:sz w:val="28"/>
           <w:szCs w:val="28"/>
         </w:rPr>
         <w:t>2.1.1 THE SCOPE OF REVIEW</w:t>
       </w:r>
-      <w:bookmarkEnd w:id="35"/>
+      <w:bookmarkEnd w:id="39"/>
     </w:p>
     <w:p>
       <w:pPr>
@@ -5857,8 +6412,155 @@
         </w:rPr>
         <w:t>s good to them.</w:t>
       </w:r>
-      <w:bookmarkStart w:id="36" w:name="_GoBack"/>
-      <w:bookmarkEnd w:id="36"/>
+    </w:p>
+    <w:p>
+      <w:pPr>
+        <w:pStyle w:val="Heading3"/>
+        <w:rPr>
+          <w:rFonts w:ascii="Times New Roman" w:hAnsi="Times New Roman" w:cs="Times New Roman"/>
+          <w:b/>
+          <w:color w:val="auto"/>
+          <w:sz w:val="28"/>
+          <w:szCs w:val="28"/>
+        </w:rPr>
+      </w:pPr>
+      <w:bookmarkStart w:id="40" w:name="_Toc81058007"/>
+      <w:r>
+        <w:rPr>
+          <w:rFonts w:ascii="Times New Roman" w:hAnsi="Times New Roman" w:cs="Times New Roman"/>
+          <w:b/>
+          <w:color w:val="auto"/>
+          <w:sz w:val="28"/>
+          <w:szCs w:val="28"/>
+        </w:rPr>
+        <w:t>2.1.3 CRITERIA USED</w:t>
+      </w:r>
+      <w:bookmarkEnd w:id="40"/>
+    </w:p>
+    <w:p>
+      <w:pPr>
+        <w:spacing w:line="360" w:lineRule="auto"/>
+        <w:rPr>
+          <w:rFonts w:ascii="Times New Roman" w:hAnsi="Times New Roman" w:cs="Times New Roman"/>
+          <w:sz w:val="24"/>
+          <w:szCs w:val="24"/>
+        </w:rPr>
+      </w:pPr>
+      <w:r>
+        <w:rPr>
+          <w:rFonts w:ascii="Times New Roman" w:hAnsi="Times New Roman" w:cs="Times New Roman"/>
+          <w:sz w:val="24"/>
+          <w:szCs w:val="24"/>
+        </w:rPr>
+        <w:t>This literature review will be based on a research about systems previously done, and which are related to this proposed system. The major focus will be on web-based applications that assist students</w:t>
+      </w:r>
+      <w:r>
+        <w:rPr>
+          <w:rFonts w:ascii="Times New Roman" w:hAnsi="Times New Roman" w:cs="Times New Roman"/>
+          <w:sz w:val="24"/>
+          <w:szCs w:val="24"/>
+        </w:rPr>
+        <w:t xml:space="preserve"> to develop and grow their skill</w:t>
+      </w:r>
+      <w:r>
+        <w:rPr>
+          <w:rFonts w:ascii="Times New Roman" w:hAnsi="Times New Roman" w:cs="Times New Roman"/>
+          <w:sz w:val="24"/>
+          <w:szCs w:val="24"/>
+        </w:rPr>
+        <w:t xml:space="preserve">s. </w:t>
+      </w:r>
+      <w:r>
+        <w:rPr>
+          <w:rFonts w:ascii="Times New Roman" w:hAnsi="Times New Roman" w:cs="Times New Roman"/>
+          <w:sz w:val="24"/>
+          <w:szCs w:val="24"/>
+        </w:rPr>
+        <w:t xml:space="preserve">Six web-based learning applications will be reviewed </w:t>
+      </w:r>
+      <w:r>
+        <w:rPr>
+          <w:rFonts w:ascii="Times New Roman" w:hAnsi="Times New Roman" w:cs="Times New Roman"/>
+          <w:sz w:val="24"/>
+          <w:szCs w:val="24"/>
+        </w:rPr>
+        <w:lastRenderedPageBreak/>
+        <w:t>and investigated on how they have assisted students in both developing and growing their skills.</w:t>
+      </w:r>
+      <w:r>
+        <w:rPr>
+          <w:rFonts w:ascii="Times New Roman" w:hAnsi="Times New Roman" w:cs="Times New Roman"/>
+          <w:sz w:val="24"/>
+          <w:szCs w:val="24"/>
+        </w:rPr>
+        <w:t xml:space="preserve"> All the data collected</w:t>
+      </w:r>
+      <w:r>
+        <w:rPr>
+          <w:rFonts w:ascii="Times New Roman" w:hAnsi="Times New Roman" w:cs="Times New Roman"/>
+          <w:sz w:val="24"/>
+          <w:szCs w:val="24"/>
+        </w:rPr>
+        <w:t xml:space="preserve"> about the various web-based applications</w:t>
+      </w:r>
+      <w:r>
+        <w:rPr>
+          <w:rFonts w:ascii="Times New Roman" w:hAnsi="Times New Roman" w:cs="Times New Roman"/>
+          <w:sz w:val="24"/>
+          <w:szCs w:val="24"/>
+        </w:rPr>
+        <w:t>, will be analyzed and based on the analysis, the proposed system will be proved feasible or infeasible.</w:t>
+      </w:r>
+    </w:p>
+    <w:p>
+      <w:pPr>
+        <w:spacing w:line="360" w:lineRule="auto"/>
+        <w:rPr>
+          <w:rFonts w:ascii="Times New Roman" w:hAnsi="Times New Roman" w:cs="Times New Roman"/>
+          <w:sz w:val="24"/>
+          <w:szCs w:val="24"/>
+        </w:rPr>
+      </w:pPr>
+      <w:r>
+        <w:rPr>
+          <w:rFonts w:ascii="Times New Roman" w:hAnsi="Times New Roman" w:cs="Times New Roman"/>
+          <w:sz w:val="24"/>
+          <w:szCs w:val="24"/>
+        </w:rPr>
+        <w:t>W</w:t>
+      </w:r>
+      <w:r>
+        <w:rPr>
+          <w:rFonts w:ascii="Times New Roman" w:hAnsi="Times New Roman" w:cs="Times New Roman"/>
+          <w:sz w:val="24"/>
+          <w:szCs w:val="24"/>
+        </w:rPr>
+        <w:t>ith the above</w:t>
+      </w:r>
+      <w:r>
+        <w:rPr>
+          <w:rFonts w:ascii="Times New Roman" w:hAnsi="Times New Roman" w:cs="Times New Roman"/>
+          <w:sz w:val="24"/>
+          <w:szCs w:val="24"/>
+        </w:rPr>
+        <w:t xml:space="preserve"> at hand, existing literature will be subjected to investigation</w:t>
+      </w:r>
+      <w:r>
+        <w:rPr>
+          <w:rFonts w:ascii="Times New Roman" w:hAnsi="Times New Roman" w:cs="Times New Roman"/>
+          <w:sz w:val="24"/>
+          <w:szCs w:val="24"/>
+        </w:rPr>
+        <w:t xml:space="preserve"> on web-based</w:t>
+      </w:r>
+      <w:r>
+        <w:rPr>
+          <w:rFonts w:ascii="Times New Roman" w:hAnsi="Times New Roman" w:cs="Times New Roman"/>
+          <w:sz w:val="24"/>
+          <w:szCs w:val="24"/>
+        </w:rPr>
+        <w:t xml:space="preserve"> learning applications, the key concepts of the applications outlined, major relationships or patterns noted, key strengths and weaknesses identified and the gaps in research will be outlined. The paper ends with a summary of agreements and disagreements in the literature, areas for further research and the overall perspective.</w:t>
+      </w:r>
     </w:p>
     <w:p>
       <w:pPr>
@@ -6381,6 +7083,119 @@
     </w:lvl>
   </w:abstractNum>
   <w:abstractNum w:abstractNumId="3" w15:restartNumberingAfterBreak="0">
+    <w:nsid w:val="36186E24"/>
+    <w:multiLevelType w:val="hybridMultilevel"/>
+    <w:tmpl w:val="5426886C"/>
+    <w:lvl w:ilvl="0" w:tplc="04090001">
+      <w:start w:val="1"/>
+      <w:numFmt w:val="bullet"/>
+      <w:lvlText w:val=""/>
+      <w:lvlJc w:val="left"/>
+      <w:pPr>
+        <w:ind w:left="720" w:hanging="360"/>
+      </w:pPr>
+      <w:rPr>
+        <w:rFonts w:ascii="Symbol" w:hAnsi="Symbol" w:hint="default"/>
+      </w:rPr>
+    </w:lvl>
+    <w:lvl w:ilvl="1" w:tplc="04090003" w:tentative="1">
+      <w:start w:val="1"/>
+      <w:numFmt w:val="bullet"/>
+      <w:lvlText w:val="o"/>
+      <w:lvlJc w:val="left"/>
+      <w:pPr>
+        <w:ind w:left="1440" w:hanging="360"/>
+      </w:pPr>
+      <w:rPr>
+        <w:rFonts w:ascii="Courier New" w:hAnsi="Courier New" w:cs="Courier New" w:hint="default"/>
+      </w:rPr>
+    </w:lvl>
+    <w:lvl w:ilvl="2" w:tplc="04090005" w:tentative="1">
+      <w:start w:val="1"/>
+      <w:numFmt w:val="bullet"/>
+      <w:lvlText w:val=""/>
+      <w:lvlJc w:val="left"/>
+      <w:pPr>
+        <w:ind w:left="2160" w:hanging="360"/>
+      </w:pPr>
+      <w:rPr>
+        <w:rFonts w:ascii="Wingdings" w:hAnsi="Wingdings" w:hint="default"/>
+      </w:rPr>
+    </w:lvl>
+    <w:lvl w:ilvl="3" w:tplc="04090001" w:tentative="1">
+      <w:start w:val="1"/>
+      <w:numFmt w:val="bullet"/>
+      <w:lvlText w:val=""/>
+      <w:lvlJc w:val="left"/>
+      <w:pPr>
+        <w:ind w:left="2880" w:hanging="360"/>
+      </w:pPr>
+      <w:rPr>
+        <w:rFonts w:ascii="Symbol" w:hAnsi="Symbol" w:hint="default"/>
+      </w:rPr>
+    </w:lvl>
+    <w:lvl w:ilvl="4" w:tplc="04090003" w:tentative="1">
+      <w:start w:val="1"/>
+      <w:numFmt w:val="bullet"/>
+      <w:lvlText w:val="o"/>
+      <w:lvlJc w:val="left"/>
+      <w:pPr>
+        <w:ind w:left="3600" w:hanging="360"/>
+      </w:pPr>
+      <w:rPr>
+        <w:rFonts w:ascii="Courier New" w:hAnsi="Courier New" w:cs="Courier New" w:hint="default"/>
+      </w:rPr>
+    </w:lvl>
+    <w:lvl w:ilvl="5" w:tplc="04090005" w:tentative="1">
+      <w:start w:val="1"/>
+      <w:numFmt w:val="bullet"/>
+      <w:lvlText w:val=""/>
+      <w:lvlJc w:val="left"/>
+      <w:pPr>
+        <w:ind w:left="4320" w:hanging="360"/>
+      </w:pPr>
+      <w:rPr>
+        <w:rFonts w:ascii="Wingdings" w:hAnsi="Wingdings" w:hint="default"/>
+      </w:rPr>
+    </w:lvl>
+    <w:lvl w:ilvl="6" w:tplc="04090001" w:tentative="1">
+      <w:start w:val="1"/>
+      <w:numFmt w:val="bullet"/>
+      <w:lvlText w:val=""/>
+      <w:lvlJc w:val="left"/>
+      <w:pPr>
+        <w:ind w:left="5040" w:hanging="360"/>
+      </w:pPr>
+      <w:rPr>
+        <w:rFonts w:ascii="Symbol" w:hAnsi="Symbol" w:hint="default"/>
+      </w:rPr>
+    </w:lvl>
+    <w:lvl w:ilvl="7" w:tplc="04090003" w:tentative="1">
+      <w:start w:val="1"/>
+      <w:numFmt w:val="bullet"/>
+      <w:lvlText w:val="o"/>
+      <w:lvlJc w:val="left"/>
+      <w:pPr>
+        <w:ind w:left="5760" w:hanging="360"/>
+      </w:pPr>
+      <w:rPr>
+        <w:rFonts w:ascii="Courier New" w:hAnsi="Courier New" w:cs="Courier New" w:hint="default"/>
+      </w:rPr>
+    </w:lvl>
+    <w:lvl w:ilvl="8" w:tplc="04090005" w:tentative="1">
+      <w:start w:val="1"/>
+      <w:numFmt w:val="bullet"/>
+      <w:lvlText w:val=""/>
+      <w:lvlJc w:val="left"/>
+      <w:pPr>
+        <w:ind w:left="6480" w:hanging="360"/>
+      </w:pPr>
+      <w:rPr>
+        <w:rFonts w:ascii="Wingdings" w:hAnsi="Wingdings" w:hint="default"/>
+      </w:rPr>
+    </w:lvl>
+  </w:abstractNum>
+  <w:abstractNum w:abstractNumId="4" w15:restartNumberingAfterBreak="0">
     <w:nsid w:val="4BAF4B58"/>
     <w:multiLevelType w:val="multilevel"/>
     <w:tmpl w:val="5C046D26"/>
@@ -6493,7 +7308,7 @@
       </w:rPr>
     </w:lvl>
   </w:abstractNum>
-  <w:abstractNum w:abstractNumId="4" w15:restartNumberingAfterBreak="0">
+  <w:abstractNum w:abstractNumId="5" w15:restartNumberingAfterBreak="0">
     <w:nsid w:val="6699494A"/>
     <w:multiLevelType w:val="hybridMultilevel"/>
     <w:tmpl w:val="D9A2D6C4"/>
@@ -6509,7 +7324,7 @@
         <w:rFonts w:ascii="Wingdings" w:hAnsi="Wingdings" w:hint="default"/>
       </w:rPr>
     </w:lvl>
-    <w:lvl w:ilvl="1" w:tplc="04090003" w:tentative="1">
+    <w:lvl w:ilvl="1" w:tplc="04090003">
       <w:start w:val="1"/>
       <w:numFmt w:val="bullet"/>
       <w:lvlText w:val="o"/>
@@ -6606,7 +7421,7 @@
       </w:rPr>
     </w:lvl>
   </w:abstractNum>
-  <w:abstractNum w:abstractNumId="5" w15:restartNumberingAfterBreak="0">
+  <w:abstractNum w:abstractNumId="6" w15:restartNumberingAfterBreak="0">
     <w:nsid w:val="76AB5E6D"/>
     <w:multiLevelType w:val="multilevel"/>
     <w:tmpl w:val="6FC2C952"/>
@@ -6730,7 +7545,7 @@
     </w:lvl>
   </w:abstractNum>
   <w:num w:numId="1">
-    <w:abstractNumId w:val="3"/>
+    <w:abstractNumId w:val="4"/>
   </w:num>
   <w:num w:numId="2">
     <w:abstractNumId w:val="1"/>
@@ -6739,13 +7554,16 @@
     <w:abstractNumId w:val="0"/>
   </w:num>
   <w:num w:numId="4">
-    <w:abstractNumId w:val="4"/>
+    <w:abstractNumId w:val="5"/>
   </w:num>
   <w:num w:numId="5">
     <w:abstractNumId w:val="2"/>
   </w:num>
   <w:num w:numId="6">
-    <w:abstractNumId w:val="5"/>
+    <w:abstractNumId w:val="6"/>
+  </w:num>
+  <w:num w:numId="7">
+    <w:abstractNumId w:val="3"/>
   </w:num>
 </w:numbering>
 </file>
@@ -7703,7 +8521,7 @@
 </file>
 
 <file path=customXml/itemProps1.xml><?xml version="1.0" encoding="utf-8"?>
-<ds:datastoreItem xmlns:ds="http://schemas.openxmlformats.org/officeDocument/2006/customXml" ds:itemID="{8B2AD138-B23E-4ACA-8216-0A6B8BBD1FDB}">
+<ds:datastoreItem xmlns:ds="http://schemas.openxmlformats.org/officeDocument/2006/customXml" ds:itemID="{56181DBF-E6E9-4977-886B-71912A3E2551}">
   <ds:schemaRefs>
     <ds:schemaRef ds:uri="http://schemas.openxmlformats.org/officeDocument/2006/bibliography"/>
   </ds:schemaRefs>

</xml_diff>

<commit_message>
updated documentation chapter 2-Complete
</commit_message>
<xml_diff>
--- a/Documentation/2.2 IT Project Documentation.docx
+++ b/Documentation/2.2 IT Project Documentation.docx
@@ -1927,7 +1927,6 @@
         <w:ind w:left="0" w:right="115" w:firstLine="720"/>
         <w:rPr>
           <w:rFonts w:cs="Times New Roman"/>
-          <w:color w:val="FF0000"/>
         </w:rPr>
       </w:pPr>
       <w:r>
@@ -2118,7 +2117,6 @@
         <w:ind w:left="0" w:right="115" w:firstLine="720"/>
         <w:rPr>
           <w:rFonts w:cs="Times New Roman"/>
-          <w:color w:val="FF0000"/>
         </w:rPr>
       </w:pPr>
       <w:r>
@@ -2304,7 +2302,6 @@
         <w:spacing w:line="360" w:lineRule="auto"/>
         <w:rPr>
           <w:rFonts w:ascii="Times New Roman" w:hAnsi="Times New Roman" w:cs="Times New Roman"/>
-          <w:color w:val="FF0000"/>
           <w:spacing w:val="1"/>
           <w:sz w:val="24"/>
           <w:szCs w:val="24"/>
@@ -2313,7 +2310,6 @@
       <w:r>
         <w:rPr>
           <w:rFonts w:ascii="Times New Roman" w:hAnsi="Times New Roman" w:cs="Times New Roman"/>
-          <w:color w:val="FF0000"/>
           <w:spacing w:val="-2"/>
           <w:sz w:val="24"/>
           <w:szCs w:val="24"/>
@@ -2323,7 +2319,6 @@
       <w:r>
         <w:rPr>
           <w:rFonts w:ascii="Times New Roman" w:hAnsi="Times New Roman" w:cs="Times New Roman"/>
-          <w:color w:val="FF0000"/>
           <w:spacing w:val="-2"/>
           <w:sz w:val="24"/>
           <w:szCs w:val="24"/>
@@ -2571,7 +2566,6 @@
       <w:r>
         <w:rPr>
           <w:rFonts w:ascii="Times New Roman" w:hAnsi="Times New Roman" w:cs="Times New Roman"/>
-          <w:color w:val="FF0000"/>
           <w:spacing w:val="1"/>
           <w:sz w:val="24"/>
           <w:szCs w:val="24"/>
@@ -2697,6 +2691,7 @@
                 <w:rFonts w:ascii="Times New Roman" w:hAnsi="Times New Roman" w:cs="Times New Roman"/>
                 <w:b/>
                 <w:noProof/>
+                <w:color w:val="auto"/>
               </w:rPr>
               <w:t>THE E-BURSARY SYSTEM</w:t>
             </w:r>
@@ -2765,6 +2760,7 @@
                 <w:rFonts w:ascii="Times New Roman" w:eastAsia="Calibri" w:hAnsi="Times New Roman" w:cs="Times New Roman"/>
                 <w:b/>
                 <w:noProof/>
+                <w:color w:val="auto"/>
               </w:rPr>
               <w:t>DECLARATION</w:t>
             </w:r>
@@ -2833,6 +2829,7 @@
                 <w:rFonts w:ascii="Times New Roman" w:eastAsia="Calibri" w:hAnsi="Times New Roman" w:cs="Times New Roman"/>
                 <w:b/>
                 <w:noProof/>
+                <w:color w:val="auto"/>
               </w:rPr>
               <w:t>ABSTRACT</w:t>
             </w:r>
@@ -2901,6 +2898,7 @@
                 <w:rFonts w:ascii="Times New Roman" w:hAnsi="Times New Roman" w:cs="Times New Roman"/>
                 <w:b/>
                 <w:noProof/>
+                <w:color w:val="auto"/>
               </w:rPr>
               <w:t>ACKNOWLEDGEMENT</w:t>
             </w:r>
@@ -2969,6 +2967,7 @@
                 <w:rFonts w:ascii="Times New Roman" w:hAnsi="Times New Roman" w:cs="Times New Roman"/>
                 <w:b/>
                 <w:noProof/>
+                <w:color w:val="auto"/>
               </w:rPr>
               <w:t>TABLE OF CONTENTS</w:t>
             </w:r>
@@ -3037,6 +3036,7 @@
                 <w:rFonts w:ascii="Times New Roman" w:hAnsi="Times New Roman" w:cs="Times New Roman"/>
                 <w:b/>
                 <w:noProof/>
+                <w:color w:val="auto"/>
               </w:rPr>
               <w:t>LIST OF FIGURES</w:t>
             </w:r>
@@ -3105,6 +3105,7 @@
                 <w:rFonts w:ascii="Times New Roman" w:hAnsi="Times New Roman" w:cs="Times New Roman"/>
                 <w:b/>
                 <w:noProof/>
+                <w:color w:val="auto"/>
               </w:rPr>
               <w:t>LIST OF TABLES</w:t>
             </w:r>
@@ -3173,6 +3174,7 @@
                 <w:rFonts w:ascii="Times New Roman" w:hAnsi="Times New Roman" w:cs="Times New Roman"/>
                 <w:b/>
                 <w:noProof/>
+                <w:color w:val="auto"/>
               </w:rPr>
               <w:t>CHAPTER ONE</w:t>
             </w:r>
@@ -3244,6 +3246,7 @@
                 <w:rFonts w:ascii="Times New Roman" w:hAnsi="Times New Roman" w:cs="Times New Roman"/>
                 <w:b/>
                 <w:noProof/>
+                <w:color w:val="auto"/>
               </w:rPr>
               <w:t>BACKGROUND INFORMATION</w:t>
             </w:r>
@@ -3315,6 +3318,7 @@
                 <w:rFonts w:ascii="Times New Roman" w:hAnsi="Times New Roman" w:cs="Times New Roman"/>
                 <w:b/>
                 <w:noProof/>
+                <w:color w:val="auto"/>
               </w:rPr>
               <w:t>1.1 INTRODUCTION</w:t>
             </w:r>
@@ -3386,6 +3390,7 @@
                 <w:rFonts w:ascii="Times New Roman" w:hAnsi="Times New Roman" w:cs="Times New Roman"/>
                 <w:b/>
                 <w:noProof/>
+                <w:color w:val="auto"/>
               </w:rPr>
               <w:t>1.2 PROBLEM STATEMENT</w:t>
             </w:r>
@@ -3457,6 +3462,7 @@
                 <w:rFonts w:ascii="Times New Roman" w:hAnsi="Times New Roman" w:cs="Times New Roman"/>
                 <w:b/>
                 <w:noProof/>
+                <w:color w:val="auto"/>
               </w:rPr>
               <w:t>1.3 EXISTING SYSTEM</w:t>
             </w:r>
@@ -3528,6 +3534,7 @@
                 <w:rFonts w:ascii="Times New Roman" w:hAnsi="Times New Roman" w:cs="Times New Roman"/>
                 <w:b/>
                 <w:noProof/>
+                <w:color w:val="auto"/>
               </w:rPr>
               <w:t>1.4 PROPOSED SYSTEM</w:t>
             </w:r>
@@ -3599,6 +3606,7 @@
                 <w:rFonts w:ascii="Times New Roman" w:hAnsi="Times New Roman" w:cs="Times New Roman"/>
                 <w:b/>
                 <w:noProof/>
+                <w:color w:val="auto"/>
               </w:rPr>
               <w:t>1.5 OBJECTIVES</w:t>
             </w:r>
@@ -3670,6 +3678,7 @@
                 <w:rFonts w:ascii="Times New Roman" w:hAnsi="Times New Roman" w:cs="Times New Roman"/>
                 <w:b/>
                 <w:noProof/>
+                <w:color w:val="auto"/>
               </w:rPr>
               <w:t>1.6 LIMITATIONS</w:t>
             </w:r>
@@ -3741,6 +3750,7 @@
                 <w:rFonts w:ascii="Times New Roman" w:hAnsi="Times New Roman" w:cs="Times New Roman"/>
                 <w:b/>
                 <w:noProof/>
+                <w:color w:val="auto"/>
               </w:rPr>
               <w:t>1.7 JUSTIFICATION</w:t>
             </w:r>
@@ -3809,6 +3819,7 @@
                 <w:rFonts w:ascii="Times New Roman" w:hAnsi="Times New Roman" w:cs="Times New Roman"/>
                 <w:b/>
                 <w:noProof/>
+                <w:color w:val="auto"/>
               </w:rPr>
               <w:t>CHAPTER TWO</w:t>
             </w:r>
@@ -3880,6 +3891,7 @@
                 <w:rFonts w:ascii="Times New Roman" w:hAnsi="Times New Roman" w:cs="Times New Roman"/>
                 <w:b/>
                 <w:noProof/>
+                <w:color w:val="auto"/>
               </w:rPr>
               <w:t>LITERATURE  REVIEW</w:t>
             </w:r>
@@ -3951,6 +3963,7 @@
                 <w:rFonts w:ascii="Times New Roman" w:hAnsi="Times New Roman" w:cs="Times New Roman"/>
                 <w:b/>
                 <w:noProof/>
+                <w:color w:val="auto"/>
               </w:rPr>
               <w:t>2.1 INTRODUCTION</w:t>
             </w:r>
@@ -4022,6 +4035,7 @@
                 <w:rFonts w:ascii="Times New Roman" w:hAnsi="Times New Roman" w:cs="Times New Roman"/>
                 <w:b/>
                 <w:noProof/>
+                <w:color w:val="auto"/>
               </w:rPr>
               <w:t>2.2 THE SCOPE OF REVIEW</w:t>
             </w:r>
@@ -4093,6 +4107,7 @@
                 <w:rFonts w:ascii="Times New Roman" w:hAnsi="Times New Roman" w:cs="Times New Roman"/>
                 <w:b/>
                 <w:noProof/>
+                <w:color w:val="auto"/>
               </w:rPr>
               <w:t>2.3 CRITERIA USED</w:t>
             </w:r>
@@ -4164,6 +4179,7 @@
                 <w:rFonts w:ascii="Times New Roman" w:hAnsi="Times New Roman" w:cs="Times New Roman"/>
                 <w:b/>
                 <w:noProof/>
+                <w:color w:val="auto"/>
               </w:rPr>
               <w:t>2.4 HISTORICAL BACKGROUND</w:t>
             </w:r>
@@ -4235,6 +4251,7 @@
                 <w:rFonts w:ascii="Times New Roman" w:hAnsi="Times New Roman" w:cs="Times New Roman"/>
                 <w:b/>
                 <w:noProof/>
+                <w:color w:val="auto"/>
               </w:rPr>
               <w:t>2.5 APPROACHES</w:t>
             </w:r>
@@ -4306,6 +4323,7 @@
                 <w:rFonts w:ascii="Times New Roman" w:hAnsi="Times New Roman" w:cs="Times New Roman"/>
                 <w:b/>
                 <w:noProof/>
+                <w:color w:val="auto"/>
               </w:rPr>
               <w:t>2.6 PREVIOUS STUDIES</w:t>
             </w:r>
@@ -4377,6 +4395,7 @@
                 <w:rFonts w:ascii="Times New Roman" w:hAnsi="Times New Roman" w:cs="Times New Roman"/>
                 <w:b/>
                 <w:noProof/>
+                <w:color w:val="auto"/>
               </w:rPr>
               <w:t>2.2 GENERAL CONCLUSIONS</w:t>
             </w:r>
@@ -4448,6 +4467,7 @@
                 <w:rFonts w:ascii="Times New Roman" w:hAnsi="Times New Roman" w:cs="Times New Roman"/>
                 <w:b/>
                 <w:noProof/>
+                <w:color w:val="auto"/>
               </w:rPr>
               <w:t>2.3 CONCLUSIONS</w:t>
             </w:r>
@@ -4671,8 +4691,6 @@
       </w:pPr>
       <w:bookmarkStart w:id="20" w:name="_Toc81039344"/>
       <w:bookmarkStart w:id="21" w:name="_Toc81233198"/>
-      <w:bookmarkStart w:id="22" w:name="_GoBack"/>
-      <w:bookmarkEnd w:id="22"/>
       <w:r>
         <w:rPr>
           <w:rFonts w:ascii="Times New Roman" w:hAnsi="Times New Roman" w:cs="Times New Roman"/>
@@ -4696,7 +4714,7 @@
           <w:szCs w:val="28"/>
         </w:rPr>
       </w:pPr>
-      <w:bookmarkStart w:id="23" w:name="_Toc81233199"/>
+      <w:bookmarkStart w:id="22" w:name="_Toc81233199"/>
       <w:r>
         <w:rPr>
           <w:rFonts w:ascii="Times New Roman" w:hAnsi="Times New Roman" w:cs="Times New Roman"/>
@@ -4707,7 +4725,7 @@
         </w:rPr>
         <w:t>BACKGROUND INFORMATION</w:t>
       </w:r>
-      <w:bookmarkEnd w:id="23"/>
+      <w:bookmarkEnd w:id="22"/>
     </w:p>
     <w:p>
       <w:pPr>
@@ -4721,8 +4739,8 @@
           <w:szCs w:val="28"/>
         </w:rPr>
       </w:pPr>
-      <w:bookmarkStart w:id="24" w:name="_Toc81039345"/>
-      <w:bookmarkStart w:id="25" w:name="_Toc81233200"/>
+      <w:bookmarkStart w:id="23" w:name="_Toc81039345"/>
+      <w:bookmarkStart w:id="24" w:name="_Toc81233200"/>
       <w:r>
         <w:rPr>
           <w:rFonts w:ascii="Times New Roman" w:hAnsi="Times New Roman" w:cs="Times New Roman"/>
@@ -4753,8 +4771,8 @@
         </w:rPr>
         <w:t>INTRODUCTION</w:t>
       </w:r>
+      <w:bookmarkEnd w:id="23"/>
       <w:bookmarkEnd w:id="24"/>
-      <w:bookmarkEnd w:id="25"/>
     </w:p>
     <w:p>
       <w:pPr>
@@ -5177,8 +5195,8 @@
           <w:szCs w:val="28"/>
         </w:rPr>
       </w:pPr>
-      <w:bookmarkStart w:id="26" w:name="_Toc81039346"/>
-      <w:bookmarkStart w:id="27" w:name="_Toc81233201"/>
+      <w:bookmarkStart w:id="25" w:name="_Toc81039346"/>
+      <w:bookmarkStart w:id="26" w:name="_Toc81233201"/>
       <w:r>
         <w:rPr>
           <w:rFonts w:ascii="Times New Roman" w:hAnsi="Times New Roman" w:cs="Times New Roman"/>
@@ -5190,8 +5208,8 @@
         <w:lastRenderedPageBreak/>
         <w:t>1.2 PROBLEM STATEMENT</w:t>
       </w:r>
+      <w:bookmarkEnd w:id="25"/>
       <w:bookmarkEnd w:id="26"/>
-      <w:bookmarkEnd w:id="27"/>
     </w:p>
     <w:p>
       <w:pPr>
@@ -5495,7 +5513,7 @@
           <w:szCs w:val="28"/>
         </w:rPr>
       </w:pPr>
-      <w:bookmarkStart w:id="28" w:name="_Toc81233202"/>
+      <w:bookmarkStart w:id="27" w:name="_Toc81233202"/>
       <w:r>
         <w:rPr>
           <w:rFonts w:ascii="Times New Roman" w:hAnsi="Times New Roman" w:cs="Times New Roman"/>
@@ -5506,7 +5524,7 @@
         </w:rPr>
         <w:t>1.3 EXISTING SYSTEM</w:t>
       </w:r>
-      <w:bookmarkEnd w:id="28"/>
+      <w:bookmarkEnd w:id="27"/>
     </w:p>
     <w:p>
       <w:pPr>
@@ -5709,7 +5727,7 @@
           <w:szCs w:val="28"/>
         </w:rPr>
       </w:pPr>
-      <w:bookmarkStart w:id="29" w:name="_Toc81233203"/>
+      <w:bookmarkStart w:id="28" w:name="_Toc81233203"/>
       <w:r>
         <w:rPr>
           <w:rFonts w:ascii="Times New Roman" w:hAnsi="Times New Roman" w:cs="Times New Roman"/>
@@ -5720,7 +5738,7 @@
         </w:rPr>
         <w:t>1.4 PROPOSED SYSTEM</w:t>
       </w:r>
-      <w:bookmarkEnd w:id="29"/>
+      <w:bookmarkEnd w:id="28"/>
     </w:p>
     <w:p>
       <w:pPr>
@@ -5737,15 +5755,7 @@
           <w:sz w:val="24"/>
           <w:szCs w:val="24"/>
         </w:rPr>
-        <w:t xml:space="preserve">The E-Bursary </w:t>
-      </w:r>
-      <w:r>
-        <w:rPr>
-          <w:rFonts w:ascii="Times New Roman" w:hAnsi="Times New Roman" w:cs="Times New Roman"/>
-          <w:sz w:val="24"/>
-          <w:szCs w:val="24"/>
-        </w:rPr>
-        <w:t xml:space="preserve">application will be a web-based application that will allow Maseno University Students to apply for the school-funded bursary (SOMU Bursary). </w:t>
+        <w:t xml:space="preserve">The E-Bursary application will be a web-based application that will allow Maseno University Students to apply for the school-funded bursary (SOMU Bursary). </w:t>
       </w:r>
       <w:r>
         <w:rPr>
@@ -5871,8 +5881,8 @@
           <w:szCs w:val="28"/>
         </w:rPr>
       </w:pPr>
-      <w:bookmarkStart w:id="30" w:name="_Toc81039347"/>
-      <w:bookmarkStart w:id="31" w:name="_Toc81233204"/>
+      <w:bookmarkStart w:id="29" w:name="_Toc81039347"/>
+      <w:bookmarkStart w:id="30" w:name="_Toc81233204"/>
       <w:r>
         <w:rPr>
           <w:rFonts w:ascii="Times New Roman" w:hAnsi="Times New Roman" w:cs="Times New Roman"/>
@@ -5903,8 +5913,8 @@
         </w:rPr>
         <w:t>OBJECTIVES</w:t>
       </w:r>
+      <w:bookmarkEnd w:id="29"/>
       <w:bookmarkEnd w:id="30"/>
-      <w:bookmarkEnd w:id="31"/>
     </w:p>
     <w:p>
       <w:pPr>
@@ -6285,8 +6295,8 @@
           <w:szCs w:val="28"/>
         </w:rPr>
       </w:pPr>
-      <w:bookmarkStart w:id="32" w:name="_Toc81039348"/>
-      <w:bookmarkStart w:id="33" w:name="_Toc81233205"/>
+      <w:bookmarkStart w:id="31" w:name="_Toc81039348"/>
+      <w:bookmarkStart w:id="32" w:name="_Toc81233205"/>
       <w:r>
         <w:rPr>
           <w:rFonts w:ascii="Times New Roman" w:hAnsi="Times New Roman" w:cs="Times New Roman"/>
@@ -6327,8 +6337,8 @@
         </w:rPr>
         <w:t>LIMITATIONS</w:t>
       </w:r>
+      <w:bookmarkEnd w:id="31"/>
       <w:bookmarkEnd w:id="32"/>
-      <w:bookmarkEnd w:id="33"/>
     </w:p>
     <w:p>
       <w:pPr>
@@ -6464,507 +6474,13 @@
         <w:rPr>
           <w:rFonts w:ascii="Times New Roman" w:hAnsi="Times New Roman" w:cs="Times New Roman"/>
           <w:b/>
-          <w:sz w:val="28"/>
-          <w:szCs w:val="28"/>
-        </w:rPr>
-      </w:pPr>
-      <w:bookmarkStart w:id="34" w:name="_Toc81233206"/>
-      <w:r>
-        <w:rPr>
-          <w:rFonts w:ascii="Times New Roman" w:hAnsi="Times New Roman" w:cs="Times New Roman"/>
-          <w:b/>
           <w:color w:val="auto"/>
           <w:sz w:val="28"/>
           <w:szCs w:val="28"/>
         </w:rPr>
-        <w:t>1.7 JUSTIFICATION</w:t>
-      </w:r>
-      <w:bookmarkEnd w:id="34"/>
-    </w:p>
-    <w:p>
-      <w:pPr>
-        <w:spacing w:line="360" w:lineRule="auto"/>
-        <w:rPr>
-          <w:rFonts w:ascii="Times New Roman" w:hAnsi="Times New Roman" w:cs="Times New Roman"/>
-          <w:sz w:val="24"/>
-          <w:szCs w:val="24"/>
-        </w:rPr>
-      </w:pPr>
-      <w:r>
-        <w:rPr>
-          <w:rFonts w:ascii="Times New Roman" w:hAnsi="Times New Roman" w:cs="Times New Roman"/>
-          <w:sz w:val="24"/>
-          <w:szCs w:val="24"/>
-        </w:rPr>
-        <w:t>At</w:t>
-      </w:r>
-      <w:r>
-        <w:rPr>
-          <w:rFonts w:ascii="Times New Roman" w:hAnsi="Times New Roman" w:cs="Times New Roman"/>
-          <w:sz w:val="24"/>
-          <w:szCs w:val="24"/>
-        </w:rPr>
-        <w:t xml:space="preserve"> the </w:t>
-      </w:r>
-      <w:r>
-        <w:rPr>
-          <w:rFonts w:ascii="Times New Roman" w:hAnsi="Times New Roman" w:cs="Times New Roman"/>
-          <w:sz w:val="24"/>
-          <w:szCs w:val="24"/>
-        </w:rPr>
-        <w:t>university level, students need access to resources</w:t>
-      </w:r>
-      <w:r>
-        <w:rPr>
-          <w:rFonts w:ascii="Times New Roman" w:hAnsi="Times New Roman" w:cs="Times New Roman"/>
-          <w:sz w:val="24"/>
-          <w:szCs w:val="24"/>
-        </w:rPr>
-        <w:t xml:space="preserve"> quickly and efficiently</w:t>
-      </w:r>
-      <w:r>
-        <w:rPr>
-          <w:rFonts w:ascii="Times New Roman" w:hAnsi="Times New Roman" w:cs="Times New Roman"/>
-          <w:sz w:val="24"/>
-          <w:szCs w:val="24"/>
-        </w:rPr>
-        <w:t>. This is very fundamental in the development of their skills</w:t>
-      </w:r>
-      <w:r>
-        <w:rPr>
-          <w:rFonts w:ascii="Times New Roman" w:hAnsi="Times New Roman" w:cs="Times New Roman"/>
-          <w:sz w:val="24"/>
-          <w:szCs w:val="24"/>
-        </w:rPr>
-        <w:t xml:space="preserve"> and time management</w:t>
-      </w:r>
-      <w:r>
-        <w:rPr>
-          <w:rFonts w:ascii="Times New Roman" w:hAnsi="Times New Roman" w:cs="Times New Roman"/>
-          <w:sz w:val="24"/>
-          <w:szCs w:val="24"/>
-        </w:rPr>
-        <w:t xml:space="preserve"> as they may need to be performing other different activities</w:t>
-      </w:r>
-      <w:r>
-        <w:rPr>
-          <w:rFonts w:ascii="Times New Roman" w:hAnsi="Times New Roman" w:cs="Times New Roman"/>
-          <w:sz w:val="24"/>
-          <w:szCs w:val="24"/>
-        </w:rPr>
-        <w:t>. Having this kind of resource available on their mobile phones</w:t>
-      </w:r>
-      <w:r>
-        <w:rPr>
-          <w:rFonts w:ascii="Times New Roman" w:hAnsi="Times New Roman" w:cs="Times New Roman"/>
-          <w:sz w:val="24"/>
-          <w:szCs w:val="24"/>
-        </w:rPr>
-        <w:t>, laptops, or desktop computers</w:t>
-      </w:r>
-      <w:r>
-        <w:rPr>
-          <w:rFonts w:ascii="Times New Roman" w:hAnsi="Times New Roman" w:cs="Times New Roman"/>
-          <w:sz w:val="24"/>
-          <w:szCs w:val="24"/>
-        </w:rPr>
-        <w:t xml:space="preserve"> increases efficiency. In addition, stud</w:t>
-      </w:r>
-      <w:r>
-        <w:rPr>
-          <w:rFonts w:ascii="Times New Roman" w:hAnsi="Times New Roman" w:cs="Times New Roman"/>
-          <w:sz w:val="24"/>
-          <w:szCs w:val="24"/>
-        </w:rPr>
-        <w:t>ents in the computing faculty or</w:t>
-      </w:r>
-      <w:r>
-        <w:rPr>
-          <w:rFonts w:ascii="Times New Roman" w:hAnsi="Times New Roman" w:cs="Times New Roman"/>
-          <w:sz w:val="24"/>
-          <w:szCs w:val="24"/>
-        </w:rPr>
-        <w:t xml:space="preserve"> any institution should be able to understand the </w:t>
-      </w:r>
-      <w:r>
-        <w:rPr>
-          <w:rFonts w:ascii="Times New Roman" w:hAnsi="Times New Roman" w:cs="Times New Roman"/>
-          <w:sz w:val="24"/>
-          <w:szCs w:val="24"/>
-        </w:rPr>
-        <w:t>technological trends</w:t>
-      </w:r>
-      <w:r>
-        <w:rPr>
-          <w:rFonts w:ascii="Times New Roman" w:hAnsi="Times New Roman" w:cs="Times New Roman"/>
-          <w:sz w:val="24"/>
-          <w:szCs w:val="24"/>
-        </w:rPr>
-        <w:t xml:space="preserve"> and their effects and be able to solve an existing problem using the best algorithm that addresses </w:t>
-      </w:r>
-      <w:r>
-        <w:rPr>
-          <w:rFonts w:ascii="Times New Roman" w:hAnsi="Times New Roman" w:cs="Times New Roman"/>
-          <w:sz w:val="24"/>
-          <w:szCs w:val="24"/>
-        </w:rPr>
-        <w:t>the issue</w:t>
-      </w:r>
-      <w:r>
-        <w:rPr>
-          <w:rFonts w:ascii="Times New Roman" w:hAnsi="Times New Roman" w:cs="Times New Roman"/>
-          <w:sz w:val="24"/>
-          <w:szCs w:val="24"/>
-        </w:rPr>
-        <w:t xml:space="preserve">. </w:t>
-      </w:r>
-      <w:r>
-        <w:rPr>
-          <w:rFonts w:ascii="Times New Roman" w:hAnsi="Times New Roman" w:cs="Times New Roman"/>
-          <w:sz w:val="24"/>
-          <w:szCs w:val="24"/>
-        </w:rPr>
-        <w:t xml:space="preserve">Thus, having a </w:t>
-      </w:r>
-      <w:r>
-        <w:rPr>
-          <w:rFonts w:ascii="Times New Roman" w:hAnsi="Times New Roman" w:cs="Times New Roman"/>
-          <w:sz w:val="24"/>
-          <w:szCs w:val="24"/>
-        </w:rPr>
-        <w:t>web-based</w:t>
-      </w:r>
-      <w:r>
-        <w:rPr>
-          <w:rFonts w:ascii="Times New Roman" w:hAnsi="Times New Roman" w:cs="Times New Roman"/>
-          <w:sz w:val="24"/>
-          <w:szCs w:val="24"/>
-        </w:rPr>
-        <w:t xml:space="preserve"> application that fetches resources, </w:t>
-      </w:r>
-      <w:r>
-        <w:rPr>
-          <w:rFonts w:ascii="Times New Roman" w:hAnsi="Times New Roman" w:cs="Times New Roman"/>
-          <w:sz w:val="24"/>
-          <w:szCs w:val="24"/>
-        </w:rPr>
-        <w:t>executes the fetched resources, and pr</w:t>
-      </w:r>
-      <w:r>
-        <w:rPr>
-          <w:rFonts w:ascii="Times New Roman" w:hAnsi="Times New Roman" w:cs="Times New Roman"/>
-          <w:sz w:val="24"/>
-          <w:szCs w:val="24"/>
-        </w:rPr>
-        <w:t xml:space="preserve">ovides updated information </w:t>
-      </w:r>
-      <w:r>
-        <w:rPr>
-          <w:rFonts w:ascii="Times New Roman" w:hAnsi="Times New Roman" w:cs="Times New Roman"/>
-          <w:sz w:val="24"/>
-          <w:szCs w:val="24"/>
-        </w:rPr>
-        <w:t xml:space="preserve">to the end-user </w:t>
-      </w:r>
-      <w:r>
-        <w:rPr>
-          <w:rFonts w:ascii="Times New Roman" w:hAnsi="Times New Roman" w:cs="Times New Roman"/>
-          <w:sz w:val="24"/>
-          <w:szCs w:val="24"/>
-        </w:rPr>
-        <w:t>is essential.</w:t>
-      </w:r>
-    </w:p>
-    <w:p>
-      <w:pPr>
-        <w:spacing w:line="360" w:lineRule="auto"/>
-        <w:rPr>
-          <w:rFonts w:ascii="Times New Roman" w:hAnsi="Times New Roman" w:cs="Times New Roman"/>
-          <w:sz w:val="24"/>
-          <w:szCs w:val="24"/>
-        </w:rPr>
-      </w:pPr>
-      <w:r>
-        <w:rPr>
-          <w:rFonts w:ascii="Times New Roman" w:hAnsi="Times New Roman" w:cs="Times New Roman"/>
-          <w:sz w:val="24"/>
-          <w:szCs w:val="24"/>
-        </w:rPr>
-        <w:t xml:space="preserve">This proposed application will aid in offering students </w:t>
-      </w:r>
-      <w:r>
-        <w:rPr>
-          <w:rFonts w:ascii="Times New Roman" w:hAnsi="Times New Roman" w:cs="Times New Roman"/>
-          <w:sz w:val="24"/>
-          <w:szCs w:val="24"/>
-        </w:rPr>
-        <w:t>a platform to apply, track their bursary status</w:t>
-      </w:r>
-      <w:r>
-        <w:rPr>
-          <w:rFonts w:ascii="Times New Roman" w:hAnsi="Times New Roman" w:cs="Times New Roman"/>
-          <w:sz w:val="24"/>
-          <w:szCs w:val="24"/>
-        </w:rPr>
-        <w:t xml:space="preserve">, and a forum to present their </w:t>
-      </w:r>
-      <w:r>
-        <w:rPr>
-          <w:rFonts w:ascii="Times New Roman" w:hAnsi="Times New Roman" w:cs="Times New Roman"/>
-          <w:sz w:val="24"/>
-          <w:szCs w:val="24"/>
-        </w:rPr>
-        <w:t>complain</w:t>
-      </w:r>
-      <w:r>
-        <w:rPr>
-          <w:rFonts w:ascii="Times New Roman" w:hAnsi="Times New Roman" w:cs="Times New Roman"/>
-          <w:sz w:val="24"/>
-          <w:szCs w:val="24"/>
-        </w:rPr>
-        <w:t>t</w:t>
-      </w:r>
-      <w:r>
-        <w:rPr>
-          <w:rFonts w:ascii="Times New Roman" w:hAnsi="Times New Roman" w:cs="Times New Roman"/>
-          <w:sz w:val="24"/>
-          <w:szCs w:val="24"/>
-        </w:rPr>
-        <w:t xml:space="preserve">s </w:t>
-      </w:r>
-      <w:r>
-        <w:rPr>
-          <w:rFonts w:ascii="Times New Roman" w:hAnsi="Times New Roman" w:cs="Times New Roman"/>
-          <w:sz w:val="24"/>
-          <w:szCs w:val="24"/>
-        </w:rPr>
-        <w:t xml:space="preserve">and get quick feedback from </w:t>
-      </w:r>
-      <w:r>
-        <w:rPr>
-          <w:rFonts w:ascii="Times New Roman" w:hAnsi="Times New Roman" w:cs="Times New Roman"/>
-          <w:sz w:val="24"/>
-          <w:szCs w:val="24"/>
-        </w:rPr>
-        <w:t xml:space="preserve">the </w:t>
-      </w:r>
-      <w:r>
-        <w:rPr>
-          <w:rFonts w:ascii="Times New Roman" w:hAnsi="Times New Roman" w:cs="Times New Roman"/>
-          <w:sz w:val="24"/>
-          <w:szCs w:val="24"/>
-        </w:rPr>
-        <w:t xml:space="preserve">SOMU </w:t>
-      </w:r>
-      <w:r>
-        <w:rPr>
-          <w:rFonts w:ascii="Times New Roman" w:hAnsi="Times New Roman" w:cs="Times New Roman"/>
-          <w:sz w:val="24"/>
-          <w:szCs w:val="24"/>
-        </w:rPr>
-        <w:t>staff</w:t>
-      </w:r>
-      <w:r>
-        <w:rPr>
-          <w:rFonts w:ascii="Times New Roman" w:hAnsi="Times New Roman" w:cs="Times New Roman"/>
-          <w:sz w:val="24"/>
-          <w:szCs w:val="24"/>
-        </w:rPr>
-        <w:t xml:space="preserve">. </w:t>
-      </w:r>
-      <w:r>
-        <w:rPr>
-          <w:rFonts w:ascii="Times New Roman" w:hAnsi="Times New Roman" w:cs="Times New Roman"/>
-          <w:sz w:val="24"/>
-          <w:szCs w:val="24"/>
-        </w:rPr>
-        <w:t xml:space="preserve">Elimination or reduction of long queues in </w:t>
-      </w:r>
-      <w:r>
-        <w:rPr>
-          <w:rFonts w:ascii="Times New Roman" w:hAnsi="Times New Roman" w:cs="Times New Roman"/>
-          <w:sz w:val="24"/>
-          <w:szCs w:val="24"/>
-        </w:rPr>
-        <w:t>SOMU offices will</w:t>
-      </w:r>
-      <w:r>
-        <w:rPr>
-          <w:rFonts w:ascii="Times New Roman" w:hAnsi="Times New Roman" w:cs="Times New Roman"/>
-          <w:sz w:val="24"/>
-          <w:szCs w:val="24"/>
-        </w:rPr>
-        <w:t xml:space="preserve"> be possible because each student will be able to directly </w:t>
-      </w:r>
-      <w:r>
-        <w:rPr>
-          <w:rFonts w:ascii="Times New Roman" w:hAnsi="Times New Roman" w:cs="Times New Roman"/>
-          <w:sz w:val="24"/>
-          <w:szCs w:val="24"/>
-        </w:rPr>
-        <w:t>apply and track the whole process using their gadgets</w:t>
-      </w:r>
-      <w:r>
-        <w:rPr>
-          <w:rFonts w:ascii="Times New Roman" w:hAnsi="Times New Roman" w:cs="Times New Roman"/>
-          <w:sz w:val="24"/>
-          <w:szCs w:val="24"/>
-        </w:rPr>
-        <w:t>.</w:t>
-      </w:r>
-    </w:p>
-    <w:p>
-      <w:pPr>
-        <w:spacing w:line="360" w:lineRule="auto"/>
-        <w:rPr>
-          <w:rFonts w:ascii="Times New Roman" w:hAnsi="Times New Roman" w:cs="Times New Roman"/>
-          <w:sz w:val="24"/>
-          <w:szCs w:val="24"/>
-        </w:rPr>
-      </w:pPr>
-      <w:r>
-        <w:rPr>
-          <w:rFonts w:ascii="Times New Roman" w:hAnsi="Times New Roman" w:cs="Times New Roman"/>
-          <w:sz w:val="24"/>
-          <w:szCs w:val="24"/>
-        </w:rPr>
-        <w:t>The proposed application will also assist the</w:t>
-      </w:r>
-      <w:r>
-        <w:rPr>
-          <w:rFonts w:ascii="Times New Roman" w:hAnsi="Times New Roman" w:cs="Times New Roman"/>
-          <w:sz w:val="24"/>
-          <w:szCs w:val="24"/>
-        </w:rPr>
-        <w:t xml:space="preserve"> staff</w:t>
-      </w:r>
-      <w:r>
-        <w:rPr>
-          <w:rFonts w:ascii="Times New Roman" w:hAnsi="Times New Roman" w:cs="Times New Roman"/>
-          <w:sz w:val="24"/>
-          <w:szCs w:val="24"/>
-        </w:rPr>
-        <w:t xml:space="preserve"> in </w:t>
-      </w:r>
-      <w:r>
-        <w:rPr>
-          <w:rFonts w:ascii="Times New Roman" w:hAnsi="Times New Roman" w:cs="Times New Roman"/>
-          <w:sz w:val="24"/>
-          <w:szCs w:val="24"/>
-        </w:rPr>
-        <w:t>vetting the applications and responding to complaints from students in a much easier and faster way</w:t>
-      </w:r>
-      <w:r>
-        <w:rPr>
-          <w:rFonts w:ascii="Times New Roman" w:hAnsi="Times New Roman" w:cs="Times New Roman"/>
-          <w:sz w:val="24"/>
-          <w:szCs w:val="24"/>
-        </w:rPr>
-        <w:t>.</w:t>
-      </w:r>
-      <w:r>
-        <w:rPr>
-          <w:rFonts w:ascii="Times New Roman" w:hAnsi="Times New Roman" w:cs="Times New Roman"/>
-          <w:sz w:val="24"/>
-          <w:szCs w:val="24"/>
-        </w:rPr>
-        <w:t xml:space="preserve"> The staff will also be able to upload any news to the beneficiaries via the dashboard provided to them.</w:t>
-      </w:r>
-      <w:r>
-        <w:rPr>
-          <w:rFonts w:ascii="Times New Roman" w:hAnsi="Times New Roman" w:cs="Times New Roman"/>
-          <w:sz w:val="24"/>
-          <w:szCs w:val="24"/>
-        </w:rPr>
-        <w:t xml:space="preserve"> The students will then be able to find all the uploaded </w:t>
-      </w:r>
-      <w:r>
-        <w:rPr>
-          <w:rFonts w:ascii="Times New Roman" w:hAnsi="Times New Roman" w:cs="Times New Roman"/>
-          <w:sz w:val="24"/>
-          <w:szCs w:val="24"/>
-        </w:rPr>
-        <w:t>updates in the web application and download them</w:t>
-      </w:r>
-      <w:r>
-        <w:rPr>
-          <w:rFonts w:ascii="Times New Roman" w:hAnsi="Times New Roman" w:cs="Times New Roman"/>
-          <w:sz w:val="24"/>
-          <w:szCs w:val="24"/>
-        </w:rPr>
-        <w:t xml:space="preserve">. The application will be a handy tool for the students because it will enable </w:t>
-      </w:r>
-      <w:r>
-        <w:rPr>
-          <w:rFonts w:ascii="Times New Roman" w:hAnsi="Times New Roman" w:cs="Times New Roman"/>
-          <w:sz w:val="24"/>
-          <w:szCs w:val="24"/>
-        </w:rPr>
-        <w:t>them to apply for the bursary</w:t>
-      </w:r>
-      <w:r>
-        <w:rPr>
-          <w:rFonts w:ascii="Times New Roman" w:hAnsi="Times New Roman" w:cs="Times New Roman"/>
-          <w:sz w:val="24"/>
-          <w:szCs w:val="24"/>
-        </w:rPr>
-        <w:t xml:space="preserve"> in time and criticize </w:t>
-      </w:r>
-      <w:r>
-        <w:rPr>
-          <w:rFonts w:ascii="Times New Roman" w:hAnsi="Times New Roman" w:cs="Times New Roman"/>
-          <w:sz w:val="24"/>
-          <w:szCs w:val="24"/>
-        </w:rPr>
-        <w:t>delays of any kind.</w:t>
-      </w:r>
-    </w:p>
-    <w:p>
-      <w:pPr>
-        <w:pStyle w:val="Heading2"/>
-        <w:rPr>
-          <w:rFonts w:ascii="Times New Roman" w:hAnsi="Times New Roman" w:cs="Times New Roman"/>
-          <w:b/>
-          <w:sz w:val="28"/>
-          <w:szCs w:val="28"/>
-        </w:rPr>
-      </w:pPr>
-      <w:r>
-        <w:rPr>
-          <w:rFonts w:ascii="Times New Roman" w:hAnsi="Times New Roman" w:cs="Times New Roman"/>
-          <w:b/>
-          <w:sz w:val="28"/>
-          <w:szCs w:val="28"/>
-        </w:rPr>
-        <w:br w:type="page"/>
-      </w:r>
-    </w:p>
-    <w:p>
-      <w:pPr>
-        <w:pStyle w:val="Heading1"/>
-        <w:jc w:val="center"/>
-        <w:rPr>
-          <w:rFonts w:ascii="Times New Roman" w:hAnsi="Times New Roman" w:cs="Times New Roman"/>
-          <w:b/>
-          <w:color w:val="auto"/>
-        </w:rPr>
-      </w:pPr>
-      <w:bookmarkStart w:id="35" w:name="_Toc81233207"/>
-      <w:r>
-        <w:rPr>
-          <w:rFonts w:ascii="Times New Roman" w:hAnsi="Times New Roman" w:cs="Times New Roman"/>
-          <w:b/>
-          <w:color w:val="auto"/>
-        </w:rPr>
-        <w:lastRenderedPageBreak/>
-        <w:t>CHAPTER TWO</w:t>
-      </w:r>
-      <w:bookmarkEnd w:id="35"/>
-    </w:p>
-    <w:p>
-      <w:pPr>
-        <w:pStyle w:val="Heading2"/>
-        <w:spacing w:before="0"/>
+      </w:pPr>
+      <w:bookmarkStart w:id="33" w:name="_Toc81233206"/>
+      <w:r>
         <w:rPr>
           <w:rFonts w:ascii="Times New Roman" w:hAnsi="Times New Roman" w:cs="Times New Roman"/>
           <w:b/>
@@ -6972,10 +6488,427 @@
           <w:sz w:val="28"/>
           <w:szCs w:val="28"/>
         </w:rPr>
-      </w:pPr>
-      <w:bookmarkStart w:id="36" w:name="_TOC_250039"/>
-      <w:bookmarkStart w:id="37" w:name="_Toc81233208"/>
-      <w:r>
+        <w:t>1.7 JUSTIFICATION</w:t>
+      </w:r>
+      <w:bookmarkEnd w:id="33"/>
+    </w:p>
+    <w:p>
+      <w:pPr>
+        <w:spacing w:line="360" w:lineRule="auto"/>
+        <w:rPr>
+          <w:rFonts w:ascii="Times New Roman" w:hAnsi="Times New Roman" w:cs="Times New Roman"/>
+          <w:sz w:val="24"/>
+          <w:szCs w:val="24"/>
+        </w:rPr>
+      </w:pPr>
+      <w:r>
+        <w:rPr>
+          <w:rFonts w:ascii="Times New Roman" w:hAnsi="Times New Roman" w:cs="Times New Roman"/>
+          <w:sz w:val="24"/>
+          <w:szCs w:val="24"/>
+        </w:rPr>
+        <w:t>At</w:t>
+      </w:r>
+      <w:r>
+        <w:rPr>
+          <w:rFonts w:ascii="Times New Roman" w:hAnsi="Times New Roman" w:cs="Times New Roman"/>
+          <w:sz w:val="24"/>
+          <w:szCs w:val="24"/>
+        </w:rPr>
+        <w:t xml:space="preserve"> the </w:t>
+      </w:r>
+      <w:r>
+        <w:rPr>
+          <w:rFonts w:ascii="Times New Roman" w:hAnsi="Times New Roman" w:cs="Times New Roman"/>
+          <w:sz w:val="24"/>
+          <w:szCs w:val="24"/>
+        </w:rPr>
+        <w:t>university level, students need access to resources</w:t>
+      </w:r>
+      <w:r>
+        <w:rPr>
+          <w:rFonts w:ascii="Times New Roman" w:hAnsi="Times New Roman" w:cs="Times New Roman"/>
+          <w:sz w:val="24"/>
+          <w:szCs w:val="24"/>
+        </w:rPr>
+        <w:t xml:space="preserve"> quickly and efficiently</w:t>
+      </w:r>
+      <w:r>
+        <w:rPr>
+          <w:rFonts w:ascii="Times New Roman" w:hAnsi="Times New Roman" w:cs="Times New Roman"/>
+          <w:sz w:val="24"/>
+          <w:szCs w:val="24"/>
+        </w:rPr>
+        <w:t>. This is very fundamental in the development of their skills</w:t>
+      </w:r>
+      <w:r>
+        <w:rPr>
+          <w:rFonts w:ascii="Times New Roman" w:hAnsi="Times New Roman" w:cs="Times New Roman"/>
+          <w:sz w:val="24"/>
+          <w:szCs w:val="24"/>
+        </w:rPr>
+        <w:t xml:space="preserve"> and time management as they may need to be performing other different activities</w:t>
+      </w:r>
+      <w:r>
+        <w:rPr>
+          <w:rFonts w:ascii="Times New Roman" w:hAnsi="Times New Roman" w:cs="Times New Roman"/>
+          <w:sz w:val="24"/>
+          <w:szCs w:val="24"/>
+        </w:rPr>
+        <w:t>. Having this kind of resource available on their mobile phones</w:t>
+      </w:r>
+      <w:r>
+        <w:rPr>
+          <w:rFonts w:ascii="Times New Roman" w:hAnsi="Times New Roman" w:cs="Times New Roman"/>
+          <w:sz w:val="24"/>
+          <w:szCs w:val="24"/>
+        </w:rPr>
+        <w:t>, laptops, or desktop computers</w:t>
+      </w:r>
+      <w:r>
+        <w:rPr>
+          <w:rFonts w:ascii="Times New Roman" w:hAnsi="Times New Roman" w:cs="Times New Roman"/>
+          <w:sz w:val="24"/>
+          <w:szCs w:val="24"/>
+        </w:rPr>
+        <w:t xml:space="preserve"> increases efficiency. In addition, stud</w:t>
+      </w:r>
+      <w:r>
+        <w:rPr>
+          <w:rFonts w:ascii="Times New Roman" w:hAnsi="Times New Roman" w:cs="Times New Roman"/>
+          <w:sz w:val="24"/>
+          <w:szCs w:val="24"/>
+        </w:rPr>
+        <w:t>ents in the computing faculty or</w:t>
+      </w:r>
+      <w:r>
+        <w:rPr>
+          <w:rFonts w:ascii="Times New Roman" w:hAnsi="Times New Roman" w:cs="Times New Roman"/>
+          <w:sz w:val="24"/>
+          <w:szCs w:val="24"/>
+        </w:rPr>
+        <w:t xml:space="preserve"> any institution should be able to understand the </w:t>
+      </w:r>
+      <w:r>
+        <w:rPr>
+          <w:rFonts w:ascii="Times New Roman" w:hAnsi="Times New Roman" w:cs="Times New Roman"/>
+          <w:sz w:val="24"/>
+          <w:szCs w:val="24"/>
+        </w:rPr>
+        <w:t>technological trends</w:t>
+      </w:r>
+      <w:r>
+        <w:rPr>
+          <w:rFonts w:ascii="Times New Roman" w:hAnsi="Times New Roman" w:cs="Times New Roman"/>
+          <w:sz w:val="24"/>
+          <w:szCs w:val="24"/>
+        </w:rPr>
+        <w:t xml:space="preserve"> and their effects and be able to solve an existing problem using the best algorithm that addresses </w:t>
+      </w:r>
+      <w:r>
+        <w:rPr>
+          <w:rFonts w:ascii="Times New Roman" w:hAnsi="Times New Roman" w:cs="Times New Roman"/>
+          <w:sz w:val="24"/>
+          <w:szCs w:val="24"/>
+        </w:rPr>
+        <w:t>the issue</w:t>
+      </w:r>
+      <w:r>
+        <w:rPr>
+          <w:rFonts w:ascii="Times New Roman" w:hAnsi="Times New Roman" w:cs="Times New Roman"/>
+          <w:sz w:val="24"/>
+          <w:szCs w:val="24"/>
+        </w:rPr>
+        <w:t xml:space="preserve">. Thus, having a </w:t>
+      </w:r>
+      <w:r>
+        <w:rPr>
+          <w:rFonts w:ascii="Times New Roman" w:hAnsi="Times New Roman" w:cs="Times New Roman"/>
+          <w:sz w:val="24"/>
+          <w:szCs w:val="24"/>
+        </w:rPr>
+        <w:t>web-based</w:t>
+      </w:r>
+      <w:r>
+        <w:rPr>
+          <w:rFonts w:ascii="Times New Roman" w:hAnsi="Times New Roman" w:cs="Times New Roman"/>
+          <w:sz w:val="24"/>
+          <w:szCs w:val="24"/>
+        </w:rPr>
+        <w:t xml:space="preserve"> application that fetches resources, </w:t>
+      </w:r>
+      <w:r>
+        <w:rPr>
+          <w:rFonts w:ascii="Times New Roman" w:hAnsi="Times New Roman" w:cs="Times New Roman"/>
+          <w:sz w:val="24"/>
+          <w:szCs w:val="24"/>
+        </w:rPr>
+        <w:t>executes the fetched resources, and pr</w:t>
+      </w:r>
+      <w:r>
+        <w:rPr>
+          <w:rFonts w:ascii="Times New Roman" w:hAnsi="Times New Roman" w:cs="Times New Roman"/>
+          <w:sz w:val="24"/>
+          <w:szCs w:val="24"/>
+        </w:rPr>
+        <w:t xml:space="preserve">ovides updated information </w:t>
+      </w:r>
+      <w:r>
+        <w:rPr>
+          <w:rFonts w:ascii="Times New Roman" w:hAnsi="Times New Roman" w:cs="Times New Roman"/>
+          <w:sz w:val="24"/>
+          <w:szCs w:val="24"/>
+        </w:rPr>
+        <w:t xml:space="preserve">to the end-user </w:t>
+      </w:r>
+      <w:r>
+        <w:rPr>
+          <w:rFonts w:ascii="Times New Roman" w:hAnsi="Times New Roman" w:cs="Times New Roman"/>
+          <w:sz w:val="24"/>
+          <w:szCs w:val="24"/>
+        </w:rPr>
+        <w:t>is essential.</w:t>
+      </w:r>
+    </w:p>
+    <w:p>
+      <w:pPr>
+        <w:spacing w:line="360" w:lineRule="auto"/>
+        <w:rPr>
+          <w:rFonts w:ascii="Times New Roman" w:hAnsi="Times New Roman" w:cs="Times New Roman"/>
+          <w:sz w:val="24"/>
+          <w:szCs w:val="24"/>
+        </w:rPr>
+      </w:pPr>
+      <w:r>
+        <w:rPr>
+          <w:rFonts w:ascii="Times New Roman" w:hAnsi="Times New Roman" w:cs="Times New Roman"/>
+          <w:sz w:val="24"/>
+          <w:szCs w:val="24"/>
+        </w:rPr>
+        <w:t xml:space="preserve">This proposed application will aid in offering students </w:t>
+      </w:r>
+      <w:r>
+        <w:rPr>
+          <w:rFonts w:ascii="Times New Roman" w:hAnsi="Times New Roman" w:cs="Times New Roman"/>
+          <w:sz w:val="24"/>
+          <w:szCs w:val="24"/>
+        </w:rPr>
+        <w:t>a platform to apply, track their bursary status</w:t>
+      </w:r>
+      <w:r>
+        <w:rPr>
+          <w:rFonts w:ascii="Times New Roman" w:hAnsi="Times New Roman" w:cs="Times New Roman"/>
+          <w:sz w:val="24"/>
+          <w:szCs w:val="24"/>
+        </w:rPr>
+        <w:t xml:space="preserve">, and a forum to present their </w:t>
+      </w:r>
+      <w:r>
+        <w:rPr>
+          <w:rFonts w:ascii="Times New Roman" w:hAnsi="Times New Roman" w:cs="Times New Roman"/>
+          <w:sz w:val="24"/>
+          <w:szCs w:val="24"/>
+        </w:rPr>
+        <w:t>complain</w:t>
+      </w:r>
+      <w:r>
+        <w:rPr>
+          <w:rFonts w:ascii="Times New Roman" w:hAnsi="Times New Roman" w:cs="Times New Roman"/>
+          <w:sz w:val="24"/>
+          <w:szCs w:val="24"/>
+        </w:rPr>
+        <w:t>t</w:t>
+      </w:r>
+      <w:r>
+        <w:rPr>
+          <w:rFonts w:ascii="Times New Roman" w:hAnsi="Times New Roman" w:cs="Times New Roman"/>
+          <w:sz w:val="24"/>
+          <w:szCs w:val="24"/>
+        </w:rPr>
+        <w:t xml:space="preserve">s </w:t>
+      </w:r>
+      <w:r>
+        <w:rPr>
+          <w:rFonts w:ascii="Times New Roman" w:hAnsi="Times New Roman" w:cs="Times New Roman"/>
+          <w:sz w:val="24"/>
+          <w:szCs w:val="24"/>
+        </w:rPr>
+        <w:t xml:space="preserve">and get quick feedback from </w:t>
+      </w:r>
+      <w:r>
+        <w:rPr>
+          <w:rFonts w:ascii="Times New Roman" w:hAnsi="Times New Roman" w:cs="Times New Roman"/>
+          <w:sz w:val="24"/>
+          <w:szCs w:val="24"/>
+        </w:rPr>
+        <w:t xml:space="preserve">the </w:t>
+      </w:r>
+      <w:r>
+        <w:rPr>
+          <w:rFonts w:ascii="Times New Roman" w:hAnsi="Times New Roman" w:cs="Times New Roman"/>
+          <w:sz w:val="24"/>
+          <w:szCs w:val="24"/>
+        </w:rPr>
+        <w:t xml:space="preserve">SOMU </w:t>
+      </w:r>
+      <w:r>
+        <w:rPr>
+          <w:rFonts w:ascii="Times New Roman" w:hAnsi="Times New Roman" w:cs="Times New Roman"/>
+          <w:sz w:val="24"/>
+          <w:szCs w:val="24"/>
+        </w:rPr>
+        <w:t>staff</w:t>
+      </w:r>
+      <w:r>
+        <w:rPr>
+          <w:rFonts w:ascii="Times New Roman" w:hAnsi="Times New Roman" w:cs="Times New Roman"/>
+          <w:sz w:val="24"/>
+          <w:szCs w:val="24"/>
+        </w:rPr>
+        <w:t xml:space="preserve">. Elimination or reduction of long queues in </w:t>
+      </w:r>
+      <w:r>
+        <w:rPr>
+          <w:rFonts w:ascii="Times New Roman" w:hAnsi="Times New Roman" w:cs="Times New Roman"/>
+          <w:sz w:val="24"/>
+          <w:szCs w:val="24"/>
+        </w:rPr>
+        <w:t>SOMU offices will</w:t>
+      </w:r>
+      <w:r>
+        <w:rPr>
+          <w:rFonts w:ascii="Times New Roman" w:hAnsi="Times New Roman" w:cs="Times New Roman"/>
+          <w:sz w:val="24"/>
+          <w:szCs w:val="24"/>
+        </w:rPr>
+        <w:t xml:space="preserve"> be possible because each student will be able to directly </w:t>
+      </w:r>
+      <w:r>
+        <w:rPr>
+          <w:rFonts w:ascii="Times New Roman" w:hAnsi="Times New Roman" w:cs="Times New Roman"/>
+          <w:sz w:val="24"/>
+          <w:szCs w:val="24"/>
+        </w:rPr>
+        <w:t>apply and track the whole process using their gadgets</w:t>
+      </w:r>
+      <w:r>
+        <w:rPr>
+          <w:rFonts w:ascii="Times New Roman" w:hAnsi="Times New Roman" w:cs="Times New Roman"/>
+          <w:sz w:val="24"/>
+          <w:szCs w:val="24"/>
+        </w:rPr>
+        <w:t>.</w:t>
+      </w:r>
+    </w:p>
+    <w:p>
+      <w:pPr>
+        <w:spacing w:line="360" w:lineRule="auto"/>
+        <w:rPr>
+          <w:rFonts w:ascii="Times New Roman" w:hAnsi="Times New Roman" w:cs="Times New Roman"/>
+          <w:sz w:val="24"/>
+          <w:szCs w:val="24"/>
+        </w:rPr>
+      </w:pPr>
+      <w:r>
+        <w:rPr>
+          <w:rFonts w:ascii="Times New Roman" w:hAnsi="Times New Roman" w:cs="Times New Roman"/>
+          <w:sz w:val="24"/>
+          <w:szCs w:val="24"/>
+        </w:rPr>
+        <w:t>The proposed application will also assist the</w:t>
+      </w:r>
+      <w:r>
+        <w:rPr>
+          <w:rFonts w:ascii="Times New Roman" w:hAnsi="Times New Roman" w:cs="Times New Roman"/>
+          <w:sz w:val="24"/>
+          <w:szCs w:val="24"/>
+        </w:rPr>
+        <w:t xml:space="preserve"> staff</w:t>
+      </w:r>
+      <w:r>
+        <w:rPr>
+          <w:rFonts w:ascii="Times New Roman" w:hAnsi="Times New Roman" w:cs="Times New Roman"/>
+          <w:sz w:val="24"/>
+          <w:szCs w:val="24"/>
+        </w:rPr>
+        <w:t xml:space="preserve"> in </w:t>
+      </w:r>
+      <w:r>
+        <w:rPr>
+          <w:rFonts w:ascii="Times New Roman" w:hAnsi="Times New Roman" w:cs="Times New Roman"/>
+          <w:sz w:val="24"/>
+          <w:szCs w:val="24"/>
+        </w:rPr>
+        <w:t>vetting the applications and responding to complaints from students in a much easier and faster way</w:t>
+      </w:r>
+      <w:r>
+        <w:rPr>
+          <w:rFonts w:ascii="Times New Roman" w:hAnsi="Times New Roman" w:cs="Times New Roman"/>
+          <w:sz w:val="24"/>
+          <w:szCs w:val="24"/>
+        </w:rPr>
+        <w:t>.</w:t>
+      </w:r>
+      <w:r>
+        <w:rPr>
+          <w:rFonts w:ascii="Times New Roman" w:hAnsi="Times New Roman" w:cs="Times New Roman"/>
+          <w:sz w:val="24"/>
+          <w:szCs w:val="24"/>
+        </w:rPr>
+        <w:t xml:space="preserve"> The staff will also be able to upload any news to the beneficiaries via the dashboard provided to them.</w:t>
+      </w:r>
+      <w:r>
+        <w:rPr>
+          <w:rFonts w:ascii="Times New Roman" w:hAnsi="Times New Roman" w:cs="Times New Roman"/>
+          <w:sz w:val="24"/>
+          <w:szCs w:val="24"/>
+        </w:rPr>
+        <w:t xml:space="preserve"> The students will then be able to find all the uploaded </w:t>
+      </w:r>
+      <w:r>
+        <w:rPr>
+          <w:rFonts w:ascii="Times New Roman" w:hAnsi="Times New Roman" w:cs="Times New Roman"/>
+          <w:sz w:val="24"/>
+          <w:szCs w:val="24"/>
+        </w:rPr>
+        <w:t>updates in the web application and download them</w:t>
+      </w:r>
+      <w:r>
+        <w:rPr>
+          <w:rFonts w:ascii="Times New Roman" w:hAnsi="Times New Roman" w:cs="Times New Roman"/>
+          <w:sz w:val="24"/>
+          <w:szCs w:val="24"/>
+        </w:rPr>
+        <w:t xml:space="preserve">. The application will be a handy tool for the students because it will enable </w:t>
+      </w:r>
+      <w:r>
+        <w:rPr>
+          <w:rFonts w:ascii="Times New Roman" w:hAnsi="Times New Roman" w:cs="Times New Roman"/>
+          <w:sz w:val="24"/>
+          <w:szCs w:val="24"/>
+        </w:rPr>
+        <w:t>them to apply for the bursary</w:t>
+      </w:r>
+      <w:r>
+        <w:rPr>
+          <w:rFonts w:ascii="Times New Roman" w:hAnsi="Times New Roman" w:cs="Times New Roman"/>
+          <w:sz w:val="24"/>
+          <w:szCs w:val="24"/>
+        </w:rPr>
+        <w:t xml:space="preserve"> in time and criticize </w:t>
+      </w:r>
+      <w:r>
+        <w:rPr>
+          <w:rFonts w:ascii="Times New Roman" w:hAnsi="Times New Roman" w:cs="Times New Roman"/>
+          <w:sz w:val="24"/>
+          <w:szCs w:val="24"/>
+        </w:rPr>
+        <w:t>delays of any kind.</w:t>
+      </w:r>
+    </w:p>
+    <w:p>
+      <w:pPr>
+        <w:pStyle w:val="Heading2"/>
         <w:rPr>
           <w:rFonts w:ascii="Times New Roman" w:hAnsi="Times New Roman" w:cs="Times New Roman"/>
           <w:b/>
@@ -6983,8 +6916,7 @@
           <w:sz w:val="28"/>
           <w:szCs w:val="28"/>
         </w:rPr>
-        <w:t xml:space="preserve">LITERATURE </w:t>
-      </w:r>
+      </w:pPr>
       <w:r>
         <w:rPr>
           <w:rFonts w:ascii="Times New Roman" w:hAnsi="Times New Roman" w:cs="Times New Roman"/>
@@ -6993,9 +6925,35 @@
           <w:sz w:val="28"/>
           <w:szCs w:val="28"/>
         </w:rPr>
-        <w:t xml:space="preserve"> </w:t>
-      </w:r>
-      <w:r>
+        <w:br w:type="page"/>
+      </w:r>
+    </w:p>
+    <w:p>
+      <w:pPr>
+        <w:pStyle w:val="Heading1"/>
+        <w:jc w:val="center"/>
+        <w:rPr>
+          <w:rFonts w:ascii="Times New Roman" w:hAnsi="Times New Roman" w:cs="Times New Roman"/>
+          <w:b/>
+          <w:color w:val="auto"/>
+        </w:rPr>
+      </w:pPr>
+      <w:bookmarkStart w:id="34" w:name="_Toc81233207"/>
+      <w:r>
+        <w:rPr>
+          <w:rFonts w:ascii="Times New Roman" w:hAnsi="Times New Roman" w:cs="Times New Roman"/>
+          <w:b/>
+          <w:color w:val="auto"/>
+        </w:rPr>
+        <w:lastRenderedPageBreak/>
+        <w:t>CHAPTER TWO</w:t>
+      </w:r>
+      <w:bookmarkEnd w:id="34"/>
+    </w:p>
+    <w:p>
+      <w:pPr>
+        <w:pStyle w:val="Heading2"/>
+        <w:spacing w:before="0"/>
         <w:rPr>
           <w:rFonts w:ascii="Times New Roman" w:hAnsi="Times New Roman" w:cs="Times New Roman"/>
           <w:b/>
@@ -7003,23 +6961,10 @@
           <w:sz w:val="28"/>
           <w:szCs w:val="28"/>
         </w:rPr>
-        <w:t>REVIEW</w:t>
-      </w:r>
-      <w:bookmarkEnd w:id="36"/>
-      <w:bookmarkEnd w:id="37"/>
-    </w:p>
-    <w:p>
-      <w:pPr>
-        <w:spacing w:after="0"/>
-        <w:rPr>
-          <w:rFonts w:ascii="Times New Roman" w:hAnsi="Times New Roman" w:cs="Times New Roman"/>
-        </w:rPr>
-      </w:pPr>
-    </w:p>
-    <w:p>
-      <w:pPr>
-        <w:pStyle w:val="Heading2"/>
-        <w:spacing w:before="0" w:line="360" w:lineRule="auto"/>
+      </w:pPr>
+      <w:bookmarkStart w:id="35" w:name="_TOC_250039"/>
+      <w:bookmarkStart w:id="36" w:name="_Toc81233208"/>
+      <w:r>
         <w:rPr>
           <w:rFonts w:ascii="Times New Roman" w:hAnsi="Times New Roman" w:cs="Times New Roman"/>
           <w:b/>
@@ -7027,10 +6972,8 @@
           <w:sz w:val="28"/>
           <w:szCs w:val="28"/>
         </w:rPr>
-      </w:pPr>
-      <w:bookmarkStart w:id="38" w:name="2.1_INTRODUCTION"/>
-      <w:bookmarkStart w:id="39" w:name="_Toc81233209"/>
-      <w:bookmarkEnd w:id="38"/>
+        <w:t xml:space="preserve">LITERATURE </w:t>
+      </w:r>
       <w:r>
         <w:rPr>
           <w:rFonts w:ascii="Times New Roman" w:hAnsi="Times New Roman" w:cs="Times New Roman"/>
@@ -7039,288 +6982,9 @@
           <w:sz w:val="28"/>
           <w:szCs w:val="28"/>
         </w:rPr>
-        <w:t>2.1 INTRODUCTION</w:t>
-      </w:r>
-      <w:bookmarkEnd w:id="39"/>
-    </w:p>
-    <w:p>
-      <w:pPr>
-        <w:spacing w:line="360" w:lineRule="auto"/>
-        <w:rPr>
-          <w:rFonts w:ascii="Times New Roman" w:hAnsi="Times New Roman" w:cs="Times New Roman"/>
-          <w:sz w:val="24"/>
-          <w:szCs w:val="24"/>
-        </w:rPr>
-      </w:pPr>
-      <w:r>
-        <w:rPr>
-          <w:rFonts w:ascii="Times New Roman" w:hAnsi="Times New Roman" w:cs="Times New Roman"/>
-          <w:sz w:val="24"/>
-          <w:szCs w:val="24"/>
-        </w:rPr>
-        <w:t xml:space="preserve">Traditionally, </w:t>
-      </w:r>
-      <w:r>
-        <w:rPr>
-          <w:rFonts w:ascii="Times New Roman" w:hAnsi="Times New Roman" w:cs="Times New Roman"/>
-          <w:sz w:val="24"/>
-          <w:szCs w:val="24"/>
-        </w:rPr>
-        <w:t xml:space="preserve">services have </w:t>
-      </w:r>
-      <w:r>
-        <w:rPr>
-          <w:rFonts w:ascii="Times New Roman" w:hAnsi="Times New Roman" w:cs="Times New Roman"/>
-          <w:sz w:val="24"/>
-          <w:szCs w:val="24"/>
-        </w:rPr>
-        <w:t>been</w:t>
-      </w:r>
-      <w:r>
-        <w:rPr>
-          <w:rFonts w:ascii="Times New Roman" w:hAnsi="Times New Roman" w:cs="Times New Roman"/>
-          <w:sz w:val="24"/>
-          <w:szCs w:val="24"/>
-        </w:rPr>
-        <w:t xml:space="preserve"> conducted</w:t>
-      </w:r>
-      <w:r>
-        <w:rPr>
-          <w:rFonts w:ascii="Times New Roman" w:hAnsi="Times New Roman" w:cs="Times New Roman"/>
-          <w:sz w:val="24"/>
-          <w:szCs w:val="24"/>
-        </w:rPr>
-        <w:t xml:space="preserve"> face to face in such </w:t>
-      </w:r>
-      <w:r>
-        <w:rPr>
-          <w:rFonts w:ascii="Times New Roman" w:hAnsi="Times New Roman" w:cs="Times New Roman"/>
-          <w:sz w:val="24"/>
-          <w:szCs w:val="24"/>
-        </w:rPr>
-        <w:t xml:space="preserve">a way </w:t>
-      </w:r>
-      <w:r>
-        <w:rPr>
-          <w:rFonts w:ascii="Times New Roman" w:hAnsi="Times New Roman" w:cs="Times New Roman"/>
-          <w:sz w:val="24"/>
-          <w:szCs w:val="24"/>
-        </w:rPr>
-        <w:t>that for one to get any service their physical appearance would be very important</w:t>
-      </w:r>
-      <w:r>
-        <w:rPr>
-          <w:rFonts w:ascii="Times New Roman" w:hAnsi="Times New Roman" w:cs="Times New Roman"/>
-          <w:sz w:val="24"/>
-          <w:szCs w:val="24"/>
-        </w:rPr>
-        <w:t>. However, the wide distribution of computers</w:t>
-      </w:r>
-      <w:r>
-        <w:rPr>
-          <w:rFonts w:ascii="Times New Roman" w:hAnsi="Times New Roman" w:cs="Times New Roman"/>
-          <w:sz w:val="24"/>
-          <w:szCs w:val="24"/>
-        </w:rPr>
-        <w:t>, mobile phones</w:t>
-      </w:r>
-      <w:r>
-        <w:rPr>
-          <w:rFonts w:ascii="Times New Roman" w:hAnsi="Times New Roman" w:cs="Times New Roman"/>
-          <w:sz w:val="24"/>
-          <w:szCs w:val="24"/>
-        </w:rPr>
-        <w:t xml:space="preserve">, and communication technologies has made the </w:t>
-      </w:r>
-      <w:r>
-        <w:rPr>
-          <w:rFonts w:ascii="Times New Roman" w:hAnsi="Times New Roman" w:cs="Times New Roman"/>
-          <w:sz w:val="24"/>
-          <w:szCs w:val="24"/>
-        </w:rPr>
-        <w:t>whole process much simpler</w:t>
-      </w:r>
-      <w:r>
-        <w:rPr>
-          <w:rFonts w:ascii="Times New Roman" w:hAnsi="Times New Roman" w:cs="Times New Roman"/>
-          <w:sz w:val="24"/>
-          <w:szCs w:val="24"/>
-        </w:rPr>
-        <w:t xml:space="preserve">. Since the arrival of mobile phones in the </w:t>
-      </w:r>
-      <w:r>
-        <w:rPr>
-          <w:rFonts w:ascii="Times New Roman" w:hAnsi="Times New Roman" w:cs="Times New Roman"/>
-          <w:sz w:val="24"/>
-          <w:szCs w:val="24"/>
-        </w:rPr>
-        <w:t>1980s</w:t>
-      </w:r>
-      <w:r>
-        <w:rPr>
-          <w:rFonts w:ascii="Times New Roman" w:hAnsi="Times New Roman" w:cs="Times New Roman"/>
-          <w:sz w:val="24"/>
-          <w:szCs w:val="24"/>
-        </w:rPr>
-        <w:t>, they have been widely used by people of all ages all around the world. It could be said that the whole world is becoming mobile; mobile phones</w:t>
-      </w:r>
-      <w:r>
-        <w:rPr>
-          <w:rFonts w:ascii="Times New Roman" w:hAnsi="Times New Roman" w:cs="Times New Roman"/>
-          <w:sz w:val="24"/>
-          <w:szCs w:val="24"/>
-        </w:rPr>
-        <w:t xml:space="preserve"> and </w:t>
-      </w:r>
-      <w:r>
-        <w:rPr>
-          <w:rFonts w:ascii="Times New Roman" w:hAnsi="Times New Roman" w:cs="Times New Roman"/>
-          <w:sz w:val="24"/>
-          <w:szCs w:val="24"/>
-        </w:rPr>
-        <w:t xml:space="preserve">personal </w:t>
-      </w:r>
-      <w:r>
-        <w:rPr>
-          <w:rFonts w:ascii="Times New Roman" w:hAnsi="Times New Roman" w:cs="Times New Roman"/>
-          <w:sz w:val="24"/>
-          <w:szCs w:val="24"/>
-        </w:rPr>
-        <w:t>computers</w:t>
-      </w:r>
-      <w:r>
-        <w:rPr>
-          <w:rFonts w:ascii="Times New Roman" w:hAnsi="Times New Roman" w:cs="Times New Roman"/>
-          <w:sz w:val="24"/>
-          <w:szCs w:val="24"/>
-        </w:rPr>
-        <w:t xml:space="preserve"> are not only communication devices but also portable and private pieces of technological </w:t>
-      </w:r>
-      <w:r>
-        <w:rPr>
-          <w:rFonts w:ascii="Times New Roman" w:hAnsi="Times New Roman" w:cs="Times New Roman"/>
-          <w:sz w:val="24"/>
-          <w:szCs w:val="24"/>
-        </w:rPr>
-        <w:t>equipment</w:t>
-      </w:r>
-      <w:r>
-        <w:rPr>
-          <w:rFonts w:ascii="Times New Roman" w:hAnsi="Times New Roman" w:cs="Times New Roman"/>
-          <w:sz w:val="24"/>
-          <w:szCs w:val="24"/>
-        </w:rPr>
-        <w:t xml:space="preserve">. Nowadays, mobile technologies are becoming increasingly networked. Such technologies can be used creatively in different areas. Using mobile technologies in </w:t>
-      </w:r>
-      <w:r>
-        <w:rPr>
-          <w:rFonts w:ascii="Times New Roman" w:hAnsi="Times New Roman" w:cs="Times New Roman"/>
-          <w:sz w:val="24"/>
-          <w:szCs w:val="24"/>
-        </w:rPr>
-        <w:t>organizations like learning institutions</w:t>
-      </w:r>
-      <w:r>
-        <w:rPr>
-          <w:rFonts w:ascii="Times New Roman" w:hAnsi="Times New Roman" w:cs="Times New Roman"/>
-          <w:sz w:val="24"/>
-          <w:szCs w:val="24"/>
-        </w:rPr>
-        <w:t xml:space="preserve"> is a clear example of such an innovation. </w:t>
-      </w:r>
-      <w:r>
-        <w:rPr>
-          <w:rFonts w:ascii="Times New Roman" w:hAnsi="Times New Roman" w:cs="Times New Roman"/>
-          <w:sz w:val="24"/>
-          <w:szCs w:val="24"/>
-        </w:rPr>
-        <w:t xml:space="preserve">Laptops, Personal </w:t>
-      </w:r>
-      <w:r>
-        <w:rPr>
-          <w:rFonts w:ascii="Times New Roman" w:hAnsi="Times New Roman" w:cs="Times New Roman"/>
-          <w:sz w:val="24"/>
-          <w:szCs w:val="24"/>
-        </w:rPr>
-        <w:t>Computers</w:t>
-      </w:r>
-      <w:r>
-        <w:rPr>
-          <w:rFonts w:ascii="Times New Roman" w:hAnsi="Times New Roman" w:cs="Times New Roman"/>
-          <w:sz w:val="24"/>
-          <w:szCs w:val="24"/>
-        </w:rPr>
-        <w:t xml:space="preserve">, and even mobile phones </w:t>
-      </w:r>
-      <w:r>
-        <w:rPr>
-          <w:rFonts w:ascii="Times New Roman" w:hAnsi="Times New Roman" w:cs="Times New Roman"/>
-          <w:sz w:val="24"/>
-          <w:szCs w:val="24"/>
-        </w:rPr>
-        <w:t xml:space="preserve">equipped with internet connections have created the need for </w:t>
-      </w:r>
-      <w:r>
-        <w:rPr>
-          <w:rFonts w:ascii="Times New Roman" w:hAnsi="Times New Roman" w:cs="Times New Roman"/>
-          <w:sz w:val="24"/>
-          <w:szCs w:val="24"/>
-        </w:rPr>
-        <w:t xml:space="preserve">digitizing services such as job applications, learning and even conducting businesses. </w:t>
-      </w:r>
-      <w:r>
-        <w:rPr>
-          <w:rFonts w:ascii="Times New Roman" w:hAnsi="Times New Roman" w:cs="Times New Roman"/>
-          <w:sz w:val="24"/>
-          <w:szCs w:val="24"/>
-        </w:rPr>
-        <w:t xml:space="preserve">Internet-enabled </w:t>
-      </w:r>
-      <w:r>
-        <w:rPr>
-          <w:rFonts w:ascii="Times New Roman" w:hAnsi="Times New Roman" w:cs="Times New Roman"/>
-          <w:sz w:val="24"/>
-          <w:szCs w:val="24"/>
-        </w:rPr>
-        <w:t xml:space="preserve">communication </w:t>
-      </w:r>
-      <w:r>
-        <w:rPr>
-          <w:rFonts w:ascii="Times New Roman" w:hAnsi="Times New Roman" w:cs="Times New Roman"/>
-          <w:sz w:val="24"/>
-          <w:szCs w:val="24"/>
-        </w:rPr>
-        <w:t xml:space="preserve">devices can help students to access resources </w:t>
-      </w:r>
-      <w:r>
-        <w:rPr>
-          <w:rFonts w:ascii="Times New Roman" w:hAnsi="Times New Roman" w:cs="Times New Roman"/>
-          <w:sz w:val="24"/>
-          <w:szCs w:val="24"/>
-        </w:rPr>
-        <w:t>and services anyt</w:t>
-      </w:r>
-      <w:r>
-        <w:rPr>
-          <w:rFonts w:ascii="Times New Roman" w:hAnsi="Times New Roman" w:cs="Times New Roman"/>
-          <w:sz w:val="24"/>
-          <w:szCs w:val="24"/>
-        </w:rPr>
-        <w:t>ime, anywhere as long as they have an internet connection</w:t>
-      </w:r>
-      <w:r>
-        <w:rPr>
-          <w:rFonts w:ascii="Times New Roman" w:hAnsi="Times New Roman" w:cs="Times New Roman"/>
-          <w:sz w:val="24"/>
-          <w:szCs w:val="24"/>
-        </w:rPr>
-        <w:t>.</w:t>
-      </w:r>
-    </w:p>
-    <w:p>
-      <w:pPr>
-        <w:pStyle w:val="Heading2"/>
-        <w:spacing w:line="360" w:lineRule="auto"/>
+        <w:t xml:space="preserve"> </w:t>
+      </w:r>
+      <w:r>
         <w:rPr>
           <w:rFonts w:ascii="Times New Roman" w:hAnsi="Times New Roman" w:cs="Times New Roman"/>
           <w:b/>
@@ -7328,9 +6992,23 @@
           <w:sz w:val="28"/>
           <w:szCs w:val="28"/>
         </w:rPr>
-      </w:pPr>
-      <w:bookmarkStart w:id="40" w:name="_Toc81233210"/>
-      <w:r>
+        <w:t>REVIEW</w:t>
+      </w:r>
+      <w:bookmarkEnd w:id="35"/>
+      <w:bookmarkEnd w:id="36"/>
+    </w:p>
+    <w:p>
+      <w:pPr>
+        <w:spacing w:after="0"/>
+        <w:rPr>
+          <w:rFonts w:ascii="Times New Roman" w:hAnsi="Times New Roman" w:cs="Times New Roman"/>
+        </w:rPr>
+      </w:pPr>
+    </w:p>
+    <w:p>
+      <w:pPr>
+        <w:pStyle w:val="Heading2"/>
+        <w:spacing w:before="0" w:line="360" w:lineRule="auto"/>
         <w:rPr>
           <w:rFonts w:ascii="Times New Roman" w:hAnsi="Times New Roman" w:cs="Times New Roman"/>
           <w:b/>
@@ -7338,8 +7016,10 @@
           <w:sz w:val="28"/>
           <w:szCs w:val="28"/>
         </w:rPr>
-        <w:t>2.2</w:t>
-      </w:r>
+      </w:pPr>
+      <w:bookmarkStart w:id="37" w:name="2.1_INTRODUCTION"/>
+      <w:bookmarkStart w:id="38" w:name="_Toc81233209"/>
+      <w:bookmarkEnd w:id="37"/>
       <w:r>
         <w:rPr>
           <w:rFonts w:ascii="Times New Roman" w:hAnsi="Times New Roman" w:cs="Times New Roman"/>
@@ -7348,9 +7028,9 @@
           <w:sz w:val="28"/>
           <w:szCs w:val="28"/>
         </w:rPr>
-        <w:t xml:space="preserve"> THE SCOPE OF REVIEW</w:t>
-      </w:r>
-      <w:bookmarkEnd w:id="40"/>
+        <w:t>2.1 INTRODUCTION</w:t>
+      </w:r>
+      <w:bookmarkEnd w:id="38"/>
     </w:p>
     <w:p>
       <w:pPr>
@@ -7367,80 +7047,255 @@
           <w:sz w:val="24"/>
           <w:szCs w:val="24"/>
         </w:rPr>
-        <w:t xml:space="preserve">At the university level, students need access to internet-available resources. This is very fundamental in not only the development of their skills and class performance </w:t>
-      </w:r>
-      <w:r>
-        <w:rPr>
-          <w:rFonts w:ascii="Times New Roman" w:hAnsi="Times New Roman" w:cs="Times New Roman"/>
-          <w:sz w:val="24"/>
-          <w:szCs w:val="24"/>
-        </w:rPr>
-        <w:t xml:space="preserve">but also aims to bring the university services right into their devices. </w:t>
-      </w:r>
-      <w:r>
-        <w:rPr>
-          <w:rFonts w:ascii="Times New Roman" w:hAnsi="Times New Roman" w:cs="Times New Roman"/>
-          <w:sz w:val="24"/>
-          <w:szCs w:val="24"/>
-        </w:rPr>
-        <w:t xml:space="preserve">Having the services accessible via internet-enabled devices such as phones and laptops is a good practice. </w:t>
-      </w:r>
-      <w:r>
-        <w:rPr>
-          <w:rFonts w:ascii="Times New Roman" w:hAnsi="Times New Roman" w:cs="Times New Roman"/>
-          <w:sz w:val="24"/>
-          <w:szCs w:val="24"/>
-        </w:rPr>
-        <w:t>In addition, for the students in the faculty of Computing and Informatics in any institution, they should be able to understand the advancement of technological trends and their effects and come up with solutions for the existing problems employing the best algorithms that address</w:t>
-      </w:r>
-      <w:r>
-        <w:rPr>
-          <w:rFonts w:ascii="Times New Roman" w:hAnsi="Times New Roman" w:cs="Times New Roman"/>
-          <w:sz w:val="24"/>
-          <w:szCs w:val="24"/>
-        </w:rPr>
-        <w:t xml:space="preserve"> the issues at hand. </w:t>
-      </w:r>
-      <w:r>
-        <w:rPr>
-          <w:rFonts w:ascii="Times New Roman" w:hAnsi="Times New Roman" w:cs="Times New Roman"/>
-          <w:sz w:val="24"/>
-          <w:szCs w:val="24"/>
-        </w:rPr>
-        <w:t xml:space="preserve">Thus, having a website application that fetches resources, processes them, and generates the output to both the students and involved staff </w:t>
-      </w:r>
-      <w:r>
-        <w:rPr>
-          <w:rFonts w:ascii="Times New Roman" w:hAnsi="Times New Roman" w:cs="Times New Roman"/>
-          <w:sz w:val="24"/>
-          <w:szCs w:val="24"/>
-        </w:rPr>
-        <w:t>in a more efficient way i</w:t>
-      </w:r>
-      <w:r>
-        <w:rPr>
-          <w:rFonts w:ascii="Times New Roman" w:hAnsi="Times New Roman" w:cs="Times New Roman"/>
-          <w:sz w:val="24"/>
-          <w:szCs w:val="24"/>
-        </w:rPr>
-        <w:t>s good to them.</w:t>
-      </w:r>
-    </w:p>
-    <w:p>
-      <w:pPr>
-        <w:rPr>
-          <w:rFonts w:ascii="Times New Roman" w:hAnsi="Times New Roman" w:cs="Times New Roman"/>
-          <w:sz w:val="24"/>
-          <w:szCs w:val="24"/>
-        </w:rPr>
-      </w:pPr>
-      <w:r>
-        <w:rPr>
-          <w:rFonts w:ascii="Times New Roman" w:hAnsi="Times New Roman" w:cs="Times New Roman"/>
-          <w:sz w:val="24"/>
-          <w:szCs w:val="24"/>
-        </w:rPr>
-        <w:br w:type="page"/>
+        <w:t xml:space="preserve">Traditionally, </w:t>
+      </w:r>
+      <w:r>
+        <w:rPr>
+          <w:rFonts w:ascii="Times New Roman" w:hAnsi="Times New Roman" w:cs="Times New Roman"/>
+          <w:sz w:val="24"/>
+          <w:szCs w:val="24"/>
+        </w:rPr>
+        <w:t xml:space="preserve">services have </w:t>
+      </w:r>
+      <w:r>
+        <w:rPr>
+          <w:rFonts w:ascii="Times New Roman" w:hAnsi="Times New Roman" w:cs="Times New Roman"/>
+          <w:sz w:val="24"/>
+          <w:szCs w:val="24"/>
+        </w:rPr>
+        <w:t>been conducted</w:t>
+      </w:r>
+      <w:r>
+        <w:rPr>
+          <w:rFonts w:ascii="Times New Roman" w:hAnsi="Times New Roman" w:cs="Times New Roman"/>
+          <w:sz w:val="24"/>
+          <w:szCs w:val="24"/>
+        </w:rPr>
+        <w:t xml:space="preserve"> face to face in such </w:t>
+      </w:r>
+      <w:r>
+        <w:rPr>
+          <w:rFonts w:ascii="Times New Roman" w:hAnsi="Times New Roman" w:cs="Times New Roman"/>
+          <w:sz w:val="24"/>
+          <w:szCs w:val="24"/>
+        </w:rPr>
+        <w:t xml:space="preserve">a way </w:t>
+      </w:r>
+      <w:r>
+        <w:rPr>
+          <w:rFonts w:ascii="Times New Roman" w:hAnsi="Times New Roman" w:cs="Times New Roman"/>
+          <w:sz w:val="24"/>
+          <w:szCs w:val="24"/>
+        </w:rPr>
+        <w:t>that for one to get any service their physical appearance would be very important</w:t>
+      </w:r>
+      <w:r>
+        <w:rPr>
+          <w:rFonts w:ascii="Times New Roman" w:hAnsi="Times New Roman" w:cs="Times New Roman"/>
+          <w:sz w:val="24"/>
+          <w:szCs w:val="24"/>
+        </w:rPr>
+        <w:t>. However, the wide distribution of computers</w:t>
+      </w:r>
+      <w:r>
+        <w:rPr>
+          <w:rFonts w:ascii="Times New Roman" w:hAnsi="Times New Roman" w:cs="Times New Roman"/>
+          <w:sz w:val="24"/>
+          <w:szCs w:val="24"/>
+        </w:rPr>
+        <w:t>, mobile phones</w:t>
+      </w:r>
+      <w:r>
+        <w:rPr>
+          <w:rFonts w:ascii="Times New Roman" w:hAnsi="Times New Roman" w:cs="Times New Roman"/>
+          <w:sz w:val="24"/>
+          <w:szCs w:val="24"/>
+        </w:rPr>
+        <w:t xml:space="preserve">, and communication technologies has made the </w:t>
+      </w:r>
+      <w:r>
+        <w:rPr>
+          <w:rFonts w:ascii="Times New Roman" w:hAnsi="Times New Roman" w:cs="Times New Roman"/>
+          <w:sz w:val="24"/>
+          <w:szCs w:val="24"/>
+        </w:rPr>
+        <w:t>whole process much simpler</w:t>
+      </w:r>
+      <w:r>
+        <w:rPr>
+          <w:rFonts w:ascii="Times New Roman" w:hAnsi="Times New Roman" w:cs="Times New Roman"/>
+          <w:sz w:val="24"/>
+          <w:szCs w:val="24"/>
+        </w:rPr>
+        <w:t xml:space="preserve">. Since the arrival of mobile phones in the </w:t>
+      </w:r>
+      <w:r>
+        <w:rPr>
+          <w:rFonts w:ascii="Times New Roman" w:hAnsi="Times New Roman" w:cs="Times New Roman"/>
+          <w:sz w:val="24"/>
+          <w:szCs w:val="24"/>
+        </w:rPr>
+        <w:t>1980s</w:t>
+      </w:r>
+      <w:r>
+        <w:rPr>
+          <w:rFonts w:ascii="Times New Roman" w:hAnsi="Times New Roman" w:cs="Times New Roman"/>
+          <w:sz w:val="24"/>
+          <w:szCs w:val="24"/>
+        </w:rPr>
+        <w:t>, they have been widely used by people of all ages all around the world. It could be said that the whole world is becoming mobile; mobile phones</w:t>
+      </w:r>
+      <w:r>
+        <w:rPr>
+          <w:rFonts w:ascii="Times New Roman" w:hAnsi="Times New Roman" w:cs="Times New Roman"/>
+          <w:sz w:val="24"/>
+          <w:szCs w:val="24"/>
+        </w:rPr>
+        <w:t xml:space="preserve"> and </w:t>
+      </w:r>
+      <w:r>
+        <w:rPr>
+          <w:rFonts w:ascii="Times New Roman" w:hAnsi="Times New Roman" w:cs="Times New Roman"/>
+          <w:sz w:val="24"/>
+          <w:szCs w:val="24"/>
+        </w:rPr>
+        <w:t xml:space="preserve">personal </w:t>
+      </w:r>
+      <w:r>
+        <w:rPr>
+          <w:rFonts w:ascii="Times New Roman" w:hAnsi="Times New Roman" w:cs="Times New Roman"/>
+          <w:sz w:val="24"/>
+          <w:szCs w:val="24"/>
+        </w:rPr>
+        <w:t>computers</w:t>
+      </w:r>
+      <w:r>
+        <w:rPr>
+          <w:rFonts w:ascii="Times New Roman" w:hAnsi="Times New Roman" w:cs="Times New Roman"/>
+          <w:sz w:val="24"/>
+          <w:szCs w:val="24"/>
+        </w:rPr>
+        <w:t xml:space="preserve"> are not only communication devices but also portable and private pieces of technological </w:t>
+      </w:r>
+      <w:r>
+        <w:rPr>
+          <w:rFonts w:ascii="Times New Roman" w:hAnsi="Times New Roman" w:cs="Times New Roman"/>
+          <w:sz w:val="24"/>
+          <w:szCs w:val="24"/>
+        </w:rPr>
+        <w:t>equipment</w:t>
+      </w:r>
+      <w:r>
+        <w:rPr>
+          <w:rFonts w:ascii="Times New Roman" w:hAnsi="Times New Roman" w:cs="Times New Roman"/>
+          <w:sz w:val="24"/>
+          <w:szCs w:val="24"/>
+        </w:rPr>
+        <w:t xml:space="preserve">. Nowadays, mobile technologies are becoming increasingly networked. Such technologies can be used creatively in different areas. Using mobile technologies in </w:t>
+      </w:r>
+      <w:r>
+        <w:rPr>
+          <w:rFonts w:ascii="Times New Roman" w:hAnsi="Times New Roman" w:cs="Times New Roman"/>
+          <w:sz w:val="24"/>
+          <w:szCs w:val="24"/>
+        </w:rPr>
+        <w:t>organizations like learning institutions</w:t>
+      </w:r>
+      <w:r>
+        <w:rPr>
+          <w:rFonts w:ascii="Times New Roman" w:hAnsi="Times New Roman" w:cs="Times New Roman"/>
+          <w:sz w:val="24"/>
+          <w:szCs w:val="24"/>
+        </w:rPr>
+        <w:t xml:space="preserve"> is a clear example of such an innovation. </w:t>
+      </w:r>
+      <w:r>
+        <w:rPr>
+          <w:rFonts w:ascii="Times New Roman" w:hAnsi="Times New Roman" w:cs="Times New Roman"/>
+          <w:sz w:val="24"/>
+          <w:szCs w:val="24"/>
+        </w:rPr>
+        <w:t xml:space="preserve">Laptops, Personal </w:t>
+      </w:r>
+      <w:r>
+        <w:rPr>
+          <w:rFonts w:ascii="Times New Roman" w:hAnsi="Times New Roman" w:cs="Times New Roman"/>
+          <w:sz w:val="24"/>
+          <w:szCs w:val="24"/>
+        </w:rPr>
+        <w:t>Computers</w:t>
+      </w:r>
+      <w:r>
+        <w:rPr>
+          <w:rFonts w:ascii="Times New Roman" w:hAnsi="Times New Roman" w:cs="Times New Roman"/>
+          <w:sz w:val="24"/>
+          <w:szCs w:val="24"/>
+        </w:rPr>
+        <w:t xml:space="preserve">, and even mobile phones </w:t>
+      </w:r>
+      <w:r>
+        <w:rPr>
+          <w:rFonts w:ascii="Times New Roman" w:hAnsi="Times New Roman" w:cs="Times New Roman"/>
+          <w:sz w:val="24"/>
+          <w:szCs w:val="24"/>
+        </w:rPr>
+        <w:t xml:space="preserve">equipped with internet connections have created the need for </w:t>
+      </w:r>
+      <w:r>
+        <w:rPr>
+          <w:rFonts w:ascii="Times New Roman" w:hAnsi="Times New Roman" w:cs="Times New Roman"/>
+          <w:sz w:val="24"/>
+          <w:szCs w:val="24"/>
+        </w:rPr>
+        <w:t xml:space="preserve">digitizing services such as job applications, learning and even conducting businesses. </w:t>
+      </w:r>
+      <w:r>
+        <w:rPr>
+          <w:rFonts w:ascii="Times New Roman" w:hAnsi="Times New Roman" w:cs="Times New Roman"/>
+          <w:sz w:val="24"/>
+          <w:szCs w:val="24"/>
+        </w:rPr>
+        <w:t xml:space="preserve">Internet-enabled </w:t>
+      </w:r>
+      <w:r>
+        <w:rPr>
+          <w:rFonts w:ascii="Times New Roman" w:hAnsi="Times New Roman" w:cs="Times New Roman"/>
+          <w:sz w:val="24"/>
+          <w:szCs w:val="24"/>
+        </w:rPr>
+        <w:t xml:space="preserve">communication </w:t>
+      </w:r>
+      <w:r>
+        <w:rPr>
+          <w:rFonts w:ascii="Times New Roman" w:hAnsi="Times New Roman" w:cs="Times New Roman"/>
+          <w:sz w:val="24"/>
+          <w:szCs w:val="24"/>
+        </w:rPr>
+        <w:t xml:space="preserve">devices can help students to access resources </w:t>
+      </w:r>
+      <w:r>
+        <w:rPr>
+          <w:rFonts w:ascii="Times New Roman" w:hAnsi="Times New Roman" w:cs="Times New Roman"/>
+          <w:sz w:val="24"/>
+          <w:szCs w:val="24"/>
+        </w:rPr>
+        <w:t>and services anyt</w:t>
+      </w:r>
+      <w:r>
+        <w:rPr>
+          <w:rFonts w:ascii="Times New Roman" w:hAnsi="Times New Roman" w:cs="Times New Roman"/>
+          <w:sz w:val="24"/>
+          <w:szCs w:val="24"/>
+        </w:rPr>
+        <w:t>ime, anywhere as long as they have an internet connection</w:t>
+      </w:r>
+      <w:r>
+        <w:rPr>
+          <w:rFonts w:ascii="Times New Roman" w:hAnsi="Times New Roman" w:cs="Times New Roman"/>
+          <w:sz w:val="24"/>
+          <w:szCs w:val="24"/>
+        </w:rPr>
+        <w:t>.</w:t>
       </w:r>
     </w:p>
     <w:p>
@@ -7455,7 +7310,7 @@
           <w:szCs w:val="28"/>
         </w:rPr>
       </w:pPr>
-      <w:bookmarkStart w:id="41" w:name="_Toc81233211"/>
+      <w:bookmarkStart w:id="39" w:name="_Toc81233210"/>
       <w:r>
         <w:rPr>
           <w:rFonts w:ascii="Times New Roman" w:hAnsi="Times New Roman" w:cs="Times New Roman"/>
@@ -7464,8 +7319,7 @@
           <w:sz w:val="28"/>
           <w:szCs w:val="28"/>
         </w:rPr>
-        <w:lastRenderedPageBreak/>
-        <w:t>2.3</w:t>
+        <w:t>2.2</w:t>
       </w:r>
       <w:r>
         <w:rPr>
@@ -7475,9 +7329,9 @@
           <w:sz w:val="28"/>
           <w:szCs w:val="28"/>
         </w:rPr>
-        <w:t xml:space="preserve"> CRITERIA USED</w:t>
-      </w:r>
-      <w:bookmarkEnd w:id="41"/>
+        <w:t xml:space="preserve"> THE SCOPE OF REVIEW</w:t>
+      </w:r>
+      <w:bookmarkEnd w:id="39"/>
     </w:p>
     <w:p>
       <w:pPr>
@@ -7494,123 +7348,72 @@
           <w:sz w:val="24"/>
           <w:szCs w:val="24"/>
         </w:rPr>
-        <w:t>This literature review will be based on research about systems previously done, and which are related to this proposed system. The major focus will be on web-based applications that assist students</w:t>
-      </w:r>
-      <w:r>
-        <w:rPr>
-          <w:rFonts w:ascii="Times New Roman" w:hAnsi="Times New Roman" w:cs="Times New Roman"/>
-          <w:sz w:val="24"/>
-          <w:szCs w:val="24"/>
-        </w:rPr>
-        <w:t xml:space="preserve"> to develop and grow their skill</w:t>
-      </w:r>
-      <w:r>
-        <w:rPr>
-          <w:rFonts w:ascii="Times New Roman" w:hAnsi="Times New Roman" w:cs="Times New Roman"/>
-          <w:sz w:val="24"/>
-          <w:szCs w:val="24"/>
-        </w:rPr>
-        <w:t xml:space="preserve">s. </w:t>
-      </w:r>
-      <w:r>
-        <w:rPr>
-          <w:rFonts w:ascii="Times New Roman" w:hAnsi="Times New Roman" w:cs="Times New Roman"/>
-          <w:color w:val="FF0000"/>
-          <w:sz w:val="24"/>
-          <w:szCs w:val="24"/>
-        </w:rPr>
-        <w:t>Three</w:t>
-      </w:r>
-      <w:r>
-        <w:rPr>
-          <w:rFonts w:ascii="Times New Roman" w:hAnsi="Times New Roman" w:cs="Times New Roman"/>
-          <w:color w:val="FF0000"/>
-          <w:sz w:val="24"/>
-          <w:szCs w:val="24"/>
-        </w:rPr>
-        <w:t xml:space="preserve"> web-based learning applications will be reviewed </w:t>
-      </w:r>
-      <w:r>
-        <w:rPr>
-          <w:rFonts w:ascii="Times New Roman" w:hAnsi="Times New Roman" w:cs="Times New Roman"/>
-          <w:sz w:val="24"/>
-          <w:szCs w:val="24"/>
-        </w:rPr>
-        <w:t>and investigated on how they have assisted students in both developing and growing their skills.</w:t>
-      </w:r>
-      <w:r>
-        <w:rPr>
-          <w:rFonts w:ascii="Times New Roman" w:hAnsi="Times New Roman" w:cs="Times New Roman"/>
-          <w:sz w:val="24"/>
-          <w:szCs w:val="24"/>
-        </w:rPr>
-        <w:t xml:space="preserve"> All the data collected</w:t>
-      </w:r>
-      <w:r>
-        <w:rPr>
-          <w:rFonts w:ascii="Times New Roman" w:hAnsi="Times New Roman" w:cs="Times New Roman"/>
-          <w:sz w:val="24"/>
-          <w:szCs w:val="24"/>
-        </w:rPr>
-        <w:t xml:space="preserve"> about the various web-based applications</w:t>
-      </w:r>
-      <w:r>
-        <w:rPr>
-          <w:rFonts w:ascii="Times New Roman" w:hAnsi="Times New Roman" w:cs="Times New Roman"/>
-          <w:sz w:val="24"/>
-          <w:szCs w:val="24"/>
-        </w:rPr>
-        <w:t xml:space="preserve"> will be analyzed and based on the analysis, the proposed system will be proved feasible or infeasible.</w:t>
-      </w:r>
-    </w:p>
-    <w:p>
-      <w:pPr>
-        <w:spacing w:line="360" w:lineRule="auto"/>
-        <w:rPr>
-          <w:rFonts w:ascii="Times New Roman" w:hAnsi="Times New Roman" w:cs="Times New Roman"/>
-          <w:sz w:val="24"/>
-          <w:szCs w:val="24"/>
-        </w:rPr>
-      </w:pPr>
-      <w:r>
-        <w:rPr>
-          <w:rFonts w:ascii="Times New Roman" w:hAnsi="Times New Roman" w:cs="Times New Roman"/>
-          <w:sz w:val="24"/>
-          <w:szCs w:val="24"/>
-        </w:rPr>
-        <w:t>W</w:t>
-      </w:r>
-      <w:r>
-        <w:rPr>
-          <w:rFonts w:ascii="Times New Roman" w:hAnsi="Times New Roman" w:cs="Times New Roman"/>
-          <w:sz w:val="24"/>
-          <w:szCs w:val="24"/>
-        </w:rPr>
-        <w:t>ith the above</w:t>
-      </w:r>
-      <w:r>
-        <w:rPr>
-          <w:rFonts w:ascii="Times New Roman" w:hAnsi="Times New Roman" w:cs="Times New Roman"/>
-          <w:sz w:val="24"/>
-          <w:szCs w:val="24"/>
-        </w:rPr>
-        <w:t xml:space="preserve"> at hand, existing literature will be subjected to investigation</w:t>
-      </w:r>
-      <w:r>
-        <w:rPr>
-          <w:rFonts w:ascii="Times New Roman" w:hAnsi="Times New Roman" w:cs="Times New Roman"/>
-          <w:sz w:val="24"/>
-          <w:szCs w:val="24"/>
-        </w:rPr>
-        <w:t xml:space="preserve"> on web-based</w:t>
-      </w:r>
-      <w:r>
-        <w:rPr>
-          <w:rFonts w:ascii="Times New Roman" w:hAnsi="Times New Roman" w:cs="Times New Roman"/>
-          <w:sz w:val="24"/>
-          <w:szCs w:val="24"/>
-        </w:rPr>
-        <w:t xml:space="preserve"> learning applications, the key concepts of the applications outlined, major relationships or patterns noted, key strengths and weaknesses identified and the research gaps will be outlined. The paper ends with a summary of agreements and disagreements in the literature, areas for further research, and the overall perspective.</w:t>
+        <w:t xml:space="preserve">At the university level, students need access to internet-available resources. This is very fundamental in not only the development of their skills and class performance but also aims to bring the university services right into their devices. </w:t>
+      </w:r>
+      <w:r>
+        <w:rPr>
+          <w:rFonts w:ascii="Times New Roman" w:hAnsi="Times New Roman" w:cs="Times New Roman"/>
+          <w:sz w:val="24"/>
+          <w:szCs w:val="24"/>
+        </w:rPr>
+        <w:t xml:space="preserve">Having the services accessible via internet-enabled devices such as phones and laptops is a good practice. </w:t>
+      </w:r>
+      <w:r>
+        <w:rPr>
+          <w:rFonts w:ascii="Times New Roman" w:hAnsi="Times New Roman" w:cs="Times New Roman"/>
+          <w:sz w:val="24"/>
+          <w:szCs w:val="24"/>
+        </w:rPr>
+        <w:t>In addition, for the students in the faculty of Computing and Informatics in any institution, they should be able to understand the advancement of technological trends and their effects and come up with solutions for the existing problems employing the best algorithms that address</w:t>
+      </w:r>
+      <w:r>
+        <w:rPr>
+          <w:rFonts w:ascii="Times New Roman" w:hAnsi="Times New Roman" w:cs="Times New Roman"/>
+          <w:sz w:val="24"/>
+          <w:szCs w:val="24"/>
+        </w:rPr>
+        <w:t xml:space="preserve"> the issues at hand. </w:t>
+      </w:r>
+      <w:r>
+        <w:rPr>
+          <w:rFonts w:ascii="Times New Roman" w:hAnsi="Times New Roman" w:cs="Times New Roman"/>
+          <w:sz w:val="24"/>
+          <w:szCs w:val="24"/>
+        </w:rPr>
+        <w:t xml:space="preserve">Thus, having a website application that fetches resources, processes them, and generates the output to both the students and involved staff </w:t>
+      </w:r>
+      <w:r>
+        <w:rPr>
+          <w:rFonts w:ascii="Times New Roman" w:hAnsi="Times New Roman" w:cs="Times New Roman"/>
+          <w:sz w:val="24"/>
+          <w:szCs w:val="24"/>
+        </w:rPr>
+        <w:t>in a more efficient way i</w:t>
+      </w:r>
+      <w:r>
+        <w:rPr>
+          <w:rFonts w:ascii="Times New Roman" w:hAnsi="Times New Roman" w:cs="Times New Roman"/>
+          <w:sz w:val="24"/>
+          <w:szCs w:val="24"/>
+        </w:rPr>
+        <w:t>s good to them.</w:t>
+      </w:r>
+    </w:p>
+    <w:p>
+      <w:pPr>
+        <w:rPr>
+          <w:rFonts w:ascii="Times New Roman" w:hAnsi="Times New Roman" w:cs="Times New Roman"/>
+          <w:sz w:val="24"/>
+          <w:szCs w:val="24"/>
+        </w:rPr>
+      </w:pPr>
+      <w:r>
+        <w:rPr>
+          <w:rFonts w:ascii="Times New Roman" w:hAnsi="Times New Roman" w:cs="Times New Roman"/>
+          <w:sz w:val="24"/>
+          <w:szCs w:val="24"/>
+        </w:rPr>
+        <w:br w:type="page"/>
       </w:r>
     </w:p>
     <w:p>
@@ -7625,7 +7428,7 @@
           <w:szCs w:val="28"/>
         </w:rPr>
       </w:pPr>
-      <w:bookmarkStart w:id="42" w:name="_Toc81233212"/>
+      <w:bookmarkStart w:id="40" w:name="_Toc81233211"/>
       <w:r>
         <w:rPr>
           <w:rFonts w:ascii="Times New Roman" w:hAnsi="Times New Roman" w:cs="Times New Roman"/>
@@ -7634,7 +7437,8 @@
           <w:sz w:val="28"/>
           <w:szCs w:val="28"/>
         </w:rPr>
-        <w:t>2.4</w:t>
+        <w:lastRenderedPageBreak/>
+        <w:t>2.3</w:t>
       </w:r>
       <w:r>
         <w:rPr>
@@ -7644,9 +7448,9 @@
           <w:sz w:val="28"/>
           <w:szCs w:val="28"/>
         </w:rPr>
-        <w:t xml:space="preserve"> HISTORICAL BACKGROUND</w:t>
-      </w:r>
-      <w:bookmarkEnd w:id="42"/>
+        <w:t xml:space="preserve"> CRITERIA USED</w:t>
+      </w:r>
+      <w:bookmarkEnd w:id="40"/>
     </w:p>
     <w:p>
       <w:pPr>
@@ -7663,55 +7467,63 @@
           <w:sz w:val="24"/>
           <w:szCs w:val="24"/>
         </w:rPr>
-        <w:t>Many web</w:t>
-      </w:r>
-      <w:r>
-        <w:rPr>
-          <w:rFonts w:ascii="Times New Roman" w:hAnsi="Times New Roman" w:cs="Times New Roman"/>
-          <w:sz w:val="24"/>
-          <w:szCs w:val="24"/>
-        </w:rPr>
-        <w:t>-based</w:t>
-      </w:r>
-      <w:r>
-        <w:rPr>
-          <w:rFonts w:ascii="Times New Roman" w:hAnsi="Times New Roman" w:cs="Times New Roman"/>
-          <w:sz w:val="24"/>
-          <w:szCs w:val="24"/>
-        </w:rPr>
-        <w:t xml:space="preserve"> applications have been developed for mobile platforms. Over the last few years, </w:t>
-      </w:r>
-      <w:r>
-        <w:rPr>
-          <w:rFonts w:ascii="Times New Roman" w:hAnsi="Times New Roman" w:cs="Times New Roman"/>
-          <w:sz w:val="24"/>
-          <w:szCs w:val="24"/>
-        </w:rPr>
-        <w:t>these applications</w:t>
-      </w:r>
-      <w:r>
-        <w:rPr>
-          <w:rFonts w:ascii="Times New Roman" w:hAnsi="Times New Roman" w:cs="Times New Roman"/>
-          <w:sz w:val="24"/>
-          <w:szCs w:val="24"/>
-        </w:rPr>
-        <w:t xml:space="preserve"> have been the focus not only of technical interests, but also marketing </w:t>
-      </w:r>
-      <w:r>
-        <w:rPr>
-          <w:rFonts w:ascii="Times New Roman" w:hAnsi="Times New Roman" w:cs="Times New Roman"/>
-          <w:sz w:val="24"/>
-          <w:szCs w:val="24"/>
-        </w:rPr>
-        <w:t xml:space="preserve">and business </w:t>
-      </w:r>
-      <w:r>
-        <w:rPr>
-          <w:rFonts w:ascii="Times New Roman" w:hAnsi="Times New Roman" w:cs="Times New Roman"/>
-          <w:sz w:val="24"/>
-          <w:szCs w:val="24"/>
-        </w:rPr>
-        <w:t>campaigns.</w:t>
+        <w:t>This literature review will be based on research about systems previously done, and which are related to this proposed system. The major focus will be on web-based applications that assist students</w:t>
+      </w:r>
+      <w:r>
+        <w:rPr>
+          <w:rFonts w:ascii="Times New Roman" w:hAnsi="Times New Roman" w:cs="Times New Roman"/>
+          <w:sz w:val="24"/>
+          <w:szCs w:val="24"/>
+        </w:rPr>
+        <w:t xml:space="preserve"> to develop and grow their skill</w:t>
+      </w:r>
+      <w:r>
+        <w:rPr>
+          <w:rFonts w:ascii="Times New Roman" w:hAnsi="Times New Roman" w:cs="Times New Roman"/>
+          <w:sz w:val="24"/>
+          <w:szCs w:val="24"/>
+        </w:rPr>
+        <w:t xml:space="preserve">s. </w:t>
+      </w:r>
+      <w:r>
+        <w:rPr>
+          <w:rFonts w:ascii="Times New Roman" w:hAnsi="Times New Roman" w:cs="Times New Roman"/>
+          <w:sz w:val="24"/>
+          <w:szCs w:val="24"/>
+        </w:rPr>
+        <w:t>Three</w:t>
+      </w:r>
+      <w:r>
+        <w:rPr>
+          <w:rFonts w:ascii="Times New Roman" w:hAnsi="Times New Roman" w:cs="Times New Roman"/>
+          <w:sz w:val="24"/>
+          <w:szCs w:val="24"/>
+        </w:rPr>
+        <w:t xml:space="preserve"> learning applications will be reviewed and investigated on how they have assisted students in both developing and growing their skills.</w:t>
+      </w:r>
+      <w:r>
+        <w:rPr>
+          <w:rFonts w:ascii="Times New Roman" w:hAnsi="Times New Roman" w:cs="Times New Roman"/>
+          <w:sz w:val="24"/>
+          <w:szCs w:val="24"/>
+        </w:rPr>
+        <w:t xml:space="preserve"> All the data collected</w:t>
+      </w:r>
+      <w:r>
+        <w:rPr>
+          <w:rFonts w:ascii="Times New Roman" w:hAnsi="Times New Roman" w:cs="Times New Roman"/>
+          <w:sz w:val="24"/>
+          <w:szCs w:val="24"/>
+        </w:rPr>
+        <w:t xml:space="preserve"> about the various web-based applications</w:t>
+      </w:r>
+      <w:r>
+        <w:rPr>
+          <w:rFonts w:ascii="Times New Roman" w:hAnsi="Times New Roman" w:cs="Times New Roman"/>
+          <w:sz w:val="24"/>
+          <w:szCs w:val="24"/>
+        </w:rPr>
+        <w:t xml:space="preserve"> will be analyzed and based on the analysis, the proposed system will be proved feasible or infeasible.</w:t>
       </w:r>
     </w:p>
     <w:p>
@@ -7729,203 +7541,39 @@
           <w:sz w:val="24"/>
           <w:szCs w:val="24"/>
         </w:rPr>
-        <w:t>Recently, many</w:t>
-      </w:r>
-      <w:r>
-        <w:rPr>
-          <w:rFonts w:ascii="Times New Roman" w:hAnsi="Times New Roman" w:cs="Times New Roman"/>
-          <w:sz w:val="24"/>
-          <w:szCs w:val="24"/>
-        </w:rPr>
-        <w:t xml:space="preserve"> </w:t>
-      </w:r>
-      <w:r>
-        <w:rPr>
-          <w:rFonts w:ascii="Times New Roman" w:hAnsi="Times New Roman" w:cs="Times New Roman"/>
-          <w:sz w:val="24"/>
-          <w:szCs w:val="24"/>
-        </w:rPr>
-        <w:t>researchers</w:t>
-      </w:r>
-      <w:r>
-        <w:rPr>
-          <w:rFonts w:ascii="Times New Roman" w:hAnsi="Times New Roman" w:cs="Times New Roman"/>
-          <w:sz w:val="24"/>
-          <w:szCs w:val="24"/>
-        </w:rPr>
-        <w:t xml:space="preserve"> have focu</w:t>
-      </w:r>
-      <w:r>
-        <w:rPr>
-          <w:rFonts w:ascii="Times New Roman" w:hAnsi="Times New Roman" w:cs="Times New Roman"/>
-          <w:sz w:val="24"/>
-          <w:szCs w:val="24"/>
-        </w:rPr>
-        <w:t>0</w:t>
-      </w:r>
-      <w:r>
-        <w:rPr>
-          <w:rFonts w:ascii="Times New Roman" w:hAnsi="Times New Roman" w:cs="Times New Roman"/>
-          <w:sz w:val="24"/>
-          <w:szCs w:val="24"/>
-        </w:rPr>
-        <w:t xml:space="preserve">sed </w:t>
-      </w:r>
-      <w:r>
-        <w:rPr>
-          <w:rFonts w:ascii="Times New Roman" w:hAnsi="Times New Roman" w:cs="Times New Roman"/>
-          <w:sz w:val="24"/>
-          <w:szCs w:val="24"/>
-        </w:rPr>
-        <w:t>on mobil</w:t>
-      </w:r>
-      <w:r>
-        <w:rPr>
-          <w:rFonts w:ascii="Times New Roman" w:hAnsi="Times New Roman" w:cs="Times New Roman"/>
-          <w:sz w:val="24"/>
-          <w:szCs w:val="24"/>
-        </w:rPr>
-        <w:t>e</w:t>
-      </w:r>
-      <w:r>
-        <w:rPr>
-          <w:rFonts w:ascii="Times New Roman" w:hAnsi="Times New Roman" w:cs="Times New Roman"/>
-          <w:sz w:val="24"/>
-          <w:szCs w:val="24"/>
-        </w:rPr>
-        <w:t xml:space="preserve"> technologies. This literature review will be based </w:t>
-      </w:r>
-      <w:r>
-        <w:rPr>
-          <w:rFonts w:ascii="Times New Roman" w:hAnsi="Times New Roman" w:cs="Times New Roman"/>
-          <w:sz w:val="24"/>
-          <w:szCs w:val="24"/>
-        </w:rPr>
-        <w:t>on a research about the systems previously done, and which are related to this proposed system.</w:t>
-      </w:r>
-      <w:r>
-        <w:rPr>
-          <w:rFonts w:ascii="Times New Roman" w:hAnsi="Times New Roman" w:cs="Times New Roman"/>
-          <w:sz w:val="24"/>
-          <w:szCs w:val="24"/>
-        </w:rPr>
-        <w:t xml:space="preserve"> </w:t>
-      </w:r>
-      <w:r>
-        <w:rPr>
-          <w:rFonts w:ascii="Times New Roman" w:hAnsi="Times New Roman" w:cs="Times New Roman"/>
-          <w:color w:val="FF0000"/>
-          <w:sz w:val="24"/>
-          <w:szCs w:val="24"/>
-        </w:rPr>
-        <w:t>T</w:t>
-      </w:r>
-      <w:r>
-        <w:rPr>
-          <w:rFonts w:ascii="Times New Roman" w:hAnsi="Times New Roman" w:cs="Times New Roman"/>
-          <w:color w:val="FF0000"/>
-          <w:sz w:val="24"/>
-          <w:szCs w:val="24"/>
-        </w:rPr>
-        <w:t xml:space="preserve">he major focus </w:t>
-      </w:r>
-      <w:r>
-        <w:rPr>
-          <w:rFonts w:ascii="Times New Roman" w:hAnsi="Times New Roman" w:cs="Times New Roman"/>
-          <w:color w:val="FF0000"/>
-          <w:sz w:val="24"/>
-          <w:szCs w:val="24"/>
-        </w:rPr>
-        <w:t xml:space="preserve">on the website E-System applications whereby each of their strengths and weaknesses will be </w:t>
-      </w:r>
-      <w:r>
-        <w:rPr>
-          <w:rFonts w:ascii="Times New Roman" w:hAnsi="Times New Roman" w:cs="Times New Roman"/>
-          <w:color w:val="FF0000"/>
-          <w:sz w:val="24"/>
-          <w:szCs w:val="24"/>
-        </w:rPr>
-        <w:t xml:space="preserve">determined. </w:t>
-      </w:r>
-      <w:r>
-        <w:rPr>
-          <w:rFonts w:ascii="Times New Roman" w:hAnsi="Times New Roman" w:cs="Times New Roman"/>
-          <w:sz w:val="24"/>
-          <w:szCs w:val="24"/>
-        </w:rPr>
-        <w:t>E-b</w:t>
-      </w:r>
-      <w:r>
-        <w:rPr>
-          <w:rFonts w:ascii="Times New Roman" w:hAnsi="Times New Roman" w:cs="Times New Roman"/>
-          <w:sz w:val="24"/>
-          <w:szCs w:val="24"/>
-        </w:rPr>
-        <w:t xml:space="preserve">ursary is a web-based application that uses </w:t>
-      </w:r>
-      <w:r>
-        <w:rPr>
-          <w:rFonts w:ascii="Times New Roman" w:hAnsi="Times New Roman" w:cs="Times New Roman"/>
-          <w:sz w:val="24"/>
-          <w:szCs w:val="24"/>
-        </w:rPr>
-        <w:t>that can be accessed using mobile phones, laptops, desktop computers or generally and internet enabled device with the capabilities to surf through the web</w:t>
-      </w:r>
-      <w:r>
-        <w:rPr>
-          <w:rFonts w:ascii="Times New Roman" w:hAnsi="Times New Roman" w:cs="Times New Roman"/>
-          <w:sz w:val="24"/>
-          <w:szCs w:val="24"/>
-        </w:rPr>
-        <w:t>. The</w:t>
-      </w:r>
-      <w:r>
-        <w:rPr>
-          <w:rFonts w:ascii="Times New Roman" w:hAnsi="Times New Roman" w:cs="Times New Roman"/>
-          <w:sz w:val="24"/>
-          <w:szCs w:val="24"/>
-        </w:rPr>
-        <w:t xml:space="preserve"> difference between E-bursary system and the current bursary application is that E-Bursary system can be accessed anywhere at </w:t>
-      </w:r>
-      <w:r>
-        <w:rPr>
-          <w:rFonts w:ascii="Times New Roman" w:hAnsi="Times New Roman" w:cs="Times New Roman"/>
-          <w:sz w:val="24"/>
-          <w:szCs w:val="24"/>
-        </w:rPr>
-        <w:t>any time</w:t>
-      </w:r>
-      <w:r>
-        <w:rPr>
-          <w:rFonts w:ascii="Times New Roman" w:hAnsi="Times New Roman" w:cs="Times New Roman"/>
-          <w:sz w:val="24"/>
-          <w:szCs w:val="24"/>
-        </w:rPr>
-        <w:t xml:space="preserve"> as long </w:t>
-      </w:r>
-      <w:r>
-        <w:rPr>
-          <w:rFonts w:ascii="Times New Roman" w:hAnsi="Times New Roman" w:cs="Times New Roman"/>
-          <w:sz w:val="24"/>
-          <w:szCs w:val="24"/>
-        </w:rPr>
-        <w:t>as you</w:t>
-      </w:r>
-      <w:r>
-        <w:rPr>
-          <w:rFonts w:ascii="Times New Roman" w:hAnsi="Times New Roman" w:cs="Times New Roman"/>
-          <w:sz w:val="24"/>
-          <w:szCs w:val="24"/>
-        </w:rPr>
-        <w:t xml:space="preserve"> have internet connection </w:t>
-      </w:r>
-      <w:r>
-        <w:rPr>
-          <w:rFonts w:ascii="Times New Roman" w:hAnsi="Times New Roman" w:cs="Times New Roman"/>
-          <w:sz w:val="24"/>
-          <w:szCs w:val="24"/>
-        </w:rPr>
-        <w:t>while the current one you have to take your applications physically.</w:t>
+        <w:t>W</w:t>
+      </w:r>
+      <w:r>
+        <w:rPr>
+          <w:rFonts w:ascii="Times New Roman" w:hAnsi="Times New Roman" w:cs="Times New Roman"/>
+          <w:sz w:val="24"/>
+          <w:szCs w:val="24"/>
+        </w:rPr>
+        <w:t>ith the above</w:t>
+      </w:r>
+      <w:r>
+        <w:rPr>
+          <w:rFonts w:ascii="Times New Roman" w:hAnsi="Times New Roman" w:cs="Times New Roman"/>
+          <w:sz w:val="24"/>
+          <w:szCs w:val="24"/>
+        </w:rPr>
+        <w:t xml:space="preserve"> at hand, existing literature will be subjected to investigation</w:t>
+      </w:r>
+      <w:r>
+        <w:rPr>
+          <w:rFonts w:ascii="Times New Roman" w:hAnsi="Times New Roman" w:cs="Times New Roman"/>
+          <w:sz w:val="24"/>
+          <w:szCs w:val="24"/>
+        </w:rPr>
+        <w:t xml:space="preserve"> on web-based</w:t>
+      </w:r>
+      <w:r>
+        <w:rPr>
+          <w:rFonts w:ascii="Times New Roman" w:hAnsi="Times New Roman" w:cs="Times New Roman"/>
+          <w:sz w:val="24"/>
+          <w:szCs w:val="24"/>
+        </w:rPr>
+        <w:t xml:space="preserve"> learning applications, the key concepts of the applications outlined, major relationships or patterns noted, key strengths and weaknesses identified and the research gaps will be outlined. The paper ends with a summary of agreements and disagreements in the literature, areas for further research, and the overall perspective.</w:t>
       </w:r>
     </w:p>
     <w:p>
@@ -7940,7 +7588,7 @@
           <w:szCs w:val="28"/>
         </w:rPr>
       </w:pPr>
-      <w:bookmarkStart w:id="43" w:name="_Toc81233213"/>
+      <w:bookmarkStart w:id="41" w:name="_Toc81233212"/>
       <w:r>
         <w:rPr>
           <w:rFonts w:ascii="Times New Roman" w:hAnsi="Times New Roman" w:cs="Times New Roman"/>
@@ -7949,8 +7597,7 @@
           <w:sz w:val="28"/>
           <w:szCs w:val="28"/>
         </w:rPr>
-        <w:lastRenderedPageBreak/>
-        <w:t>2.5</w:t>
+        <w:t>2.4</w:t>
       </w:r>
       <w:r>
         <w:rPr>
@@ -7960,9 +7607,9 @@
           <w:sz w:val="28"/>
           <w:szCs w:val="28"/>
         </w:rPr>
-        <w:t xml:space="preserve"> APPROACHES</w:t>
-      </w:r>
-      <w:bookmarkEnd w:id="43"/>
+        <w:t xml:space="preserve"> HISTORICAL BACKGROUND</w:t>
+      </w:r>
+      <w:bookmarkEnd w:id="41"/>
     </w:p>
     <w:p>
       <w:pPr>
@@ -7979,15 +7626,55 @@
           <w:sz w:val="24"/>
           <w:szCs w:val="24"/>
         </w:rPr>
-        <w:t xml:space="preserve">Approaches towards </w:t>
-      </w:r>
-      <w:r>
-        <w:rPr>
-          <w:rFonts w:ascii="Times New Roman" w:hAnsi="Times New Roman" w:cs="Times New Roman"/>
-          <w:sz w:val="24"/>
-          <w:szCs w:val="24"/>
-        </w:rPr>
-        <w:t>this review will be based on the web development learning applications that assist students learn more development skills. Therefore the functionality of this website will be determined and its strength and weakness evaluated.</w:t>
+        <w:t>Many web</w:t>
+      </w:r>
+      <w:r>
+        <w:rPr>
+          <w:rFonts w:ascii="Times New Roman" w:hAnsi="Times New Roman" w:cs="Times New Roman"/>
+          <w:sz w:val="24"/>
+          <w:szCs w:val="24"/>
+        </w:rPr>
+        <w:t>-based</w:t>
+      </w:r>
+      <w:r>
+        <w:rPr>
+          <w:rFonts w:ascii="Times New Roman" w:hAnsi="Times New Roman" w:cs="Times New Roman"/>
+          <w:sz w:val="24"/>
+          <w:szCs w:val="24"/>
+        </w:rPr>
+        <w:t xml:space="preserve"> applications have been developed for mobile platforms. Over the last few years, </w:t>
+      </w:r>
+      <w:r>
+        <w:rPr>
+          <w:rFonts w:ascii="Times New Roman" w:hAnsi="Times New Roman" w:cs="Times New Roman"/>
+          <w:sz w:val="24"/>
+          <w:szCs w:val="24"/>
+        </w:rPr>
+        <w:t>these applications</w:t>
+      </w:r>
+      <w:r>
+        <w:rPr>
+          <w:rFonts w:ascii="Times New Roman" w:hAnsi="Times New Roman" w:cs="Times New Roman"/>
+          <w:sz w:val="24"/>
+          <w:szCs w:val="24"/>
+        </w:rPr>
+        <w:t xml:space="preserve"> have been the focus not only of technical interests, but also marketing </w:t>
+      </w:r>
+      <w:r>
+        <w:rPr>
+          <w:rFonts w:ascii="Times New Roman" w:hAnsi="Times New Roman" w:cs="Times New Roman"/>
+          <w:sz w:val="24"/>
+          <w:szCs w:val="24"/>
+        </w:rPr>
+        <w:t xml:space="preserve">and business </w:t>
+      </w:r>
+      <w:r>
+        <w:rPr>
+          <w:rFonts w:ascii="Times New Roman" w:hAnsi="Times New Roman" w:cs="Times New Roman"/>
+          <w:sz w:val="24"/>
+          <w:szCs w:val="24"/>
+        </w:rPr>
+        <w:t>campaigns.</w:t>
       </w:r>
     </w:p>
     <w:p>
@@ -7995,19 +7682,241 @@
         <w:spacing w:line="360" w:lineRule="auto"/>
         <w:rPr>
           <w:rFonts w:ascii="Times New Roman" w:hAnsi="Times New Roman" w:cs="Times New Roman"/>
-          <w:color w:val="FF0000"/>
-          <w:sz w:val="24"/>
-          <w:szCs w:val="24"/>
-        </w:rPr>
-      </w:pPr>
-      <w:r>
-        <w:rPr>
-          <w:rFonts w:ascii="Times New Roman" w:hAnsi="Times New Roman" w:cs="Times New Roman"/>
-          <w:color w:val="FF0000"/>
-          <w:sz w:val="24"/>
-          <w:szCs w:val="24"/>
-        </w:rPr>
-        <w:t>To achieve this, the Internet and the research methodology of interviewing the former vice chair lady (Maseno University SOMU) Miss Loveline Kaari were the main research methods used.</w:t>
+          <w:sz w:val="24"/>
+          <w:szCs w:val="24"/>
+        </w:rPr>
+      </w:pPr>
+      <w:r>
+        <w:rPr>
+          <w:rFonts w:ascii="Times New Roman" w:hAnsi="Times New Roman" w:cs="Times New Roman"/>
+          <w:sz w:val="24"/>
+          <w:szCs w:val="24"/>
+        </w:rPr>
+        <w:t>Recently, many</w:t>
+      </w:r>
+      <w:r>
+        <w:rPr>
+          <w:rFonts w:ascii="Times New Roman" w:hAnsi="Times New Roman" w:cs="Times New Roman"/>
+          <w:sz w:val="24"/>
+          <w:szCs w:val="24"/>
+        </w:rPr>
+        <w:t xml:space="preserve"> </w:t>
+      </w:r>
+      <w:r>
+        <w:rPr>
+          <w:rFonts w:ascii="Times New Roman" w:hAnsi="Times New Roman" w:cs="Times New Roman"/>
+          <w:sz w:val="24"/>
+          <w:szCs w:val="24"/>
+        </w:rPr>
+        <w:t>researchers</w:t>
+      </w:r>
+      <w:r>
+        <w:rPr>
+          <w:rFonts w:ascii="Times New Roman" w:hAnsi="Times New Roman" w:cs="Times New Roman"/>
+          <w:sz w:val="24"/>
+          <w:szCs w:val="24"/>
+        </w:rPr>
+        <w:t xml:space="preserve"> have focused </w:t>
+      </w:r>
+      <w:r>
+        <w:rPr>
+          <w:rFonts w:ascii="Times New Roman" w:hAnsi="Times New Roman" w:cs="Times New Roman"/>
+          <w:sz w:val="24"/>
+          <w:szCs w:val="24"/>
+        </w:rPr>
+        <w:t>on mobil</w:t>
+      </w:r>
+      <w:r>
+        <w:rPr>
+          <w:rFonts w:ascii="Times New Roman" w:hAnsi="Times New Roman" w:cs="Times New Roman"/>
+          <w:sz w:val="24"/>
+          <w:szCs w:val="24"/>
+        </w:rPr>
+        <w:t>e</w:t>
+      </w:r>
+      <w:r>
+        <w:rPr>
+          <w:rFonts w:ascii="Times New Roman" w:hAnsi="Times New Roman" w:cs="Times New Roman"/>
+          <w:sz w:val="24"/>
+          <w:szCs w:val="24"/>
+        </w:rPr>
+        <w:t xml:space="preserve"> and web</w:t>
+      </w:r>
+      <w:r>
+        <w:rPr>
+          <w:rFonts w:ascii="Times New Roman" w:hAnsi="Times New Roman" w:cs="Times New Roman"/>
+          <w:sz w:val="24"/>
+          <w:szCs w:val="24"/>
+        </w:rPr>
+        <w:t xml:space="preserve"> technologies. This literature review will be based </w:t>
+      </w:r>
+      <w:r>
+        <w:rPr>
+          <w:rFonts w:ascii="Times New Roman" w:hAnsi="Times New Roman" w:cs="Times New Roman"/>
+          <w:sz w:val="24"/>
+          <w:szCs w:val="24"/>
+        </w:rPr>
+        <w:t>on a research about the systems previously done, and which are related to this proposed system.</w:t>
+      </w:r>
+      <w:r>
+        <w:rPr>
+          <w:rFonts w:ascii="Times New Roman" w:hAnsi="Times New Roman" w:cs="Times New Roman"/>
+          <w:sz w:val="24"/>
+          <w:szCs w:val="24"/>
+        </w:rPr>
+        <w:t xml:space="preserve"> </w:t>
+      </w:r>
+      <w:r>
+        <w:rPr>
+          <w:rFonts w:ascii="Times New Roman" w:hAnsi="Times New Roman" w:cs="Times New Roman"/>
+          <w:sz w:val="24"/>
+          <w:szCs w:val="24"/>
+          <w:shd w:val="clear" w:color="auto" w:fill="FFFFFF" w:themeFill="background1"/>
+        </w:rPr>
+        <w:t>T</w:t>
+      </w:r>
+      <w:r>
+        <w:rPr>
+          <w:rFonts w:ascii="Times New Roman" w:hAnsi="Times New Roman" w:cs="Times New Roman"/>
+          <w:sz w:val="24"/>
+          <w:szCs w:val="24"/>
+          <w:shd w:val="clear" w:color="auto" w:fill="FFFFFF" w:themeFill="background1"/>
+        </w:rPr>
+        <w:t>he major focus on the same will be</w:t>
+      </w:r>
+      <w:r>
+        <w:rPr>
+          <w:rFonts w:ascii="Times New Roman" w:hAnsi="Times New Roman" w:cs="Times New Roman"/>
+          <w:sz w:val="24"/>
+          <w:szCs w:val="24"/>
+          <w:shd w:val="clear" w:color="auto" w:fill="FFFFFF" w:themeFill="background1"/>
+        </w:rPr>
+        <w:t xml:space="preserve"> on</w:t>
+      </w:r>
+      <w:r>
+        <w:rPr>
+          <w:rFonts w:ascii="Times New Roman" w:hAnsi="Times New Roman" w:cs="Times New Roman"/>
+          <w:sz w:val="24"/>
+          <w:szCs w:val="24"/>
+          <w:shd w:val="clear" w:color="auto" w:fill="FFFFFF" w:themeFill="background1"/>
+        </w:rPr>
+        <w:t xml:space="preserve"> E-S</w:t>
+      </w:r>
+      <w:r>
+        <w:rPr>
+          <w:rFonts w:ascii="Times New Roman" w:hAnsi="Times New Roman" w:cs="Times New Roman"/>
+          <w:sz w:val="24"/>
+          <w:szCs w:val="24"/>
+          <w:shd w:val="clear" w:color="auto" w:fill="FFFFFF" w:themeFill="background1"/>
+        </w:rPr>
+        <w:t>ystem applications which are already in existence</w:t>
+      </w:r>
+      <w:r>
+        <w:rPr>
+          <w:rFonts w:ascii="Times New Roman" w:hAnsi="Times New Roman" w:cs="Times New Roman"/>
+          <w:sz w:val="24"/>
+          <w:szCs w:val="24"/>
+          <w:shd w:val="clear" w:color="auto" w:fill="FFFFFF" w:themeFill="background1"/>
+        </w:rPr>
+        <w:t xml:space="preserve"> </w:t>
+      </w:r>
+      <w:r>
+        <w:rPr>
+          <w:rFonts w:ascii="Times New Roman" w:hAnsi="Times New Roman" w:cs="Times New Roman"/>
+          <w:sz w:val="24"/>
+          <w:szCs w:val="24"/>
+          <w:shd w:val="clear" w:color="auto" w:fill="FFFFFF" w:themeFill="background1"/>
+        </w:rPr>
+        <w:t xml:space="preserve">whereby each of their strengths and weaknesses will be </w:t>
+      </w:r>
+      <w:r>
+        <w:rPr>
+          <w:rFonts w:ascii="Times New Roman" w:hAnsi="Times New Roman" w:cs="Times New Roman"/>
+          <w:sz w:val="24"/>
+          <w:szCs w:val="24"/>
+          <w:shd w:val="clear" w:color="auto" w:fill="FFFFFF" w:themeFill="background1"/>
+        </w:rPr>
+        <w:t>determined</w:t>
+      </w:r>
+      <w:r>
+        <w:rPr>
+          <w:rFonts w:ascii="Times New Roman" w:hAnsi="Times New Roman" w:cs="Times New Roman"/>
+          <w:sz w:val="24"/>
+          <w:szCs w:val="24"/>
+        </w:rPr>
+        <w:t>. E-b</w:t>
+      </w:r>
+      <w:r>
+        <w:rPr>
+          <w:rFonts w:ascii="Times New Roman" w:hAnsi="Times New Roman" w:cs="Times New Roman"/>
+          <w:sz w:val="24"/>
+          <w:szCs w:val="24"/>
+        </w:rPr>
+        <w:t xml:space="preserve">ursary is a web-based application that uses </w:t>
+      </w:r>
+      <w:r>
+        <w:rPr>
+          <w:rFonts w:ascii="Times New Roman" w:hAnsi="Times New Roman" w:cs="Times New Roman"/>
+          <w:sz w:val="24"/>
+          <w:szCs w:val="24"/>
+        </w:rPr>
+        <w:t>that can be accessed using mobile phones, laptops, desktop computers or generally and internet enabled device with the capabilities to surf through the web</w:t>
+      </w:r>
+      <w:r>
+        <w:rPr>
+          <w:rFonts w:ascii="Times New Roman" w:hAnsi="Times New Roman" w:cs="Times New Roman"/>
+          <w:sz w:val="24"/>
+          <w:szCs w:val="24"/>
+        </w:rPr>
+        <w:t>. The</w:t>
+      </w:r>
+      <w:r>
+        <w:rPr>
+          <w:rFonts w:ascii="Times New Roman" w:hAnsi="Times New Roman" w:cs="Times New Roman"/>
+          <w:sz w:val="24"/>
+          <w:szCs w:val="24"/>
+        </w:rPr>
+        <w:t xml:space="preserve"> difference between E-bursary system and the current bursary application is that E-Bursary system can be accessed anywhere at </w:t>
+      </w:r>
+      <w:r>
+        <w:rPr>
+          <w:rFonts w:ascii="Times New Roman" w:hAnsi="Times New Roman" w:cs="Times New Roman"/>
+          <w:sz w:val="24"/>
+          <w:szCs w:val="24"/>
+        </w:rPr>
+        <w:t>any time</w:t>
+      </w:r>
+      <w:r>
+        <w:rPr>
+          <w:rFonts w:ascii="Times New Roman" w:hAnsi="Times New Roman" w:cs="Times New Roman"/>
+          <w:sz w:val="24"/>
+          <w:szCs w:val="24"/>
+        </w:rPr>
+        <w:t xml:space="preserve"> as long </w:t>
+      </w:r>
+      <w:r>
+        <w:rPr>
+          <w:rFonts w:ascii="Times New Roman" w:hAnsi="Times New Roman" w:cs="Times New Roman"/>
+          <w:sz w:val="24"/>
+          <w:szCs w:val="24"/>
+        </w:rPr>
+        <w:t>as you</w:t>
+      </w:r>
+      <w:r>
+        <w:rPr>
+          <w:rFonts w:ascii="Times New Roman" w:hAnsi="Times New Roman" w:cs="Times New Roman"/>
+          <w:sz w:val="24"/>
+          <w:szCs w:val="24"/>
+        </w:rPr>
+        <w:t xml:space="preserve"> have internet connection </w:t>
+      </w:r>
+      <w:r>
+        <w:rPr>
+          <w:rFonts w:ascii="Times New Roman" w:hAnsi="Times New Roman" w:cs="Times New Roman"/>
+          <w:sz w:val="24"/>
+          <w:szCs w:val="24"/>
+        </w:rPr>
+        <w:t>while the current one you have to take your applications physically.</w:t>
       </w:r>
     </w:p>
     <w:p>
@@ -8022,7 +7931,7 @@
           <w:szCs w:val="28"/>
         </w:rPr>
       </w:pPr>
-      <w:bookmarkStart w:id="44" w:name="_Toc81233214"/>
+      <w:bookmarkStart w:id="42" w:name="_Toc81233213"/>
       <w:r>
         <w:rPr>
           <w:rFonts w:ascii="Times New Roman" w:hAnsi="Times New Roman" w:cs="Times New Roman"/>
@@ -8031,7 +7940,8 @@
           <w:sz w:val="28"/>
           <w:szCs w:val="28"/>
         </w:rPr>
-        <w:t xml:space="preserve">2.6 </w:t>
+        <w:lastRenderedPageBreak/>
+        <w:t>2.5</w:t>
       </w:r>
       <w:r>
         <w:rPr>
@@ -8041,9 +7951,9 @@
           <w:sz w:val="28"/>
           <w:szCs w:val="28"/>
         </w:rPr>
-        <w:t>PREVIOUS STUDIES</w:t>
-      </w:r>
-      <w:bookmarkEnd w:id="44"/>
+        <w:t xml:space="preserve"> APPROACHES</w:t>
+      </w:r>
+      <w:bookmarkEnd w:id="42"/>
     </w:p>
     <w:p>
       <w:pPr>
@@ -8060,65 +7970,128 @@
           <w:sz w:val="24"/>
           <w:szCs w:val="24"/>
         </w:rPr>
-        <w:t>After</w:t>
-      </w:r>
-      <w:r>
-        <w:rPr>
-          <w:rFonts w:ascii="Times New Roman" w:hAnsi="Times New Roman" w:cs="Times New Roman"/>
-          <w:sz w:val="24"/>
-          <w:szCs w:val="24"/>
-        </w:rPr>
-        <w:t xml:space="preserve"> doing a broad </w:t>
-      </w:r>
-      <w:r>
-        <w:rPr>
-          <w:rFonts w:ascii="Times New Roman" w:hAnsi="Times New Roman" w:cs="Times New Roman"/>
-          <w:sz w:val="24"/>
-          <w:szCs w:val="24"/>
-        </w:rPr>
-        <w:t>research, the</w:t>
-      </w:r>
-      <w:r>
-        <w:rPr>
-          <w:rFonts w:ascii="Times New Roman" w:hAnsi="Times New Roman" w:cs="Times New Roman"/>
-          <w:sz w:val="24"/>
-          <w:szCs w:val="24"/>
-        </w:rPr>
-        <w:t xml:space="preserve"> following web development applications were found to assist students in different levels of </w:t>
-      </w:r>
-      <w:r>
-        <w:rPr>
-          <w:rFonts w:ascii="Times New Roman" w:hAnsi="Times New Roman" w:cs="Times New Roman"/>
-          <w:sz w:val="24"/>
-          <w:szCs w:val="24"/>
-        </w:rPr>
-        <w:t>study. Such</w:t>
-      </w:r>
-      <w:r>
-        <w:rPr>
-          <w:rFonts w:ascii="Times New Roman" w:hAnsi="Times New Roman" w:cs="Times New Roman"/>
-          <w:sz w:val="24"/>
-          <w:szCs w:val="24"/>
-        </w:rPr>
-        <w:t xml:space="preserve"> applications include:</w:t>
-      </w:r>
-    </w:p>
-    <w:p>
-      <w:pPr>
-        <w:rPr>
-          <w:rFonts w:ascii="Times New Roman" w:hAnsi="Times New Roman" w:cs="Times New Roman"/>
-          <w:b/>
+        <w:t>Approaches towards this review will be based on the web development learning applications that assist students learn more development skills. Therefore the functionality of this website will be determined and its strength and weakness evaluated.</w:t>
+      </w:r>
+    </w:p>
+    <w:p>
+      <w:pPr>
+        <w:spacing w:line="360" w:lineRule="auto"/>
+        <w:rPr>
+          <w:rFonts w:ascii="Times New Roman" w:hAnsi="Times New Roman" w:cs="Times New Roman"/>
+          <w:sz w:val="24"/>
+          <w:szCs w:val="24"/>
+        </w:rPr>
+      </w:pPr>
+      <w:r>
+        <w:rPr>
+          <w:rFonts w:ascii="Times New Roman" w:hAnsi="Times New Roman" w:cs="Times New Roman"/>
+          <w:sz w:val="24"/>
+          <w:szCs w:val="24"/>
+        </w:rPr>
+        <w:t>To achieve this, the Internet and the research methodology of interviewing the former vice chair lady (Maseno University SOMU) Miss Loveline Kaari were the main research methods used.</w:t>
+      </w:r>
+    </w:p>
+    <w:p>
+      <w:pPr>
+        <w:pStyle w:val="Heading2"/>
+        <w:spacing w:line="360" w:lineRule="auto"/>
+        <w:rPr>
+          <w:rFonts w:ascii="Times New Roman" w:hAnsi="Times New Roman" w:cs="Times New Roman"/>
+          <w:b/>
+          <w:color w:val="auto"/>
           <w:sz w:val="28"/>
           <w:szCs w:val="28"/>
         </w:rPr>
       </w:pPr>
-      <w:r>
-        <w:rPr>
-          <w:rFonts w:ascii="Times New Roman" w:hAnsi="Times New Roman" w:cs="Times New Roman"/>
-          <w:b/>
+      <w:bookmarkStart w:id="43" w:name="_Toc81233214"/>
+      <w:r>
+        <w:rPr>
+          <w:rFonts w:ascii="Times New Roman" w:hAnsi="Times New Roman" w:cs="Times New Roman"/>
+          <w:b/>
+          <w:color w:val="auto"/>
           <w:sz w:val="28"/>
           <w:szCs w:val="28"/>
         </w:rPr>
+        <w:t xml:space="preserve">2.6 </w:t>
+      </w:r>
+      <w:r>
+        <w:rPr>
+          <w:rFonts w:ascii="Times New Roman" w:hAnsi="Times New Roman" w:cs="Times New Roman"/>
+          <w:b/>
+          <w:color w:val="auto"/>
+          <w:sz w:val="28"/>
+          <w:szCs w:val="28"/>
+        </w:rPr>
+        <w:t>PREVIOUS STUDIES</w:t>
+      </w:r>
+      <w:bookmarkEnd w:id="43"/>
+    </w:p>
+    <w:p>
+      <w:pPr>
+        <w:spacing w:line="360" w:lineRule="auto"/>
+        <w:rPr>
+          <w:rFonts w:ascii="Times New Roman" w:hAnsi="Times New Roman" w:cs="Times New Roman"/>
+          <w:sz w:val="24"/>
+          <w:szCs w:val="24"/>
+        </w:rPr>
+      </w:pPr>
+      <w:r>
+        <w:rPr>
+          <w:rFonts w:ascii="Times New Roman" w:hAnsi="Times New Roman" w:cs="Times New Roman"/>
+          <w:sz w:val="24"/>
+          <w:szCs w:val="24"/>
+        </w:rPr>
+        <w:t xml:space="preserve">After doing a broad </w:t>
+      </w:r>
+      <w:r>
+        <w:rPr>
+          <w:rFonts w:ascii="Times New Roman" w:hAnsi="Times New Roman" w:cs="Times New Roman"/>
+          <w:sz w:val="24"/>
+          <w:szCs w:val="24"/>
+        </w:rPr>
+        <w:t>research, the</w:t>
+      </w:r>
+      <w:r>
+        <w:rPr>
+          <w:rFonts w:ascii="Times New Roman" w:hAnsi="Times New Roman" w:cs="Times New Roman"/>
+          <w:sz w:val="24"/>
+          <w:szCs w:val="24"/>
+        </w:rPr>
+        <w:t xml:space="preserve"> following web development applications were found to assist students in different levels of </w:t>
+      </w:r>
+      <w:r>
+        <w:rPr>
+          <w:rFonts w:ascii="Times New Roman" w:hAnsi="Times New Roman" w:cs="Times New Roman"/>
+          <w:sz w:val="24"/>
+          <w:szCs w:val="24"/>
+        </w:rPr>
+        <w:t>study. Such</w:t>
+      </w:r>
+      <w:r>
+        <w:rPr>
+          <w:rFonts w:ascii="Times New Roman" w:hAnsi="Times New Roman" w:cs="Times New Roman"/>
+          <w:sz w:val="24"/>
+          <w:szCs w:val="24"/>
+        </w:rPr>
+        <w:t xml:space="preserve"> applications include:</w:t>
+      </w:r>
+    </w:p>
+    <w:p>
+      <w:pPr>
+        <w:rPr>
+          <w:rFonts w:ascii="Times New Roman" w:hAnsi="Times New Roman" w:cs="Times New Roman"/>
+          <w:b/>
+          <w:sz w:val="28"/>
+          <w:szCs w:val="28"/>
+        </w:rPr>
+      </w:pPr>
+      <w:r>
+        <w:rPr>
+          <w:rFonts w:ascii="Times New Roman" w:hAnsi="Times New Roman" w:cs="Times New Roman"/>
+          <w:b/>
+          <w:sz w:val="28"/>
+          <w:szCs w:val="28"/>
+        </w:rPr>
         <w:t>W3schools</w:t>
       </w:r>
     </w:p>
@@ -8185,7 +8158,23 @@
           <w:sz w:val="24"/>
           <w:szCs w:val="24"/>
         </w:rPr>
-        <w:t xml:space="preserve"> but is not affiliated with w3consortium.its runned by Refsnes Data in </w:t>
+        <w:t xml:space="preserve"> but is not affilia</w:t>
+      </w:r>
+      <w:r>
+        <w:rPr>
+          <w:rFonts w:ascii="Times New Roman" w:hAnsi="Times New Roman" w:cs="Times New Roman"/>
+          <w:sz w:val="24"/>
+          <w:szCs w:val="24"/>
+        </w:rPr>
+        <w:t>ted with w3consortium.its run</w:t>
+      </w:r>
+      <w:r>
+        <w:rPr>
+          <w:rFonts w:ascii="Times New Roman" w:hAnsi="Times New Roman" w:cs="Times New Roman"/>
+          <w:sz w:val="24"/>
+          <w:szCs w:val="24"/>
+        </w:rPr>
+        <w:t xml:space="preserve"> by Refsnes Data in </w:t>
       </w:r>
       <w:r>
         <w:rPr>
@@ -8395,15 +8384,7 @@
           <w:sz w:val="24"/>
           <w:szCs w:val="24"/>
         </w:rPr>
-        <w:t xml:space="preserve">end </w:t>
-      </w:r>
-      <w:r>
-        <w:rPr>
-          <w:rFonts w:ascii="Times New Roman" w:hAnsi="Times New Roman" w:cs="Times New Roman"/>
-          <w:sz w:val="24"/>
-          <w:szCs w:val="24"/>
-        </w:rPr>
-        <w:t>ones</w:t>
+        <w:t>end ones</w:t>
       </w:r>
       <w:r>
         <w:rPr>
@@ -8878,15 +8859,7 @@
           <w:sz w:val="24"/>
           <w:szCs w:val="24"/>
         </w:rPr>
-        <w:t xml:space="preserve"> e</w:t>
-      </w:r>
-      <w:r>
-        <w:rPr>
-          <w:rFonts w:ascii="Times New Roman" w:hAnsi="Times New Roman" w:cs="Times New Roman"/>
-          <w:sz w:val="24"/>
-          <w:szCs w:val="24"/>
-        </w:rPr>
-        <w:t>ntrepreneurship</w:t>
+        <w:t xml:space="preserve"> entrepreneurship</w:t>
       </w:r>
       <w:r>
         <w:rPr>
@@ -8982,7 +8955,17 @@
           <w:sz w:val="24"/>
           <w:szCs w:val="24"/>
         </w:rPr>
-        <w:t>website as well as the Udemy’s Android app</w:t>
+        <w:t>website as well as the Udemy’s</w:t>
+      </w:r>
+      <w:bookmarkStart w:id="44" w:name="_GoBack"/>
+      <w:bookmarkEnd w:id="44"/>
+      <w:r>
+        <w:rPr>
+          <w:rFonts w:ascii="Times New Roman" w:hAnsi="Times New Roman" w:cs="Times New Roman"/>
+          <w:sz w:val="24"/>
+          <w:szCs w:val="24"/>
+        </w:rPr>
+        <w:t xml:space="preserve"> Android app</w:t>
       </w:r>
       <w:r>
         <w:rPr>
@@ -9203,15 +9186,7 @@
           <w:sz w:val="24"/>
           <w:szCs w:val="24"/>
         </w:rPr>
-        <w:t>ass</w:t>
-      </w:r>
-      <w:r>
-        <w:rPr>
-          <w:rFonts w:ascii="Times New Roman" w:hAnsi="Times New Roman" w:cs="Times New Roman"/>
-          <w:sz w:val="24"/>
-          <w:szCs w:val="24"/>
-        </w:rPr>
-        <w:t>ist</w:t>
+        <w:t>assist</w:t>
       </w:r>
       <w:r>
         <w:rPr>
@@ -9425,6 +9400,7 @@
         <w:pStyle w:val="Heading1"/>
         <w:rPr>
           <w:rFonts w:ascii="Times New Roman" w:hAnsi="Times New Roman" w:cs="Times New Roman"/>
+          <w:color w:val="auto"/>
           <w:sz w:val="24"/>
           <w:szCs w:val="24"/>
         </w:rPr>
@@ -11967,7 +11943,7 @@
 </file>
 
 <file path=customXml/itemProps1.xml><?xml version="1.0" encoding="utf-8"?>
-<ds:datastoreItem xmlns:ds="http://schemas.openxmlformats.org/officeDocument/2006/customXml" ds:itemID="{B99D6454-2C16-43B7-A4DB-2BD97FBE0852}">
+<ds:datastoreItem xmlns:ds="http://schemas.openxmlformats.org/officeDocument/2006/customXml" ds:itemID="{B39EA5F2-1629-448D-A5F0-8406F7B636C8}">
   <ds:schemaRefs>
     <ds:schemaRef ds:uri="http://schemas.openxmlformats.org/officeDocument/2006/bibliography"/>
   </ds:schemaRefs>

</xml_diff>